<commit_message>
Prima versione TP e inizio TCS
</commit_message>
<xml_diff>
--- a/Test/NC09_TP_ver.1.docx
+++ b/Test/NC09_TP_ver.1.docx
@@ -10,6 +10,7 @@
           <w:docPartUnique/>
         </w:docPartObj>
       </w:sdtPr>
+      <w:sdtEndPr/>
       <w:sdtContent>
         <w:p>
           <w:pPr>
@@ -80,6 +81,7 @@
                                     <w:dataBinding w:prefixMappings="xmlns:ns0='http://purl.org/dc/elements/1.1/' xmlns:ns1='http://schemas.openxmlformats.org/package/2006/metadata/core-properties' " w:xpath="/ns1:coreProperties[1]/ns0:title[1]" w:storeItemID="{6C3C8BC8-F283-45AE-878A-BAB7291924A1}"/>
                                     <w:text/>
                                   </w:sdtPr>
+                                  <w:sdtEndPr/>
                                   <w:sdtContent>
                                     <w:r>
                                       <w:rPr>
@@ -114,6 +116,7 @@
                                     <w:dataBinding w:prefixMappings="xmlns:ns0='http://purl.org/dc/elements/1.1/' xmlns:ns1='http://schemas.openxmlformats.org/package/2006/metadata/core-properties' " w:xpath="/ns1:coreProperties[1]/ns0:subject[1]" w:storeItemID="{6C3C8BC8-F283-45AE-878A-BAB7291924A1}"/>
                                     <w:text/>
                                   </w:sdtPr>
+                                  <w:sdtEndPr/>
                                   <w:sdtContent>
                                     <w:r>
                                       <w:rPr>
@@ -203,6 +206,7 @@
                                     <w:dataBinding w:prefixMappings="xmlns:ns0='http://purl.org/dc/elements/1.1/' xmlns:ns1='http://schemas.openxmlformats.org/package/2006/metadata/core-properties' " w:xpath="/ns1:coreProperties[1]/ns0:subject[1]" w:storeItemID="{6C3C8BC8-F283-45AE-878A-BAB7291924A1}"/>
                                     <w:text/>
                                   </w:sdtPr>
+                                  <w:sdtEndPr/>
                                   <w:sdtContent>
                                     <w:r>
                                       <w:rPr>
@@ -296,6 +300,7 @@
                               <w:dataBinding w:prefixMappings="xmlns:ns0='http://purl.org/dc/elements/1.1/' xmlns:ns1='http://schemas.openxmlformats.org/package/2006/metadata/core-properties' " w:xpath="/ns1:coreProperties[1]/ns0:title[1]" w:storeItemID="{6C3C8BC8-F283-45AE-878A-BAB7291924A1}"/>
                               <w:text/>
                             </w:sdtPr>
+                            <w:sdtEndPr/>
                             <w:sdtContent>
                               <w:r>
                                 <w:rPr>
@@ -330,6 +335,7 @@
                               <w:dataBinding w:prefixMappings="xmlns:ns0='http://purl.org/dc/elements/1.1/' xmlns:ns1='http://schemas.openxmlformats.org/package/2006/metadata/core-properties' " w:xpath="/ns1:coreProperties[1]/ns0:subject[1]" w:storeItemID="{6C3C8BC8-F283-45AE-878A-BAB7291924A1}"/>
                               <w:text/>
                             </w:sdtPr>
+                            <w:sdtEndPr/>
                             <w:sdtContent>
                               <w:r>
                                 <w:rPr>
@@ -419,6 +425,7 @@
                               <w:dataBinding w:prefixMappings="xmlns:ns0='http://purl.org/dc/elements/1.1/' xmlns:ns1='http://schemas.openxmlformats.org/package/2006/metadata/core-properties' " w:xpath="/ns1:coreProperties[1]/ns0:subject[1]" w:storeItemID="{6C3C8BC8-F283-45AE-878A-BAB7291924A1}"/>
                               <w:text/>
                             </w:sdtPr>
+                            <w:sdtEndPr/>
                             <w:sdtContent>
                               <w:r>
                                 <w:rPr>
@@ -699,7 +706,7 @@
                     <w:szCs w:val="22"/>
                     <w:lang w:eastAsia="en-US"/>
                   </w:rPr>
-                  <w:t>6</w:t>
+                  <w:t>3</w:t>
                 </w:r>
                 <w:r>
                   <w:rPr>
@@ -739,7 +746,17 @@
                     <w:szCs w:val="22"/>
                     <w:lang w:eastAsia="en-US"/>
                   </w:rPr>
-                  <w:t>/1</w:t>
+                  <w:t>/</w:t>
+                </w:r>
+                <w:r>
+                  <w:rPr>
+                    <w:rFonts w:ascii="Century Gothic" w:eastAsia="Calibri" w:hAnsi="Century Gothic" w:cs="Arial"/>
+                    <w:color w:val="auto"/>
+                    <w:sz w:val="22"/>
+                    <w:szCs w:val="22"/>
+                    <w:lang w:eastAsia="en-US"/>
+                  </w:rPr>
+                  <w:t>0</w:t>
                 </w:r>
                 <w:r>
                   <w:rPr>
@@ -3746,7 +3763,19 @@
         <w:rPr>
           <w:lang w:eastAsia="en-US"/>
         </w:rPr>
-        <w:t>2.2 Relazione con l’Object Design Document</w:t>
+        <w:t>2.</w:t>
+      </w:r>
+      <w:r>
+        <w:rPr>
+          <w:lang w:eastAsia="en-US"/>
+        </w:rPr>
+        <w:t>3</w:t>
+      </w:r>
+      <w:r>
+        <w:rPr>
+          <w:lang w:eastAsia="en-US"/>
+        </w:rPr>
+        <w:t xml:space="preserve"> Relazione con l’Object Design Document</w:t>
       </w:r>
       <w:bookmarkEnd w:id="11"/>
       <w:r>
@@ -5232,27 +5261,15 @@
         <w:pBdr>
           <w:bottom w:val="single" w:sz="2" w:space="0" w:color="DEEAF6"/>
         </w:pBdr>
-        <w:rPr>
-          <w:lang w:val="en-GB"/>
-        </w:rPr>
       </w:pPr>
       <w:bookmarkStart w:id="24" w:name="_Toc61790220"/>
       <w:r>
-        <w:rPr>
-          <w:lang w:val="en-GB"/>
-        </w:rPr>
         <w:t>8</w:t>
       </w:r>
       <w:r>
-        <w:rPr>
-          <w:lang w:val="en-GB"/>
-        </w:rPr>
         <w:t xml:space="preserve">. </w:t>
       </w:r>
       <w:r>
-        <w:rPr>
-          <w:lang w:val="en-GB"/>
-        </w:rPr>
         <w:t>Materiale per il testing</w:t>
       </w:r>
       <w:bookmarkEnd w:id="24"/>
@@ -7479,14 +7496,7 @@
                 <w:color w:val="000000" w:themeColor="text1"/>
                 <w:lang w:val="en-GB"/>
               </w:rPr>
-              <w:t xml:space="preserve"> </w:t>
-            </w:r>
-            <w:r>
-              <w:rPr>
-                <w:color w:val="000000" w:themeColor="text1"/>
-                <w:lang w:val="en-GB"/>
-              </w:rPr>
-              <w:t xml:space="preserve">[if LCP_OK] [if </w:t>
+              <w:t xml:space="preserve"> [if LCP_OK] [if </w:t>
             </w:r>
             <w:r>
               <w:rPr>
@@ -9456,15 +9466,7 @@
                 <w:color w:val="000000" w:themeColor="text1"/>
                 <w:sz w:val="24"/>
               </w:rPr>
-              <w:t>1</w:t>
-            </w:r>
-            <w:r>
-              <w:rPr>
-                <w:rFonts w:asciiTheme="minorHAnsi" w:hAnsiTheme="minorHAnsi" w:cs="Times New Roman"/>
-                <w:color w:val="000000" w:themeColor="text1"/>
-                <w:sz w:val="24"/>
-              </w:rPr>
-              <w:t>3</w:t>
+              <w:t>13</w:t>
             </w:r>
           </w:p>
         </w:tc>
@@ -9495,15 +9497,7 @@
                 <w:color w:val="000000" w:themeColor="text1"/>
                 <w:sz w:val="24"/>
               </w:rPr>
-              <w:t>2.LNP2.LTP2.LCP2.FCP2.ECP2.LNS2.VDS</w:t>
-            </w:r>
-            <w:r>
-              <w:rPr>
-                <w:rFonts w:ascii="Garamond" w:hAnsi="Garamond" w:cs="Times New Roman"/>
-                <w:color w:val="000000" w:themeColor="text1"/>
-                <w:sz w:val="24"/>
-              </w:rPr>
-              <w:t>2.FNS1</w:t>
+              <w:t>2.LNP2.LTP2.LCP2.FCP2.ECP2.LNS2.VDS2.FNS1</w:t>
             </w:r>
           </w:p>
         </w:tc>
@@ -9732,23 +9726,7 @@
                 <w:color w:val="000000" w:themeColor="text1"/>
                 <w:sz w:val="24"/>
               </w:rPr>
-              <w:t xml:space="preserve"> </w:t>
-            </w:r>
-            <w:r>
-              <w:rPr>
-                <w:rFonts w:ascii="Garamond" w:hAnsi="Garamond" w:cs="Times New Roman"/>
-                <w:color w:val="000000" w:themeColor="text1"/>
-                <w:sz w:val="24"/>
-              </w:rPr>
-              <w:t>FNS2</w:t>
-            </w:r>
-            <w:r>
-              <w:rPr>
-                <w:rFonts w:ascii="Garamond" w:hAnsi="Garamond" w:cs="Times New Roman"/>
-                <w:color w:val="000000" w:themeColor="text1"/>
-                <w:sz w:val="24"/>
-              </w:rPr>
-              <w:t>.</w:t>
+              <w:t xml:space="preserve"> FNS2.</w:t>
             </w:r>
             <w:r>
               <w:rPr>
@@ -9860,23 +9838,7 @@
                 <w:color w:val="000000" w:themeColor="text1"/>
                 <w:sz w:val="24"/>
               </w:rPr>
-              <w:t xml:space="preserve"> </w:t>
-            </w:r>
-            <w:r>
-              <w:rPr>
-                <w:rFonts w:ascii="Garamond" w:hAnsi="Garamond" w:cs="Times New Roman"/>
-                <w:color w:val="000000" w:themeColor="text1"/>
-                <w:sz w:val="24"/>
-              </w:rPr>
-              <w:t>FNS2</w:t>
-            </w:r>
-            <w:r>
-              <w:rPr>
-                <w:rFonts w:ascii="Garamond" w:hAnsi="Garamond" w:cs="Times New Roman"/>
-                <w:color w:val="000000" w:themeColor="text1"/>
-                <w:sz w:val="24"/>
-              </w:rPr>
-              <w:t>.</w:t>
+              <w:t xml:space="preserve"> FNS2.</w:t>
             </w:r>
             <w:r>
               <w:rPr>
@@ -9983,7 +9945,15 @@
           <w:sz w:val="24"/>
           <w:szCs w:val="24"/>
         </w:rPr>
-        <w:t>creazione nuovo prodotto.</w:t>
+        <w:t>creazione nuovo prodotto</w:t>
+      </w:r>
+      <w:r>
+        <w:rPr>
+          <w:color w:val="000000" w:themeColor="text1"/>
+          <w:sz w:val="24"/>
+          <w:szCs w:val="24"/>
+        </w:rPr>
+        <w:t>.</w:t>
       </w:r>
     </w:p>
     <w:p>
@@ -11173,6 +11143,7 @@
           <w:color w:val="000000" w:themeColor="text1"/>
           <w:sz w:val="24"/>
           <w:szCs w:val="24"/>
+          <w:lang w:val="en-GB"/>
         </w:rPr>
       </w:pPr>
     </w:p>
@@ -11511,23 +11482,7 @@
                 <w:color w:val="FFFFFF" w:themeColor="background1"/>
                 <w:sz w:val="24"/>
               </w:rPr>
-              <w:t>F</w:t>
-            </w:r>
-            <w:r>
-              <w:rPr>
-                <w:rFonts w:cs="Times New Roman"/>
-                <w:color w:val="FFFFFF" w:themeColor="background1"/>
-                <w:sz w:val="24"/>
-              </w:rPr>
-              <w:t>Q</w:t>
-            </w:r>
-            <w:r>
-              <w:rPr>
-                <w:rFonts w:cs="Times New Roman"/>
-                <w:color w:val="FFFFFF" w:themeColor="background1"/>
-                <w:sz w:val="24"/>
-              </w:rPr>
-              <w:t xml:space="preserve"> - Formato</w:t>
+              <w:t>FQ - Formato</w:t>
             </w:r>
           </w:p>
         </w:tc>
@@ -11693,13 +11648,7 @@
               <w:rPr>
                 <w:lang w:val="en-GB"/>
               </w:rPr>
-              <w:t>V</w:t>
-            </w:r>
-            <w:r>
-              <w:rPr>
-                <w:lang w:val="en-GB"/>
-              </w:rPr>
-              <w:t>Q</w:t>
+              <w:t>VQ</w:t>
             </w:r>
             <w:r>
               <w:rPr>
@@ -11733,6 +11682,7 @@
           <w:color w:val="000000" w:themeColor="text1"/>
           <w:sz w:val="24"/>
           <w:szCs w:val="24"/>
+          <w:lang w:val="en-GB"/>
         </w:rPr>
       </w:pPr>
     </w:p>
@@ -11877,23 +11827,7 @@
                 <w:color w:val="FFFFFF" w:themeColor="background1"/>
                 <w:sz w:val="24"/>
               </w:rPr>
-              <w:t>F</w:t>
-            </w:r>
-            <w:r>
-              <w:rPr>
-                <w:rFonts w:cs="Times New Roman"/>
-                <w:color w:val="FFFFFF" w:themeColor="background1"/>
-                <w:sz w:val="24"/>
-              </w:rPr>
-              <w:t>P</w:t>
-            </w:r>
-            <w:r>
-              <w:rPr>
-                <w:rFonts w:cs="Times New Roman"/>
-                <w:color w:val="FFFFFF" w:themeColor="background1"/>
-                <w:sz w:val="24"/>
-              </w:rPr>
-              <w:t xml:space="preserve"> - Formato</w:t>
+              <w:t>FP - Formato</w:t>
             </w:r>
           </w:p>
         </w:tc>
@@ -11966,23 +11900,7 @@
                 <w:color w:val="FFFFFF" w:themeColor="background1"/>
                 <w:sz w:val="24"/>
               </w:rPr>
-              <w:t>V</w:t>
-            </w:r>
-            <w:r>
-              <w:rPr>
-                <w:rFonts w:cs="Times New Roman"/>
-                <w:color w:val="FFFFFF" w:themeColor="background1"/>
-                <w:sz w:val="24"/>
-              </w:rPr>
-              <w:t>P</w:t>
-            </w:r>
-            <w:r>
-              <w:rPr>
-                <w:rFonts w:cs="Times New Roman"/>
-                <w:color w:val="FFFFFF" w:themeColor="background1"/>
-                <w:sz w:val="24"/>
-              </w:rPr>
-              <w:t xml:space="preserve"> - Valore</w:t>
+              <w:t>VP - Valore</w:t>
             </w:r>
           </w:p>
         </w:tc>
@@ -12075,13 +11993,7 @@
               <w:rPr>
                 <w:lang w:val="en-GB"/>
               </w:rPr>
-              <w:t>V</w:t>
-            </w:r>
-            <w:r>
-              <w:rPr>
-                <w:lang w:val="en-GB"/>
-              </w:rPr>
-              <w:t>P</w:t>
+              <w:t>VP</w:t>
             </w:r>
             <w:r>
               <w:rPr>
@@ -12115,9 +12027,808 @@
           <w:color w:val="000000" w:themeColor="text1"/>
           <w:sz w:val="24"/>
           <w:szCs w:val="24"/>
+          <w:lang w:val="en-GB"/>
         </w:rPr>
       </w:pPr>
     </w:p>
+    <w:p>
+      <w:pPr>
+        <w:jc w:val="both"/>
+        <w:rPr>
+          <w:color w:val="000000" w:themeColor="text1"/>
+          <w:sz w:val="24"/>
+          <w:szCs w:val="24"/>
+        </w:rPr>
+      </w:pPr>
+      <w:r>
+        <w:rPr>
+          <w:color w:val="000000" w:themeColor="text1"/>
+          <w:sz w:val="24"/>
+          <w:szCs w:val="24"/>
+        </w:rPr>
+        <w:t>Combinazioni</w:t>
+      </w:r>
+    </w:p>
+    <w:p>
+      <w:pPr>
+        <w:pStyle w:val="Titolo2"/>
+      </w:pPr>
+      <w:r>
+        <w:t>9.</w:t>
+      </w:r>
+      <w:r>
+        <w:t>2</w:t>
+      </w:r>
+      <w:r>
+        <w:t xml:space="preserve"> </w:t>
+      </w:r>
+      <w:r>
+        <w:t>Scontrini</w:t>
+      </w:r>
+    </w:p>
+    <w:p>
+      <w:pPr>
+        <w:jc w:val="both"/>
+        <w:rPr>
+          <w:color w:val="000000" w:themeColor="text1"/>
+          <w:sz w:val="24"/>
+          <w:szCs w:val="24"/>
+        </w:rPr>
+      </w:pPr>
+      <w:r>
+        <w:rPr>
+          <w:color w:val="000000" w:themeColor="text1"/>
+          <w:sz w:val="24"/>
+          <w:szCs w:val="24"/>
+        </w:rPr>
+        <w:t xml:space="preserve">Per il sottosistema </w:t>
+      </w:r>
+      <w:r>
+        <w:rPr>
+          <w:color w:val="000000" w:themeColor="text1"/>
+          <w:sz w:val="24"/>
+          <w:szCs w:val="24"/>
+        </w:rPr>
+        <w:t>scontrini</w:t>
+      </w:r>
+      <w:r>
+        <w:rPr>
+          <w:color w:val="000000" w:themeColor="text1"/>
+          <w:sz w:val="24"/>
+          <w:szCs w:val="24"/>
+        </w:rPr>
+        <w:t xml:space="preserve"> abbiamo previsto di testarne la funzionalità di </w:t>
+      </w:r>
+      <w:r>
+        <w:rPr>
+          <w:color w:val="000000" w:themeColor="text1"/>
+          <w:sz w:val="24"/>
+          <w:szCs w:val="24"/>
+        </w:rPr>
+        <w:t>aggiunta somma versata.</w:t>
+      </w:r>
+    </w:p>
+    <w:p>
+      <w:pPr>
+        <w:jc w:val="both"/>
+        <w:rPr>
+          <w:color w:val="000000" w:themeColor="text1"/>
+          <w:sz w:val="24"/>
+          <w:szCs w:val="24"/>
+        </w:rPr>
+      </w:pPr>
+      <w:r>
+        <w:rPr>
+          <w:color w:val="000000" w:themeColor="text1"/>
+          <w:sz w:val="24"/>
+          <w:szCs w:val="24"/>
+        </w:rPr>
+        <w:lastRenderedPageBreak/>
+        <w:t xml:space="preserve">Tale funzionalità prevede la possibilità da parte </w:t>
+      </w:r>
+      <w:r>
+        <w:rPr>
+          <w:color w:val="000000" w:themeColor="text1"/>
+          <w:sz w:val="24"/>
+          <w:szCs w:val="24"/>
+        </w:rPr>
+        <w:t xml:space="preserve">del magazziniere </w:t>
+      </w:r>
+      <w:r>
+        <w:rPr>
+          <w:color w:val="000000" w:themeColor="text1"/>
+          <w:sz w:val="24"/>
+          <w:szCs w:val="24"/>
+        </w:rPr>
+        <w:t xml:space="preserve">di compilare un modulo in cui risulta necessario l’inserimento </w:t>
+      </w:r>
+      <w:r>
+        <w:rPr>
+          <w:color w:val="000000" w:themeColor="text1"/>
+          <w:sz w:val="24"/>
+          <w:szCs w:val="24"/>
+        </w:rPr>
+        <w:t>di</w:t>
+      </w:r>
+      <w:r>
+        <w:rPr>
+          <w:color w:val="000000" w:themeColor="text1"/>
+          <w:sz w:val="24"/>
+          <w:szCs w:val="24"/>
+        </w:rPr>
+        <w:t xml:space="preserve">: </w:t>
+      </w:r>
+    </w:p>
+    <w:p>
+      <w:pPr>
+        <w:pStyle w:val="Paragrafoelenco"/>
+        <w:numPr>
+          <w:ilvl w:val="0"/>
+          <w:numId w:val="36"/>
+        </w:numPr>
+        <w:jc w:val="both"/>
+        <w:rPr>
+          <w:color w:val="000000" w:themeColor="text1"/>
+          <w:sz w:val="24"/>
+          <w:szCs w:val="24"/>
+        </w:rPr>
+      </w:pPr>
+      <w:r>
+        <w:rPr>
+          <w:color w:val="000000" w:themeColor="text1"/>
+          <w:sz w:val="24"/>
+          <w:szCs w:val="24"/>
+        </w:rPr>
+        <w:t>Somma versata: numero decimale con fino a 2 cifre decimali, deve essere maggiore dell’importo da versare.</w:t>
+      </w:r>
+    </w:p>
+    <w:tbl>
+      <w:tblPr>
+        <w:tblStyle w:val="Tabellafinanziaria"/>
+        <w:tblW w:w="0" w:type="auto"/>
+        <w:tblBorders>
+          <w:top w:val="single" w:sz="4" w:space="0" w:color="auto"/>
+          <w:left w:val="single" w:sz="4" w:space="0" w:color="auto"/>
+          <w:bottom w:val="single" w:sz="4" w:space="0" w:color="auto"/>
+          <w:right w:val="single" w:sz="4" w:space="0" w:color="auto"/>
+          <w:insideH w:val="single" w:sz="4" w:space="0" w:color="auto"/>
+          <w:insideV w:val="single" w:sz="4" w:space="0" w:color="auto"/>
+        </w:tblBorders>
+        <w:tblLook w:val="04A0" w:firstRow="1" w:lastRow="0" w:firstColumn="1" w:lastColumn="0" w:noHBand="0" w:noVBand="1"/>
+      </w:tblPr>
+      <w:tblGrid>
+        <w:gridCol w:w="3427"/>
+        <w:gridCol w:w="4544"/>
+      </w:tblGrid>
+      <w:tr>
+        <w:trPr>
+          <w:cnfStyle w:val="100000000000" w:firstRow="1" w:lastRow="0" w:firstColumn="0" w:lastColumn="0" w:oddVBand="0" w:evenVBand="0" w:oddHBand="0" w:evenHBand="0" w:firstRowFirstColumn="0" w:firstRowLastColumn="0" w:lastRowFirstColumn="0" w:lastRowLastColumn="0"/>
+        </w:trPr>
+        <w:tc>
+          <w:tcPr>
+            <w:cnfStyle w:val="001000000000" w:firstRow="0" w:lastRow="0" w:firstColumn="1" w:lastColumn="0" w:oddVBand="0" w:evenVBand="0" w:oddHBand="0" w:evenHBand="0" w:firstRowFirstColumn="0" w:firstRowLastColumn="0" w:lastRowFirstColumn="0" w:lastRowLastColumn="0"/>
+            <w:tcW w:w="3427" w:type="dxa"/>
+            <w:shd w:val="clear" w:color="auto" w:fill="2E74B5"/>
+          </w:tcPr>
+          <w:p>
+            <w:pPr>
+              <w:rPr>
+                <w:rFonts w:cs="Times New Roman"/>
+                <w:color w:val="000000" w:themeColor="text1"/>
+                <w:sz w:val="24"/>
+              </w:rPr>
+            </w:pPr>
+            <w:r>
+              <w:rPr>
+                <w:rFonts w:cs="Times New Roman"/>
+                <w:sz w:val="24"/>
+              </w:rPr>
+              <w:t>Parametro</w:t>
+            </w:r>
+          </w:p>
+        </w:tc>
+        <w:tc>
+          <w:tcPr>
+            <w:tcW w:w="4544" w:type="dxa"/>
+            <w:shd w:val="clear" w:color="auto" w:fill="D5DCE4" w:themeFill="text2" w:themeFillTint="33"/>
+          </w:tcPr>
+          <w:p>
+            <w:pPr>
+              <w:cnfStyle w:val="100000000000" w:firstRow="1" w:lastRow="0" w:firstColumn="0" w:lastColumn="0" w:oddVBand="0" w:evenVBand="0" w:oddHBand="0" w:evenHBand="0" w:firstRowFirstColumn="0" w:firstRowLastColumn="0" w:lastRowFirstColumn="0" w:lastRowLastColumn="0"/>
+              <w:rPr>
+                <w:rFonts w:ascii="Garamond" w:hAnsi="Garamond" w:cs="Times New Roman"/>
+                <w:color w:val="000000" w:themeColor="text1"/>
+                <w:sz w:val="24"/>
+              </w:rPr>
+            </w:pPr>
+            <w:r>
+              <w:rPr>
+                <w:rFonts w:ascii="Garamond" w:hAnsi="Garamond" w:cs="Times New Roman"/>
+                <w:color w:val="000000" w:themeColor="text1"/>
+                <w:sz w:val="24"/>
+              </w:rPr>
+              <w:t>Somma versata</w:t>
+            </w:r>
+          </w:p>
+        </w:tc>
+      </w:tr>
+      <w:tr>
+        <w:tc>
+          <w:tcPr>
+            <w:cnfStyle w:val="001000000000" w:firstRow="0" w:lastRow="0" w:firstColumn="1" w:lastColumn="0" w:oddVBand="0" w:evenVBand="0" w:oddHBand="0" w:evenHBand="0" w:firstRowFirstColumn="0" w:firstRowLastColumn="0" w:lastRowFirstColumn="0" w:lastRowLastColumn="0"/>
+            <w:tcW w:w="3427" w:type="dxa"/>
+            <w:shd w:val="clear" w:color="auto" w:fill="2E74B5"/>
+          </w:tcPr>
+          <w:p>
+            <w:pPr>
+              <w:rPr>
+                <w:rFonts w:cs="Times New Roman"/>
+                <w:color w:val="FFFFFF" w:themeColor="background1"/>
+                <w:sz w:val="24"/>
+              </w:rPr>
+            </w:pPr>
+            <w:r>
+              <w:rPr>
+                <w:rFonts w:cs="Times New Roman"/>
+                <w:color w:val="FFFFFF" w:themeColor="background1"/>
+                <w:sz w:val="24"/>
+              </w:rPr>
+              <w:t>Formato</w:t>
+            </w:r>
+          </w:p>
+        </w:tc>
+        <w:tc>
+          <w:tcPr>
+            <w:tcW w:w="4544" w:type="dxa"/>
+            <w:shd w:val="clear" w:color="auto" w:fill="FFFFFF" w:themeFill="background1"/>
+          </w:tcPr>
+          <w:p>
+            <w:pPr>
+              <w:pStyle w:val="Default"/>
+              <w:cnfStyle w:val="000000000000" w:firstRow="0" w:lastRow="0" w:firstColumn="0" w:lastColumn="0" w:oddVBand="0" w:evenVBand="0" w:oddHBand="0" w:evenHBand="0" w:firstRowFirstColumn="0" w:firstRowLastColumn="0" w:lastRowFirstColumn="0" w:lastRowLastColumn="0"/>
+              <w:rPr>
+                <w:lang w:val="en-GB"/>
+              </w:rPr>
+            </w:pPr>
+            <w:r>
+              <w:rPr>
+                <w:color w:val="000000" w:themeColor="text1"/>
+              </w:rPr>
+              <w:t>^[0-9]+([.,][0-9]{1,2})?$</w:t>
+            </w:r>
+          </w:p>
+        </w:tc>
+      </w:tr>
+      <w:tr>
+        <w:trPr>
+          <w:cnfStyle w:val="000000010000" w:firstRow="0" w:lastRow="0" w:firstColumn="0" w:lastColumn="0" w:oddVBand="0" w:evenVBand="0" w:oddHBand="0" w:evenHBand="1" w:firstRowFirstColumn="0" w:firstRowLastColumn="0" w:lastRowFirstColumn="0" w:lastRowLastColumn="0"/>
+        </w:trPr>
+        <w:tc>
+          <w:tcPr>
+            <w:cnfStyle w:val="001000000000" w:firstRow="0" w:lastRow="0" w:firstColumn="1" w:lastColumn="0" w:oddVBand="0" w:evenVBand="0" w:oddHBand="0" w:evenHBand="0" w:firstRowFirstColumn="0" w:firstRowLastColumn="0" w:lastRowFirstColumn="0" w:lastRowLastColumn="0"/>
+            <w:tcW w:w="3427" w:type="dxa"/>
+            <w:shd w:val="clear" w:color="auto" w:fill="2E74B5"/>
+          </w:tcPr>
+          <w:p>
+            <w:pPr>
+              <w:rPr>
+                <w:rFonts w:cs="Times New Roman"/>
+                <w:color w:val="FFFFFF" w:themeColor="background1"/>
+                <w:sz w:val="24"/>
+              </w:rPr>
+            </w:pPr>
+            <w:r>
+              <w:rPr>
+                <w:rFonts w:cs="Times New Roman"/>
+                <w:color w:val="FFFFFF" w:themeColor="background1"/>
+                <w:sz w:val="24"/>
+              </w:rPr>
+              <w:t>FSV - Formato</w:t>
+            </w:r>
+          </w:p>
+        </w:tc>
+        <w:tc>
+          <w:tcPr>
+            <w:tcW w:w="4544" w:type="dxa"/>
+          </w:tcPr>
+          <w:p>
+            <w:pPr>
+              <w:pStyle w:val="Default"/>
+              <w:cnfStyle w:val="000000010000" w:firstRow="0" w:lastRow="0" w:firstColumn="0" w:lastColumn="0" w:oddVBand="0" w:evenVBand="0" w:oddHBand="0" w:evenHBand="1" w:firstRowFirstColumn="0" w:firstRowLastColumn="0" w:lastRowFirstColumn="0" w:lastRowLastColumn="0"/>
+              <w:rPr>
+                <w:color w:val="000000" w:themeColor="text1"/>
+              </w:rPr>
+            </w:pPr>
+            <w:r>
+              <w:rPr>
+                <w:color w:val="000000" w:themeColor="text1"/>
+              </w:rPr>
+              <w:t>1. Non rispetta il formato [error]</w:t>
+            </w:r>
+          </w:p>
+          <w:p>
+            <w:pPr>
+              <w:pStyle w:val="Default"/>
+              <w:cnfStyle w:val="000000010000" w:firstRow="0" w:lastRow="0" w:firstColumn="0" w:lastColumn="0" w:oddVBand="0" w:evenVBand="0" w:oddHBand="0" w:evenHBand="1" w:firstRowFirstColumn="0" w:firstRowLastColumn="0" w:lastRowFirstColumn="0" w:lastRowLastColumn="0"/>
+              <w:rPr>
+                <w:color w:val="000000" w:themeColor="text1"/>
+              </w:rPr>
+            </w:pPr>
+            <w:r>
+              <w:rPr>
+                <w:color w:val="000000" w:themeColor="text1"/>
+              </w:rPr>
+              <w:t>2. Rispetta il formato [property F</w:t>
+            </w:r>
+            <w:r>
+              <w:rPr>
+                <w:color w:val="000000" w:themeColor="text1"/>
+              </w:rPr>
+              <w:t>SV</w:t>
+            </w:r>
+            <w:r>
+              <w:rPr>
+                <w:color w:val="000000" w:themeColor="text1"/>
+              </w:rPr>
+              <w:t>_OK]</w:t>
+            </w:r>
+          </w:p>
+        </w:tc>
+      </w:tr>
+      <w:tr>
+        <w:tc>
+          <w:tcPr>
+            <w:cnfStyle w:val="001000000000" w:firstRow="0" w:lastRow="0" w:firstColumn="1" w:lastColumn="0" w:oddVBand="0" w:evenVBand="0" w:oddHBand="0" w:evenHBand="0" w:firstRowFirstColumn="0" w:firstRowLastColumn="0" w:lastRowFirstColumn="0" w:lastRowLastColumn="0"/>
+            <w:tcW w:w="3427" w:type="dxa"/>
+            <w:shd w:val="clear" w:color="auto" w:fill="2E74B5"/>
+          </w:tcPr>
+          <w:p>
+            <w:pPr>
+              <w:rPr>
+                <w:rFonts w:cs="Times New Roman"/>
+                <w:color w:val="FFFFFF" w:themeColor="background1"/>
+                <w:sz w:val="24"/>
+              </w:rPr>
+            </w:pPr>
+            <w:r>
+              <w:rPr>
+                <w:rFonts w:cs="Times New Roman"/>
+                <w:color w:val="FFFFFF" w:themeColor="background1"/>
+                <w:sz w:val="24"/>
+              </w:rPr>
+              <w:t>VSV - Valore</w:t>
+            </w:r>
+          </w:p>
+        </w:tc>
+        <w:tc>
+          <w:tcPr>
+            <w:tcW w:w="4544" w:type="dxa"/>
+            <w:shd w:val="clear" w:color="auto" w:fill="FFFFFF" w:themeFill="background1"/>
+          </w:tcPr>
+          <w:p>
+            <w:pPr>
+              <w:pStyle w:val="Default"/>
+              <w:cnfStyle w:val="000000000000" w:firstRow="0" w:lastRow="0" w:firstColumn="0" w:lastColumn="0" w:oddVBand="0" w:evenVBand="0" w:oddHBand="0" w:evenHBand="0" w:firstRowFirstColumn="0" w:firstRowLastColumn="0" w:lastRowFirstColumn="0" w:lastRowLastColumn="0"/>
+            </w:pPr>
+            <w:r>
+              <w:t>1. &lt; somma da versare [error]</w:t>
+            </w:r>
+          </w:p>
+          <w:p>
+            <w:pPr>
+              <w:pStyle w:val="Default"/>
+              <w:cnfStyle w:val="000000000000" w:firstRow="0" w:lastRow="0" w:firstColumn="0" w:lastColumn="0" w:oddVBand="0" w:evenVBand="0" w:oddHBand="0" w:evenHBand="0" w:firstRowFirstColumn="0" w:firstRowLastColumn="0" w:lastRowFirstColumn="0" w:lastRowLastColumn="0"/>
+            </w:pPr>
+            <w:r>
+              <w:t xml:space="preserve">2. ≥ somma da versare </w:t>
+            </w:r>
+            <w:r>
+              <w:rPr>
+                <w:color w:val="000000" w:themeColor="text1"/>
+              </w:rPr>
+              <w:t xml:space="preserve">[if FSV_OK] </w:t>
+            </w:r>
+            <w:r>
+              <w:t>[property V</w:t>
+            </w:r>
+            <w:r>
+              <w:t>SV</w:t>
+            </w:r>
+            <w:r>
+              <w:t>_OK]</w:t>
+            </w:r>
+            <w:r>
+              <w:rPr>
+                <w:sz w:val="23"/>
+                <w:szCs w:val="23"/>
+              </w:rPr>
+              <w:t xml:space="preserve"> </w:t>
+            </w:r>
+            <w:r>
+              <w:rPr>
+                <w:color w:val="000000" w:themeColor="text1"/>
+              </w:rPr>
+              <w:t xml:space="preserve"> </w:t>
+            </w:r>
+          </w:p>
+        </w:tc>
+      </w:tr>
+    </w:tbl>
+    <w:p>
+      <w:pPr>
+        <w:jc w:val="both"/>
+        <w:rPr>
+          <w:color w:val="000000" w:themeColor="text1"/>
+          <w:sz w:val="24"/>
+          <w:szCs w:val="24"/>
+        </w:rPr>
+      </w:pPr>
+    </w:p>
+    <w:tbl>
+      <w:tblPr>
+        <w:tblStyle w:val="Tabellafinanziaria"/>
+        <w:tblW w:w="9180" w:type="dxa"/>
+        <w:tblBorders>
+          <w:top w:val="single" w:sz="4" w:space="0" w:color="auto"/>
+          <w:left w:val="single" w:sz="4" w:space="0" w:color="auto"/>
+          <w:bottom w:val="single" w:sz="4" w:space="0" w:color="auto"/>
+          <w:right w:val="single" w:sz="4" w:space="0" w:color="auto"/>
+          <w:insideH w:val="single" w:sz="4" w:space="0" w:color="auto"/>
+          <w:insideV w:val="single" w:sz="4" w:space="0" w:color="auto"/>
+        </w:tblBorders>
+        <w:tblLayout w:type="fixed"/>
+        <w:tblLook w:val="04A0" w:firstRow="1" w:lastRow="0" w:firstColumn="1" w:lastColumn="0" w:noHBand="0" w:noVBand="1"/>
+      </w:tblPr>
+      <w:tblGrid>
+        <w:gridCol w:w="1384"/>
+        <w:gridCol w:w="6946"/>
+        <w:gridCol w:w="850"/>
+      </w:tblGrid>
+      <w:tr>
+        <w:trPr>
+          <w:cnfStyle w:val="100000000000" w:firstRow="1" w:lastRow="0" w:firstColumn="0" w:lastColumn="0" w:oddVBand="0" w:evenVBand="0" w:oddHBand="0" w:evenHBand="0" w:firstRowFirstColumn="0" w:firstRowLastColumn="0" w:lastRowFirstColumn="0" w:lastRowLastColumn="0"/>
+        </w:trPr>
+        <w:tc>
+          <w:tcPr>
+            <w:cnfStyle w:val="001000000000" w:firstRow="0" w:lastRow="0" w:firstColumn="1" w:lastColumn="0" w:oddVBand="0" w:evenVBand="0" w:oddHBand="0" w:evenHBand="0" w:firstRowFirstColumn="0" w:firstRowLastColumn="0" w:lastRowFirstColumn="0" w:lastRowLastColumn="0"/>
+            <w:tcW w:w="1384" w:type="dxa"/>
+            <w:shd w:val="clear" w:color="auto" w:fill="2E74B5"/>
+          </w:tcPr>
+          <w:p>
+            <w:pPr>
+              <w:rPr>
+                <w:rFonts w:cs="Times New Roman"/>
+                <w:b/>
+                <w:bCs/>
+                <w:sz w:val="24"/>
+              </w:rPr>
+            </w:pPr>
+            <w:r>
+              <w:rPr>
+                <w:rFonts w:cs="Times New Roman"/>
+                <w:b/>
+                <w:bCs/>
+                <w:sz w:val="24"/>
+              </w:rPr>
+              <w:t>Codice</w:t>
+            </w:r>
+          </w:p>
+        </w:tc>
+        <w:tc>
+          <w:tcPr>
+            <w:tcW w:w="6946" w:type="dxa"/>
+            <w:shd w:val="clear" w:color="auto" w:fill="2E74B5"/>
+          </w:tcPr>
+          <w:p>
+            <w:pPr>
+              <w:cnfStyle w:val="100000000000" w:firstRow="1" w:lastRow="0" w:firstColumn="0" w:lastColumn="0" w:oddVBand="0" w:evenVBand="0" w:oddHBand="0" w:evenHBand="0" w:firstRowFirstColumn="0" w:firstRowLastColumn="0" w:lastRowFirstColumn="0" w:lastRowLastColumn="0"/>
+              <w:rPr>
+                <w:rFonts w:cs="Times New Roman"/>
+                <w:b/>
+                <w:bCs/>
+                <w:sz w:val="24"/>
+              </w:rPr>
+            </w:pPr>
+            <w:r>
+              <w:rPr>
+                <w:rFonts w:cs="Times New Roman"/>
+                <w:b/>
+                <w:bCs/>
+                <w:sz w:val="24"/>
+              </w:rPr>
+              <w:t>Combinazione</w:t>
+            </w:r>
+          </w:p>
+        </w:tc>
+        <w:tc>
+          <w:tcPr>
+            <w:tcW w:w="850" w:type="dxa"/>
+            <w:shd w:val="clear" w:color="auto" w:fill="2E74B5"/>
+          </w:tcPr>
+          <w:p>
+            <w:pPr>
+              <w:cnfStyle w:val="100000000000" w:firstRow="1" w:lastRow="0" w:firstColumn="0" w:lastColumn="0" w:oddVBand="0" w:evenVBand="0" w:oddHBand="0" w:evenHBand="0" w:firstRowFirstColumn="0" w:firstRowLastColumn="0" w:lastRowFirstColumn="0" w:lastRowLastColumn="0"/>
+              <w:rPr>
+                <w:rFonts w:cs="Times New Roman"/>
+                <w:b/>
+                <w:bCs/>
+                <w:sz w:val="24"/>
+              </w:rPr>
+            </w:pPr>
+            <w:r>
+              <w:rPr>
+                <w:rFonts w:cs="Times New Roman"/>
+                <w:b/>
+                <w:bCs/>
+                <w:sz w:val="24"/>
+              </w:rPr>
+              <w:t>Esito</w:t>
+            </w:r>
+          </w:p>
+        </w:tc>
+      </w:tr>
+      <w:tr>
+        <w:tc>
+          <w:tcPr>
+            <w:cnfStyle w:val="001000000000" w:firstRow="0" w:lastRow="0" w:firstColumn="1" w:lastColumn="0" w:oddVBand="0" w:evenVBand="0" w:oddHBand="0" w:evenHBand="0" w:firstRowFirstColumn="0" w:firstRowLastColumn="0" w:lastRowFirstColumn="0" w:lastRowLastColumn="0"/>
+            <w:tcW w:w="1384" w:type="dxa"/>
+          </w:tcPr>
+          <w:p>
+            <w:pPr>
+              <w:rPr>
+                <w:rFonts w:asciiTheme="minorHAnsi" w:hAnsiTheme="minorHAnsi" w:cs="Times New Roman"/>
+                <w:color w:val="000000" w:themeColor="text1"/>
+                <w:sz w:val="24"/>
+              </w:rPr>
+            </w:pPr>
+            <w:r>
+              <w:rPr>
+                <w:rFonts w:asciiTheme="minorHAnsi" w:hAnsiTheme="minorHAnsi" w:cs="Times New Roman"/>
+                <w:color w:val="000000" w:themeColor="text1"/>
+                <w:sz w:val="24"/>
+              </w:rPr>
+              <w:t>TC_</w:t>
+            </w:r>
+            <w:r>
+              <w:rPr>
+                <w:rFonts w:asciiTheme="minorHAnsi" w:hAnsiTheme="minorHAnsi" w:cs="Times New Roman"/>
+                <w:color w:val="000000" w:themeColor="text1"/>
+                <w:sz w:val="24"/>
+              </w:rPr>
+              <w:t>SC</w:t>
+            </w:r>
+            <w:r>
+              <w:rPr>
+                <w:rFonts w:asciiTheme="minorHAnsi" w:hAnsiTheme="minorHAnsi" w:cs="Times New Roman"/>
+                <w:color w:val="000000" w:themeColor="text1"/>
+                <w:sz w:val="24"/>
+              </w:rPr>
+              <w:t>_1:1</w:t>
+            </w:r>
+          </w:p>
+        </w:tc>
+        <w:tc>
+          <w:tcPr>
+            <w:tcW w:w="6946" w:type="dxa"/>
+          </w:tcPr>
+          <w:p>
+            <w:pPr>
+              <w:cnfStyle w:val="000000000000" w:firstRow="0" w:lastRow="0" w:firstColumn="0" w:lastColumn="0" w:oddVBand="0" w:evenVBand="0" w:oddHBand="0" w:evenHBand="0" w:firstRowFirstColumn="0" w:firstRowLastColumn="0" w:lastRowFirstColumn="0" w:lastRowLastColumn="0"/>
+              <w:rPr>
+                <w:rFonts w:ascii="Garamond" w:hAnsi="Garamond" w:cs="Times New Roman"/>
+                <w:color w:val="000000" w:themeColor="text1"/>
+                <w:sz w:val="24"/>
+                <w:lang w:val="en-GB"/>
+              </w:rPr>
+            </w:pPr>
+            <w:r>
+              <w:rPr>
+                <w:rFonts w:ascii="Garamond" w:hAnsi="Garamond" w:cs="Times New Roman"/>
+                <w:color w:val="000000" w:themeColor="text1"/>
+                <w:sz w:val="24"/>
+                <w:lang w:val="en-GB"/>
+              </w:rPr>
+              <w:t>FSV1</w:t>
+            </w:r>
+          </w:p>
+        </w:tc>
+        <w:tc>
+          <w:tcPr>
+            <w:tcW w:w="850" w:type="dxa"/>
+          </w:tcPr>
+          <w:p>
+            <w:pPr>
+              <w:pStyle w:val="Default"/>
+              <w:jc w:val="center"/>
+              <w:cnfStyle w:val="000000000000" w:firstRow="0" w:lastRow="0" w:firstColumn="0" w:lastColumn="0" w:oddVBand="0" w:evenVBand="0" w:oddHBand="0" w:evenHBand="0" w:firstRowFirstColumn="0" w:firstRowLastColumn="0" w:lastRowFirstColumn="0" w:lastRowLastColumn="0"/>
+            </w:pPr>
+            <w:r>
+              <w:rPr>
+                <w:rFonts w:ascii="Segoe UI Symbol" w:hAnsi="Segoe UI Symbol" w:cs="Segoe UI Symbol"/>
+              </w:rPr>
+              <w:t>✗</w:t>
+            </w:r>
+          </w:p>
+        </w:tc>
+      </w:tr>
+      <w:tr>
+        <w:trPr>
+          <w:cnfStyle w:val="000000010000" w:firstRow="0" w:lastRow="0" w:firstColumn="0" w:lastColumn="0" w:oddVBand="0" w:evenVBand="0" w:oddHBand="0" w:evenHBand="1" w:firstRowFirstColumn="0" w:firstRowLastColumn="0" w:lastRowFirstColumn="0" w:lastRowLastColumn="0"/>
+        </w:trPr>
+        <w:tc>
+          <w:tcPr>
+            <w:cnfStyle w:val="001000000000" w:firstRow="0" w:lastRow="0" w:firstColumn="1" w:lastColumn="0" w:oddVBand="0" w:evenVBand="0" w:oddHBand="0" w:evenHBand="0" w:firstRowFirstColumn="0" w:firstRowLastColumn="0" w:lastRowFirstColumn="0" w:lastRowLastColumn="0"/>
+            <w:tcW w:w="1384" w:type="dxa"/>
+          </w:tcPr>
+          <w:p>
+            <w:pPr>
+              <w:rPr>
+                <w:rFonts w:asciiTheme="minorHAnsi" w:hAnsiTheme="minorHAnsi" w:cs="Times New Roman"/>
+                <w:color w:val="000000" w:themeColor="text1"/>
+                <w:sz w:val="24"/>
+              </w:rPr>
+            </w:pPr>
+            <w:r>
+              <w:rPr>
+                <w:rFonts w:asciiTheme="minorHAnsi" w:hAnsiTheme="minorHAnsi" w:cs="Times New Roman"/>
+                <w:color w:val="000000" w:themeColor="text1"/>
+                <w:sz w:val="24"/>
+              </w:rPr>
+              <w:t>TC_</w:t>
+            </w:r>
+            <w:r>
+              <w:rPr>
+                <w:rFonts w:asciiTheme="minorHAnsi" w:hAnsiTheme="minorHAnsi" w:cs="Times New Roman"/>
+                <w:color w:val="000000" w:themeColor="text1"/>
+                <w:sz w:val="24"/>
+              </w:rPr>
+              <w:t>SC</w:t>
+            </w:r>
+            <w:r>
+              <w:rPr>
+                <w:rFonts w:asciiTheme="minorHAnsi" w:hAnsiTheme="minorHAnsi" w:cs="Times New Roman"/>
+                <w:color w:val="000000" w:themeColor="text1"/>
+                <w:sz w:val="24"/>
+              </w:rPr>
+              <w:t>_1:2</w:t>
+            </w:r>
+          </w:p>
+        </w:tc>
+        <w:tc>
+          <w:tcPr>
+            <w:tcW w:w="6946" w:type="dxa"/>
+          </w:tcPr>
+          <w:p>
+            <w:pPr>
+              <w:cnfStyle w:val="000000010000" w:firstRow="0" w:lastRow="0" w:firstColumn="0" w:lastColumn="0" w:oddVBand="0" w:evenVBand="0" w:oddHBand="0" w:evenHBand="1" w:firstRowFirstColumn="0" w:firstRowLastColumn="0" w:lastRowFirstColumn="0" w:lastRowLastColumn="0"/>
+              <w:rPr>
+                <w:rFonts w:ascii="Garamond" w:hAnsi="Garamond" w:cs="Times New Roman"/>
+                <w:color w:val="000000" w:themeColor="text1"/>
+                <w:sz w:val="24"/>
+                <w:lang w:val="en-GB"/>
+              </w:rPr>
+            </w:pPr>
+            <w:r>
+              <w:rPr>
+                <w:rFonts w:ascii="Garamond" w:hAnsi="Garamond" w:cs="Times New Roman"/>
+                <w:color w:val="000000" w:themeColor="text1"/>
+                <w:sz w:val="24"/>
+                <w:lang w:val="en-GB"/>
+              </w:rPr>
+              <w:t>FSV2.VSV1</w:t>
+            </w:r>
+          </w:p>
+        </w:tc>
+        <w:tc>
+          <w:tcPr>
+            <w:tcW w:w="850" w:type="dxa"/>
+          </w:tcPr>
+          <w:p>
+            <w:pPr>
+              <w:pStyle w:val="Default"/>
+              <w:jc w:val="center"/>
+              <w:cnfStyle w:val="000000010000" w:firstRow="0" w:lastRow="0" w:firstColumn="0" w:lastColumn="0" w:oddVBand="0" w:evenVBand="0" w:oddHBand="0" w:evenHBand="1" w:firstRowFirstColumn="0" w:firstRowLastColumn="0" w:lastRowFirstColumn="0" w:lastRowLastColumn="0"/>
+              <w:rPr>
+                <w:rFonts w:ascii="Segoe UI Symbol" w:hAnsi="Segoe UI Symbol" w:cs="Segoe UI Symbol"/>
+              </w:rPr>
+            </w:pPr>
+            <w:r>
+              <w:rPr>
+                <w:rFonts w:ascii="Segoe UI Symbol" w:hAnsi="Segoe UI Symbol" w:cs="Segoe UI Symbol"/>
+              </w:rPr>
+              <w:t>✗</w:t>
+            </w:r>
+          </w:p>
+        </w:tc>
+      </w:tr>
+      <w:tr>
+        <w:tc>
+          <w:tcPr>
+            <w:cnfStyle w:val="001000000000" w:firstRow="0" w:lastRow="0" w:firstColumn="1" w:lastColumn="0" w:oddVBand="0" w:evenVBand="0" w:oddHBand="0" w:evenHBand="0" w:firstRowFirstColumn="0" w:firstRowLastColumn="0" w:lastRowFirstColumn="0" w:lastRowLastColumn="0"/>
+            <w:tcW w:w="1384" w:type="dxa"/>
+          </w:tcPr>
+          <w:p>
+            <w:pPr>
+              <w:rPr>
+                <w:rFonts w:asciiTheme="minorHAnsi" w:hAnsiTheme="minorHAnsi" w:cs="Times New Roman"/>
+                <w:color w:val="000000" w:themeColor="text1"/>
+                <w:sz w:val="24"/>
+              </w:rPr>
+            </w:pPr>
+            <w:r>
+              <w:rPr>
+                <w:rFonts w:asciiTheme="minorHAnsi" w:hAnsiTheme="minorHAnsi" w:cs="Times New Roman"/>
+                <w:color w:val="000000" w:themeColor="text1"/>
+                <w:sz w:val="24"/>
+              </w:rPr>
+              <w:t>TC_</w:t>
+            </w:r>
+            <w:r>
+              <w:rPr>
+                <w:rFonts w:asciiTheme="minorHAnsi" w:hAnsiTheme="minorHAnsi" w:cs="Times New Roman"/>
+                <w:color w:val="000000" w:themeColor="text1"/>
+                <w:sz w:val="24"/>
+              </w:rPr>
+              <w:t>SC</w:t>
+            </w:r>
+            <w:r>
+              <w:rPr>
+                <w:rFonts w:asciiTheme="minorHAnsi" w:hAnsiTheme="minorHAnsi" w:cs="Times New Roman"/>
+                <w:color w:val="000000" w:themeColor="text1"/>
+                <w:sz w:val="24"/>
+              </w:rPr>
+              <w:t>_1:3</w:t>
+            </w:r>
+          </w:p>
+        </w:tc>
+        <w:tc>
+          <w:tcPr>
+            <w:tcW w:w="6946" w:type="dxa"/>
+          </w:tcPr>
+          <w:p>
+            <w:pPr>
+              <w:cnfStyle w:val="000000000000" w:firstRow="0" w:lastRow="0" w:firstColumn="0" w:lastColumn="0" w:oddVBand="0" w:evenVBand="0" w:oddHBand="0" w:evenHBand="0" w:firstRowFirstColumn="0" w:firstRowLastColumn="0" w:lastRowFirstColumn="0" w:lastRowLastColumn="0"/>
+              <w:rPr>
+                <w:rFonts w:ascii="Garamond" w:hAnsi="Garamond" w:cs="Times New Roman"/>
+                <w:color w:val="000000" w:themeColor="text1"/>
+                <w:sz w:val="24"/>
+                <w:lang w:val="en-GB"/>
+              </w:rPr>
+            </w:pPr>
+            <w:r>
+              <w:rPr>
+                <w:rFonts w:ascii="Garamond" w:hAnsi="Garamond" w:cs="Times New Roman"/>
+                <w:color w:val="000000" w:themeColor="text1"/>
+                <w:sz w:val="24"/>
+                <w:lang w:val="en-GB"/>
+              </w:rPr>
+              <w:t>FSV2.VSV2</w:t>
+            </w:r>
+          </w:p>
+        </w:tc>
+        <w:tc>
+          <w:tcPr>
+            <w:tcW w:w="850" w:type="dxa"/>
+          </w:tcPr>
+          <w:p>
+            <w:pPr>
+              <w:pStyle w:val="Default"/>
+              <w:jc w:val="center"/>
+              <w:cnfStyle w:val="000000000000" w:firstRow="0" w:lastRow="0" w:firstColumn="0" w:lastColumn="0" w:oddVBand="0" w:evenVBand="0" w:oddHBand="0" w:evenHBand="0" w:firstRowFirstColumn="0" w:firstRowLastColumn="0" w:lastRowFirstColumn="0" w:lastRowLastColumn="0"/>
+              <w:rPr>
+                <w:rFonts w:ascii="Segoe UI Symbol" w:hAnsi="Segoe UI Symbol" w:cs="Segoe UI Symbol"/>
+              </w:rPr>
+            </w:pPr>
+            <w:r>
+              <w:rPr>
+                <w:rFonts w:ascii="Segoe UI Emoji" w:hAnsi="Segoe UI Emoji" w:cs="Segoe UI Emoji"/>
+              </w:rPr>
+              <w:t>✔</w:t>
+            </w:r>
+          </w:p>
+        </w:tc>
+      </w:tr>
+    </w:tbl>
     <w:p>
       <w:pPr>
         <w:jc w:val="both"/>
@@ -12147,7 +12858,6 @@
       </w:pPr>
       <w:bookmarkStart w:id="30" w:name="_Toc61790224"/>
       <w:r>
-        <w:lastRenderedPageBreak/>
         <w:t>10. Riferimenti ad al</w:t>
       </w:r>
       <w:r>
@@ -12448,6 +13158,7 @@
         <w:docPartUnique/>
       </w:docPartObj>
     </w:sdtPr>
+    <w:sdtEndPr/>
     <w:sdtContent>
       <w:sdt>
         <w:sdtPr>
@@ -12457,6 +13168,7 @@
             <w:docPartUnique/>
           </w:docPartObj>
         </w:sdtPr>
+        <w:sdtEndPr/>
         <w:sdtContent>
           <w:p>
             <w:pPr>
@@ -17497,7 +18209,7 @@
   <w:style w:type="paragraph" w:default="1" w:styleId="Normale">
     <w:name w:val="Normal"/>
     <w:qFormat/>
-    <w:rsid w:val="002114A2"/>
+    <w:rsid w:val="003F029D"/>
     <w:rPr>
       <w:lang w:val="it-IT"/>
     </w:rPr>
@@ -17599,6 +18311,7 @@
   <w:style w:type="character" w:default="1" w:styleId="Carpredefinitoparagrafo">
     <w:name w:val="Default Paragraph Font"/>
     <w:uiPriority w:val="1"/>
+    <w:semiHidden/>
     <w:unhideWhenUsed/>
   </w:style>
   <w:style w:type="table" w:default="1" w:styleId="Tabellanormale">

</xml_diff>

<commit_message>
Modifiche TP e TCS, aggiunta link modulo FIA
</commit_message>
<xml_diff>
--- a/Test/NC09_TP_ver.1.docx
+++ b/Test/NC09_TP_ver.1.docx
@@ -118,7 +118,6 @@
                                   </w:sdtPr>
                                   <w:sdtEndPr/>
                                   <w:sdtContent>
-                                    <w:proofErr w:type="spellStart"/>
                                     <w:r>
                                       <w:rPr>
                                         <w:color w:val="1F4E79"/>
@@ -128,7 +127,6 @@
                                       </w:rPr>
                                       <w:t>NewDM</w:t>
                                     </w:r>
-                                    <w:proofErr w:type="spellEnd"/>
                                   </w:sdtContent>
                                 </w:sdt>
                               </w:p>
@@ -210,7 +208,6 @@
                                   </w:sdtPr>
                                   <w:sdtEndPr/>
                                   <w:sdtContent>
-                                    <w:proofErr w:type="spellStart"/>
                                     <w:r>
                                       <w:rPr>
                                         <w:b/>
@@ -222,7 +219,6 @@
                                       </w:rPr>
                                       <w:t>NewDM</w:t>
                                     </w:r>
-                                    <w:proofErr w:type="spellEnd"/>
                                   </w:sdtContent>
                                 </w:sdt>
                               </w:p>
@@ -341,7 +337,6 @@
                             </w:sdtPr>
                             <w:sdtEndPr/>
                             <w:sdtContent>
-                              <w:proofErr w:type="spellStart"/>
                               <w:r>
                                 <w:rPr>
                                   <w:color w:val="1F4E79"/>
@@ -351,7 +346,6 @@
                                 </w:rPr>
                                 <w:t>NewDM</w:t>
                               </w:r>
-                              <w:proofErr w:type="spellEnd"/>
                             </w:sdtContent>
                           </w:sdt>
                         </w:p>
@@ -433,7 +427,6 @@
                             </w:sdtPr>
                             <w:sdtEndPr/>
                             <w:sdtContent>
-                              <w:proofErr w:type="spellStart"/>
                               <w:r>
                                 <w:rPr>
                                   <w:b/>
@@ -445,7 +438,6 @@
                                 </w:rPr>
                                 <w:t>NewDM</w:t>
                               </w:r>
-                              <w:proofErr w:type="spellEnd"/>
                             </w:sdtContent>
                           </w:sdt>
                         </w:p>
@@ -1363,7 +1355,6 @@
           <w:bookmarkStart w:id="5" w:name="_Toc57579730"/>
           <w:bookmarkStart w:id="6" w:name="_Toc61790202"/>
           <w:bookmarkStart w:id="7" w:name="_Toc62141156"/>
-          <w:proofErr w:type="spellStart"/>
           <w:r>
             <w:rPr>
               <w:rFonts w:ascii="Century Gothic" w:eastAsia="Droid Sans" w:hAnsi="Century Gothic" w:cs="Times New Roman"/>
@@ -1375,7 +1366,6 @@
             </w:rPr>
             <w:t>Revision</w:t>
           </w:r>
-          <w:proofErr w:type="spellEnd"/>
           <w:r>
             <w:rPr>
               <w:rFonts w:ascii="Century Gothic" w:eastAsia="Droid Sans" w:hAnsi="Century Gothic" w:cs="Times New Roman"/>
@@ -3407,7 +3397,6 @@
         </w:rPr>
         <w:t xml:space="preserve">Nell’affrontare alcuni aspetti fondamentali del sistema </w:t>
       </w:r>
-      <w:proofErr w:type="spellStart"/>
       <w:r>
         <w:rPr>
           <w:rFonts w:ascii="Garamond" w:hAnsi="Garamond" w:cs="Garamond"/>
@@ -3417,7 +3406,6 @@
         </w:rPr>
         <w:t>NewDM</w:t>
       </w:r>
-      <w:proofErr w:type="spellEnd"/>
       <w:r>
         <w:rPr>
           <w:rFonts w:ascii="Garamond" w:hAnsi="Garamond" w:cs="Garamond"/>
@@ -3600,9 +3588,21 @@
           <w:sz w:val="24"/>
           <w:szCs w:val="24"/>
         </w:rPr>
-        <w:t xml:space="preserve">ranno eseguiti saranno il punto cruciale nell’analisi delle </w:t>
-      </w:r>
-      <w:proofErr w:type="spellStart"/>
+        <w:t xml:space="preserve">ranno eseguiti saranno il punto cruciale nell’analisi delle failure e delle loro cause (fault) per individuare dove bisognerà intervenire per correggere gli errori o apportare modifiche per il miglioramento dei vari sottosistemi. </w:t>
+      </w:r>
+    </w:p>
+    <w:p>
+      <w:pPr>
+        <w:spacing w:after="120" w:line="259" w:lineRule="auto"/>
+        <w:jc w:val="both"/>
+        <w:rPr>
+          <w:rFonts w:ascii="Garamond" w:eastAsia="Calibri" w:hAnsi="Garamond" w:cs="Times New Roman"/>
+          <w:color w:val="auto"/>
+          <w:sz w:val="24"/>
+          <w:szCs w:val="24"/>
+          <w:lang w:eastAsia="en-US"/>
+        </w:rPr>
+      </w:pPr>
       <w:r>
         <w:rPr>
           <w:rFonts w:ascii="Garamond" w:hAnsi="Garamond" w:cs="Garamond"/>
@@ -3610,9 +3610,8 @@
           <w:sz w:val="24"/>
           <w:szCs w:val="24"/>
         </w:rPr>
-        <w:t>failure</w:t>
-      </w:r>
-      <w:proofErr w:type="spellEnd"/>
+        <w:t xml:space="preserve">Lo scopo è quindi stabilire la verità sulla corrispondenza tra comportamento atteso e comportamento osservato da </w:t>
+      </w:r>
       <w:r>
         <w:rPr>
           <w:rFonts w:ascii="Garamond" w:hAnsi="Garamond" w:cs="Garamond"/>
@@ -3620,41 +3619,8 @@
           <w:sz w:val="24"/>
           <w:szCs w:val="24"/>
         </w:rPr>
-        <w:t xml:space="preserve"> e delle loro cause (fault) per individuare dove bisognerà intervenire per correggere gli errori o apportare modifiche per il miglioramento dei vari sottosistemi. </w:t>
-      </w:r>
-    </w:p>
-    <w:p>
-      <w:pPr>
-        <w:spacing w:after="120" w:line="259" w:lineRule="auto"/>
-        <w:jc w:val="both"/>
-        <w:rPr>
-          <w:rFonts w:ascii="Garamond" w:eastAsia="Calibri" w:hAnsi="Garamond" w:cs="Times New Roman"/>
-          <w:color w:val="auto"/>
-          <w:sz w:val="24"/>
-          <w:szCs w:val="24"/>
-          <w:lang w:eastAsia="en-US"/>
-        </w:rPr>
-      </w:pPr>
-      <w:r>
-        <w:rPr>
-          <w:rFonts w:ascii="Garamond" w:hAnsi="Garamond" w:cs="Garamond"/>
-          <w:color w:val="000000"/>
-          <w:sz w:val="24"/>
-          <w:szCs w:val="24"/>
-        </w:rPr>
-        <w:t xml:space="preserve">Lo scopo è quindi stabilire la verità sulla corrispondenza tra comportamento atteso e comportamento osservato da </w:t>
-      </w:r>
-      <w:proofErr w:type="spellStart"/>
-      <w:r>
-        <w:rPr>
-          <w:rFonts w:ascii="Garamond" w:hAnsi="Garamond" w:cs="Garamond"/>
-          <w:color w:val="000000"/>
-          <w:sz w:val="24"/>
-          <w:szCs w:val="24"/>
-        </w:rPr>
         <w:t>NewDM</w:t>
       </w:r>
-      <w:proofErr w:type="spellEnd"/>
       <w:r>
         <w:rPr>
           <w:rFonts w:ascii="Garamond" w:hAnsi="Garamond" w:cs="Garamond"/>
@@ -3768,17 +3734,9 @@
         <w:rPr>
           <w:lang w:eastAsia="en-US"/>
         </w:rPr>
-        <w:t xml:space="preserve">2.2 Relazione con il System Design </w:t>
-      </w:r>
-      <w:proofErr w:type="spellStart"/>
-      <w:r>
-        <w:rPr>
-          <w:lang w:eastAsia="en-US"/>
-        </w:rPr>
-        <w:t>Document</w:t>
+        <w:t>2.2 Relazione con il System Design Document</w:t>
       </w:r>
       <w:bookmarkEnd w:id="11"/>
-      <w:proofErr w:type="spellEnd"/>
       <w:r>
         <w:rPr>
           <w:lang w:eastAsia="en-US"/>
@@ -3804,10 +3762,11 @@
           <w:szCs w:val="22"/>
           <w:lang w:eastAsia="en-US"/>
         </w:rPr>
-        <w:t xml:space="preserve">Nel system design </w:t>
-      </w:r>
-      <w:proofErr w:type="spellStart"/>
-      <w:r>
+        <w:t xml:space="preserve">Nel system design document abbiamo definito la suddivisione in sottosistemi relativamente al prodotto che intendiamo presentare. </w:t>
+      </w:r>
+    </w:p>
+    <w:p>
+      <w:pPr>
         <w:rPr>
           <w:rFonts w:ascii="Garamond" w:eastAsia="Calibri" w:hAnsi="Garamond" w:cs="Times New Roman"/>
           <w:color w:val="auto"/>
@@ -3815,9 +3774,7 @@
           <w:szCs w:val="22"/>
           <w:lang w:eastAsia="en-US"/>
         </w:rPr>
-        <w:t>document</w:t>
-      </w:r>
-      <w:proofErr w:type="spellEnd"/>
+      </w:pPr>
       <w:r>
         <w:rPr>
           <w:rFonts w:ascii="Garamond" w:eastAsia="Calibri" w:hAnsi="Garamond" w:cs="Times New Roman"/>
@@ -3826,7 +3783,7 @@
           <w:szCs w:val="22"/>
           <w:lang w:eastAsia="en-US"/>
         </w:rPr>
-        <w:t xml:space="preserve"> abbiamo definito la suddivisione in sottosistemi relativamente al prodotto che intendiamo presentare. </w:t>
+        <w:t>Il sistema è suddiviso in tre livelli logici: presentazione, business e persistenza. Ogni livello è composta da vari sottosistemi.</w:t>
       </w:r>
     </w:p>
     <w:p>
@@ -3839,7 +3796,9 @@
           <w:lang w:eastAsia="en-US"/>
         </w:rPr>
       </w:pPr>
-      <w:r>
+    </w:p>
+    <w:p>
+      <w:pPr>
         <w:rPr>
           <w:rFonts w:ascii="Garamond" w:eastAsia="Calibri" w:hAnsi="Garamond" w:cs="Times New Roman"/>
           <w:color w:val="auto"/>
@@ -3847,121 +3806,46 @@
           <w:szCs w:val="22"/>
           <w:lang w:eastAsia="en-US"/>
         </w:rPr>
-        <w:t>Il sistema è suddiviso in tre livelli logici: presentazione, business e persistenza. Ogni livello è composta da vari sottosistemi.</w:t>
+      </w:pPr>
+      <w:r>
+        <w:rPr>
+          <w:rFonts w:ascii="Garamond" w:eastAsia="Calibri" w:hAnsi="Garamond" w:cs="Times New Roman"/>
+          <w:color w:val="auto"/>
+          <w:sz w:val="24"/>
+          <w:szCs w:val="22"/>
+          <w:lang w:eastAsia="en-US"/>
+        </w:rPr>
+        <w:lastRenderedPageBreak/>
+        <w:t xml:space="preserve">In questa fase è importante focalizzare la nostra attenzione sul layer di business. Infatti, pianificheremo le attività di testing relative alle funzionalità garantite nei sottosistemi specificati all’interno nel System Design Document relativamente al livello business. </w:t>
       </w:r>
     </w:p>
     <w:p>
       <w:pPr>
-        <w:rPr>
-          <w:rFonts w:ascii="Garamond" w:eastAsia="Calibri" w:hAnsi="Garamond" w:cs="Times New Roman"/>
-          <w:color w:val="auto"/>
-          <w:sz w:val="24"/>
-          <w:szCs w:val="22"/>
+        <w:pStyle w:val="Titolo2"/>
+        <w:rPr>
           <w:lang w:eastAsia="en-US"/>
         </w:rPr>
       </w:pPr>
-    </w:p>
-    <w:p>
-      <w:pPr>
-        <w:rPr>
-          <w:rFonts w:ascii="Garamond" w:eastAsia="Calibri" w:hAnsi="Garamond" w:cs="Times New Roman"/>
-          <w:color w:val="auto"/>
-          <w:sz w:val="24"/>
-          <w:szCs w:val="22"/>
+      <w:bookmarkStart w:id="12" w:name="_Toc62141161"/>
+      <w:r>
+        <w:rPr>
           <w:lang w:eastAsia="en-US"/>
         </w:rPr>
-      </w:pPr>
-      <w:r>
-        <w:rPr>
-          <w:rFonts w:ascii="Garamond" w:eastAsia="Calibri" w:hAnsi="Garamond" w:cs="Times New Roman"/>
-          <w:color w:val="auto"/>
-          <w:sz w:val="24"/>
-          <w:szCs w:val="22"/>
+        <w:t>2.</w:t>
+      </w:r>
+      <w:r>
+        <w:rPr>
           <w:lang w:eastAsia="en-US"/>
         </w:rPr>
-        <w:lastRenderedPageBreak/>
-        <w:t xml:space="preserve">In questa fase è importante focalizzare la nostra attenzione sul </w:t>
-      </w:r>
-      <w:proofErr w:type="spellStart"/>
-      <w:r>
-        <w:rPr>
-          <w:rFonts w:ascii="Garamond" w:eastAsia="Calibri" w:hAnsi="Garamond" w:cs="Times New Roman"/>
-          <w:color w:val="auto"/>
-          <w:sz w:val="24"/>
-          <w:szCs w:val="22"/>
+        <w:t>3</w:t>
+      </w:r>
+      <w:r>
+        <w:rPr>
           <w:lang w:eastAsia="en-US"/>
         </w:rPr>
-        <w:t>layer</w:t>
-      </w:r>
-      <w:proofErr w:type="spellEnd"/>
-      <w:r>
-        <w:rPr>
-          <w:rFonts w:ascii="Garamond" w:eastAsia="Calibri" w:hAnsi="Garamond" w:cs="Times New Roman"/>
-          <w:color w:val="auto"/>
-          <w:sz w:val="24"/>
-          <w:szCs w:val="22"/>
-          <w:lang w:eastAsia="en-US"/>
-        </w:rPr>
-        <w:t xml:space="preserve"> di business. Infatti, pianificheremo le attività di testing relative alle funzionalità garantite nei sottosistemi specificati all’interno nel System Design </w:t>
-      </w:r>
-      <w:proofErr w:type="spellStart"/>
-      <w:r>
-        <w:rPr>
-          <w:rFonts w:ascii="Garamond" w:eastAsia="Calibri" w:hAnsi="Garamond" w:cs="Times New Roman"/>
-          <w:color w:val="auto"/>
-          <w:sz w:val="24"/>
-          <w:szCs w:val="22"/>
-          <w:lang w:eastAsia="en-US"/>
-        </w:rPr>
-        <w:t>Document</w:t>
-      </w:r>
-      <w:proofErr w:type="spellEnd"/>
-      <w:r>
-        <w:rPr>
-          <w:rFonts w:ascii="Garamond" w:eastAsia="Calibri" w:hAnsi="Garamond" w:cs="Times New Roman"/>
-          <w:color w:val="auto"/>
-          <w:sz w:val="24"/>
-          <w:szCs w:val="22"/>
-          <w:lang w:eastAsia="en-US"/>
-        </w:rPr>
-        <w:t xml:space="preserve"> relativamente al livello business. </w:t>
-      </w:r>
-    </w:p>
-    <w:p>
-      <w:pPr>
-        <w:pStyle w:val="Titolo2"/>
-        <w:rPr>
-          <w:lang w:eastAsia="en-US"/>
-        </w:rPr>
-      </w:pPr>
-      <w:bookmarkStart w:id="12" w:name="_Toc62141161"/>
-      <w:r>
-        <w:rPr>
-          <w:lang w:eastAsia="en-US"/>
-        </w:rPr>
-        <w:t>2.</w:t>
-      </w:r>
-      <w:r>
-        <w:rPr>
-          <w:lang w:eastAsia="en-US"/>
-        </w:rPr>
-        <w:t>3</w:t>
-      </w:r>
-      <w:r>
-        <w:rPr>
-          <w:lang w:eastAsia="en-US"/>
-        </w:rPr>
-        <w:t xml:space="preserve"> Relazione con l’Object Design </w:t>
-      </w:r>
-      <w:proofErr w:type="spellStart"/>
-      <w:r>
-        <w:rPr>
-          <w:lang w:eastAsia="en-US"/>
-        </w:rPr>
-        <w:t>Document</w:t>
+        <w:t xml:space="preserve"> Relazione con l’Object Design Document</w:t>
       </w:r>
       <w:bookmarkEnd w:id="12"/>
-      <w:proofErr w:type="spellEnd"/>
       <w:r>
         <w:rPr>
           <w:lang w:eastAsia="en-US"/>
@@ -4017,7 +3901,6 @@
           <w:lang w:val="it-IT"/>
         </w:rPr>
       </w:pPr>
-      <w:proofErr w:type="spellStart"/>
       <w:r>
         <w:rPr>
           <w:color w:val="000000" w:themeColor="text1"/>
@@ -4027,7 +3910,6 @@
         </w:rPr>
         <w:t>NewDM</w:t>
       </w:r>
-      <w:proofErr w:type="spellEnd"/>
       <w:r>
         <w:rPr>
           <w:color w:val="000000" w:themeColor="text1"/>
@@ -4266,27 +4148,7 @@
           <w:szCs w:val="24"/>
           <w:lang w:val="it-IT"/>
         </w:rPr>
-        <w:t xml:space="preserve">Nel System Design abbiamo definito l’architettura della piattaforma che si articola in tre </w:t>
-      </w:r>
-      <w:proofErr w:type="spellStart"/>
-      <w:r>
-        <w:rPr>
-          <w:color w:val="000000" w:themeColor="text1"/>
-          <w:sz w:val="24"/>
-          <w:szCs w:val="24"/>
-          <w:lang w:val="it-IT"/>
-        </w:rPr>
-        <w:t>layer</w:t>
-      </w:r>
-      <w:proofErr w:type="spellEnd"/>
-      <w:r>
-        <w:rPr>
-          <w:color w:val="000000" w:themeColor="text1"/>
-          <w:sz w:val="24"/>
-          <w:szCs w:val="24"/>
-          <w:lang w:val="it-IT"/>
-        </w:rPr>
-        <w:t xml:space="preserve">: presentazione, business e persistenza. I sottosistemi che compongono i vari livelli logici collaborano tra loro cercando però di garantire il più possibile basso accoppiamento ed alta coesione. </w:t>
+        <w:t xml:space="preserve">Nel System Design abbiamo definito l’architettura della piattaforma che si articola in tre layer: presentazione, business e persistenza. I sottosistemi che compongono i vari livelli logici collaborano tra loro cercando però di garantire il più possibile basso accoppiamento ed alta coesione. </w:t>
       </w:r>
     </w:p>
     <w:p>
@@ -4885,14 +4747,9 @@
       </w:pPr>
       <w:bookmarkStart w:id="15" w:name="_Toc62141164"/>
       <w:r>
-        <w:t>5. Criteri Pass/</w:t>
-      </w:r>
-      <w:proofErr w:type="spellStart"/>
-      <w:r>
-        <w:t>Failed</w:t>
+        <w:t>5. Criteri Pass/Failed</w:t>
       </w:r>
       <w:bookmarkEnd w:id="15"/>
-      <w:proofErr w:type="spellEnd"/>
       <w:r>
         <w:rPr>
           <w:sz w:val="24"/>
@@ -4934,7 +4791,6 @@
         </w:rPr>
         <w:t xml:space="preserve"> errori nel sistema. Pertanto, il test ha successo se il comportamento osservato è diverso dal comportamento specificato nei requisiti funzionali. Ciò significa che raggiungiamo gli obiettivi che ci siamo posti durante questa fase se il test individuerà dei </w:t>
       </w:r>
-      <w:proofErr w:type="spellStart"/>
       <w:r>
         <w:rPr>
           <w:color w:val="000000" w:themeColor="text1"/>
@@ -4943,7 +4799,6 @@
         </w:rPr>
         <w:t>failure</w:t>
       </w:r>
-      <w:proofErr w:type="spellEnd"/>
       <w:r>
         <w:rPr>
           <w:color w:val="000000" w:themeColor="text1"/>
@@ -5002,25 +4857,7 @@
           <w:sz w:val="24"/>
           <w:szCs w:val="24"/>
         </w:rPr>
-        <w:t xml:space="preserve">Presenza di errori : Pass, assenza di errori: </w:t>
-      </w:r>
-      <w:proofErr w:type="spellStart"/>
-      <w:r>
-        <w:rPr>
-          <w:color w:val="000000" w:themeColor="text1"/>
-          <w:sz w:val="24"/>
-          <w:szCs w:val="24"/>
-        </w:rPr>
-        <w:t>Failed</w:t>
-      </w:r>
-      <w:proofErr w:type="spellEnd"/>
-      <w:r>
-        <w:rPr>
-          <w:color w:val="000000" w:themeColor="text1"/>
-          <w:sz w:val="24"/>
-          <w:szCs w:val="24"/>
-        </w:rPr>
-        <w:t>.</w:t>
+        <w:t>Presenza di errori : Pass, assenza di errori: Failed.</w:t>
       </w:r>
     </w:p>
     <w:p>
@@ -5168,43 +5005,7 @@
           <w:sz w:val="24"/>
           <w:szCs w:val="24"/>
         </w:rPr>
-        <w:t xml:space="preserve">Per effettuare </w:t>
-      </w:r>
-      <w:proofErr w:type="spellStart"/>
-      <w:r>
-        <w:rPr>
-          <w:color w:val="000000" w:themeColor="text1"/>
-          <w:sz w:val="24"/>
-          <w:szCs w:val="24"/>
-        </w:rPr>
-        <w:t>l’integration</w:t>
-      </w:r>
-      <w:proofErr w:type="spellEnd"/>
-      <w:r>
-        <w:rPr>
-          <w:color w:val="000000" w:themeColor="text1"/>
-          <w:sz w:val="24"/>
-          <w:szCs w:val="24"/>
-        </w:rPr>
-        <w:t xml:space="preserve"> testing abbiamo pensato di utilizzare la strategia bottom-up: ciò ci permette di garantire la presenza di fondamenta solide alla base del sistema ma richiede di mettere in campo test driver per simulare le componenti dei </w:t>
-      </w:r>
-      <w:proofErr w:type="spellStart"/>
-      <w:r>
-        <w:rPr>
-          <w:color w:val="000000" w:themeColor="text1"/>
-          <w:sz w:val="24"/>
-          <w:szCs w:val="24"/>
-        </w:rPr>
-        <w:t>layer</w:t>
-      </w:r>
-      <w:proofErr w:type="spellEnd"/>
-      <w:r>
-        <w:rPr>
-          <w:color w:val="000000" w:themeColor="text1"/>
-          <w:sz w:val="24"/>
-          <w:szCs w:val="24"/>
-        </w:rPr>
-        <w:t xml:space="preserve"> più in alto che non sono stati ancora integrati. </w:t>
+        <w:t xml:space="preserve">Per effettuare l’integration testing abbiamo pensato di utilizzare la strategia bottom-up: ciò ci permette di garantire la presenza di fondamenta solide alla base del sistema ma richiede di mettere in campo test driver per simulare le componenti dei layer più in alto che non sono stati ancora integrati. </w:t>
       </w:r>
     </w:p>
     <w:p>
@@ -5235,43 +5036,7 @@
           <w:sz w:val="24"/>
           <w:szCs w:val="24"/>
         </w:rPr>
-        <w:t xml:space="preserve">La verifica sulle funzionalità del sistema avviene testando i possibili input degli utenti. La riduzione dei casi di test è attuata tramite l’adozione del </w:t>
-      </w:r>
-      <w:proofErr w:type="spellStart"/>
-      <w:r>
-        <w:rPr>
-          <w:color w:val="000000" w:themeColor="text1"/>
-          <w:sz w:val="24"/>
-          <w:szCs w:val="24"/>
-        </w:rPr>
-        <w:t>category</w:t>
-      </w:r>
-      <w:proofErr w:type="spellEnd"/>
-      <w:r>
-        <w:rPr>
-          <w:color w:val="000000" w:themeColor="text1"/>
-          <w:sz w:val="24"/>
-          <w:szCs w:val="24"/>
-        </w:rPr>
-        <w:t xml:space="preserve"> </w:t>
-      </w:r>
-      <w:proofErr w:type="spellStart"/>
-      <w:r>
-        <w:rPr>
-          <w:color w:val="000000" w:themeColor="text1"/>
-          <w:sz w:val="24"/>
-          <w:szCs w:val="24"/>
-        </w:rPr>
-        <w:t>partition</w:t>
-      </w:r>
-      <w:proofErr w:type="spellEnd"/>
-      <w:r>
-        <w:rPr>
-          <w:color w:val="000000" w:themeColor="text1"/>
-          <w:sz w:val="24"/>
-          <w:szCs w:val="24"/>
-        </w:rPr>
-        <w:t xml:space="preserve">. </w:t>
+        <w:t xml:space="preserve">La verifica sulle funzionalità del sistema avviene testando i possibili input degli utenti. La riduzione dei casi di test è attuata tramite l’adozione del category partition. </w:t>
       </w:r>
     </w:p>
     <w:p>
@@ -5289,25 +5054,7 @@
           <w:sz w:val="24"/>
           <w:szCs w:val="24"/>
         </w:rPr>
-        <w:t xml:space="preserve">Il testing di sistema concluderà la fase di test del prodotto ed il primo ciclo di sviluppo. Per questa tipologia di test, ci affidiamo all’utilizzo di un software ausiliario come </w:t>
-      </w:r>
-      <w:proofErr w:type="spellStart"/>
-      <w:r>
-        <w:rPr>
-          <w:color w:val="000000" w:themeColor="text1"/>
-          <w:sz w:val="24"/>
-          <w:szCs w:val="24"/>
-        </w:rPr>
-        <w:t>Katalon</w:t>
-      </w:r>
-      <w:proofErr w:type="spellEnd"/>
-      <w:r>
-        <w:rPr>
-          <w:color w:val="000000" w:themeColor="text1"/>
-          <w:sz w:val="24"/>
-          <w:szCs w:val="24"/>
-        </w:rPr>
-        <w:t xml:space="preserve"> Studio al fine di osservare il comportamento del sistema in presenza di combinazioni di input utente non ammesse. </w:t>
+        <w:t xml:space="preserve">Il testing di sistema concluderà la fase di test del prodotto ed il primo ciclo di sviluppo. Per questa tipologia di test, ci affidiamo all’utilizzo di un software ausiliario come Katalon Studio al fine di osservare il comportamento del sistema in presenza di combinazioni di input utente non ammesse. </w:t>
       </w:r>
     </w:p>
     <w:p>
@@ -5316,14 +5063,9 @@
       </w:pPr>
       <w:bookmarkStart w:id="20" w:name="_Toc62141169"/>
       <w:r>
-        <w:t xml:space="preserve">6.4 Testing di </w:t>
-      </w:r>
-      <w:proofErr w:type="spellStart"/>
-      <w:r>
-        <w:t>usablità</w:t>
+        <w:t>6.4 Testing di usablità</w:t>
       </w:r>
       <w:bookmarkEnd w:id="20"/>
-      <w:proofErr w:type="spellEnd"/>
       <w:r>
         <w:t xml:space="preserve"> </w:t>
       </w:r>
@@ -5404,25 +5146,7 @@
           <w:szCs w:val="24"/>
         </w:rPr>
         <w:lastRenderedPageBreak/>
-        <w:t xml:space="preserve">Abbiamo adottato la tecnica “task </w:t>
-      </w:r>
-      <w:proofErr w:type="spellStart"/>
-      <w:r>
-        <w:rPr>
-          <w:color w:val="000000" w:themeColor="text1"/>
-          <w:sz w:val="24"/>
-          <w:szCs w:val="24"/>
-        </w:rPr>
-        <w:t>analysis</w:t>
-      </w:r>
-      <w:proofErr w:type="spellEnd"/>
-      <w:r>
-        <w:rPr>
-          <w:color w:val="000000" w:themeColor="text1"/>
-          <w:sz w:val="24"/>
-          <w:szCs w:val="24"/>
-        </w:rPr>
-        <w:t xml:space="preserve">” che consiste nell'assegnare agli utenti un insieme di compiti, di vario livello di difficoltà, per ricavare il grado di efficacia, efficienza e soddisfazione di una funzionalità offerta da sistema attraverso la misurazione di alcune variabili con cui un dato compito viene portato a termine: </w:t>
+        <w:t xml:space="preserve">Abbiamo adottato la tecnica “task analysis” che consiste nell'assegnare agli utenti un insieme di compiti, di vario livello di difficoltà, per ricavare il grado di efficacia, efficienza e soddisfazione di una funzionalità offerta da sistema attraverso la misurazione di alcune variabili con cui un dato compito viene portato a termine: </w:t>
       </w:r>
     </w:p>
     <w:p>
@@ -5585,25 +5309,7 @@
           <w:sz w:val="24"/>
           <w:szCs w:val="24"/>
         </w:rPr>
-        <w:t xml:space="preserve">I test case, quindi, verranno ancora una volta somministrati al sistema per assicurarsi di aver risolto i problemi scorti precedentemente. In questo senso evidenziamo la nostra volontà di effettuare test di regressione ad ogni modifica apportata al sistema, pertanto facciamo affidamento su un servizio che ci permette di lavorare in un ambiente di </w:t>
-      </w:r>
-      <w:proofErr w:type="spellStart"/>
-      <w:r>
-        <w:rPr>
-          <w:color w:val="000000" w:themeColor="text1"/>
-          <w:sz w:val="24"/>
-          <w:szCs w:val="24"/>
-        </w:rPr>
-        <w:t>Continous</w:t>
-      </w:r>
-      <w:proofErr w:type="spellEnd"/>
-      <w:r>
-        <w:rPr>
-          <w:color w:val="000000" w:themeColor="text1"/>
-          <w:sz w:val="24"/>
-          <w:szCs w:val="24"/>
-        </w:rPr>
-        <w:t xml:space="preserve"> Integration. </w:t>
+        <w:t xml:space="preserve">I test case, quindi, verranno ancora una volta somministrati al sistema per assicurarsi di aver risolto i problemi scorti precedentemente. In questo senso evidenziamo la nostra volontà di effettuare test di regressione ad ogni modifica apportata al sistema, pertanto facciamo affidamento su un servizio che ci permette di lavorare in un ambiente di Continous Integration. </w:t>
       </w:r>
     </w:p>
     <w:p>
@@ -5650,25 +5356,7 @@
           <w:sz w:val="24"/>
           <w:szCs w:val="24"/>
         </w:rPr>
-        <w:t xml:space="preserve">, la suddetta condizione sussiste solo se il 75% dei </w:t>
-      </w:r>
-      <w:proofErr w:type="spellStart"/>
-      <w:r>
-        <w:rPr>
-          <w:color w:val="000000" w:themeColor="text1"/>
-          <w:sz w:val="24"/>
-          <w:szCs w:val="24"/>
-        </w:rPr>
-        <w:t>branch</w:t>
-      </w:r>
-      <w:proofErr w:type="spellEnd"/>
-      <w:r>
-        <w:rPr>
-          <w:color w:val="000000" w:themeColor="text1"/>
-          <w:sz w:val="24"/>
-          <w:szCs w:val="24"/>
-        </w:rPr>
-        <w:t xml:space="preserve"> sviluppati viene ricoperto in questa fase.</w:t>
+        <w:t>, la suddetta condizione sussiste solo se il 75% dei branch sviluppati viene ricoperto in questa fase.</w:t>
       </w:r>
     </w:p>
     <w:p>
@@ -5724,36 +5412,16 @@
           <w:szCs w:val="24"/>
         </w:rPr>
         <w:lastRenderedPageBreak/>
-        <w:t xml:space="preserve">Il testing è condotto utilizzando alcuni dei framework più famosi ed efficaci in ambienti Java: </w:t>
-      </w:r>
-      <w:proofErr w:type="spellStart"/>
-      <w:r>
-        <w:rPr>
-          <w:color w:val="000000" w:themeColor="text1"/>
-          <w:sz w:val="24"/>
-          <w:szCs w:val="24"/>
-        </w:rPr>
-        <w:t>JUnit</w:t>
-      </w:r>
-      <w:proofErr w:type="spellEnd"/>
-      <w:r>
-        <w:rPr>
-          <w:color w:val="000000" w:themeColor="text1"/>
-          <w:sz w:val="24"/>
-          <w:szCs w:val="24"/>
-        </w:rPr>
-        <w:t xml:space="preserve"> e </w:t>
-      </w:r>
-      <w:proofErr w:type="spellStart"/>
-      <w:r>
-        <w:rPr>
-          <w:color w:val="000000" w:themeColor="text1"/>
-          <w:sz w:val="24"/>
-          <w:szCs w:val="24"/>
-        </w:rPr>
-        <w:t>Katalon</w:t>
-      </w:r>
-      <w:proofErr w:type="spellEnd"/>
+        <w:t>Il testing è condotto utilizzando alcuni dei framework più famosi ed efficaci in ambienti Java: JUnit</w:t>
+      </w:r>
+      <w:r>
+        <w:rPr>
+          <w:color w:val="000000" w:themeColor="text1"/>
+          <w:sz w:val="24"/>
+          <w:szCs w:val="24"/>
+        </w:rPr>
+        <w:t xml:space="preserve"> e Katalon</w:t>
+      </w:r>
       <w:r>
         <w:rPr>
           <w:color w:val="000000" w:themeColor="text1"/>
@@ -5778,36 +5446,8 @@
           <w:sz w:val="24"/>
           <w:szCs w:val="24"/>
         </w:rPr>
-        <w:t xml:space="preserve">Come detto al punto precedente, i test sono eseguiti ad ogni modifica apportata al sistema, in un ambiente di </w:t>
-      </w:r>
-      <w:proofErr w:type="spellStart"/>
-      <w:r>
-        <w:rPr>
-          <w:color w:val="000000" w:themeColor="text1"/>
-          <w:sz w:val="24"/>
-          <w:szCs w:val="24"/>
-        </w:rPr>
-        <w:t>Continous</w:t>
-      </w:r>
-      <w:proofErr w:type="spellEnd"/>
-      <w:r>
-        <w:rPr>
-          <w:color w:val="000000" w:themeColor="text1"/>
-          <w:sz w:val="24"/>
-          <w:szCs w:val="24"/>
-        </w:rPr>
-        <w:t xml:space="preserve"> Integration: ciò è possibile grazie all’utilizzo di Travis CI e </w:t>
-      </w:r>
-      <w:proofErr w:type="spellStart"/>
-      <w:r>
-        <w:rPr>
-          <w:color w:val="000000" w:themeColor="text1"/>
-          <w:sz w:val="24"/>
-          <w:szCs w:val="24"/>
-        </w:rPr>
-        <w:t>Maven</w:t>
-      </w:r>
-      <w:proofErr w:type="spellEnd"/>
+        <w:t>Come detto al punto precedente, i test sono eseguiti ad ogni modifica apportata al sistema, in un ambiente di Continous Integration: ciò è possibile grazie all’utilizzo di Travis CI e Maven</w:t>
+      </w:r>
       <w:r>
         <w:rPr>
           <w:color w:val="000000" w:themeColor="text1"/>
@@ -5832,14 +5472,9 @@
         <w:t xml:space="preserve">. </w:t>
       </w:r>
       <w:r>
-        <w:t xml:space="preserve">Test </w:t>
-      </w:r>
-      <w:proofErr w:type="spellStart"/>
-      <w:r>
-        <w:t>cases</w:t>
+        <w:t>Test cases</w:t>
       </w:r>
       <w:bookmarkEnd w:id="26"/>
-      <w:proofErr w:type="spellEnd"/>
     </w:p>
     <w:p>
       <w:pPr>
@@ -6723,21 +6358,7 @@
               <w:rPr>
                 <w:color w:val="000000" w:themeColor="text1"/>
               </w:rPr>
-              <w:t>1. Non rispetta il formato [</w:t>
-            </w:r>
-            <w:proofErr w:type="spellStart"/>
-            <w:r>
-              <w:rPr>
-                <w:color w:val="000000" w:themeColor="text1"/>
-              </w:rPr>
-              <w:t>error</w:t>
-            </w:r>
-            <w:proofErr w:type="spellEnd"/>
-            <w:r>
-              <w:rPr>
-                <w:color w:val="000000" w:themeColor="text1"/>
-              </w:rPr>
-              <w:t>]</w:t>
+              <w:t>1. Non rispetta il formato [error]</w:t>
             </w:r>
           </w:p>
           <w:p>
@@ -6752,21 +6373,7 @@
               <w:rPr>
                 <w:color w:val="000000" w:themeColor="text1"/>
               </w:rPr>
-              <w:t>2. Rispetta il formato[</w:t>
-            </w:r>
-            <w:proofErr w:type="spellStart"/>
-            <w:r>
-              <w:rPr>
-                <w:color w:val="000000" w:themeColor="text1"/>
-              </w:rPr>
-              <w:t>property</w:t>
-            </w:r>
-            <w:proofErr w:type="spellEnd"/>
-            <w:r>
-              <w:rPr>
-                <w:color w:val="000000" w:themeColor="text1"/>
-              </w:rPr>
-              <w:t xml:space="preserve"> F</w:t>
+              <w:t>2. Rispetta il formato[property F</w:t>
             </w:r>
             <w:r>
               <w:rPr>
@@ -7224,21 +6831,7 @@
               <w:rPr>
                 <w:color w:val="000000" w:themeColor="text1"/>
               </w:rPr>
-              <w:t>1. Non rispetta il formato [</w:t>
-            </w:r>
-            <w:proofErr w:type="spellStart"/>
-            <w:r>
-              <w:rPr>
-                <w:color w:val="000000" w:themeColor="text1"/>
-              </w:rPr>
-              <w:t>error</w:t>
-            </w:r>
-            <w:proofErr w:type="spellEnd"/>
-            <w:r>
-              <w:rPr>
-                <w:color w:val="000000" w:themeColor="text1"/>
-              </w:rPr>
-              <w:t>]</w:t>
+              <w:t>1. Non rispetta il formato [error]</w:t>
             </w:r>
           </w:p>
           <w:p>
@@ -7253,35 +6846,7 @@
               <w:rPr>
                 <w:color w:val="000000" w:themeColor="text1"/>
               </w:rPr>
-              <w:t>2. Rispetta il formato [</w:t>
-            </w:r>
-            <w:proofErr w:type="spellStart"/>
-            <w:r>
-              <w:rPr>
-                <w:color w:val="000000" w:themeColor="text1"/>
-              </w:rPr>
-              <w:t>if</w:t>
-            </w:r>
-            <w:proofErr w:type="spellEnd"/>
-            <w:r>
-              <w:rPr>
-                <w:color w:val="000000" w:themeColor="text1"/>
-              </w:rPr>
-              <w:t xml:space="preserve"> LT_OK] [</w:t>
-            </w:r>
-            <w:proofErr w:type="spellStart"/>
-            <w:r>
-              <w:rPr>
-                <w:color w:val="000000" w:themeColor="text1"/>
-              </w:rPr>
-              <w:t>property</w:t>
-            </w:r>
-            <w:proofErr w:type="spellEnd"/>
-            <w:r>
-              <w:rPr>
-                <w:color w:val="000000" w:themeColor="text1"/>
-              </w:rPr>
-              <w:t xml:space="preserve"> FT_OK]</w:t>
+              <w:t>2. Rispetta il formato [if LT_OK] [property FT_OK]</w:t>
             </w:r>
           </w:p>
         </w:tc>
@@ -7949,21 +7514,7 @@
               <w:rPr>
                 <w:color w:val="000000" w:themeColor="text1"/>
               </w:rPr>
-              <w:t>1. Non rispetta il formato [</w:t>
-            </w:r>
-            <w:proofErr w:type="spellStart"/>
-            <w:r>
-              <w:rPr>
-                <w:color w:val="000000" w:themeColor="text1"/>
-              </w:rPr>
-              <w:t>error</w:t>
-            </w:r>
-            <w:proofErr w:type="spellEnd"/>
-            <w:r>
-              <w:rPr>
-                <w:color w:val="000000" w:themeColor="text1"/>
-              </w:rPr>
-              <w:t>]</w:t>
+              <w:t>1. Non rispetta il formato [error]</w:t>
             </w:r>
           </w:p>
           <w:p>
@@ -7979,21 +7530,7 @@
                 <w:color w:val="000000" w:themeColor="text1"/>
               </w:rPr>
               <w:lastRenderedPageBreak/>
-              <w:t>2. Rispetta il formato [</w:t>
-            </w:r>
-            <w:proofErr w:type="spellStart"/>
-            <w:r>
-              <w:rPr>
-                <w:color w:val="000000" w:themeColor="text1"/>
-              </w:rPr>
-              <w:t>if</w:t>
-            </w:r>
-            <w:proofErr w:type="spellEnd"/>
-            <w:r>
-              <w:rPr>
-                <w:color w:val="000000" w:themeColor="text1"/>
-              </w:rPr>
-              <w:t xml:space="preserve"> L</w:t>
+              <w:t>2. Rispetta il formato [if L</w:t>
             </w:r>
             <w:r>
               <w:rPr>
@@ -8005,21 +7542,7 @@
               <w:rPr>
                 <w:color w:val="000000" w:themeColor="text1"/>
               </w:rPr>
-              <w:t>_OK] [</w:t>
-            </w:r>
-            <w:proofErr w:type="spellStart"/>
-            <w:r>
-              <w:rPr>
-                <w:color w:val="000000" w:themeColor="text1"/>
-              </w:rPr>
-              <w:t>property</w:t>
-            </w:r>
-            <w:proofErr w:type="spellEnd"/>
-            <w:r>
-              <w:rPr>
-                <w:color w:val="000000" w:themeColor="text1"/>
-              </w:rPr>
-              <w:t xml:space="preserve"> F</w:t>
+              <w:t>_OK] [property F</w:t>
             </w:r>
             <w:r>
               <w:rPr>
@@ -8105,21 +7628,7 @@
               <w:rPr>
                 <w:color w:val="000000" w:themeColor="text1"/>
               </w:rPr>
-              <w:t xml:space="preserve">  [</w:t>
-            </w:r>
-            <w:proofErr w:type="spellStart"/>
-            <w:r>
-              <w:rPr>
-                <w:color w:val="000000" w:themeColor="text1"/>
-              </w:rPr>
-              <w:t>error</w:t>
-            </w:r>
-            <w:proofErr w:type="spellEnd"/>
-            <w:r>
-              <w:rPr>
-                <w:color w:val="000000" w:themeColor="text1"/>
-              </w:rPr>
-              <w:t xml:space="preserve">] </w:t>
+              <w:t xml:space="preserve">  [error] </w:t>
             </w:r>
           </w:p>
           <w:p>
@@ -8136,39 +7645,7 @@
                 <w:color w:val="000000" w:themeColor="text1"/>
                 <w:lang w:val="en-GB"/>
               </w:rPr>
-              <w:t xml:space="preserve">2. </w:t>
-            </w:r>
-            <w:proofErr w:type="spellStart"/>
-            <w:r>
-              <w:rPr>
-                <w:color w:val="000000" w:themeColor="text1"/>
-                <w:lang w:val="en-GB"/>
-              </w:rPr>
-              <w:t>Esiste</w:t>
-            </w:r>
-            <w:proofErr w:type="spellEnd"/>
-            <w:r>
-              <w:rPr>
-                <w:color w:val="000000" w:themeColor="text1"/>
-                <w:lang w:val="en-GB"/>
-              </w:rPr>
-              <w:t xml:space="preserve"> </w:t>
-            </w:r>
-            <w:proofErr w:type="spellStart"/>
-            <w:r>
-              <w:rPr>
-                <w:color w:val="000000" w:themeColor="text1"/>
-                <w:lang w:val="en-GB"/>
-              </w:rPr>
-              <w:t>nel</w:t>
-            </w:r>
-            <w:proofErr w:type="spellEnd"/>
-            <w:r>
-              <w:rPr>
-                <w:color w:val="000000" w:themeColor="text1"/>
-                <w:lang w:val="en-GB"/>
-              </w:rPr>
-              <w:t xml:space="preserve"> database</w:t>
+              <w:t>2. Esiste nel database</w:t>
             </w:r>
             <w:r>
               <w:rPr>
@@ -8512,21 +7989,7 @@
               <w:rPr>
                 <w:color w:val="000000" w:themeColor="text1"/>
               </w:rPr>
-              <w:t xml:space="preserve"> [</w:t>
-            </w:r>
-            <w:proofErr w:type="spellStart"/>
-            <w:r>
-              <w:rPr>
-                <w:color w:val="000000" w:themeColor="text1"/>
-              </w:rPr>
-              <w:t>error</w:t>
-            </w:r>
-            <w:proofErr w:type="spellEnd"/>
-            <w:r>
-              <w:rPr>
-                <w:color w:val="000000" w:themeColor="text1"/>
-              </w:rPr>
-              <w:t xml:space="preserve">] </w:t>
+              <w:t xml:space="preserve"> [error] </w:t>
             </w:r>
           </w:p>
           <w:p>
@@ -8561,25 +8024,7 @@
                 <w:sz w:val="24"/>
                 <w:szCs w:val="24"/>
               </w:rPr>
-              <w:t>[</w:t>
-            </w:r>
-            <w:proofErr w:type="spellStart"/>
-            <w:r>
-              <w:rPr>
-                <w:color w:val="000000" w:themeColor="text1"/>
-                <w:sz w:val="24"/>
-                <w:szCs w:val="24"/>
-              </w:rPr>
-              <w:t>property</w:t>
-            </w:r>
-            <w:proofErr w:type="spellEnd"/>
-            <w:r>
-              <w:rPr>
-                <w:color w:val="000000" w:themeColor="text1"/>
-                <w:sz w:val="24"/>
-                <w:szCs w:val="24"/>
-              </w:rPr>
-              <w:t xml:space="preserve"> </w:t>
+              <w:t xml:space="preserve">[property </w:t>
             </w:r>
             <w:r>
               <w:rPr>
@@ -8780,21 +8225,7 @@
               <w:rPr>
                 <w:color w:val="000000" w:themeColor="text1"/>
               </w:rPr>
-              <w:t>1. Non rispetta il formato [</w:t>
-            </w:r>
-            <w:proofErr w:type="spellStart"/>
-            <w:r>
-              <w:rPr>
-                <w:color w:val="000000" w:themeColor="text1"/>
-              </w:rPr>
-              <w:t>error</w:t>
-            </w:r>
-            <w:proofErr w:type="spellEnd"/>
-            <w:r>
-              <w:rPr>
-                <w:color w:val="000000" w:themeColor="text1"/>
-              </w:rPr>
-              <w:t>]</w:t>
+              <w:t>1. Non rispetta il formato [error]</w:t>
             </w:r>
           </w:p>
           <w:p>
@@ -8809,21 +8240,7 @@
               <w:rPr>
                 <w:color w:val="000000" w:themeColor="text1"/>
               </w:rPr>
-              <w:t>2. Rispetta il formato [</w:t>
-            </w:r>
-            <w:proofErr w:type="spellStart"/>
-            <w:r>
-              <w:rPr>
-                <w:color w:val="000000" w:themeColor="text1"/>
-              </w:rPr>
-              <w:t>property</w:t>
-            </w:r>
-            <w:proofErr w:type="spellEnd"/>
-            <w:r>
-              <w:rPr>
-                <w:color w:val="000000" w:themeColor="text1"/>
-              </w:rPr>
-              <w:t xml:space="preserve"> F</w:t>
+              <w:t>2. Rispetta il formato [property F</w:t>
             </w:r>
             <w:r>
               <w:rPr>
@@ -9034,21 +8451,7 @@
               <w:rPr>
                 <w:color w:val="000000" w:themeColor="text1"/>
               </w:rPr>
-              <w:t xml:space="preserve"> [</w:t>
-            </w:r>
-            <w:proofErr w:type="spellStart"/>
-            <w:r>
-              <w:rPr>
-                <w:color w:val="000000" w:themeColor="text1"/>
-              </w:rPr>
-              <w:t>error</w:t>
-            </w:r>
-            <w:proofErr w:type="spellEnd"/>
-            <w:r>
-              <w:rPr>
-                <w:color w:val="000000" w:themeColor="text1"/>
-              </w:rPr>
-              <w:t xml:space="preserve">] </w:t>
+              <w:t xml:space="preserve"> [error] </w:t>
             </w:r>
           </w:p>
           <w:p>
@@ -9065,39 +8468,7 @@
                 <w:color w:val="000000" w:themeColor="text1"/>
                 <w:lang w:val="en-GB"/>
               </w:rPr>
-              <w:t xml:space="preserve">2. </w:t>
-            </w:r>
-            <w:proofErr w:type="spellStart"/>
-            <w:r>
-              <w:rPr>
-                <w:color w:val="000000" w:themeColor="text1"/>
-                <w:lang w:val="en-GB"/>
-              </w:rPr>
-              <w:t>Esiste</w:t>
-            </w:r>
-            <w:proofErr w:type="spellEnd"/>
-            <w:r>
-              <w:rPr>
-                <w:color w:val="000000" w:themeColor="text1"/>
-                <w:lang w:val="en-GB"/>
-              </w:rPr>
-              <w:t xml:space="preserve"> </w:t>
-            </w:r>
-            <w:proofErr w:type="spellStart"/>
-            <w:r>
-              <w:rPr>
-                <w:color w:val="000000" w:themeColor="text1"/>
-                <w:lang w:val="en-GB"/>
-              </w:rPr>
-              <w:t>nel</w:t>
-            </w:r>
-            <w:proofErr w:type="spellEnd"/>
-            <w:r>
-              <w:rPr>
-                <w:color w:val="000000" w:themeColor="text1"/>
-                <w:lang w:val="en-GB"/>
-              </w:rPr>
-              <w:t xml:space="preserve"> database</w:t>
+              <w:t>2. Esiste nel database</w:t>
             </w:r>
             <w:r>
               <w:rPr>
@@ -11995,21 +11366,7 @@
               <w:rPr>
                 <w:color w:val="000000" w:themeColor="text1"/>
               </w:rPr>
-              <w:t>1. Non rispetta il formato [</w:t>
-            </w:r>
-            <w:proofErr w:type="spellStart"/>
-            <w:r>
-              <w:rPr>
-                <w:color w:val="000000" w:themeColor="text1"/>
-              </w:rPr>
-              <w:t>error</w:t>
-            </w:r>
-            <w:proofErr w:type="spellEnd"/>
-            <w:r>
-              <w:rPr>
-                <w:color w:val="000000" w:themeColor="text1"/>
-              </w:rPr>
-              <w:t>]</w:t>
+              <w:t>1. Non rispetta il formato [error]</w:t>
             </w:r>
           </w:p>
           <w:p>
@@ -12024,21 +11381,7 @@
               <w:rPr>
                 <w:color w:val="000000" w:themeColor="text1"/>
               </w:rPr>
-              <w:t>2. Rispetta il formato [</w:t>
-            </w:r>
-            <w:proofErr w:type="spellStart"/>
-            <w:r>
-              <w:rPr>
-                <w:color w:val="000000" w:themeColor="text1"/>
-              </w:rPr>
-              <w:t>if</w:t>
-            </w:r>
-            <w:proofErr w:type="spellEnd"/>
-            <w:r>
-              <w:rPr>
-                <w:color w:val="000000" w:themeColor="text1"/>
-              </w:rPr>
-              <w:t xml:space="preserve"> L</w:t>
+              <w:t>2. Rispetta il formato [if L</w:t>
             </w:r>
             <w:r>
               <w:rPr>
@@ -12050,21 +11393,7 @@
               <w:rPr>
                 <w:color w:val="000000" w:themeColor="text1"/>
               </w:rPr>
-              <w:t>_OK] [</w:t>
-            </w:r>
-            <w:proofErr w:type="spellStart"/>
-            <w:r>
-              <w:rPr>
-                <w:color w:val="000000" w:themeColor="text1"/>
-              </w:rPr>
-              <w:t>property</w:t>
-            </w:r>
-            <w:proofErr w:type="spellEnd"/>
-            <w:r>
-              <w:rPr>
-                <w:color w:val="000000" w:themeColor="text1"/>
-              </w:rPr>
-              <w:t xml:space="preserve"> F</w:t>
+              <w:t>_OK] [property F</w:t>
             </w:r>
             <w:r>
               <w:rPr>
@@ -12292,69 +11621,8 @@
           <w:color w:val="000000" w:themeColor="text1"/>
           <w:sz w:val="24"/>
           <w:szCs w:val="24"/>
-          <w:lang w:val="en-GB"/>
-        </w:rPr>
-      </w:pPr>
-    </w:p>
-    <w:p>
-      <w:pPr>
-        <w:jc w:val="both"/>
-        <w:rPr>
-          <w:color w:val="000000" w:themeColor="text1"/>
-          <w:sz w:val="24"/>
-          <w:szCs w:val="24"/>
-        </w:rPr>
-      </w:pPr>
-      <w:r>
-        <w:rPr>
-          <w:color w:val="000000" w:themeColor="text1"/>
-          <w:sz w:val="24"/>
-          <w:szCs w:val="24"/>
-        </w:rPr>
-        <w:t xml:space="preserve">//scadenza e dimensione mettere </w:t>
-      </w:r>
-      <w:proofErr w:type="spellStart"/>
-      <w:r>
-        <w:rPr>
-          <w:color w:val="000000" w:themeColor="text1"/>
-          <w:sz w:val="24"/>
-          <w:szCs w:val="24"/>
-        </w:rPr>
-        <w:t>r</w:t>
-      </w:r>
-      <w:r>
-        <w:rPr>
-          <w:color w:val="000000" w:themeColor="text1"/>
-          <w:sz w:val="24"/>
-          <w:szCs w:val="24"/>
-        </w:rPr>
-        <w:t>adiobutton</w:t>
-      </w:r>
-      <w:proofErr w:type="spellEnd"/>
-      <w:r>
-        <w:rPr>
-          <w:color w:val="000000" w:themeColor="text1"/>
-          <w:sz w:val="24"/>
-          <w:szCs w:val="24"/>
-        </w:rPr>
-        <w:t xml:space="preserve">(poi li cancellerò </w:t>
-      </w:r>
-      <w:r>
-        <w:rPr>
-          <w:color w:val="000000" w:themeColor="text1"/>
-          <w:sz w:val="24"/>
-          <w:szCs w:val="24"/>
-        </w:rPr>
-        <w:t>d</w:t>
-      </w:r>
-      <w:r>
-        <w:rPr>
-          <w:color w:val="000000" w:themeColor="text1"/>
-          <w:sz w:val="24"/>
-          <w:szCs w:val="24"/>
-        </w:rPr>
-        <w:t>a qui)</w:t>
-      </w:r>
+        </w:rPr>
+      </w:pPr>
     </w:p>
     <w:tbl>
       <w:tblPr>
@@ -12421,7 +11689,7 @@
                 <w:color w:val="000000" w:themeColor="text1"/>
                 <w:sz w:val="24"/>
               </w:rPr>
-              <w:t>Scadenza</w:t>
+              <w:t>Quantità</w:t>
             </w:r>
           </w:p>
         </w:tc>
@@ -12437,7 +11705,7 @@
             <w:pPr>
               <w:rPr>
                 <w:rFonts w:cs="Times New Roman"/>
-                <w:color w:val="000000" w:themeColor="text1"/>
+                <w:color w:val="FFFFFF" w:themeColor="background1"/>
                 <w:sz w:val="24"/>
               </w:rPr>
             </w:pPr>
@@ -12447,23 +11715,57 @@
                 <w:color w:val="FFFFFF" w:themeColor="background1"/>
                 <w:sz w:val="24"/>
               </w:rPr>
-              <w:t>L</w:t>
-            </w:r>
-            <w:r>
+              <w:t>Formato</w:t>
+            </w:r>
+          </w:p>
+        </w:tc>
+        <w:tc>
+          <w:tcPr>
+            <w:tcW w:w="4544" w:type="dxa"/>
+            <w:shd w:val="clear" w:color="auto" w:fill="FFFFFF" w:themeFill="background1"/>
+          </w:tcPr>
+          <w:p>
+            <w:pPr>
+              <w:pStyle w:val="Default"/>
+              <w:cnfStyle w:val="000000000000" w:firstRow="0" w:lastRow="0" w:firstColumn="0" w:lastColumn="0" w:oddVBand="0" w:evenVBand="0" w:oddHBand="0" w:evenHBand="0" w:firstRowFirstColumn="0" w:firstRowLastColumn="0" w:lastRowFirstColumn="0" w:lastRowLastColumn="0"/>
+              <w:rPr>
+                <w:lang w:val="en-GB"/>
+              </w:rPr>
+            </w:pPr>
+            <w:r>
+              <w:rPr>
+                <w:color w:val="000000" w:themeColor="text1"/>
+              </w:rPr>
+              <w:t>[0-9]</w:t>
+            </w:r>
+          </w:p>
+        </w:tc>
+      </w:tr>
+      <w:tr>
+        <w:trPr>
+          <w:cnfStyle w:val="000000010000" w:firstRow="0" w:lastRow="0" w:firstColumn="0" w:lastColumn="0" w:oddVBand="0" w:evenVBand="0" w:oddHBand="0" w:evenHBand="1" w:firstRowFirstColumn="0" w:firstRowLastColumn="0" w:lastRowFirstColumn="0" w:lastRowLastColumn="0"/>
+        </w:trPr>
+        <w:tc>
+          <w:tcPr>
+            <w:cnfStyle w:val="001000000000" w:firstRow="0" w:lastRow="0" w:firstColumn="1" w:lastColumn="0" w:oddVBand="0" w:evenVBand="0" w:oddHBand="0" w:evenHBand="0" w:firstRowFirstColumn="0" w:firstRowLastColumn="0" w:lastRowFirstColumn="0" w:lastRowLastColumn="0"/>
+            <w:tcW w:w="3427" w:type="dxa"/>
+            <w:shd w:val="clear" w:color="auto" w:fill="2E74B5"/>
+          </w:tcPr>
+          <w:p>
+            <w:pPr>
               <w:rPr>
                 <w:rFonts w:cs="Times New Roman"/>
                 <w:color w:val="FFFFFF" w:themeColor="background1"/>
                 <w:sz w:val="24"/>
               </w:rPr>
-              <w:t>S</w:t>
-            </w:r>
+            </w:pPr>
             <w:r>
               <w:rPr>
                 <w:rFonts w:cs="Times New Roman"/>
                 <w:color w:val="FFFFFF" w:themeColor="background1"/>
                 <w:sz w:val="24"/>
               </w:rPr>
-              <w:t xml:space="preserve"> - Lunghezza </w:t>
+              <w:t>FQ - Formato</w:t>
             </w:r>
           </w:p>
         </w:tc>
@@ -12474,63 +11776,180 @@
           <w:p>
             <w:pPr>
               <w:pStyle w:val="Default"/>
+              <w:cnfStyle w:val="000000010000" w:firstRow="0" w:lastRow="0" w:firstColumn="0" w:lastColumn="0" w:oddVBand="0" w:evenVBand="0" w:oddHBand="0" w:evenHBand="1" w:firstRowFirstColumn="0" w:firstRowLastColumn="0" w:lastRowFirstColumn="0" w:lastRowLastColumn="0"/>
+              <w:rPr>
+                <w:color w:val="000000" w:themeColor="text1"/>
+              </w:rPr>
+            </w:pPr>
+            <w:r>
+              <w:rPr>
+                <w:color w:val="000000" w:themeColor="text1"/>
+              </w:rPr>
+              <w:t>1. Non rispetta il formato [error]</w:t>
+            </w:r>
+          </w:p>
+          <w:p>
+            <w:pPr>
+              <w:pStyle w:val="Default"/>
+              <w:cnfStyle w:val="000000010000" w:firstRow="0" w:lastRow="0" w:firstColumn="0" w:lastColumn="0" w:oddVBand="0" w:evenVBand="0" w:oddHBand="0" w:evenHBand="1" w:firstRowFirstColumn="0" w:firstRowLastColumn="0" w:lastRowFirstColumn="0" w:lastRowLastColumn="0"/>
+              <w:rPr>
+                <w:color w:val="000000" w:themeColor="text1"/>
+              </w:rPr>
+            </w:pPr>
+            <w:r>
+              <w:rPr>
+                <w:color w:val="000000" w:themeColor="text1"/>
+              </w:rPr>
+              <w:t>2. Rispetta il formato [property F</w:t>
+            </w:r>
+            <w:r>
+              <w:rPr>
+                <w:color w:val="000000" w:themeColor="text1"/>
+              </w:rPr>
+              <w:t>Q</w:t>
+            </w:r>
+            <w:r>
+              <w:rPr>
+                <w:color w:val="000000" w:themeColor="text1"/>
+              </w:rPr>
+              <w:t>_OK]</w:t>
+            </w:r>
+          </w:p>
+        </w:tc>
+      </w:tr>
+      <w:tr>
+        <w:tc>
+          <w:tcPr>
+            <w:cnfStyle w:val="001000000000" w:firstRow="0" w:lastRow="0" w:firstColumn="1" w:lastColumn="0" w:oddVBand="0" w:evenVBand="0" w:oddHBand="0" w:evenHBand="0" w:firstRowFirstColumn="0" w:firstRowLastColumn="0" w:lastRowFirstColumn="0" w:lastRowLastColumn="0"/>
+            <w:tcW w:w="3427" w:type="dxa"/>
+            <w:shd w:val="clear" w:color="auto" w:fill="2E74B5"/>
+          </w:tcPr>
+          <w:p>
+            <w:pPr>
+              <w:rPr>
+                <w:rFonts w:cs="Times New Roman"/>
+                <w:color w:val="FFFFFF" w:themeColor="background1"/>
+                <w:sz w:val="24"/>
+              </w:rPr>
+            </w:pPr>
+            <w:r>
+              <w:rPr>
+                <w:rFonts w:cs="Times New Roman"/>
+                <w:color w:val="FFFFFF" w:themeColor="background1"/>
+                <w:sz w:val="24"/>
+              </w:rPr>
+              <w:t>VNS - Valore</w:t>
+            </w:r>
+          </w:p>
+        </w:tc>
+        <w:tc>
+          <w:tcPr>
+            <w:tcW w:w="4544" w:type="dxa"/>
+            <w:shd w:val="clear" w:color="auto" w:fill="FFFFFF" w:themeFill="background1"/>
+          </w:tcPr>
+          <w:p>
+            <w:pPr>
+              <w:pStyle w:val="Default"/>
               <w:cnfStyle w:val="000000000000" w:firstRow="0" w:lastRow="0" w:firstColumn="0" w:lastColumn="0" w:oddVBand="0" w:evenVBand="0" w:oddHBand="0" w:evenHBand="0" w:firstRowFirstColumn="0" w:firstRowLastColumn="0" w:lastRowFirstColumn="0" w:lastRowLastColumn="0"/>
               <w:rPr>
-                <w:color w:val="000000" w:themeColor="text1"/>
                 <w:lang w:val="en-GB"/>
               </w:rPr>
             </w:pPr>
             <w:r>
               <w:rPr>
-                <w:color w:val="000000" w:themeColor="text1"/>
                 <w:lang w:val="en-GB"/>
               </w:rPr>
-              <w:t xml:space="preserve">1. &lt; 2 or &gt; 255 [error] </w:t>
-            </w:r>
-          </w:p>
-          <w:p>
-            <w:pPr>
+              <w:t>1. ≤</w:t>
+            </w:r>
+            <w:r>
+              <w:rPr>
+                <w:lang w:val="en-GB"/>
+              </w:rPr>
+              <w:t xml:space="preserve"> 0</w:t>
+            </w:r>
+            <w:r>
+              <w:rPr>
+                <w:lang w:val="en-GB"/>
+              </w:rPr>
+              <w:t xml:space="preserve"> [error] </w:t>
+            </w:r>
+          </w:p>
+          <w:p>
+            <w:pPr>
+              <w:pStyle w:val="Default"/>
               <w:cnfStyle w:val="000000000000" w:firstRow="0" w:lastRow="0" w:firstColumn="0" w:lastColumn="0" w:oddVBand="0" w:evenVBand="0" w:oddHBand="0" w:evenHBand="0" w:firstRowFirstColumn="0" w:firstRowLastColumn="0" w:lastRowFirstColumn="0" w:lastRowLastColumn="0"/>
               <w:rPr>
-                <w:rFonts w:ascii="Garamond" w:hAnsi="Garamond" w:cs="Times New Roman"/>
-                <w:color w:val="FFFFFF" w:themeColor="background1"/>
-                <w:sz w:val="24"/>
-                <w:szCs w:val="24"/>
                 <w:lang w:val="en-GB"/>
               </w:rPr>
             </w:pPr>
             <w:r>
               <w:rPr>
-                <w:color w:val="000000" w:themeColor="text1"/>
-                <w:sz w:val="24"/>
-                <w:szCs w:val="24"/>
                 <w:lang w:val="en-GB"/>
               </w:rPr>
-              <w:t>2. ≥ 2 and ≤ 255 [property L</w:t>
-            </w:r>
-            <w:r>
-              <w:rPr>
-                <w:color w:val="000000" w:themeColor="text1"/>
-                <w:sz w:val="24"/>
-                <w:szCs w:val="24"/>
+              <w:t xml:space="preserve">2. </w:t>
+            </w:r>
+            <w:r>
+              <w:rPr>
                 <w:lang w:val="en-GB"/>
               </w:rPr>
-              <w:t>S</w:t>
-            </w:r>
-            <w:r>
-              <w:rPr>
-                <w:color w:val="000000" w:themeColor="text1"/>
-                <w:sz w:val="24"/>
-                <w:szCs w:val="24"/>
+              <w:t>&gt;0</w:t>
+            </w:r>
+            <w:r>
+              <w:rPr>
                 <w:lang w:val="en-GB"/>
               </w:rPr>
+              <w:t xml:space="preserve"> </w:t>
+            </w:r>
+            <w:r>
+              <w:rPr>
+                <w:color w:val="000000" w:themeColor="text1"/>
+                <w:lang w:val="en-GB"/>
+              </w:rPr>
+              <w:t>[if F</w:t>
+            </w:r>
+            <w:r>
+              <w:rPr>
+                <w:color w:val="000000" w:themeColor="text1"/>
+                <w:lang w:val="en-GB"/>
+              </w:rPr>
+              <w:t>Q</w:t>
+            </w:r>
+            <w:r>
+              <w:rPr>
+                <w:color w:val="000000" w:themeColor="text1"/>
+                <w:lang w:val="en-GB"/>
+              </w:rPr>
+              <w:t xml:space="preserve">_OK] </w:t>
+            </w:r>
+            <w:r>
+              <w:rPr>
+                <w:lang w:val="en-GB"/>
+              </w:rPr>
+              <w:t xml:space="preserve">[property </w:t>
+            </w:r>
+            <w:r>
+              <w:rPr>
+                <w:lang w:val="en-GB"/>
+              </w:rPr>
+              <w:t>VQ</w:t>
+            </w:r>
+            <w:r>
+              <w:rPr>
+                <w:lang w:val="en-GB"/>
+              </w:rPr>
               <w:t>_OK]</w:t>
             </w:r>
             <w:r>
               <w:rPr>
-                <w:color w:val="000000" w:themeColor="text1"/>
                 <w:sz w:val="23"/>
                 <w:szCs w:val="23"/>
+                <w:lang w:val="en-GB"/>
+              </w:rPr>
+              <w:t xml:space="preserve"> </w:t>
+            </w:r>
+            <w:r>
+              <w:rPr>
+                <w:color w:val="000000" w:themeColor="text1"/>
                 <w:lang w:val="en-GB"/>
               </w:rPr>
               <w:t xml:space="preserve"> </w:t>
@@ -12615,7 +12034,7 @@
                 <w:color w:val="000000" w:themeColor="text1"/>
                 <w:sz w:val="24"/>
               </w:rPr>
-              <w:t>Dimensione</w:t>
+              <w:t>Prezzo</w:t>
             </w:r>
           </w:p>
         </w:tc>
@@ -12631,7 +12050,7 @@
             <w:pPr>
               <w:rPr>
                 <w:rFonts w:cs="Times New Roman"/>
-                <w:color w:val="000000" w:themeColor="text1"/>
+                <w:color w:val="FFFFFF" w:themeColor="background1"/>
                 <w:sz w:val="24"/>
               </w:rPr>
             </w:pPr>
@@ -12641,23 +12060,57 @@
                 <w:color w:val="FFFFFF" w:themeColor="background1"/>
                 <w:sz w:val="24"/>
               </w:rPr>
-              <w:t>L</w:t>
-            </w:r>
-            <w:r>
+              <w:t>Formato</w:t>
+            </w:r>
+          </w:p>
+        </w:tc>
+        <w:tc>
+          <w:tcPr>
+            <w:tcW w:w="4544" w:type="dxa"/>
+            <w:shd w:val="clear" w:color="auto" w:fill="FFFFFF" w:themeFill="background1"/>
+          </w:tcPr>
+          <w:p>
+            <w:pPr>
+              <w:pStyle w:val="Default"/>
+              <w:cnfStyle w:val="000000000000" w:firstRow="0" w:lastRow="0" w:firstColumn="0" w:lastColumn="0" w:oddVBand="0" w:evenVBand="0" w:oddHBand="0" w:evenHBand="0" w:firstRowFirstColumn="0" w:firstRowLastColumn="0" w:lastRowFirstColumn="0" w:lastRowLastColumn="0"/>
+              <w:rPr>
+                <w:lang w:val="en-GB"/>
+              </w:rPr>
+            </w:pPr>
+            <w:r>
+              <w:rPr>
+                <w:color w:val="000000" w:themeColor="text1"/>
+              </w:rPr>
+              <w:t>^[0-9]+([.,][0-9]{1,2})?$</w:t>
+            </w:r>
+          </w:p>
+        </w:tc>
+      </w:tr>
+      <w:tr>
+        <w:trPr>
+          <w:cnfStyle w:val="000000010000" w:firstRow="0" w:lastRow="0" w:firstColumn="0" w:lastColumn="0" w:oddVBand="0" w:evenVBand="0" w:oddHBand="0" w:evenHBand="1" w:firstRowFirstColumn="0" w:firstRowLastColumn="0" w:lastRowFirstColumn="0" w:lastRowLastColumn="0"/>
+        </w:trPr>
+        <w:tc>
+          <w:tcPr>
+            <w:cnfStyle w:val="001000000000" w:firstRow="0" w:lastRow="0" w:firstColumn="1" w:lastColumn="0" w:oddVBand="0" w:evenVBand="0" w:oddHBand="0" w:evenHBand="0" w:firstRowFirstColumn="0" w:firstRowLastColumn="0" w:lastRowFirstColumn="0" w:lastRowLastColumn="0"/>
+            <w:tcW w:w="3427" w:type="dxa"/>
+            <w:shd w:val="clear" w:color="auto" w:fill="2E74B5"/>
+          </w:tcPr>
+          <w:p>
+            <w:pPr>
               <w:rPr>
                 <w:rFonts w:cs="Times New Roman"/>
                 <w:color w:val="FFFFFF" w:themeColor="background1"/>
                 <w:sz w:val="24"/>
               </w:rPr>
-              <w:t>D</w:t>
-            </w:r>
+            </w:pPr>
             <w:r>
               <w:rPr>
                 <w:rFonts w:cs="Times New Roman"/>
                 <w:color w:val="FFFFFF" w:themeColor="background1"/>
                 <w:sz w:val="24"/>
               </w:rPr>
-              <w:t xml:space="preserve"> - Lunghezza </w:t>
+              <w:t>FP - Formato</w:t>
             </w:r>
           </w:p>
         </w:tc>
@@ -12668,63 +12121,180 @@
           <w:p>
             <w:pPr>
               <w:pStyle w:val="Default"/>
+              <w:cnfStyle w:val="000000010000" w:firstRow="0" w:lastRow="0" w:firstColumn="0" w:lastColumn="0" w:oddVBand="0" w:evenVBand="0" w:oddHBand="0" w:evenHBand="1" w:firstRowFirstColumn="0" w:firstRowLastColumn="0" w:lastRowFirstColumn="0" w:lastRowLastColumn="0"/>
+              <w:rPr>
+                <w:color w:val="000000" w:themeColor="text1"/>
+              </w:rPr>
+            </w:pPr>
+            <w:r>
+              <w:rPr>
+                <w:color w:val="000000" w:themeColor="text1"/>
+              </w:rPr>
+              <w:t>1. Non rispetta il formato [error]</w:t>
+            </w:r>
+          </w:p>
+          <w:p>
+            <w:pPr>
+              <w:pStyle w:val="Default"/>
+              <w:cnfStyle w:val="000000010000" w:firstRow="0" w:lastRow="0" w:firstColumn="0" w:lastColumn="0" w:oddVBand="0" w:evenVBand="0" w:oddHBand="0" w:evenHBand="1" w:firstRowFirstColumn="0" w:firstRowLastColumn="0" w:lastRowFirstColumn="0" w:lastRowLastColumn="0"/>
+              <w:rPr>
+                <w:color w:val="000000" w:themeColor="text1"/>
+              </w:rPr>
+            </w:pPr>
+            <w:r>
+              <w:rPr>
+                <w:color w:val="000000" w:themeColor="text1"/>
+              </w:rPr>
+              <w:t>2. Rispetta il formato [property F</w:t>
+            </w:r>
+            <w:r>
+              <w:rPr>
+                <w:color w:val="000000" w:themeColor="text1"/>
+              </w:rPr>
+              <w:t>P</w:t>
+            </w:r>
+            <w:r>
+              <w:rPr>
+                <w:color w:val="000000" w:themeColor="text1"/>
+              </w:rPr>
+              <w:t>_OK]</w:t>
+            </w:r>
+          </w:p>
+        </w:tc>
+      </w:tr>
+      <w:tr>
+        <w:tc>
+          <w:tcPr>
+            <w:cnfStyle w:val="001000000000" w:firstRow="0" w:lastRow="0" w:firstColumn="1" w:lastColumn="0" w:oddVBand="0" w:evenVBand="0" w:oddHBand="0" w:evenHBand="0" w:firstRowFirstColumn="0" w:firstRowLastColumn="0" w:lastRowFirstColumn="0" w:lastRowLastColumn="0"/>
+            <w:tcW w:w="3427" w:type="dxa"/>
+            <w:shd w:val="clear" w:color="auto" w:fill="2E74B5"/>
+          </w:tcPr>
+          <w:p>
+            <w:pPr>
+              <w:rPr>
+                <w:rFonts w:cs="Times New Roman"/>
+                <w:color w:val="FFFFFF" w:themeColor="background1"/>
+                <w:sz w:val="24"/>
+              </w:rPr>
+            </w:pPr>
+            <w:r>
+              <w:rPr>
+                <w:rFonts w:cs="Times New Roman"/>
+                <w:color w:val="FFFFFF" w:themeColor="background1"/>
+                <w:sz w:val="24"/>
+              </w:rPr>
+              <w:t>VP - Valore</w:t>
+            </w:r>
+          </w:p>
+        </w:tc>
+        <w:tc>
+          <w:tcPr>
+            <w:tcW w:w="4544" w:type="dxa"/>
+            <w:shd w:val="clear" w:color="auto" w:fill="FFFFFF" w:themeFill="background1"/>
+          </w:tcPr>
+          <w:p>
+            <w:pPr>
+              <w:pStyle w:val="Default"/>
               <w:cnfStyle w:val="000000000000" w:firstRow="0" w:lastRow="0" w:firstColumn="0" w:lastColumn="0" w:oddVBand="0" w:evenVBand="0" w:oddHBand="0" w:evenHBand="0" w:firstRowFirstColumn="0" w:firstRowLastColumn="0" w:lastRowFirstColumn="0" w:lastRowLastColumn="0"/>
               <w:rPr>
-                <w:color w:val="000000" w:themeColor="text1"/>
                 <w:lang w:val="en-GB"/>
               </w:rPr>
             </w:pPr>
             <w:r>
               <w:rPr>
-                <w:color w:val="000000" w:themeColor="text1"/>
                 <w:lang w:val="en-GB"/>
               </w:rPr>
-              <w:t xml:space="preserve">1. &lt; 2 or &gt; 255 [error] </w:t>
-            </w:r>
-          </w:p>
-          <w:p>
-            <w:pPr>
+              <w:t>1. ≤</w:t>
+            </w:r>
+            <w:r>
+              <w:rPr>
+                <w:lang w:val="en-GB"/>
+              </w:rPr>
+              <w:t xml:space="preserve"> 0</w:t>
+            </w:r>
+            <w:r>
+              <w:rPr>
+                <w:lang w:val="en-GB"/>
+              </w:rPr>
+              <w:t xml:space="preserve"> [error] </w:t>
+            </w:r>
+          </w:p>
+          <w:p>
+            <w:pPr>
+              <w:pStyle w:val="Default"/>
               <w:cnfStyle w:val="000000000000" w:firstRow="0" w:lastRow="0" w:firstColumn="0" w:lastColumn="0" w:oddVBand="0" w:evenVBand="0" w:oddHBand="0" w:evenHBand="0" w:firstRowFirstColumn="0" w:firstRowLastColumn="0" w:lastRowFirstColumn="0" w:lastRowLastColumn="0"/>
               <w:rPr>
-                <w:rFonts w:ascii="Garamond" w:hAnsi="Garamond" w:cs="Times New Roman"/>
-                <w:color w:val="FFFFFF" w:themeColor="background1"/>
-                <w:sz w:val="24"/>
-                <w:szCs w:val="24"/>
                 <w:lang w:val="en-GB"/>
               </w:rPr>
             </w:pPr>
             <w:r>
               <w:rPr>
-                <w:color w:val="000000" w:themeColor="text1"/>
-                <w:sz w:val="24"/>
-                <w:szCs w:val="24"/>
                 <w:lang w:val="en-GB"/>
               </w:rPr>
-              <w:t>2. ≥ 2 and ≤ 255 [property L</w:t>
-            </w:r>
-            <w:r>
-              <w:rPr>
-                <w:color w:val="000000" w:themeColor="text1"/>
-                <w:sz w:val="24"/>
-                <w:szCs w:val="24"/>
+              <w:t xml:space="preserve">2. </w:t>
+            </w:r>
+            <w:r>
+              <w:rPr>
                 <w:lang w:val="en-GB"/>
               </w:rPr>
-              <w:t>D</w:t>
-            </w:r>
-            <w:r>
-              <w:rPr>
-                <w:color w:val="000000" w:themeColor="text1"/>
-                <w:sz w:val="24"/>
-                <w:szCs w:val="24"/>
+              <w:t>&gt;0</w:t>
+            </w:r>
+            <w:r>
+              <w:rPr>
                 <w:lang w:val="en-GB"/>
               </w:rPr>
+              <w:t xml:space="preserve"> </w:t>
+            </w:r>
+            <w:r>
+              <w:rPr>
+                <w:color w:val="000000" w:themeColor="text1"/>
+                <w:lang w:val="en-GB"/>
+              </w:rPr>
+              <w:t xml:space="preserve">[if </w:t>
+            </w:r>
+            <w:r>
+              <w:rPr>
+                <w:color w:val="000000" w:themeColor="text1"/>
+                <w:lang w:val="en-GB"/>
+              </w:rPr>
+              <w:t>FP</w:t>
+            </w:r>
+            <w:r>
+              <w:rPr>
+                <w:color w:val="000000" w:themeColor="text1"/>
+                <w:lang w:val="en-GB"/>
+              </w:rPr>
+              <w:t xml:space="preserve">_OK] </w:t>
+            </w:r>
+            <w:r>
+              <w:rPr>
+                <w:lang w:val="en-GB"/>
+              </w:rPr>
+              <w:t xml:space="preserve">[property </w:t>
+            </w:r>
+            <w:r>
+              <w:rPr>
+                <w:lang w:val="en-GB"/>
+              </w:rPr>
+              <w:t>VP</w:t>
+            </w:r>
+            <w:r>
+              <w:rPr>
+                <w:lang w:val="en-GB"/>
+              </w:rPr>
               <w:t>_OK]</w:t>
             </w:r>
             <w:r>
               <w:rPr>
-                <w:color w:val="000000" w:themeColor="text1"/>
                 <w:sz w:val="23"/>
                 <w:szCs w:val="23"/>
+                <w:lang w:val="en-GB"/>
+              </w:rPr>
+              <w:t xml:space="preserve"> </w:t>
+            </w:r>
+            <w:r>
+              <w:rPr>
+                <w:color w:val="000000" w:themeColor="text1"/>
                 <w:lang w:val="en-GB"/>
               </w:rPr>
               <w:t xml:space="preserve"> </w:t>
@@ -12743,6 +12313,1217 @@
           <w:lang w:val="en-GB"/>
         </w:rPr>
       </w:pPr>
+    </w:p>
+    <w:tbl>
+      <w:tblPr>
+        <w:tblStyle w:val="Tabellafinanziaria"/>
+        <w:tblW w:w="10173" w:type="dxa"/>
+        <w:tblBorders>
+          <w:top w:val="single" w:sz="4" w:space="0" w:color="auto"/>
+          <w:left w:val="single" w:sz="4" w:space="0" w:color="auto"/>
+          <w:bottom w:val="single" w:sz="4" w:space="0" w:color="auto"/>
+          <w:right w:val="single" w:sz="4" w:space="0" w:color="auto"/>
+          <w:insideH w:val="single" w:sz="4" w:space="0" w:color="auto"/>
+          <w:insideV w:val="single" w:sz="4" w:space="0" w:color="auto"/>
+        </w:tblBorders>
+        <w:tblLayout w:type="fixed"/>
+        <w:tblLook w:val="04A0" w:firstRow="1" w:lastRow="0" w:firstColumn="1" w:lastColumn="0" w:noHBand="0" w:noVBand="1"/>
+      </w:tblPr>
+      <w:tblGrid>
+        <w:gridCol w:w="1384"/>
+        <w:gridCol w:w="7938"/>
+        <w:gridCol w:w="851"/>
+      </w:tblGrid>
+      <w:tr>
+        <w:trPr>
+          <w:cnfStyle w:val="100000000000" w:firstRow="1" w:lastRow="0" w:firstColumn="0" w:lastColumn="0" w:oddVBand="0" w:evenVBand="0" w:oddHBand="0" w:evenHBand="0" w:firstRowFirstColumn="0" w:firstRowLastColumn="0" w:lastRowFirstColumn="0" w:lastRowLastColumn="0"/>
+        </w:trPr>
+        <w:tc>
+          <w:tcPr>
+            <w:cnfStyle w:val="001000000000" w:firstRow="0" w:lastRow="0" w:firstColumn="1" w:lastColumn="0" w:oddVBand="0" w:evenVBand="0" w:oddHBand="0" w:evenHBand="0" w:firstRowFirstColumn="0" w:firstRowLastColumn="0" w:lastRowFirstColumn="0" w:lastRowLastColumn="0"/>
+            <w:tcW w:w="1384" w:type="dxa"/>
+            <w:shd w:val="clear" w:color="auto" w:fill="2E74B5"/>
+          </w:tcPr>
+          <w:p>
+            <w:pPr>
+              <w:rPr>
+                <w:rFonts w:cs="Times New Roman"/>
+                <w:b/>
+                <w:bCs/>
+                <w:sz w:val="24"/>
+              </w:rPr>
+            </w:pPr>
+            <w:r>
+              <w:rPr>
+                <w:rFonts w:cs="Times New Roman"/>
+                <w:b/>
+                <w:bCs/>
+                <w:sz w:val="24"/>
+              </w:rPr>
+              <w:t>Codice</w:t>
+            </w:r>
+          </w:p>
+        </w:tc>
+        <w:tc>
+          <w:tcPr>
+            <w:tcW w:w="7938" w:type="dxa"/>
+            <w:shd w:val="clear" w:color="auto" w:fill="2E74B5"/>
+          </w:tcPr>
+          <w:p>
+            <w:pPr>
+              <w:cnfStyle w:val="100000000000" w:firstRow="1" w:lastRow="0" w:firstColumn="0" w:lastColumn="0" w:oddVBand="0" w:evenVBand="0" w:oddHBand="0" w:evenHBand="0" w:firstRowFirstColumn="0" w:firstRowLastColumn="0" w:lastRowFirstColumn="0" w:lastRowLastColumn="0"/>
+              <w:rPr>
+                <w:rFonts w:cs="Times New Roman"/>
+                <w:b/>
+                <w:bCs/>
+                <w:sz w:val="24"/>
+              </w:rPr>
+            </w:pPr>
+            <w:r>
+              <w:rPr>
+                <w:rFonts w:cs="Times New Roman"/>
+                <w:b/>
+                <w:bCs/>
+                <w:sz w:val="24"/>
+              </w:rPr>
+              <w:t>Combinazione</w:t>
+            </w:r>
+          </w:p>
+        </w:tc>
+        <w:tc>
+          <w:tcPr>
+            <w:tcW w:w="851" w:type="dxa"/>
+            <w:shd w:val="clear" w:color="auto" w:fill="2E74B5"/>
+          </w:tcPr>
+          <w:p>
+            <w:pPr>
+              <w:cnfStyle w:val="100000000000" w:firstRow="1" w:lastRow="0" w:firstColumn="0" w:lastColumn="0" w:oddVBand="0" w:evenVBand="0" w:oddHBand="0" w:evenHBand="0" w:firstRowFirstColumn="0" w:firstRowLastColumn="0" w:lastRowFirstColumn="0" w:lastRowLastColumn="0"/>
+              <w:rPr>
+                <w:rFonts w:cs="Times New Roman"/>
+                <w:b/>
+                <w:bCs/>
+                <w:sz w:val="24"/>
+              </w:rPr>
+            </w:pPr>
+            <w:r>
+              <w:rPr>
+                <w:rFonts w:cs="Times New Roman"/>
+                <w:b/>
+                <w:bCs/>
+                <w:sz w:val="24"/>
+              </w:rPr>
+              <w:t>Esito</w:t>
+            </w:r>
+          </w:p>
+        </w:tc>
+      </w:tr>
+      <w:tr>
+        <w:tc>
+          <w:tcPr>
+            <w:cnfStyle w:val="001000000000" w:firstRow="0" w:lastRow="0" w:firstColumn="1" w:lastColumn="0" w:oddVBand="0" w:evenVBand="0" w:oddHBand="0" w:evenHBand="0" w:firstRowFirstColumn="0" w:firstRowLastColumn="0" w:lastRowFirstColumn="0" w:lastRowLastColumn="0"/>
+            <w:tcW w:w="1384" w:type="dxa"/>
+          </w:tcPr>
+          <w:p>
+            <w:pPr>
+              <w:rPr>
+                <w:rFonts w:asciiTheme="minorHAnsi" w:hAnsiTheme="minorHAnsi" w:cs="Times New Roman"/>
+                <w:color w:val="000000" w:themeColor="text1"/>
+                <w:sz w:val="24"/>
+              </w:rPr>
+            </w:pPr>
+            <w:r>
+              <w:rPr>
+                <w:rFonts w:asciiTheme="minorHAnsi" w:hAnsiTheme="minorHAnsi" w:cs="Times New Roman"/>
+                <w:color w:val="000000" w:themeColor="text1"/>
+                <w:sz w:val="24"/>
+              </w:rPr>
+              <w:t>TC_</w:t>
+            </w:r>
+            <w:r>
+              <w:rPr>
+                <w:rFonts w:asciiTheme="minorHAnsi" w:hAnsiTheme="minorHAnsi" w:cs="Times New Roman"/>
+                <w:color w:val="000000" w:themeColor="text1"/>
+                <w:sz w:val="24"/>
+              </w:rPr>
+              <w:t>I</w:t>
+            </w:r>
+            <w:r>
+              <w:rPr>
+                <w:rFonts w:asciiTheme="minorHAnsi" w:hAnsiTheme="minorHAnsi" w:cs="Times New Roman"/>
+                <w:color w:val="000000" w:themeColor="text1"/>
+                <w:sz w:val="24"/>
+              </w:rPr>
+              <w:t>_1:1</w:t>
+            </w:r>
+          </w:p>
+        </w:tc>
+        <w:tc>
+          <w:tcPr>
+            <w:tcW w:w="7938" w:type="dxa"/>
+          </w:tcPr>
+          <w:p>
+            <w:pPr>
+              <w:cnfStyle w:val="000000000000" w:firstRow="0" w:lastRow="0" w:firstColumn="0" w:lastColumn="0" w:oddVBand="0" w:evenVBand="0" w:oddHBand="0" w:evenHBand="0" w:firstRowFirstColumn="0" w:firstRowLastColumn="0" w:lastRowFirstColumn="0" w:lastRowLastColumn="0"/>
+              <w:rPr>
+                <w:rFonts w:ascii="Garamond" w:hAnsi="Garamond" w:cs="Times New Roman"/>
+                <w:color w:val="000000" w:themeColor="text1"/>
+                <w:sz w:val="24"/>
+                <w:lang w:val="en-GB"/>
+              </w:rPr>
+            </w:pPr>
+            <w:r>
+              <w:rPr>
+                <w:rFonts w:ascii="Garamond" w:hAnsi="Garamond" w:cs="Times New Roman"/>
+                <w:color w:val="000000" w:themeColor="text1"/>
+                <w:sz w:val="24"/>
+                <w:lang w:val="en-GB"/>
+              </w:rPr>
+              <w:t>LN</w:t>
+            </w:r>
+            <w:r>
+              <w:rPr>
+                <w:rFonts w:ascii="Garamond" w:hAnsi="Garamond" w:cs="Times New Roman"/>
+                <w:color w:val="000000" w:themeColor="text1"/>
+                <w:sz w:val="24"/>
+                <w:lang w:val="en-GB"/>
+              </w:rPr>
+              <w:t>P1</w:t>
+            </w:r>
+          </w:p>
+        </w:tc>
+        <w:tc>
+          <w:tcPr>
+            <w:tcW w:w="851" w:type="dxa"/>
+          </w:tcPr>
+          <w:p>
+            <w:pPr>
+              <w:pStyle w:val="Default"/>
+              <w:jc w:val="center"/>
+              <w:cnfStyle w:val="000000000000" w:firstRow="0" w:lastRow="0" w:firstColumn="0" w:lastColumn="0" w:oddVBand="0" w:evenVBand="0" w:oddHBand="0" w:evenHBand="0" w:firstRowFirstColumn="0" w:firstRowLastColumn="0" w:lastRowFirstColumn="0" w:lastRowLastColumn="0"/>
+            </w:pPr>
+            <w:r>
+              <w:rPr>
+                <w:rFonts w:ascii="Segoe UI Symbol" w:hAnsi="Segoe UI Symbol" w:cs="Segoe UI Symbol"/>
+              </w:rPr>
+              <w:t>✗</w:t>
+            </w:r>
+          </w:p>
+        </w:tc>
+      </w:tr>
+      <w:tr>
+        <w:trPr>
+          <w:cnfStyle w:val="000000010000" w:firstRow="0" w:lastRow="0" w:firstColumn="0" w:lastColumn="0" w:oddVBand="0" w:evenVBand="0" w:oddHBand="0" w:evenHBand="1" w:firstRowFirstColumn="0" w:firstRowLastColumn="0" w:lastRowFirstColumn="0" w:lastRowLastColumn="0"/>
+        </w:trPr>
+        <w:tc>
+          <w:tcPr>
+            <w:cnfStyle w:val="001000000000" w:firstRow="0" w:lastRow="0" w:firstColumn="1" w:lastColumn="0" w:oddVBand="0" w:evenVBand="0" w:oddHBand="0" w:evenHBand="0" w:firstRowFirstColumn="0" w:firstRowLastColumn="0" w:lastRowFirstColumn="0" w:lastRowLastColumn="0"/>
+            <w:tcW w:w="1384" w:type="dxa"/>
+          </w:tcPr>
+          <w:p>
+            <w:pPr>
+              <w:rPr>
+                <w:rFonts w:asciiTheme="minorHAnsi" w:hAnsiTheme="minorHAnsi" w:cs="Times New Roman"/>
+                <w:color w:val="000000" w:themeColor="text1"/>
+                <w:sz w:val="24"/>
+              </w:rPr>
+            </w:pPr>
+            <w:r>
+              <w:rPr>
+                <w:rFonts w:asciiTheme="minorHAnsi" w:hAnsiTheme="minorHAnsi" w:cs="Times New Roman"/>
+                <w:color w:val="000000" w:themeColor="text1"/>
+                <w:sz w:val="24"/>
+              </w:rPr>
+              <w:t>TC_</w:t>
+            </w:r>
+            <w:r>
+              <w:rPr>
+                <w:rFonts w:asciiTheme="minorHAnsi" w:hAnsiTheme="minorHAnsi" w:cs="Times New Roman"/>
+                <w:color w:val="000000" w:themeColor="text1"/>
+                <w:sz w:val="24"/>
+              </w:rPr>
+              <w:t>I</w:t>
+            </w:r>
+            <w:r>
+              <w:rPr>
+                <w:rFonts w:asciiTheme="minorHAnsi" w:hAnsiTheme="minorHAnsi" w:cs="Times New Roman"/>
+                <w:color w:val="000000" w:themeColor="text1"/>
+                <w:sz w:val="24"/>
+              </w:rPr>
+              <w:t>_1:2</w:t>
+            </w:r>
+          </w:p>
+        </w:tc>
+        <w:tc>
+          <w:tcPr>
+            <w:tcW w:w="7938" w:type="dxa"/>
+          </w:tcPr>
+          <w:p>
+            <w:pPr>
+              <w:cnfStyle w:val="000000010000" w:firstRow="0" w:lastRow="0" w:firstColumn="0" w:lastColumn="0" w:oddVBand="0" w:evenVBand="0" w:oddHBand="0" w:evenHBand="1" w:firstRowFirstColumn="0" w:firstRowLastColumn="0" w:lastRowFirstColumn="0" w:lastRowLastColumn="0"/>
+              <w:rPr>
+                <w:rFonts w:ascii="Garamond" w:hAnsi="Garamond" w:cs="Times New Roman"/>
+                <w:color w:val="000000" w:themeColor="text1"/>
+                <w:sz w:val="24"/>
+                <w:lang w:val="en-GB"/>
+              </w:rPr>
+            </w:pPr>
+            <w:r>
+              <w:rPr>
+                <w:rFonts w:ascii="Garamond" w:hAnsi="Garamond" w:cs="Times New Roman"/>
+                <w:color w:val="000000" w:themeColor="text1"/>
+                <w:sz w:val="24"/>
+                <w:lang w:val="en-GB"/>
+              </w:rPr>
+              <w:t>LN</w:t>
+            </w:r>
+            <w:r>
+              <w:rPr>
+                <w:rFonts w:ascii="Garamond" w:hAnsi="Garamond" w:cs="Times New Roman"/>
+                <w:color w:val="000000" w:themeColor="text1"/>
+                <w:sz w:val="24"/>
+                <w:lang w:val="en-GB"/>
+              </w:rPr>
+              <w:t>P2</w:t>
+            </w:r>
+            <w:r>
+              <w:rPr>
+                <w:rFonts w:ascii="Garamond" w:hAnsi="Garamond" w:cs="Times New Roman"/>
+                <w:color w:val="000000" w:themeColor="text1"/>
+                <w:sz w:val="24"/>
+                <w:lang w:val="en-GB"/>
+              </w:rPr>
+              <w:t>.</w:t>
+            </w:r>
+            <w:r>
+              <w:rPr>
+                <w:rFonts w:ascii="Garamond" w:hAnsi="Garamond" w:cs="Times New Roman"/>
+                <w:color w:val="000000" w:themeColor="text1"/>
+                <w:sz w:val="24"/>
+                <w:lang w:val="en-GB"/>
+              </w:rPr>
+              <w:t>LCP1</w:t>
+            </w:r>
+          </w:p>
+        </w:tc>
+        <w:tc>
+          <w:tcPr>
+            <w:tcW w:w="851" w:type="dxa"/>
+          </w:tcPr>
+          <w:p>
+            <w:pPr>
+              <w:pStyle w:val="Default"/>
+              <w:jc w:val="center"/>
+              <w:cnfStyle w:val="000000010000" w:firstRow="0" w:lastRow="0" w:firstColumn="0" w:lastColumn="0" w:oddVBand="0" w:evenVBand="0" w:oddHBand="0" w:evenHBand="1" w:firstRowFirstColumn="0" w:firstRowLastColumn="0" w:lastRowFirstColumn="0" w:lastRowLastColumn="0"/>
+              <w:rPr>
+                <w:rFonts w:ascii="Segoe UI Symbol" w:hAnsi="Segoe UI Symbol" w:cs="Segoe UI Symbol"/>
+              </w:rPr>
+            </w:pPr>
+            <w:r>
+              <w:rPr>
+                <w:rFonts w:ascii="Segoe UI Symbol" w:hAnsi="Segoe UI Symbol" w:cs="Segoe UI Symbol"/>
+              </w:rPr>
+              <w:t>✗</w:t>
+            </w:r>
+          </w:p>
+        </w:tc>
+      </w:tr>
+      <w:tr>
+        <w:tc>
+          <w:tcPr>
+            <w:cnfStyle w:val="001000000000" w:firstRow="0" w:lastRow="0" w:firstColumn="1" w:lastColumn="0" w:oddVBand="0" w:evenVBand="0" w:oddHBand="0" w:evenHBand="0" w:firstRowFirstColumn="0" w:firstRowLastColumn="0" w:lastRowFirstColumn="0" w:lastRowLastColumn="0"/>
+            <w:tcW w:w="1384" w:type="dxa"/>
+          </w:tcPr>
+          <w:p>
+            <w:pPr>
+              <w:rPr>
+                <w:rFonts w:asciiTheme="minorHAnsi" w:hAnsiTheme="minorHAnsi" w:cs="Times New Roman"/>
+                <w:color w:val="000000" w:themeColor="text1"/>
+                <w:sz w:val="24"/>
+              </w:rPr>
+            </w:pPr>
+            <w:r>
+              <w:rPr>
+                <w:rFonts w:asciiTheme="minorHAnsi" w:hAnsiTheme="minorHAnsi" w:cs="Times New Roman"/>
+                <w:color w:val="000000" w:themeColor="text1"/>
+                <w:sz w:val="24"/>
+              </w:rPr>
+              <w:t>TC_</w:t>
+            </w:r>
+            <w:r>
+              <w:rPr>
+                <w:rFonts w:asciiTheme="minorHAnsi" w:hAnsiTheme="minorHAnsi" w:cs="Times New Roman"/>
+                <w:color w:val="000000" w:themeColor="text1"/>
+                <w:sz w:val="24"/>
+              </w:rPr>
+              <w:t>I</w:t>
+            </w:r>
+            <w:r>
+              <w:rPr>
+                <w:rFonts w:asciiTheme="minorHAnsi" w:hAnsiTheme="minorHAnsi" w:cs="Times New Roman"/>
+                <w:color w:val="000000" w:themeColor="text1"/>
+                <w:sz w:val="24"/>
+              </w:rPr>
+              <w:t>_1:3</w:t>
+            </w:r>
+          </w:p>
+        </w:tc>
+        <w:tc>
+          <w:tcPr>
+            <w:tcW w:w="7938" w:type="dxa"/>
+          </w:tcPr>
+          <w:p>
+            <w:pPr>
+              <w:cnfStyle w:val="000000000000" w:firstRow="0" w:lastRow="0" w:firstColumn="0" w:lastColumn="0" w:oddVBand="0" w:evenVBand="0" w:oddHBand="0" w:evenHBand="0" w:firstRowFirstColumn="0" w:firstRowLastColumn="0" w:lastRowFirstColumn="0" w:lastRowLastColumn="0"/>
+              <w:rPr>
+                <w:rFonts w:ascii="Garamond" w:hAnsi="Garamond" w:cs="Times New Roman"/>
+                <w:color w:val="000000" w:themeColor="text1"/>
+                <w:sz w:val="24"/>
+                <w:lang w:val="en-GB"/>
+              </w:rPr>
+            </w:pPr>
+            <w:r>
+              <w:rPr>
+                <w:rFonts w:ascii="Garamond" w:hAnsi="Garamond" w:cs="Times New Roman"/>
+                <w:color w:val="000000" w:themeColor="text1"/>
+                <w:sz w:val="24"/>
+                <w:lang w:val="en-GB"/>
+              </w:rPr>
+              <w:t>LNP2.LCP</w:t>
+            </w:r>
+            <w:r>
+              <w:rPr>
+                <w:rFonts w:ascii="Garamond" w:hAnsi="Garamond" w:cs="Times New Roman"/>
+                <w:color w:val="000000" w:themeColor="text1"/>
+                <w:sz w:val="24"/>
+                <w:lang w:val="en-GB"/>
+              </w:rPr>
+              <w:t>2.FCP1</w:t>
+            </w:r>
+          </w:p>
+        </w:tc>
+        <w:tc>
+          <w:tcPr>
+            <w:tcW w:w="851" w:type="dxa"/>
+          </w:tcPr>
+          <w:p>
+            <w:pPr>
+              <w:pStyle w:val="Default"/>
+              <w:jc w:val="center"/>
+              <w:cnfStyle w:val="000000000000" w:firstRow="0" w:lastRow="0" w:firstColumn="0" w:lastColumn="0" w:oddVBand="0" w:evenVBand="0" w:oddHBand="0" w:evenHBand="0" w:firstRowFirstColumn="0" w:firstRowLastColumn="0" w:lastRowFirstColumn="0" w:lastRowLastColumn="0"/>
+              <w:rPr>
+                <w:rFonts w:ascii="Segoe UI Symbol" w:hAnsi="Segoe UI Symbol" w:cs="Segoe UI Symbol"/>
+              </w:rPr>
+            </w:pPr>
+            <w:r>
+              <w:rPr>
+                <w:rFonts w:ascii="Segoe UI Symbol" w:hAnsi="Segoe UI Symbol" w:cs="Segoe UI Symbol"/>
+              </w:rPr>
+              <w:t>✗</w:t>
+            </w:r>
+          </w:p>
+        </w:tc>
+      </w:tr>
+      <w:tr>
+        <w:trPr>
+          <w:cnfStyle w:val="000000010000" w:firstRow="0" w:lastRow="0" w:firstColumn="0" w:lastColumn="0" w:oddVBand="0" w:evenVBand="0" w:oddHBand="0" w:evenHBand="1" w:firstRowFirstColumn="0" w:firstRowLastColumn="0" w:lastRowFirstColumn="0" w:lastRowLastColumn="0"/>
+        </w:trPr>
+        <w:tc>
+          <w:tcPr>
+            <w:cnfStyle w:val="001000000000" w:firstRow="0" w:lastRow="0" w:firstColumn="1" w:lastColumn="0" w:oddVBand="0" w:evenVBand="0" w:oddHBand="0" w:evenHBand="0" w:firstRowFirstColumn="0" w:firstRowLastColumn="0" w:lastRowFirstColumn="0" w:lastRowLastColumn="0"/>
+            <w:tcW w:w="1384" w:type="dxa"/>
+          </w:tcPr>
+          <w:p>
+            <w:pPr>
+              <w:rPr>
+                <w:rFonts w:cs="Times New Roman"/>
+                <w:color w:val="000000" w:themeColor="text1"/>
+                <w:sz w:val="24"/>
+              </w:rPr>
+            </w:pPr>
+            <w:r>
+              <w:rPr>
+                <w:rFonts w:asciiTheme="minorHAnsi" w:hAnsiTheme="minorHAnsi" w:cs="Times New Roman"/>
+                <w:color w:val="000000" w:themeColor="text1"/>
+                <w:sz w:val="24"/>
+              </w:rPr>
+              <w:t>TC_</w:t>
+            </w:r>
+            <w:r>
+              <w:rPr>
+                <w:rFonts w:asciiTheme="minorHAnsi" w:hAnsiTheme="minorHAnsi" w:cs="Times New Roman"/>
+                <w:color w:val="000000" w:themeColor="text1"/>
+                <w:sz w:val="24"/>
+              </w:rPr>
+              <w:t>I</w:t>
+            </w:r>
+            <w:r>
+              <w:rPr>
+                <w:rFonts w:asciiTheme="minorHAnsi" w:hAnsiTheme="minorHAnsi" w:cs="Times New Roman"/>
+                <w:color w:val="000000" w:themeColor="text1"/>
+                <w:sz w:val="24"/>
+              </w:rPr>
+              <w:t>_1:</w:t>
+            </w:r>
+            <w:r>
+              <w:rPr>
+                <w:rFonts w:asciiTheme="minorHAnsi" w:hAnsiTheme="minorHAnsi" w:cs="Times New Roman"/>
+                <w:color w:val="000000" w:themeColor="text1"/>
+                <w:sz w:val="24"/>
+              </w:rPr>
+              <w:t>4</w:t>
+            </w:r>
+          </w:p>
+        </w:tc>
+        <w:tc>
+          <w:tcPr>
+            <w:tcW w:w="7938" w:type="dxa"/>
+          </w:tcPr>
+          <w:p>
+            <w:pPr>
+              <w:cnfStyle w:val="000000010000" w:firstRow="0" w:lastRow="0" w:firstColumn="0" w:lastColumn="0" w:oddVBand="0" w:evenVBand="0" w:oddHBand="0" w:evenHBand="1" w:firstRowFirstColumn="0" w:firstRowLastColumn="0" w:lastRowFirstColumn="0" w:lastRowLastColumn="0"/>
+              <w:rPr>
+                <w:rFonts w:ascii="Garamond" w:hAnsi="Garamond" w:cs="Times New Roman"/>
+                <w:color w:val="000000" w:themeColor="text1"/>
+                <w:sz w:val="24"/>
+                <w:lang w:val="en-GB"/>
+              </w:rPr>
+            </w:pPr>
+            <w:r>
+              <w:rPr>
+                <w:rFonts w:ascii="Garamond" w:hAnsi="Garamond" w:cs="Times New Roman"/>
+                <w:color w:val="000000" w:themeColor="text1"/>
+                <w:sz w:val="24"/>
+                <w:lang w:val="en-GB"/>
+              </w:rPr>
+              <w:t>LNP2.LCP2.FCP</w:t>
+            </w:r>
+            <w:r>
+              <w:rPr>
+                <w:rFonts w:ascii="Garamond" w:hAnsi="Garamond" w:cs="Times New Roman"/>
+                <w:color w:val="000000" w:themeColor="text1"/>
+                <w:sz w:val="24"/>
+                <w:lang w:val="en-GB"/>
+              </w:rPr>
+              <w:t>2.LT1</w:t>
+            </w:r>
+          </w:p>
+        </w:tc>
+        <w:tc>
+          <w:tcPr>
+            <w:tcW w:w="851" w:type="dxa"/>
+          </w:tcPr>
+          <w:p>
+            <w:pPr>
+              <w:pStyle w:val="Default"/>
+              <w:jc w:val="center"/>
+              <w:cnfStyle w:val="000000010000" w:firstRow="0" w:lastRow="0" w:firstColumn="0" w:lastColumn="0" w:oddVBand="0" w:evenVBand="0" w:oddHBand="0" w:evenHBand="1" w:firstRowFirstColumn="0" w:firstRowLastColumn="0" w:lastRowFirstColumn="0" w:lastRowLastColumn="0"/>
+              <w:rPr>
+                <w:rFonts w:ascii="Segoe UI Symbol" w:hAnsi="Segoe UI Symbol" w:cs="Segoe UI Symbol"/>
+              </w:rPr>
+            </w:pPr>
+            <w:r>
+              <w:rPr>
+                <w:rFonts w:ascii="Segoe UI Symbol" w:hAnsi="Segoe UI Symbol" w:cs="Segoe UI Symbol"/>
+              </w:rPr>
+              <w:t>✗</w:t>
+            </w:r>
+          </w:p>
+        </w:tc>
+      </w:tr>
+      <w:tr>
+        <w:tc>
+          <w:tcPr>
+            <w:cnfStyle w:val="001000000000" w:firstRow="0" w:lastRow="0" w:firstColumn="1" w:lastColumn="0" w:oddVBand="0" w:evenVBand="0" w:oddHBand="0" w:evenHBand="0" w:firstRowFirstColumn="0" w:firstRowLastColumn="0" w:lastRowFirstColumn="0" w:lastRowLastColumn="0"/>
+            <w:tcW w:w="1384" w:type="dxa"/>
+          </w:tcPr>
+          <w:p>
+            <w:pPr>
+              <w:rPr>
+                <w:rFonts w:cs="Times New Roman"/>
+                <w:color w:val="000000" w:themeColor="text1"/>
+                <w:sz w:val="24"/>
+              </w:rPr>
+            </w:pPr>
+            <w:r>
+              <w:rPr>
+                <w:rFonts w:asciiTheme="minorHAnsi" w:hAnsiTheme="minorHAnsi" w:cs="Times New Roman"/>
+                <w:color w:val="000000" w:themeColor="text1"/>
+                <w:sz w:val="24"/>
+              </w:rPr>
+              <w:t>TC_</w:t>
+            </w:r>
+            <w:r>
+              <w:rPr>
+                <w:rFonts w:asciiTheme="minorHAnsi" w:hAnsiTheme="minorHAnsi" w:cs="Times New Roman"/>
+                <w:color w:val="000000" w:themeColor="text1"/>
+                <w:sz w:val="24"/>
+              </w:rPr>
+              <w:t>I</w:t>
+            </w:r>
+            <w:r>
+              <w:rPr>
+                <w:rFonts w:asciiTheme="minorHAnsi" w:hAnsiTheme="minorHAnsi" w:cs="Times New Roman"/>
+                <w:color w:val="000000" w:themeColor="text1"/>
+                <w:sz w:val="24"/>
+              </w:rPr>
+              <w:t>_1:</w:t>
+            </w:r>
+            <w:r>
+              <w:rPr>
+                <w:rFonts w:asciiTheme="minorHAnsi" w:hAnsiTheme="minorHAnsi" w:cs="Times New Roman"/>
+                <w:color w:val="000000" w:themeColor="text1"/>
+                <w:sz w:val="24"/>
+              </w:rPr>
+              <w:t>5</w:t>
+            </w:r>
+          </w:p>
+        </w:tc>
+        <w:tc>
+          <w:tcPr>
+            <w:tcW w:w="7938" w:type="dxa"/>
+          </w:tcPr>
+          <w:p>
+            <w:pPr>
+              <w:cnfStyle w:val="000000000000" w:firstRow="0" w:lastRow="0" w:firstColumn="0" w:lastColumn="0" w:oddVBand="0" w:evenVBand="0" w:oddHBand="0" w:evenHBand="0" w:firstRowFirstColumn="0" w:firstRowLastColumn="0" w:lastRowFirstColumn="0" w:lastRowLastColumn="0"/>
+              <w:rPr>
+                <w:rFonts w:ascii="Garamond" w:hAnsi="Garamond" w:cs="Times New Roman"/>
+                <w:color w:val="000000" w:themeColor="text1"/>
+                <w:sz w:val="24"/>
+                <w:lang w:val="en-GB"/>
+              </w:rPr>
+            </w:pPr>
+            <w:r>
+              <w:rPr>
+                <w:rFonts w:ascii="Garamond" w:hAnsi="Garamond" w:cs="Times New Roman"/>
+                <w:color w:val="000000" w:themeColor="text1"/>
+                <w:sz w:val="24"/>
+                <w:lang w:val="en-GB"/>
+              </w:rPr>
+              <w:t>LNP2.LCP2.FCP2.LT</w:t>
+            </w:r>
+            <w:r>
+              <w:rPr>
+                <w:rFonts w:ascii="Garamond" w:hAnsi="Garamond" w:cs="Times New Roman"/>
+                <w:color w:val="000000" w:themeColor="text1"/>
+                <w:sz w:val="24"/>
+                <w:lang w:val="en-GB"/>
+              </w:rPr>
+              <w:t>2.FQ1</w:t>
+            </w:r>
+          </w:p>
+        </w:tc>
+        <w:tc>
+          <w:tcPr>
+            <w:tcW w:w="851" w:type="dxa"/>
+          </w:tcPr>
+          <w:p>
+            <w:pPr>
+              <w:pStyle w:val="Default"/>
+              <w:jc w:val="center"/>
+              <w:cnfStyle w:val="000000000000" w:firstRow="0" w:lastRow="0" w:firstColumn="0" w:lastColumn="0" w:oddVBand="0" w:evenVBand="0" w:oddHBand="0" w:evenHBand="0" w:firstRowFirstColumn="0" w:firstRowLastColumn="0" w:lastRowFirstColumn="0" w:lastRowLastColumn="0"/>
+              <w:rPr>
+                <w:rFonts w:ascii="Segoe UI Symbol" w:hAnsi="Segoe UI Symbol" w:cs="Segoe UI Symbol"/>
+              </w:rPr>
+            </w:pPr>
+            <w:r>
+              <w:rPr>
+                <w:rFonts w:ascii="Segoe UI Symbol" w:hAnsi="Segoe UI Symbol" w:cs="Segoe UI Symbol"/>
+              </w:rPr>
+              <w:t>✗</w:t>
+            </w:r>
+          </w:p>
+        </w:tc>
+      </w:tr>
+      <w:tr>
+        <w:trPr>
+          <w:cnfStyle w:val="000000010000" w:firstRow="0" w:lastRow="0" w:firstColumn="0" w:lastColumn="0" w:oddVBand="0" w:evenVBand="0" w:oddHBand="0" w:evenHBand="1" w:firstRowFirstColumn="0" w:firstRowLastColumn="0" w:lastRowFirstColumn="0" w:lastRowLastColumn="0"/>
+        </w:trPr>
+        <w:tc>
+          <w:tcPr>
+            <w:cnfStyle w:val="001000000000" w:firstRow="0" w:lastRow="0" w:firstColumn="1" w:lastColumn="0" w:oddVBand="0" w:evenVBand="0" w:oddHBand="0" w:evenHBand="0" w:firstRowFirstColumn="0" w:firstRowLastColumn="0" w:lastRowFirstColumn="0" w:lastRowLastColumn="0"/>
+            <w:tcW w:w="1384" w:type="dxa"/>
+          </w:tcPr>
+          <w:p>
+            <w:pPr>
+              <w:rPr>
+                <w:rFonts w:cs="Times New Roman"/>
+                <w:color w:val="000000" w:themeColor="text1"/>
+                <w:sz w:val="24"/>
+              </w:rPr>
+            </w:pPr>
+            <w:r>
+              <w:rPr>
+                <w:rFonts w:asciiTheme="minorHAnsi" w:hAnsiTheme="minorHAnsi" w:cs="Times New Roman"/>
+                <w:color w:val="000000" w:themeColor="text1"/>
+                <w:sz w:val="24"/>
+              </w:rPr>
+              <w:t>TC_</w:t>
+            </w:r>
+            <w:r>
+              <w:rPr>
+                <w:rFonts w:asciiTheme="minorHAnsi" w:hAnsiTheme="minorHAnsi" w:cs="Times New Roman"/>
+                <w:color w:val="000000" w:themeColor="text1"/>
+                <w:sz w:val="24"/>
+              </w:rPr>
+              <w:t>I</w:t>
+            </w:r>
+            <w:r>
+              <w:rPr>
+                <w:rFonts w:asciiTheme="minorHAnsi" w:hAnsiTheme="minorHAnsi" w:cs="Times New Roman"/>
+                <w:color w:val="000000" w:themeColor="text1"/>
+                <w:sz w:val="24"/>
+              </w:rPr>
+              <w:t>_1:</w:t>
+            </w:r>
+            <w:r>
+              <w:rPr>
+                <w:rFonts w:asciiTheme="minorHAnsi" w:hAnsiTheme="minorHAnsi" w:cs="Times New Roman"/>
+                <w:color w:val="000000" w:themeColor="text1"/>
+                <w:sz w:val="24"/>
+              </w:rPr>
+              <w:t>6</w:t>
+            </w:r>
+          </w:p>
+        </w:tc>
+        <w:tc>
+          <w:tcPr>
+            <w:tcW w:w="7938" w:type="dxa"/>
+          </w:tcPr>
+          <w:p>
+            <w:pPr>
+              <w:cnfStyle w:val="000000010000" w:firstRow="0" w:lastRow="0" w:firstColumn="0" w:lastColumn="0" w:oddVBand="0" w:evenVBand="0" w:oddHBand="0" w:evenHBand="1" w:firstRowFirstColumn="0" w:firstRowLastColumn="0" w:lastRowFirstColumn="0" w:lastRowLastColumn="0"/>
+              <w:rPr>
+                <w:rFonts w:ascii="Garamond" w:hAnsi="Garamond" w:cs="Times New Roman"/>
+                <w:color w:val="000000" w:themeColor="text1"/>
+                <w:sz w:val="24"/>
+              </w:rPr>
+            </w:pPr>
+            <w:r>
+              <w:rPr>
+                <w:rFonts w:ascii="Garamond" w:hAnsi="Garamond" w:cs="Times New Roman"/>
+                <w:color w:val="000000" w:themeColor="text1"/>
+                <w:sz w:val="24"/>
+              </w:rPr>
+              <w:t>LNP2.LCP2.FCP2.LT</w:t>
+            </w:r>
+            <w:r>
+              <w:rPr>
+                <w:rFonts w:ascii="Garamond" w:hAnsi="Garamond" w:cs="Times New Roman"/>
+                <w:color w:val="000000" w:themeColor="text1"/>
+                <w:sz w:val="24"/>
+              </w:rPr>
+              <w:t>2.FQ2.V</w:t>
+            </w:r>
+            <w:r>
+              <w:rPr>
+                <w:rFonts w:ascii="Garamond" w:hAnsi="Garamond" w:cs="Times New Roman"/>
+                <w:color w:val="000000" w:themeColor="text1"/>
+                <w:sz w:val="24"/>
+              </w:rPr>
+              <w:t>NS1</w:t>
+            </w:r>
+          </w:p>
+        </w:tc>
+        <w:tc>
+          <w:tcPr>
+            <w:tcW w:w="851" w:type="dxa"/>
+          </w:tcPr>
+          <w:p>
+            <w:pPr>
+              <w:pStyle w:val="Default"/>
+              <w:jc w:val="center"/>
+              <w:cnfStyle w:val="000000010000" w:firstRow="0" w:lastRow="0" w:firstColumn="0" w:lastColumn="0" w:oddVBand="0" w:evenVBand="0" w:oddHBand="0" w:evenHBand="1" w:firstRowFirstColumn="0" w:firstRowLastColumn="0" w:lastRowFirstColumn="0" w:lastRowLastColumn="0"/>
+              <w:rPr>
+                <w:rFonts w:ascii="Segoe UI Symbol" w:hAnsi="Segoe UI Symbol" w:cs="Segoe UI Symbol"/>
+              </w:rPr>
+            </w:pPr>
+            <w:r>
+              <w:rPr>
+                <w:rFonts w:ascii="Segoe UI Symbol" w:hAnsi="Segoe UI Symbol" w:cs="Segoe UI Symbol"/>
+              </w:rPr>
+              <w:t>✗</w:t>
+            </w:r>
+          </w:p>
+        </w:tc>
+      </w:tr>
+      <w:tr>
+        <w:tc>
+          <w:tcPr>
+            <w:cnfStyle w:val="001000000000" w:firstRow="0" w:lastRow="0" w:firstColumn="1" w:lastColumn="0" w:oddVBand="0" w:evenVBand="0" w:oddHBand="0" w:evenHBand="0" w:firstRowFirstColumn="0" w:firstRowLastColumn="0" w:lastRowFirstColumn="0" w:lastRowLastColumn="0"/>
+            <w:tcW w:w="1384" w:type="dxa"/>
+          </w:tcPr>
+          <w:p>
+            <w:pPr>
+              <w:rPr>
+                <w:rFonts w:cs="Times New Roman"/>
+                <w:color w:val="000000" w:themeColor="text1"/>
+                <w:sz w:val="24"/>
+              </w:rPr>
+            </w:pPr>
+            <w:r>
+              <w:rPr>
+                <w:rFonts w:asciiTheme="minorHAnsi" w:hAnsiTheme="minorHAnsi" w:cs="Times New Roman"/>
+                <w:color w:val="000000" w:themeColor="text1"/>
+                <w:sz w:val="24"/>
+              </w:rPr>
+              <w:t>TC_</w:t>
+            </w:r>
+            <w:r>
+              <w:rPr>
+                <w:rFonts w:asciiTheme="minorHAnsi" w:hAnsiTheme="minorHAnsi" w:cs="Times New Roman"/>
+                <w:color w:val="000000" w:themeColor="text1"/>
+                <w:sz w:val="24"/>
+              </w:rPr>
+              <w:t>I</w:t>
+            </w:r>
+            <w:r>
+              <w:rPr>
+                <w:rFonts w:asciiTheme="minorHAnsi" w:hAnsiTheme="minorHAnsi" w:cs="Times New Roman"/>
+                <w:color w:val="000000" w:themeColor="text1"/>
+                <w:sz w:val="24"/>
+              </w:rPr>
+              <w:t>_1:</w:t>
+            </w:r>
+            <w:r>
+              <w:rPr>
+                <w:rFonts w:asciiTheme="minorHAnsi" w:hAnsiTheme="minorHAnsi" w:cs="Times New Roman"/>
+                <w:color w:val="000000" w:themeColor="text1"/>
+                <w:sz w:val="24"/>
+              </w:rPr>
+              <w:t>7</w:t>
+            </w:r>
+          </w:p>
+        </w:tc>
+        <w:tc>
+          <w:tcPr>
+            <w:tcW w:w="7938" w:type="dxa"/>
+          </w:tcPr>
+          <w:p>
+            <w:pPr>
+              <w:cnfStyle w:val="000000000000" w:firstRow="0" w:lastRow="0" w:firstColumn="0" w:lastColumn="0" w:oddVBand="0" w:evenVBand="0" w:oddHBand="0" w:evenHBand="0" w:firstRowFirstColumn="0" w:firstRowLastColumn="0" w:lastRowFirstColumn="0" w:lastRowLastColumn="0"/>
+              <w:rPr>
+                <w:rFonts w:ascii="Garamond" w:hAnsi="Garamond" w:cs="Times New Roman"/>
+                <w:color w:val="000000" w:themeColor="text1"/>
+                <w:sz w:val="24"/>
+              </w:rPr>
+            </w:pPr>
+            <w:r>
+              <w:rPr>
+                <w:rFonts w:ascii="Garamond" w:hAnsi="Garamond" w:cs="Times New Roman"/>
+                <w:color w:val="000000" w:themeColor="text1"/>
+                <w:sz w:val="24"/>
+              </w:rPr>
+              <w:t>LNP2.LCP2.FCP2.LT2.FQ2.V</w:t>
+            </w:r>
+            <w:r>
+              <w:rPr>
+                <w:rFonts w:ascii="Garamond" w:hAnsi="Garamond" w:cs="Times New Roman"/>
+                <w:color w:val="000000" w:themeColor="text1"/>
+                <w:sz w:val="24"/>
+              </w:rPr>
+              <w:t>NS</w:t>
+            </w:r>
+            <w:r>
+              <w:rPr>
+                <w:rFonts w:ascii="Garamond" w:hAnsi="Garamond" w:cs="Times New Roman"/>
+                <w:color w:val="000000" w:themeColor="text1"/>
+                <w:sz w:val="24"/>
+              </w:rPr>
+              <w:t>2.FP1</w:t>
+            </w:r>
+          </w:p>
+        </w:tc>
+        <w:tc>
+          <w:tcPr>
+            <w:tcW w:w="851" w:type="dxa"/>
+          </w:tcPr>
+          <w:p>
+            <w:pPr>
+              <w:pStyle w:val="Default"/>
+              <w:jc w:val="center"/>
+              <w:cnfStyle w:val="000000000000" w:firstRow="0" w:lastRow="0" w:firstColumn="0" w:lastColumn="0" w:oddVBand="0" w:evenVBand="0" w:oddHBand="0" w:evenHBand="0" w:firstRowFirstColumn="0" w:firstRowLastColumn="0" w:lastRowFirstColumn="0" w:lastRowLastColumn="0"/>
+              <w:rPr>
+                <w:rFonts w:ascii="Segoe UI Symbol" w:hAnsi="Segoe UI Symbol" w:cs="Segoe UI Symbol"/>
+              </w:rPr>
+            </w:pPr>
+            <w:r>
+              <w:rPr>
+                <w:rFonts w:ascii="Segoe UI Symbol" w:hAnsi="Segoe UI Symbol" w:cs="Segoe UI Symbol"/>
+              </w:rPr>
+              <w:t>✗</w:t>
+            </w:r>
+          </w:p>
+        </w:tc>
+      </w:tr>
+      <w:tr>
+        <w:trPr>
+          <w:cnfStyle w:val="000000010000" w:firstRow="0" w:lastRow="0" w:firstColumn="0" w:lastColumn="0" w:oddVBand="0" w:evenVBand="0" w:oddHBand="0" w:evenHBand="1" w:firstRowFirstColumn="0" w:firstRowLastColumn="0" w:lastRowFirstColumn="0" w:lastRowLastColumn="0"/>
+        </w:trPr>
+        <w:tc>
+          <w:tcPr>
+            <w:cnfStyle w:val="001000000000" w:firstRow="0" w:lastRow="0" w:firstColumn="1" w:lastColumn="0" w:oddVBand="0" w:evenVBand="0" w:oddHBand="0" w:evenHBand="0" w:firstRowFirstColumn="0" w:firstRowLastColumn="0" w:lastRowFirstColumn="0" w:lastRowLastColumn="0"/>
+            <w:tcW w:w="1384" w:type="dxa"/>
+          </w:tcPr>
+          <w:p>
+            <w:pPr>
+              <w:rPr>
+                <w:rFonts w:cs="Times New Roman"/>
+                <w:color w:val="000000" w:themeColor="text1"/>
+                <w:sz w:val="24"/>
+              </w:rPr>
+            </w:pPr>
+            <w:r>
+              <w:rPr>
+                <w:rFonts w:asciiTheme="minorHAnsi" w:hAnsiTheme="minorHAnsi" w:cs="Times New Roman"/>
+                <w:color w:val="000000" w:themeColor="text1"/>
+                <w:sz w:val="24"/>
+              </w:rPr>
+              <w:t>TC_</w:t>
+            </w:r>
+            <w:r>
+              <w:rPr>
+                <w:rFonts w:asciiTheme="minorHAnsi" w:hAnsiTheme="minorHAnsi" w:cs="Times New Roman"/>
+                <w:color w:val="000000" w:themeColor="text1"/>
+                <w:sz w:val="24"/>
+              </w:rPr>
+              <w:t>I</w:t>
+            </w:r>
+            <w:r>
+              <w:rPr>
+                <w:rFonts w:asciiTheme="minorHAnsi" w:hAnsiTheme="minorHAnsi" w:cs="Times New Roman"/>
+                <w:color w:val="000000" w:themeColor="text1"/>
+                <w:sz w:val="24"/>
+              </w:rPr>
+              <w:t>_1:</w:t>
+            </w:r>
+            <w:r>
+              <w:rPr>
+                <w:rFonts w:asciiTheme="minorHAnsi" w:hAnsiTheme="minorHAnsi" w:cs="Times New Roman"/>
+                <w:color w:val="000000" w:themeColor="text1"/>
+                <w:sz w:val="24"/>
+              </w:rPr>
+              <w:t>8</w:t>
+            </w:r>
+          </w:p>
+        </w:tc>
+        <w:tc>
+          <w:tcPr>
+            <w:tcW w:w="7938" w:type="dxa"/>
+          </w:tcPr>
+          <w:p>
+            <w:pPr>
+              <w:cnfStyle w:val="000000010000" w:firstRow="0" w:lastRow="0" w:firstColumn="0" w:lastColumn="0" w:oddVBand="0" w:evenVBand="0" w:oddHBand="0" w:evenHBand="1" w:firstRowFirstColumn="0" w:firstRowLastColumn="0" w:lastRowFirstColumn="0" w:lastRowLastColumn="0"/>
+              <w:rPr>
+                <w:rFonts w:ascii="Garamond" w:hAnsi="Garamond" w:cs="Times New Roman"/>
+                <w:color w:val="000000" w:themeColor="text1"/>
+                <w:sz w:val="24"/>
+              </w:rPr>
+            </w:pPr>
+            <w:r>
+              <w:rPr>
+                <w:rFonts w:ascii="Garamond" w:hAnsi="Garamond" w:cs="Times New Roman"/>
+                <w:color w:val="000000" w:themeColor="text1"/>
+                <w:sz w:val="24"/>
+              </w:rPr>
+              <w:t>LNP2.LCP2.FCP2.LT2.FQ2.V</w:t>
+            </w:r>
+            <w:r>
+              <w:rPr>
+                <w:rFonts w:ascii="Garamond" w:hAnsi="Garamond" w:cs="Times New Roman"/>
+                <w:color w:val="000000" w:themeColor="text1"/>
+                <w:sz w:val="24"/>
+              </w:rPr>
+              <w:t>NS2.FP</w:t>
+            </w:r>
+            <w:r>
+              <w:rPr>
+                <w:rFonts w:ascii="Garamond" w:hAnsi="Garamond" w:cs="Times New Roman"/>
+                <w:color w:val="000000" w:themeColor="text1"/>
+                <w:sz w:val="24"/>
+              </w:rPr>
+              <w:t>2.VP1</w:t>
+            </w:r>
+          </w:p>
+        </w:tc>
+        <w:tc>
+          <w:tcPr>
+            <w:tcW w:w="851" w:type="dxa"/>
+          </w:tcPr>
+          <w:p>
+            <w:pPr>
+              <w:pStyle w:val="Default"/>
+              <w:jc w:val="center"/>
+              <w:cnfStyle w:val="000000010000" w:firstRow="0" w:lastRow="0" w:firstColumn="0" w:lastColumn="0" w:oddVBand="0" w:evenVBand="0" w:oddHBand="0" w:evenHBand="1" w:firstRowFirstColumn="0" w:firstRowLastColumn="0" w:lastRowFirstColumn="0" w:lastRowLastColumn="0"/>
+              <w:rPr>
+                <w:rFonts w:ascii="Segoe UI Symbol" w:hAnsi="Segoe UI Symbol" w:cs="Segoe UI Symbol"/>
+              </w:rPr>
+            </w:pPr>
+            <w:r>
+              <w:rPr>
+                <w:rFonts w:ascii="Segoe UI Symbol" w:hAnsi="Segoe UI Symbol" w:cs="Segoe UI Symbol"/>
+              </w:rPr>
+              <w:t>✗</w:t>
+            </w:r>
+          </w:p>
+        </w:tc>
+      </w:tr>
+      <w:tr>
+        <w:tc>
+          <w:tcPr>
+            <w:cnfStyle w:val="001000000000" w:firstRow="0" w:lastRow="0" w:firstColumn="1" w:lastColumn="0" w:oddVBand="0" w:evenVBand="0" w:oddHBand="0" w:evenHBand="0" w:firstRowFirstColumn="0" w:firstRowLastColumn="0" w:lastRowFirstColumn="0" w:lastRowLastColumn="0"/>
+            <w:tcW w:w="1384" w:type="dxa"/>
+          </w:tcPr>
+          <w:p>
+            <w:pPr>
+              <w:rPr>
+                <w:rFonts w:cs="Times New Roman"/>
+                <w:color w:val="000000" w:themeColor="text1"/>
+                <w:sz w:val="24"/>
+              </w:rPr>
+            </w:pPr>
+            <w:r>
+              <w:rPr>
+                <w:rFonts w:asciiTheme="minorHAnsi" w:hAnsiTheme="minorHAnsi" w:cs="Times New Roman"/>
+                <w:color w:val="000000" w:themeColor="text1"/>
+                <w:sz w:val="24"/>
+              </w:rPr>
+              <w:lastRenderedPageBreak/>
+              <w:t>TC_</w:t>
+            </w:r>
+            <w:r>
+              <w:rPr>
+                <w:rFonts w:asciiTheme="minorHAnsi" w:hAnsiTheme="minorHAnsi" w:cs="Times New Roman"/>
+                <w:color w:val="000000" w:themeColor="text1"/>
+                <w:sz w:val="24"/>
+              </w:rPr>
+              <w:t>I</w:t>
+            </w:r>
+            <w:r>
+              <w:rPr>
+                <w:rFonts w:asciiTheme="minorHAnsi" w:hAnsiTheme="minorHAnsi" w:cs="Times New Roman"/>
+                <w:color w:val="000000" w:themeColor="text1"/>
+                <w:sz w:val="24"/>
+              </w:rPr>
+              <w:t>_1:</w:t>
+            </w:r>
+            <w:r>
+              <w:rPr>
+                <w:rFonts w:asciiTheme="minorHAnsi" w:hAnsiTheme="minorHAnsi" w:cs="Times New Roman"/>
+                <w:color w:val="000000" w:themeColor="text1"/>
+                <w:sz w:val="24"/>
+              </w:rPr>
+              <w:t>9</w:t>
+            </w:r>
+          </w:p>
+        </w:tc>
+        <w:tc>
+          <w:tcPr>
+            <w:tcW w:w="7938" w:type="dxa"/>
+          </w:tcPr>
+          <w:p>
+            <w:pPr>
+              <w:cnfStyle w:val="000000000000" w:firstRow="0" w:lastRow="0" w:firstColumn="0" w:lastColumn="0" w:oddVBand="0" w:evenVBand="0" w:oddHBand="0" w:evenHBand="0" w:firstRowFirstColumn="0" w:firstRowLastColumn="0" w:lastRowFirstColumn="0" w:lastRowLastColumn="0"/>
+              <w:rPr>
+                <w:rFonts w:ascii="Garamond" w:hAnsi="Garamond" w:cs="Times New Roman"/>
+                <w:color w:val="000000" w:themeColor="text1"/>
+                <w:sz w:val="24"/>
+              </w:rPr>
+            </w:pPr>
+            <w:r>
+              <w:rPr>
+                <w:rFonts w:ascii="Garamond" w:hAnsi="Garamond" w:cs="Times New Roman"/>
+                <w:color w:val="000000" w:themeColor="text1"/>
+                <w:sz w:val="24"/>
+              </w:rPr>
+              <w:t>LNP2.LCP2.FCP2.LT2.FQ2.V</w:t>
+            </w:r>
+            <w:r>
+              <w:rPr>
+                <w:rFonts w:ascii="Garamond" w:hAnsi="Garamond" w:cs="Times New Roman"/>
+                <w:color w:val="000000" w:themeColor="text1"/>
+                <w:sz w:val="24"/>
+              </w:rPr>
+              <w:t>NS2.FP2.VP</w:t>
+            </w:r>
+            <w:r>
+              <w:rPr>
+                <w:rFonts w:ascii="Garamond" w:hAnsi="Garamond" w:cs="Times New Roman"/>
+                <w:color w:val="000000" w:themeColor="text1"/>
+                <w:sz w:val="24"/>
+              </w:rPr>
+              <w:t>2</w:t>
+            </w:r>
+          </w:p>
+        </w:tc>
+        <w:tc>
+          <w:tcPr>
+            <w:tcW w:w="851" w:type="dxa"/>
+          </w:tcPr>
+          <w:p>
+            <w:pPr>
+              <w:pStyle w:val="Default"/>
+              <w:jc w:val="center"/>
+              <w:cnfStyle w:val="000000000000" w:firstRow="0" w:lastRow="0" w:firstColumn="0" w:lastColumn="0" w:oddVBand="0" w:evenVBand="0" w:oddHBand="0" w:evenHBand="0" w:firstRowFirstColumn="0" w:firstRowLastColumn="0" w:lastRowFirstColumn="0" w:lastRowLastColumn="0"/>
+            </w:pPr>
+            <w:r>
+              <w:rPr>
+                <w:rFonts w:ascii="Segoe UI Emoji" w:hAnsi="Segoe UI Emoji" w:cs="Segoe UI Emoji"/>
+              </w:rPr>
+              <w:t>✔</w:t>
+            </w:r>
+            <w:r>
+              <w:rPr>
+                <w:rFonts w:cstheme="minorBidi"/>
+              </w:rPr>
+              <w:t xml:space="preserve"> </w:t>
+            </w:r>
+          </w:p>
+        </w:tc>
+      </w:tr>
+    </w:tbl>
+    <w:p>
+      <w:pPr>
+        <w:jc w:val="both"/>
+        <w:rPr>
+          <w:color w:val="000000" w:themeColor="text1"/>
+          <w:sz w:val="24"/>
+          <w:szCs w:val="24"/>
+        </w:rPr>
+      </w:pPr>
+    </w:p>
+    <w:p>
+      <w:pPr>
+        <w:pStyle w:val="Titolo2"/>
+      </w:pPr>
+      <w:bookmarkStart w:id="31" w:name="_Toc62141178"/>
+      <w:r>
+        <w:t>9.</w:t>
+      </w:r>
+      <w:r>
+        <w:t>3</w:t>
+      </w:r>
+      <w:r>
+        <w:t xml:space="preserve"> </w:t>
+      </w:r>
+      <w:r>
+        <w:t>Cassa</w:t>
+      </w:r>
+      <w:bookmarkEnd w:id="31"/>
+    </w:p>
+    <w:p>
+      <w:pPr>
+        <w:jc w:val="both"/>
+        <w:rPr>
+          <w:color w:val="000000" w:themeColor="text1"/>
+          <w:sz w:val="24"/>
+          <w:szCs w:val="24"/>
+        </w:rPr>
+      </w:pPr>
+      <w:r>
+        <w:rPr>
+          <w:color w:val="000000" w:themeColor="text1"/>
+          <w:sz w:val="24"/>
+          <w:szCs w:val="24"/>
+        </w:rPr>
+        <w:t xml:space="preserve">Per il sottosistema </w:t>
+      </w:r>
+      <w:r>
+        <w:rPr>
+          <w:color w:val="000000" w:themeColor="text1"/>
+          <w:sz w:val="24"/>
+          <w:szCs w:val="24"/>
+        </w:rPr>
+        <w:t>cassa</w:t>
+      </w:r>
+      <w:r>
+        <w:rPr>
+          <w:color w:val="000000" w:themeColor="text1"/>
+          <w:sz w:val="24"/>
+          <w:szCs w:val="24"/>
+        </w:rPr>
+        <w:t xml:space="preserve"> abbiamo previsto di testarne la funzionalità di </w:t>
+      </w:r>
+      <w:r>
+        <w:rPr>
+          <w:color w:val="000000" w:themeColor="text1"/>
+          <w:sz w:val="24"/>
+          <w:szCs w:val="24"/>
+        </w:rPr>
+        <w:t>aggiunta somma versata.</w:t>
+      </w:r>
+    </w:p>
+    <w:p>
+      <w:pPr>
+        <w:jc w:val="both"/>
+        <w:rPr>
+          <w:color w:val="000000" w:themeColor="text1"/>
+          <w:sz w:val="24"/>
+          <w:szCs w:val="24"/>
+        </w:rPr>
+      </w:pPr>
+      <w:r>
+        <w:rPr>
+          <w:color w:val="000000" w:themeColor="text1"/>
+          <w:sz w:val="24"/>
+          <w:szCs w:val="24"/>
+        </w:rPr>
+        <w:t xml:space="preserve">Tale funzionalità prevede la possibilità da parte </w:t>
+      </w:r>
+      <w:r>
+        <w:rPr>
+          <w:color w:val="000000" w:themeColor="text1"/>
+          <w:sz w:val="24"/>
+          <w:szCs w:val="24"/>
+        </w:rPr>
+        <w:t xml:space="preserve">del magazziniere </w:t>
+      </w:r>
+      <w:r>
+        <w:rPr>
+          <w:color w:val="000000" w:themeColor="text1"/>
+          <w:sz w:val="24"/>
+          <w:szCs w:val="24"/>
+        </w:rPr>
+        <w:t xml:space="preserve">di compilare un modulo in cui risulta necessario l’inserimento </w:t>
+      </w:r>
+      <w:r>
+        <w:rPr>
+          <w:color w:val="000000" w:themeColor="text1"/>
+          <w:sz w:val="24"/>
+          <w:szCs w:val="24"/>
+        </w:rPr>
+        <w:t>di</w:t>
+      </w:r>
+      <w:r>
+        <w:rPr>
+          <w:color w:val="000000" w:themeColor="text1"/>
+          <w:sz w:val="24"/>
+          <w:szCs w:val="24"/>
+        </w:rPr>
+        <w:t xml:space="preserve">: </w:t>
+      </w:r>
+    </w:p>
+    <w:p>
+      <w:pPr>
+        <w:pStyle w:val="Paragrafoelenco"/>
+        <w:numPr>
+          <w:ilvl w:val="0"/>
+          <w:numId w:val="36"/>
+        </w:numPr>
+        <w:jc w:val="both"/>
+        <w:rPr>
+          <w:color w:val="000000" w:themeColor="text1"/>
+          <w:sz w:val="24"/>
+          <w:szCs w:val="24"/>
+        </w:rPr>
+      </w:pPr>
+      <w:r>
+        <w:rPr>
+          <w:color w:val="000000" w:themeColor="text1"/>
+          <w:sz w:val="24"/>
+          <w:szCs w:val="24"/>
+        </w:rPr>
+        <w:t>Somma versata: numero decimale con fino a 2 cifre decimali, deve essere maggiore dell’importo da versare.</w:t>
+      </w:r>
     </w:p>
     <w:tbl>
       <w:tblPr>
@@ -12809,7 +13590,7 @@
                 <w:color w:val="000000" w:themeColor="text1"/>
                 <w:sz w:val="24"/>
               </w:rPr>
-              <w:t>Quantità</w:t>
+              <w:t>Somma versata</w:t>
             </w:r>
           </w:p>
         </w:tc>
@@ -12856,7 +13637,7 @@
               <w:rPr>
                 <w:color w:val="000000" w:themeColor="text1"/>
               </w:rPr>
-              <w:t>[0-9]</w:t>
+              <w:t>^[0-9]+([.,][0-9]{1,2})?$</w:t>
             </w:r>
           </w:p>
         </w:tc>
@@ -12885,7 +13666,7 @@
                 <w:color w:val="FFFFFF" w:themeColor="background1"/>
                 <w:sz w:val="24"/>
               </w:rPr>
-              <w:t>FQ - Formato</w:t>
+              <w:t>FSV - Formato</w:t>
             </w:r>
           </w:p>
         </w:tc>
@@ -12905,21 +13686,7 @@
               <w:rPr>
                 <w:color w:val="000000" w:themeColor="text1"/>
               </w:rPr>
-              <w:t>1. Non rispetta il formato [</w:t>
-            </w:r>
-            <w:proofErr w:type="spellStart"/>
-            <w:r>
-              <w:rPr>
-                <w:color w:val="000000" w:themeColor="text1"/>
-              </w:rPr>
-              <w:t>error</w:t>
-            </w:r>
-            <w:proofErr w:type="spellEnd"/>
-            <w:r>
-              <w:rPr>
-                <w:color w:val="000000" w:themeColor="text1"/>
-              </w:rPr>
-              <w:t>]</w:t>
+              <w:t>1. Non rispetta il formato [error]</w:t>
             </w:r>
           </w:p>
           <w:p>
@@ -12934,27 +13701,13 @@
               <w:rPr>
                 <w:color w:val="000000" w:themeColor="text1"/>
               </w:rPr>
-              <w:t>2. Rispetta il formato [</w:t>
-            </w:r>
-            <w:proofErr w:type="spellStart"/>
-            <w:r>
-              <w:rPr>
-                <w:color w:val="000000" w:themeColor="text1"/>
-              </w:rPr>
-              <w:t>property</w:t>
-            </w:r>
-            <w:proofErr w:type="spellEnd"/>
-            <w:r>
-              <w:rPr>
-                <w:color w:val="000000" w:themeColor="text1"/>
-              </w:rPr>
-              <w:t xml:space="preserve"> F</w:t>
-            </w:r>
-            <w:r>
-              <w:rPr>
-                <w:color w:val="000000" w:themeColor="text1"/>
-              </w:rPr>
-              <w:t>Q</w:t>
+              <w:t>2. Rispetta il formato [property F</w:t>
+            </w:r>
+            <w:r>
+              <w:rPr>
+                <w:color w:val="000000" w:themeColor="text1"/>
+              </w:rPr>
+              <w:t>SV</w:t>
             </w:r>
             <w:r>
               <w:rPr>
@@ -12986,7 +13739,7 @@
                 <w:color w:val="FFFFFF" w:themeColor="background1"/>
                 <w:sz w:val="24"/>
               </w:rPr>
-              <w:t>VNS - Valore</w:t>
+              <w:t>VSV - Valore</w:t>
             </w:r>
           </w:p>
         </w:tc>
@@ -12999,922 +13752,15 @@
             <w:pPr>
               <w:pStyle w:val="Default"/>
               <w:cnfStyle w:val="000000000000" w:firstRow="0" w:lastRow="0" w:firstColumn="0" w:lastColumn="0" w:oddVBand="0" w:evenVBand="0" w:oddHBand="0" w:evenHBand="0" w:firstRowFirstColumn="0" w:firstRowLastColumn="0" w:lastRowFirstColumn="0" w:lastRowLastColumn="0"/>
-              <w:rPr>
-                <w:lang w:val="en-GB"/>
-              </w:rPr>
-            </w:pPr>
-            <w:r>
-              <w:rPr>
-                <w:lang w:val="en-GB"/>
-              </w:rPr>
-              <w:t>1. ≤</w:t>
-            </w:r>
-            <w:r>
-              <w:rPr>
-                <w:lang w:val="en-GB"/>
-              </w:rPr>
-              <w:t xml:space="preserve"> 0</w:t>
-            </w:r>
-            <w:r>
-              <w:rPr>
-                <w:lang w:val="en-GB"/>
-              </w:rPr>
-              <w:t xml:space="preserve"> [error] </w:t>
+            </w:pPr>
+            <w:r>
+              <w:t>1. &lt; somma da versare [error]</w:t>
             </w:r>
           </w:p>
           <w:p>
             <w:pPr>
               <w:pStyle w:val="Default"/>
               <w:cnfStyle w:val="000000000000" w:firstRow="0" w:lastRow="0" w:firstColumn="0" w:lastColumn="0" w:oddVBand="0" w:evenVBand="0" w:oddHBand="0" w:evenHBand="0" w:firstRowFirstColumn="0" w:firstRowLastColumn="0" w:lastRowFirstColumn="0" w:lastRowLastColumn="0"/>
-              <w:rPr>
-                <w:lang w:val="en-GB"/>
-              </w:rPr>
-            </w:pPr>
-            <w:r>
-              <w:rPr>
-                <w:lang w:val="en-GB"/>
-              </w:rPr>
-              <w:t xml:space="preserve">2. </w:t>
-            </w:r>
-            <w:r>
-              <w:rPr>
-                <w:lang w:val="en-GB"/>
-              </w:rPr>
-              <w:t>&gt;0</w:t>
-            </w:r>
-            <w:r>
-              <w:rPr>
-                <w:lang w:val="en-GB"/>
-              </w:rPr>
-              <w:t xml:space="preserve"> </w:t>
-            </w:r>
-            <w:r>
-              <w:rPr>
-                <w:color w:val="000000" w:themeColor="text1"/>
-                <w:lang w:val="en-GB"/>
-              </w:rPr>
-              <w:t>[if F</w:t>
-            </w:r>
-            <w:r>
-              <w:rPr>
-                <w:color w:val="000000" w:themeColor="text1"/>
-                <w:lang w:val="en-GB"/>
-              </w:rPr>
-              <w:t>Q</w:t>
-            </w:r>
-            <w:r>
-              <w:rPr>
-                <w:color w:val="000000" w:themeColor="text1"/>
-                <w:lang w:val="en-GB"/>
-              </w:rPr>
-              <w:t xml:space="preserve">_OK] </w:t>
-            </w:r>
-            <w:r>
-              <w:rPr>
-                <w:lang w:val="en-GB"/>
-              </w:rPr>
-              <w:t xml:space="preserve">[property </w:t>
-            </w:r>
-            <w:r>
-              <w:rPr>
-                <w:lang w:val="en-GB"/>
-              </w:rPr>
-              <w:t>VQ</w:t>
-            </w:r>
-            <w:r>
-              <w:rPr>
-                <w:lang w:val="en-GB"/>
-              </w:rPr>
-              <w:t>_OK]</w:t>
-            </w:r>
-            <w:r>
-              <w:rPr>
-                <w:sz w:val="23"/>
-                <w:szCs w:val="23"/>
-                <w:lang w:val="en-GB"/>
-              </w:rPr>
-              <w:t xml:space="preserve"> </w:t>
-            </w:r>
-            <w:r>
-              <w:rPr>
-                <w:color w:val="000000" w:themeColor="text1"/>
-                <w:lang w:val="en-GB"/>
-              </w:rPr>
-              <w:t xml:space="preserve"> </w:t>
-            </w:r>
-          </w:p>
-        </w:tc>
-      </w:tr>
-    </w:tbl>
-    <w:p>
-      <w:pPr>
-        <w:jc w:val="both"/>
-        <w:rPr>
-          <w:color w:val="000000" w:themeColor="text1"/>
-          <w:sz w:val="24"/>
-          <w:szCs w:val="24"/>
-          <w:lang w:val="en-GB"/>
-        </w:rPr>
-      </w:pPr>
-    </w:p>
-    <w:tbl>
-      <w:tblPr>
-        <w:tblStyle w:val="Tabellafinanziaria"/>
-        <w:tblW w:w="0" w:type="auto"/>
-        <w:tblBorders>
-          <w:top w:val="single" w:sz="4" w:space="0" w:color="auto"/>
-          <w:left w:val="single" w:sz="4" w:space="0" w:color="auto"/>
-          <w:bottom w:val="single" w:sz="4" w:space="0" w:color="auto"/>
-          <w:right w:val="single" w:sz="4" w:space="0" w:color="auto"/>
-          <w:insideH w:val="single" w:sz="4" w:space="0" w:color="auto"/>
-          <w:insideV w:val="single" w:sz="4" w:space="0" w:color="auto"/>
-        </w:tblBorders>
-        <w:tblLook w:val="04A0" w:firstRow="1" w:lastRow="0" w:firstColumn="1" w:lastColumn="0" w:noHBand="0" w:noVBand="1"/>
-      </w:tblPr>
-      <w:tblGrid>
-        <w:gridCol w:w="3427"/>
-        <w:gridCol w:w="4544"/>
-      </w:tblGrid>
-      <w:tr>
-        <w:trPr>
-          <w:cnfStyle w:val="100000000000" w:firstRow="1" w:lastRow="0" w:firstColumn="0" w:lastColumn="0" w:oddVBand="0" w:evenVBand="0" w:oddHBand="0" w:evenHBand="0" w:firstRowFirstColumn="0" w:firstRowLastColumn="0" w:lastRowFirstColumn="0" w:lastRowLastColumn="0"/>
-        </w:trPr>
-        <w:tc>
-          <w:tcPr>
-            <w:cnfStyle w:val="001000000000" w:firstRow="0" w:lastRow="0" w:firstColumn="1" w:lastColumn="0" w:oddVBand="0" w:evenVBand="0" w:oddHBand="0" w:evenHBand="0" w:firstRowFirstColumn="0" w:firstRowLastColumn="0" w:lastRowFirstColumn="0" w:lastRowLastColumn="0"/>
-            <w:tcW w:w="3427" w:type="dxa"/>
-            <w:shd w:val="clear" w:color="auto" w:fill="2E74B5"/>
-          </w:tcPr>
-          <w:p>
-            <w:pPr>
-              <w:rPr>
-                <w:rFonts w:cs="Times New Roman"/>
-                <w:color w:val="000000" w:themeColor="text1"/>
-                <w:sz w:val="24"/>
-              </w:rPr>
-            </w:pPr>
-            <w:r>
-              <w:rPr>
-                <w:rFonts w:cs="Times New Roman"/>
-                <w:sz w:val="24"/>
-              </w:rPr>
-              <w:t>Parametro</w:t>
-            </w:r>
-          </w:p>
-        </w:tc>
-        <w:tc>
-          <w:tcPr>
-            <w:tcW w:w="4544" w:type="dxa"/>
-            <w:shd w:val="clear" w:color="auto" w:fill="D5DCE4" w:themeFill="text2" w:themeFillTint="33"/>
-          </w:tcPr>
-          <w:p>
-            <w:pPr>
-              <w:cnfStyle w:val="100000000000" w:firstRow="1" w:lastRow="0" w:firstColumn="0" w:lastColumn="0" w:oddVBand="0" w:evenVBand="0" w:oddHBand="0" w:evenHBand="0" w:firstRowFirstColumn="0" w:firstRowLastColumn="0" w:lastRowFirstColumn="0" w:lastRowLastColumn="0"/>
-              <w:rPr>
-                <w:rFonts w:ascii="Garamond" w:hAnsi="Garamond" w:cs="Times New Roman"/>
-                <w:color w:val="000000" w:themeColor="text1"/>
-                <w:sz w:val="24"/>
-              </w:rPr>
-            </w:pPr>
-            <w:r>
-              <w:rPr>
-                <w:rFonts w:ascii="Garamond" w:hAnsi="Garamond" w:cs="Times New Roman"/>
-                <w:color w:val="000000" w:themeColor="text1"/>
-                <w:sz w:val="24"/>
-              </w:rPr>
-              <w:t>Prezzo</w:t>
-            </w:r>
-          </w:p>
-        </w:tc>
-      </w:tr>
-      <w:tr>
-        <w:tc>
-          <w:tcPr>
-            <w:cnfStyle w:val="001000000000" w:firstRow="0" w:lastRow="0" w:firstColumn="1" w:lastColumn="0" w:oddVBand="0" w:evenVBand="0" w:oddHBand="0" w:evenHBand="0" w:firstRowFirstColumn="0" w:firstRowLastColumn="0" w:lastRowFirstColumn="0" w:lastRowLastColumn="0"/>
-            <w:tcW w:w="3427" w:type="dxa"/>
-            <w:shd w:val="clear" w:color="auto" w:fill="2E74B5"/>
-          </w:tcPr>
-          <w:p>
-            <w:pPr>
-              <w:rPr>
-                <w:rFonts w:cs="Times New Roman"/>
-                <w:color w:val="FFFFFF" w:themeColor="background1"/>
-                <w:sz w:val="24"/>
-              </w:rPr>
-            </w:pPr>
-            <w:r>
-              <w:rPr>
-                <w:rFonts w:cs="Times New Roman"/>
-                <w:color w:val="FFFFFF" w:themeColor="background1"/>
-                <w:sz w:val="24"/>
-              </w:rPr>
-              <w:t>Formato</w:t>
-            </w:r>
-          </w:p>
-        </w:tc>
-        <w:tc>
-          <w:tcPr>
-            <w:tcW w:w="4544" w:type="dxa"/>
-            <w:shd w:val="clear" w:color="auto" w:fill="FFFFFF" w:themeFill="background1"/>
-          </w:tcPr>
-          <w:p>
-            <w:pPr>
-              <w:pStyle w:val="Default"/>
-              <w:cnfStyle w:val="000000000000" w:firstRow="0" w:lastRow="0" w:firstColumn="0" w:lastColumn="0" w:oddVBand="0" w:evenVBand="0" w:oddHBand="0" w:evenHBand="0" w:firstRowFirstColumn="0" w:firstRowLastColumn="0" w:lastRowFirstColumn="0" w:lastRowLastColumn="0"/>
-              <w:rPr>
-                <w:lang w:val="en-GB"/>
-              </w:rPr>
-            </w:pPr>
-            <w:r>
-              <w:rPr>
-                <w:color w:val="000000" w:themeColor="text1"/>
-              </w:rPr>
-              <w:t>^[0-9]+([.,][0-9]{1,2})?$</w:t>
-            </w:r>
-          </w:p>
-        </w:tc>
-      </w:tr>
-      <w:tr>
-        <w:trPr>
-          <w:cnfStyle w:val="000000010000" w:firstRow="0" w:lastRow="0" w:firstColumn="0" w:lastColumn="0" w:oddVBand="0" w:evenVBand="0" w:oddHBand="0" w:evenHBand="1" w:firstRowFirstColumn="0" w:firstRowLastColumn="0" w:lastRowFirstColumn="0" w:lastRowLastColumn="0"/>
-        </w:trPr>
-        <w:tc>
-          <w:tcPr>
-            <w:cnfStyle w:val="001000000000" w:firstRow="0" w:lastRow="0" w:firstColumn="1" w:lastColumn="0" w:oddVBand="0" w:evenVBand="0" w:oddHBand="0" w:evenHBand="0" w:firstRowFirstColumn="0" w:firstRowLastColumn="0" w:lastRowFirstColumn="0" w:lastRowLastColumn="0"/>
-            <w:tcW w:w="3427" w:type="dxa"/>
-            <w:shd w:val="clear" w:color="auto" w:fill="2E74B5"/>
-          </w:tcPr>
-          <w:p>
-            <w:pPr>
-              <w:rPr>
-                <w:rFonts w:cs="Times New Roman"/>
-                <w:color w:val="FFFFFF" w:themeColor="background1"/>
-                <w:sz w:val="24"/>
-              </w:rPr>
-            </w:pPr>
-            <w:r>
-              <w:rPr>
-                <w:rFonts w:cs="Times New Roman"/>
-                <w:color w:val="FFFFFF" w:themeColor="background1"/>
-                <w:sz w:val="24"/>
-              </w:rPr>
-              <w:t>FP - Formato</w:t>
-            </w:r>
-          </w:p>
-        </w:tc>
-        <w:tc>
-          <w:tcPr>
-            <w:tcW w:w="4544" w:type="dxa"/>
-          </w:tcPr>
-          <w:p>
-            <w:pPr>
-              <w:pStyle w:val="Default"/>
-              <w:cnfStyle w:val="000000010000" w:firstRow="0" w:lastRow="0" w:firstColumn="0" w:lastColumn="0" w:oddVBand="0" w:evenVBand="0" w:oddHBand="0" w:evenHBand="1" w:firstRowFirstColumn="0" w:firstRowLastColumn="0" w:lastRowFirstColumn="0" w:lastRowLastColumn="0"/>
-              <w:rPr>
-                <w:color w:val="000000" w:themeColor="text1"/>
-              </w:rPr>
-            </w:pPr>
-            <w:r>
-              <w:rPr>
-                <w:color w:val="000000" w:themeColor="text1"/>
-              </w:rPr>
-              <w:t>1. Non rispetta il formato [</w:t>
-            </w:r>
-            <w:proofErr w:type="spellStart"/>
-            <w:r>
-              <w:rPr>
-                <w:color w:val="000000" w:themeColor="text1"/>
-              </w:rPr>
-              <w:t>error</w:t>
-            </w:r>
-            <w:proofErr w:type="spellEnd"/>
-            <w:r>
-              <w:rPr>
-                <w:color w:val="000000" w:themeColor="text1"/>
-              </w:rPr>
-              <w:t>]</w:t>
-            </w:r>
-          </w:p>
-          <w:p>
-            <w:pPr>
-              <w:pStyle w:val="Default"/>
-              <w:cnfStyle w:val="000000010000" w:firstRow="0" w:lastRow="0" w:firstColumn="0" w:lastColumn="0" w:oddVBand="0" w:evenVBand="0" w:oddHBand="0" w:evenHBand="1" w:firstRowFirstColumn="0" w:firstRowLastColumn="0" w:lastRowFirstColumn="0" w:lastRowLastColumn="0"/>
-              <w:rPr>
-                <w:color w:val="000000" w:themeColor="text1"/>
-              </w:rPr>
-            </w:pPr>
-            <w:r>
-              <w:rPr>
-                <w:color w:val="000000" w:themeColor="text1"/>
-              </w:rPr>
-              <w:t>2. Rispetta il formato [</w:t>
-            </w:r>
-            <w:proofErr w:type="spellStart"/>
-            <w:r>
-              <w:rPr>
-                <w:color w:val="000000" w:themeColor="text1"/>
-              </w:rPr>
-              <w:t>property</w:t>
-            </w:r>
-            <w:proofErr w:type="spellEnd"/>
-            <w:r>
-              <w:rPr>
-                <w:color w:val="000000" w:themeColor="text1"/>
-              </w:rPr>
-              <w:t xml:space="preserve"> F</w:t>
-            </w:r>
-            <w:r>
-              <w:rPr>
-                <w:color w:val="000000" w:themeColor="text1"/>
-              </w:rPr>
-              <w:t>P</w:t>
-            </w:r>
-            <w:r>
-              <w:rPr>
-                <w:color w:val="000000" w:themeColor="text1"/>
-              </w:rPr>
-              <w:t>_OK]</w:t>
-            </w:r>
-          </w:p>
-        </w:tc>
-      </w:tr>
-      <w:tr>
-        <w:tc>
-          <w:tcPr>
-            <w:cnfStyle w:val="001000000000" w:firstRow="0" w:lastRow="0" w:firstColumn="1" w:lastColumn="0" w:oddVBand="0" w:evenVBand="0" w:oddHBand="0" w:evenHBand="0" w:firstRowFirstColumn="0" w:firstRowLastColumn="0" w:lastRowFirstColumn="0" w:lastRowLastColumn="0"/>
-            <w:tcW w:w="3427" w:type="dxa"/>
-            <w:shd w:val="clear" w:color="auto" w:fill="2E74B5"/>
-          </w:tcPr>
-          <w:p>
-            <w:pPr>
-              <w:rPr>
-                <w:rFonts w:cs="Times New Roman"/>
-                <w:color w:val="FFFFFF" w:themeColor="background1"/>
-                <w:sz w:val="24"/>
-              </w:rPr>
-            </w:pPr>
-            <w:r>
-              <w:rPr>
-                <w:rFonts w:cs="Times New Roman"/>
-                <w:color w:val="FFFFFF" w:themeColor="background1"/>
-                <w:sz w:val="24"/>
-              </w:rPr>
-              <w:t>VP - Valore</w:t>
-            </w:r>
-          </w:p>
-        </w:tc>
-        <w:tc>
-          <w:tcPr>
-            <w:tcW w:w="4544" w:type="dxa"/>
-            <w:shd w:val="clear" w:color="auto" w:fill="FFFFFF" w:themeFill="background1"/>
-          </w:tcPr>
-          <w:p>
-            <w:pPr>
-              <w:pStyle w:val="Default"/>
-              <w:cnfStyle w:val="000000000000" w:firstRow="0" w:lastRow="0" w:firstColumn="0" w:lastColumn="0" w:oddVBand="0" w:evenVBand="0" w:oddHBand="0" w:evenHBand="0" w:firstRowFirstColumn="0" w:firstRowLastColumn="0" w:lastRowFirstColumn="0" w:lastRowLastColumn="0"/>
-              <w:rPr>
-                <w:lang w:val="en-GB"/>
-              </w:rPr>
-            </w:pPr>
-            <w:r>
-              <w:rPr>
-                <w:lang w:val="en-GB"/>
-              </w:rPr>
-              <w:t>1. ≤</w:t>
-            </w:r>
-            <w:r>
-              <w:rPr>
-                <w:lang w:val="en-GB"/>
-              </w:rPr>
-              <w:t xml:space="preserve"> 0</w:t>
-            </w:r>
-            <w:r>
-              <w:rPr>
-                <w:lang w:val="en-GB"/>
-              </w:rPr>
-              <w:t xml:space="preserve"> [error] </w:t>
-            </w:r>
-          </w:p>
-          <w:p>
-            <w:pPr>
-              <w:pStyle w:val="Default"/>
-              <w:cnfStyle w:val="000000000000" w:firstRow="0" w:lastRow="0" w:firstColumn="0" w:lastColumn="0" w:oddVBand="0" w:evenVBand="0" w:oddHBand="0" w:evenHBand="0" w:firstRowFirstColumn="0" w:firstRowLastColumn="0" w:lastRowFirstColumn="0" w:lastRowLastColumn="0"/>
-              <w:rPr>
-                <w:lang w:val="en-GB"/>
-              </w:rPr>
-            </w:pPr>
-            <w:r>
-              <w:rPr>
-                <w:lang w:val="en-GB"/>
-              </w:rPr>
-              <w:t xml:space="preserve">2. </w:t>
-            </w:r>
-            <w:r>
-              <w:rPr>
-                <w:lang w:val="en-GB"/>
-              </w:rPr>
-              <w:t>&gt;0</w:t>
-            </w:r>
-            <w:r>
-              <w:rPr>
-                <w:lang w:val="en-GB"/>
-              </w:rPr>
-              <w:t xml:space="preserve"> </w:t>
-            </w:r>
-            <w:r>
-              <w:rPr>
-                <w:color w:val="000000" w:themeColor="text1"/>
-                <w:lang w:val="en-GB"/>
-              </w:rPr>
-              <w:t xml:space="preserve">[if </w:t>
-            </w:r>
-            <w:r>
-              <w:rPr>
-                <w:color w:val="000000" w:themeColor="text1"/>
-                <w:lang w:val="en-GB"/>
-              </w:rPr>
-              <w:t>FP</w:t>
-            </w:r>
-            <w:r>
-              <w:rPr>
-                <w:color w:val="000000" w:themeColor="text1"/>
-                <w:lang w:val="en-GB"/>
-              </w:rPr>
-              <w:t xml:space="preserve">_OK] </w:t>
-            </w:r>
-            <w:r>
-              <w:rPr>
-                <w:lang w:val="en-GB"/>
-              </w:rPr>
-              <w:t xml:space="preserve">[property </w:t>
-            </w:r>
-            <w:r>
-              <w:rPr>
-                <w:lang w:val="en-GB"/>
-              </w:rPr>
-              <w:t>VP</w:t>
-            </w:r>
-            <w:r>
-              <w:rPr>
-                <w:lang w:val="en-GB"/>
-              </w:rPr>
-              <w:t>_OK]</w:t>
-            </w:r>
-            <w:r>
-              <w:rPr>
-                <w:sz w:val="23"/>
-                <w:szCs w:val="23"/>
-                <w:lang w:val="en-GB"/>
-              </w:rPr>
-              <w:t xml:space="preserve"> </w:t>
-            </w:r>
-            <w:r>
-              <w:rPr>
-                <w:color w:val="000000" w:themeColor="text1"/>
-                <w:lang w:val="en-GB"/>
-              </w:rPr>
-              <w:t xml:space="preserve"> </w:t>
-            </w:r>
-          </w:p>
-        </w:tc>
-      </w:tr>
-    </w:tbl>
-    <w:p>
-      <w:pPr>
-        <w:jc w:val="both"/>
-        <w:rPr>
-          <w:color w:val="000000" w:themeColor="text1"/>
-          <w:sz w:val="24"/>
-          <w:szCs w:val="24"/>
-          <w:lang w:val="en-GB"/>
-        </w:rPr>
-      </w:pPr>
-    </w:p>
-    <w:p>
-      <w:pPr>
-        <w:jc w:val="both"/>
-        <w:rPr>
-          <w:color w:val="000000" w:themeColor="text1"/>
-          <w:sz w:val="24"/>
-          <w:szCs w:val="24"/>
-        </w:rPr>
-      </w:pPr>
-      <w:r>
-        <w:rPr>
-          <w:color w:val="000000" w:themeColor="text1"/>
-          <w:sz w:val="24"/>
-          <w:szCs w:val="24"/>
-        </w:rPr>
-        <w:lastRenderedPageBreak/>
-        <w:t>Combinazioni</w:t>
-      </w:r>
-    </w:p>
-    <w:p>
-      <w:pPr>
-        <w:pStyle w:val="Titolo2"/>
-      </w:pPr>
-      <w:bookmarkStart w:id="31" w:name="_Toc62141178"/>
-      <w:r>
-        <w:t>9.</w:t>
-      </w:r>
-      <w:r>
-        <w:t>3</w:t>
-      </w:r>
-      <w:r>
-        <w:t xml:space="preserve"> </w:t>
-      </w:r>
-      <w:r>
-        <w:t>Cassa</w:t>
-      </w:r>
-      <w:bookmarkEnd w:id="31"/>
-    </w:p>
-    <w:p>
-      <w:pPr>
-        <w:jc w:val="both"/>
-        <w:rPr>
-          <w:color w:val="000000" w:themeColor="text1"/>
-          <w:sz w:val="24"/>
-          <w:szCs w:val="24"/>
-        </w:rPr>
-      </w:pPr>
-      <w:r>
-        <w:rPr>
-          <w:color w:val="000000" w:themeColor="text1"/>
-          <w:sz w:val="24"/>
-          <w:szCs w:val="24"/>
-        </w:rPr>
-        <w:t xml:space="preserve">Per il sottosistema </w:t>
-      </w:r>
-      <w:r>
-        <w:rPr>
-          <w:color w:val="000000" w:themeColor="text1"/>
-          <w:sz w:val="24"/>
-          <w:szCs w:val="24"/>
-        </w:rPr>
-        <w:t>cassa</w:t>
-      </w:r>
-      <w:r>
-        <w:rPr>
-          <w:color w:val="000000" w:themeColor="text1"/>
-          <w:sz w:val="24"/>
-          <w:szCs w:val="24"/>
-        </w:rPr>
-        <w:t xml:space="preserve"> abbiamo previsto di testarne la funzionalità di </w:t>
-      </w:r>
-      <w:r>
-        <w:rPr>
-          <w:color w:val="000000" w:themeColor="text1"/>
-          <w:sz w:val="24"/>
-          <w:szCs w:val="24"/>
-        </w:rPr>
-        <w:t>aggiunta somma versata.</w:t>
-      </w:r>
-    </w:p>
-    <w:p>
-      <w:pPr>
-        <w:jc w:val="both"/>
-        <w:rPr>
-          <w:color w:val="000000" w:themeColor="text1"/>
-          <w:sz w:val="24"/>
-          <w:szCs w:val="24"/>
-        </w:rPr>
-      </w:pPr>
-      <w:r>
-        <w:rPr>
-          <w:color w:val="000000" w:themeColor="text1"/>
-          <w:sz w:val="24"/>
-          <w:szCs w:val="24"/>
-        </w:rPr>
-        <w:t xml:space="preserve">Tale funzionalità prevede la possibilità da parte </w:t>
-      </w:r>
-      <w:r>
-        <w:rPr>
-          <w:color w:val="000000" w:themeColor="text1"/>
-          <w:sz w:val="24"/>
-          <w:szCs w:val="24"/>
-        </w:rPr>
-        <w:t xml:space="preserve">del magazziniere </w:t>
-      </w:r>
-      <w:r>
-        <w:rPr>
-          <w:color w:val="000000" w:themeColor="text1"/>
-          <w:sz w:val="24"/>
-          <w:szCs w:val="24"/>
-        </w:rPr>
-        <w:t xml:space="preserve">di compilare un modulo in cui risulta necessario l’inserimento </w:t>
-      </w:r>
-      <w:r>
-        <w:rPr>
-          <w:color w:val="000000" w:themeColor="text1"/>
-          <w:sz w:val="24"/>
-          <w:szCs w:val="24"/>
-        </w:rPr>
-        <w:t>di</w:t>
-      </w:r>
-      <w:r>
-        <w:rPr>
-          <w:color w:val="000000" w:themeColor="text1"/>
-          <w:sz w:val="24"/>
-          <w:szCs w:val="24"/>
-        </w:rPr>
-        <w:t xml:space="preserve">: </w:t>
-      </w:r>
-    </w:p>
-    <w:p>
-      <w:pPr>
-        <w:pStyle w:val="Paragrafoelenco"/>
-        <w:numPr>
-          <w:ilvl w:val="0"/>
-          <w:numId w:val="36"/>
-        </w:numPr>
-        <w:jc w:val="both"/>
-        <w:rPr>
-          <w:color w:val="000000" w:themeColor="text1"/>
-          <w:sz w:val="24"/>
-          <w:szCs w:val="24"/>
-        </w:rPr>
-      </w:pPr>
-      <w:r>
-        <w:rPr>
-          <w:color w:val="000000" w:themeColor="text1"/>
-          <w:sz w:val="24"/>
-          <w:szCs w:val="24"/>
-        </w:rPr>
-        <w:t>Somma versata: numero decimale con fino a 2 cifre decimali, deve essere maggiore dell’importo da versare.</w:t>
-      </w:r>
-    </w:p>
-    <w:tbl>
-      <w:tblPr>
-        <w:tblStyle w:val="Tabellafinanziaria"/>
-        <w:tblW w:w="0" w:type="auto"/>
-        <w:tblBorders>
-          <w:top w:val="single" w:sz="4" w:space="0" w:color="auto"/>
-          <w:left w:val="single" w:sz="4" w:space="0" w:color="auto"/>
-          <w:bottom w:val="single" w:sz="4" w:space="0" w:color="auto"/>
-          <w:right w:val="single" w:sz="4" w:space="0" w:color="auto"/>
-          <w:insideH w:val="single" w:sz="4" w:space="0" w:color="auto"/>
-          <w:insideV w:val="single" w:sz="4" w:space="0" w:color="auto"/>
-        </w:tblBorders>
-        <w:tblLook w:val="04A0" w:firstRow="1" w:lastRow="0" w:firstColumn="1" w:lastColumn="0" w:noHBand="0" w:noVBand="1"/>
-      </w:tblPr>
-      <w:tblGrid>
-        <w:gridCol w:w="3427"/>
-        <w:gridCol w:w="4544"/>
-      </w:tblGrid>
-      <w:tr>
-        <w:trPr>
-          <w:cnfStyle w:val="100000000000" w:firstRow="1" w:lastRow="0" w:firstColumn="0" w:lastColumn="0" w:oddVBand="0" w:evenVBand="0" w:oddHBand="0" w:evenHBand="0" w:firstRowFirstColumn="0" w:firstRowLastColumn="0" w:lastRowFirstColumn="0" w:lastRowLastColumn="0"/>
-        </w:trPr>
-        <w:tc>
-          <w:tcPr>
-            <w:cnfStyle w:val="001000000000" w:firstRow="0" w:lastRow="0" w:firstColumn="1" w:lastColumn="0" w:oddVBand="0" w:evenVBand="0" w:oddHBand="0" w:evenHBand="0" w:firstRowFirstColumn="0" w:firstRowLastColumn="0" w:lastRowFirstColumn="0" w:lastRowLastColumn="0"/>
-            <w:tcW w:w="3427" w:type="dxa"/>
-            <w:shd w:val="clear" w:color="auto" w:fill="2E74B5"/>
-          </w:tcPr>
-          <w:p>
-            <w:pPr>
-              <w:rPr>
-                <w:rFonts w:cs="Times New Roman"/>
-                <w:color w:val="000000" w:themeColor="text1"/>
-                <w:sz w:val="24"/>
-              </w:rPr>
-            </w:pPr>
-            <w:r>
-              <w:rPr>
-                <w:rFonts w:cs="Times New Roman"/>
-                <w:sz w:val="24"/>
-              </w:rPr>
-              <w:t>Parametro</w:t>
-            </w:r>
-          </w:p>
-        </w:tc>
-        <w:tc>
-          <w:tcPr>
-            <w:tcW w:w="4544" w:type="dxa"/>
-            <w:shd w:val="clear" w:color="auto" w:fill="D5DCE4" w:themeFill="text2" w:themeFillTint="33"/>
-          </w:tcPr>
-          <w:p>
-            <w:pPr>
-              <w:cnfStyle w:val="100000000000" w:firstRow="1" w:lastRow="0" w:firstColumn="0" w:lastColumn="0" w:oddVBand="0" w:evenVBand="0" w:oddHBand="0" w:evenHBand="0" w:firstRowFirstColumn="0" w:firstRowLastColumn="0" w:lastRowFirstColumn="0" w:lastRowLastColumn="0"/>
-              <w:rPr>
-                <w:rFonts w:ascii="Garamond" w:hAnsi="Garamond" w:cs="Times New Roman"/>
-                <w:color w:val="000000" w:themeColor="text1"/>
-                <w:sz w:val="24"/>
-              </w:rPr>
-            </w:pPr>
-            <w:r>
-              <w:rPr>
-                <w:rFonts w:ascii="Garamond" w:hAnsi="Garamond" w:cs="Times New Roman"/>
-                <w:color w:val="000000" w:themeColor="text1"/>
-                <w:sz w:val="24"/>
-              </w:rPr>
-              <w:t>Somma versata</w:t>
-            </w:r>
-          </w:p>
-        </w:tc>
-      </w:tr>
-      <w:tr>
-        <w:tc>
-          <w:tcPr>
-            <w:cnfStyle w:val="001000000000" w:firstRow="0" w:lastRow="0" w:firstColumn="1" w:lastColumn="0" w:oddVBand="0" w:evenVBand="0" w:oddHBand="0" w:evenHBand="0" w:firstRowFirstColumn="0" w:firstRowLastColumn="0" w:lastRowFirstColumn="0" w:lastRowLastColumn="0"/>
-            <w:tcW w:w="3427" w:type="dxa"/>
-            <w:shd w:val="clear" w:color="auto" w:fill="2E74B5"/>
-          </w:tcPr>
-          <w:p>
-            <w:pPr>
-              <w:rPr>
-                <w:rFonts w:cs="Times New Roman"/>
-                <w:color w:val="FFFFFF" w:themeColor="background1"/>
-                <w:sz w:val="24"/>
-              </w:rPr>
-            </w:pPr>
-            <w:r>
-              <w:rPr>
-                <w:rFonts w:cs="Times New Roman"/>
-                <w:color w:val="FFFFFF" w:themeColor="background1"/>
-                <w:sz w:val="24"/>
-              </w:rPr>
-              <w:t>Formato</w:t>
-            </w:r>
-          </w:p>
-        </w:tc>
-        <w:tc>
-          <w:tcPr>
-            <w:tcW w:w="4544" w:type="dxa"/>
-            <w:shd w:val="clear" w:color="auto" w:fill="FFFFFF" w:themeFill="background1"/>
-          </w:tcPr>
-          <w:p>
-            <w:pPr>
-              <w:pStyle w:val="Default"/>
-              <w:cnfStyle w:val="000000000000" w:firstRow="0" w:lastRow="0" w:firstColumn="0" w:lastColumn="0" w:oddVBand="0" w:evenVBand="0" w:oddHBand="0" w:evenHBand="0" w:firstRowFirstColumn="0" w:firstRowLastColumn="0" w:lastRowFirstColumn="0" w:lastRowLastColumn="0"/>
-              <w:rPr>
-                <w:lang w:val="en-GB"/>
-              </w:rPr>
-            </w:pPr>
-            <w:r>
-              <w:rPr>
-                <w:color w:val="000000" w:themeColor="text1"/>
-              </w:rPr>
-              <w:t>^[0-9]+([.,][0-9]{1,2})?$</w:t>
-            </w:r>
-          </w:p>
-        </w:tc>
-      </w:tr>
-      <w:tr>
-        <w:trPr>
-          <w:cnfStyle w:val="000000010000" w:firstRow="0" w:lastRow="0" w:firstColumn="0" w:lastColumn="0" w:oddVBand="0" w:evenVBand="0" w:oddHBand="0" w:evenHBand="1" w:firstRowFirstColumn="0" w:firstRowLastColumn="0" w:lastRowFirstColumn="0" w:lastRowLastColumn="0"/>
-        </w:trPr>
-        <w:tc>
-          <w:tcPr>
-            <w:cnfStyle w:val="001000000000" w:firstRow="0" w:lastRow="0" w:firstColumn="1" w:lastColumn="0" w:oddVBand="0" w:evenVBand="0" w:oddHBand="0" w:evenHBand="0" w:firstRowFirstColumn="0" w:firstRowLastColumn="0" w:lastRowFirstColumn="0" w:lastRowLastColumn="0"/>
-            <w:tcW w:w="3427" w:type="dxa"/>
-            <w:shd w:val="clear" w:color="auto" w:fill="2E74B5"/>
-          </w:tcPr>
-          <w:p>
-            <w:pPr>
-              <w:rPr>
-                <w:rFonts w:cs="Times New Roman"/>
-                <w:color w:val="FFFFFF" w:themeColor="background1"/>
-                <w:sz w:val="24"/>
-              </w:rPr>
-            </w:pPr>
-            <w:r>
-              <w:rPr>
-                <w:rFonts w:cs="Times New Roman"/>
-                <w:color w:val="FFFFFF" w:themeColor="background1"/>
-                <w:sz w:val="24"/>
-              </w:rPr>
-              <w:t>FSV - Formato</w:t>
-            </w:r>
-          </w:p>
-        </w:tc>
-        <w:tc>
-          <w:tcPr>
-            <w:tcW w:w="4544" w:type="dxa"/>
-          </w:tcPr>
-          <w:p>
-            <w:pPr>
-              <w:pStyle w:val="Default"/>
-              <w:cnfStyle w:val="000000010000" w:firstRow="0" w:lastRow="0" w:firstColumn="0" w:lastColumn="0" w:oddVBand="0" w:evenVBand="0" w:oddHBand="0" w:evenHBand="1" w:firstRowFirstColumn="0" w:firstRowLastColumn="0" w:lastRowFirstColumn="0" w:lastRowLastColumn="0"/>
-              <w:rPr>
-                <w:color w:val="000000" w:themeColor="text1"/>
-              </w:rPr>
-            </w:pPr>
-            <w:r>
-              <w:rPr>
-                <w:color w:val="000000" w:themeColor="text1"/>
-              </w:rPr>
-              <w:t>1. Non rispetta il formato [</w:t>
-            </w:r>
-            <w:proofErr w:type="spellStart"/>
-            <w:r>
-              <w:rPr>
-                <w:color w:val="000000" w:themeColor="text1"/>
-              </w:rPr>
-              <w:t>error</w:t>
-            </w:r>
-            <w:proofErr w:type="spellEnd"/>
-            <w:r>
-              <w:rPr>
-                <w:color w:val="000000" w:themeColor="text1"/>
-              </w:rPr>
-              <w:t>]</w:t>
-            </w:r>
-          </w:p>
-          <w:p>
-            <w:pPr>
-              <w:pStyle w:val="Default"/>
-              <w:cnfStyle w:val="000000010000" w:firstRow="0" w:lastRow="0" w:firstColumn="0" w:lastColumn="0" w:oddVBand="0" w:evenVBand="0" w:oddHBand="0" w:evenHBand="1" w:firstRowFirstColumn="0" w:firstRowLastColumn="0" w:lastRowFirstColumn="0" w:lastRowLastColumn="0"/>
-              <w:rPr>
-                <w:color w:val="000000" w:themeColor="text1"/>
-              </w:rPr>
-            </w:pPr>
-            <w:r>
-              <w:rPr>
-                <w:color w:val="000000" w:themeColor="text1"/>
-              </w:rPr>
-              <w:t>2. Rispetta il formato [</w:t>
-            </w:r>
-            <w:proofErr w:type="spellStart"/>
-            <w:r>
-              <w:rPr>
-                <w:color w:val="000000" w:themeColor="text1"/>
-              </w:rPr>
-              <w:t>property</w:t>
-            </w:r>
-            <w:proofErr w:type="spellEnd"/>
-            <w:r>
-              <w:rPr>
-                <w:color w:val="000000" w:themeColor="text1"/>
-              </w:rPr>
-              <w:t xml:space="preserve"> F</w:t>
-            </w:r>
-            <w:r>
-              <w:rPr>
-                <w:color w:val="000000" w:themeColor="text1"/>
-              </w:rPr>
-              <w:t>SV</w:t>
-            </w:r>
-            <w:r>
-              <w:rPr>
-                <w:color w:val="000000" w:themeColor="text1"/>
-              </w:rPr>
-              <w:t>_OK]</w:t>
-            </w:r>
-          </w:p>
-        </w:tc>
-      </w:tr>
-      <w:tr>
-        <w:tc>
-          <w:tcPr>
-            <w:cnfStyle w:val="001000000000" w:firstRow="0" w:lastRow="0" w:firstColumn="1" w:lastColumn="0" w:oddVBand="0" w:evenVBand="0" w:oddHBand="0" w:evenHBand="0" w:firstRowFirstColumn="0" w:firstRowLastColumn="0" w:lastRowFirstColumn="0" w:lastRowLastColumn="0"/>
-            <w:tcW w:w="3427" w:type="dxa"/>
-            <w:shd w:val="clear" w:color="auto" w:fill="2E74B5"/>
-          </w:tcPr>
-          <w:p>
-            <w:pPr>
-              <w:rPr>
-                <w:rFonts w:cs="Times New Roman"/>
-                <w:color w:val="FFFFFF" w:themeColor="background1"/>
-                <w:sz w:val="24"/>
-              </w:rPr>
-            </w:pPr>
-            <w:r>
-              <w:rPr>
-                <w:rFonts w:cs="Times New Roman"/>
-                <w:color w:val="FFFFFF" w:themeColor="background1"/>
-                <w:sz w:val="24"/>
-              </w:rPr>
-              <w:t>VSV - Valore</w:t>
-            </w:r>
-          </w:p>
-        </w:tc>
-        <w:tc>
-          <w:tcPr>
-            <w:tcW w:w="4544" w:type="dxa"/>
-            <w:shd w:val="clear" w:color="auto" w:fill="FFFFFF" w:themeFill="background1"/>
-          </w:tcPr>
-          <w:p>
-            <w:pPr>
-              <w:pStyle w:val="Default"/>
-              <w:cnfStyle w:val="000000000000" w:firstRow="0" w:lastRow="0" w:firstColumn="0" w:lastColumn="0" w:oddVBand="0" w:evenVBand="0" w:oddHBand="0" w:evenHBand="0" w:firstRowFirstColumn="0" w:firstRowLastColumn="0" w:lastRowFirstColumn="0" w:lastRowLastColumn="0"/>
-            </w:pPr>
-            <w:r>
-              <w:t>1. &lt; somma da versare [</w:t>
-            </w:r>
-            <w:proofErr w:type="spellStart"/>
-            <w:r>
-              <w:t>error</w:t>
-            </w:r>
-            <w:proofErr w:type="spellEnd"/>
-            <w:r>
-              <w:t>]</w:t>
-            </w:r>
-          </w:p>
-          <w:p>
-            <w:pPr>
-              <w:pStyle w:val="Default"/>
-              <w:cnfStyle w:val="000000000000" w:firstRow="0" w:lastRow="0" w:firstColumn="0" w:lastColumn="0" w:oddVBand="0" w:evenVBand="0" w:oddHBand="0" w:evenHBand="0" w:firstRowFirstColumn="0" w:firstRowLastColumn="0" w:lastRowFirstColumn="0" w:lastRowLastColumn="0"/>
             </w:pPr>
             <w:r>
               <w:t xml:space="preserve">2. ≥ somma da versare </w:t>
@@ -13923,32 +13769,10 @@
               <w:rPr>
                 <w:color w:val="000000" w:themeColor="text1"/>
               </w:rPr>
-              <w:t>[</w:t>
-            </w:r>
-            <w:proofErr w:type="spellStart"/>
-            <w:r>
-              <w:rPr>
-                <w:color w:val="000000" w:themeColor="text1"/>
-              </w:rPr>
-              <w:t>if</w:t>
-            </w:r>
-            <w:proofErr w:type="spellEnd"/>
-            <w:r>
-              <w:rPr>
-                <w:color w:val="000000" w:themeColor="text1"/>
-              </w:rPr>
-              <w:t xml:space="preserve"> FSV_OK] </w:t>
-            </w:r>
-            <w:r>
-              <w:t>[</w:t>
-            </w:r>
-            <w:proofErr w:type="spellStart"/>
-            <w:r>
-              <w:t>property</w:t>
-            </w:r>
-            <w:proofErr w:type="spellEnd"/>
-            <w:r>
-              <w:t xml:space="preserve"> V</w:t>
+              <w:t xml:space="preserve">[if FSV_OK] </w:t>
+            </w:r>
+            <w:r>
+              <w:t>[property V</w:t>
             </w:r>
             <w:r>
               <w:t>SV</w:t>
@@ -14399,61 +14223,7 @@
           <w:sz w:val="24"/>
           <w:szCs w:val="24"/>
         </w:rPr>
-        <w:t xml:space="preserve">Le combinazioni di input che verranno somministrate al sistema sono definite nel documento di Test Case </w:t>
-      </w:r>
-      <w:proofErr w:type="spellStart"/>
-      <w:r>
-        <w:rPr>
-          <w:color w:val="000000" w:themeColor="text1"/>
-          <w:sz w:val="24"/>
-          <w:szCs w:val="24"/>
-        </w:rPr>
-        <w:t>Specification</w:t>
-      </w:r>
-      <w:proofErr w:type="spellEnd"/>
-      <w:r>
-        <w:rPr>
-          <w:color w:val="000000" w:themeColor="text1"/>
-          <w:sz w:val="24"/>
-          <w:szCs w:val="24"/>
-        </w:rPr>
-        <w:t xml:space="preserve">, mentre sarà nel Test </w:t>
-      </w:r>
-      <w:proofErr w:type="spellStart"/>
-      <w:r>
-        <w:rPr>
-          <w:color w:val="000000" w:themeColor="text1"/>
-          <w:sz w:val="24"/>
-          <w:szCs w:val="24"/>
-        </w:rPr>
-        <w:t>Execution</w:t>
-      </w:r>
-      <w:proofErr w:type="spellEnd"/>
-      <w:r>
-        <w:rPr>
-          <w:color w:val="000000" w:themeColor="text1"/>
-          <w:sz w:val="24"/>
-          <w:szCs w:val="24"/>
-        </w:rPr>
-        <w:t xml:space="preserve"> Report che indicheremo i risultati del testing funzionale condotto tramite </w:t>
-      </w:r>
-      <w:proofErr w:type="spellStart"/>
-      <w:r>
-        <w:rPr>
-          <w:color w:val="000000" w:themeColor="text1"/>
-          <w:sz w:val="24"/>
-          <w:szCs w:val="24"/>
-        </w:rPr>
-        <w:t>Katalon</w:t>
-      </w:r>
-      <w:proofErr w:type="spellEnd"/>
-      <w:r>
-        <w:rPr>
-          <w:color w:val="000000" w:themeColor="text1"/>
-          <w:sz w:val="24"/>
-          <w:szCs w:val="24"/>
-        </w:rPr>
-        <w:t xml:space="preserve"> Studio. </w:t>
+        <w:t xml:space="preserve">Le combinazioni di input che verranno somministrate al sistema sono definite nel documento di Test Case Specification, mentre sarà nel Test Execution Report che indicheremo i risultati del testing funzionale condotto tramite Katalon Studio. </w:t>
       </w:r>
     </w:p>
     <w:p>
@@ -14471,43 +14241,7 @@
           <w:sz w:val="24"/>
           <w:szCs w:val="24"/>
         </w:rPr>
-        <w:t xml:space="preserve">Eventuali errori rilevati verranno riportati nel Test </w:t>
-      </w:r>
-      <w:proofErr w:type="spellStart"/>
-      <w:r>
-        <w:rPr>
-          <w:color w:val="000000" w:themeColor="text1"/>
-          <w:sz w:val="24"/>
-          <w:szCs w:val="24"/>
-        </w:rPr>
-        <w:t>Incident</w:t>
-      </w:r>
-      <w:proofErr w:type="spellEnd"/>
-      <w:r>
-        <w:rPr>
-          <w:color w:val="000000" w:themeColor="text1"/>
-          <w:sz w:val="24"/>
-          <w:szCs w:val="24"/>
-        </w:rPr>
-        <w:t xml:space="preserve"> Report, mentre il riassunto dei riscontri ottenuti in questa fase verrà proposto tramite il documento di Test </w:t>
-      </w:r>
-      <w:proofErr w:type="spellStart"/>
-      <w:r>
-        <w:rPr>
-          <w:color w:val="000000" w:themeColor="text1"/>
-          <w:sz w:val="24"/>
-          <w:szCs w:val="24"/>
-        </w:rPr>
-        <w:t>Summary</w:t>
-      </w:r>
-      <w:proofErr w:type="spellEnd"/>
-      <w:r>
-        <w:rPr>
-          <w:color w:val="000000" w:themeColor="text1"/>
-          <w:sz w:val="24"/>
-          <w:szCs w:val="24"/>
-        </w:rPr>
-        <w:t xml:space="preserve"> Report.</w:t>
+        <w:t>Eventuali errori rilevati verranno riportati nel Test Incident Report, mentre il riassunto dei riscontri ottenuti in questa fase verrà proposto tramite il documento di Test Summary Report.</w:t>
       </w:r>
     </w:p>
     <w:sectPr>
@@ -15160,20 +14894,8 @@
         <w:szCs w:val="24"/>
         <w:lang w:eastAsia="en-US"/>
       </w:rPr>
-      <w:t xml:space="preserve">- Prof.ssa </w:t>
+      <w:t>- Prof.ssa F.Ferrucci</w:t>
     </w:r>
-    <w:proofErr w:type="spellStart"/>
-    <w:r>
-      <w:rPr>
-        <w:rFonts w:asciiTheme="majorHAnsi" w:eastAsia="Calibri" w:hAnsiTheme="majorHAnsi" w:cs="Times New Roman"/>
-        <w:color w:val="auto"/>
-        <w:sz w:val="24"/>
-        <w:szCs w:val="24"/>
-        <w:lang w:eastAsia="en-US"/>
-      </w:rPr>
-      <w:t>F.Ferrucci</w:t>
-    </w:r>
-    <w:proofErr w:type="spellEnd"/>
   </w:p>
   <w:p>
     <w:pPr>
@@ -15374,20 +15096,8 @@
         <w:szCs w:val="24"/>
         <w:lang w:eastAsia="en-US"/>
       </w:rPr>
-      <w:t xml:space="preserve">- Prof.ssa </w:t>
+      <w:t>- Prof.ssa F.Ferrucci</w:t>
     </w:r>
-    <w:proofErr w:type="spellStart"/>
-    <w:r>
-      <w:rPr>
-        <w:rFonts w:asciiTheme="majorHAnsi" w:eastAsia="Calibri" w:hAnsiTheme="majorHAnsi" w:cs="Times New Roman"/>
-        <w:color w:val="auto"/>
-        <w:sz w:val="24"/>
-        <w:szCs w:val="24"/>
-        <w:lang w:eastAsia="en-US"/>
-      </w:rPr>
-      <w:t>F.Ferrucci</w:t>
-    </w:r>
-    <w:proofErr w:type="spellEnd"/>
   </w:p>
   <w:p>
     <w:pPr>
@@ -19842,7 +19552,7 @@
   <w:style w:type="paragraph" w:default="1" w:styleId="Normale">
     <w:name w:val="Normal"/>
     <w:qFormat/>
-    <w:rsid w:val="003F029D"/>
+    <w:rsid w:val="00EB2724"/>
     <w:rPr>
       <w:lang w:val="it-IT"/>
     </w:rPr>
@@ -20975,25 +20685,6 @@
 </file>
 
 <file path=customXml/item2.xml><?xml version="1.0" encoding="utf-8"?>
-<p:properties xmlns:p="http://schemas.microsoft.com/office/2006/metadata/properties" xmlns:xsi="http://www.w3.org/2001/XMLSchema-instance" xmlns:pc="http://schemas.microsoft.com/office/infopath/2007/PartnerControls">
-  <documentManagement/>
-</p:properties>
-</file>
-
-<file path=customXml/item3.xml><?xml version="1.0" encoding="utf-8"?>
-<?mso-contentType ?>
-<FormTemplates xmlns="http://schemas.microsoft.com/sharepoint/v3/contenttype/forms">
-  <Display>DocumentLibraryForm</Display>
-  <Edit>DocumentLibraryForm</Edit>
-  <New>DocumentLibraryForm</New>
-</FormTemplates>
-</file>
-
-<file path=customXml/item4.xml><?xml version="1.0" encoding="utf-8"?>
-<b:Sources xmlns:b="http://schemas.openxmlformats.org/officeDocument/2006/bibliography" SelectedStyle="\apasixtheditionofficeonline.xsl" StyleName="APA" Version="6"/>
-</file>
-
-<file path=customXml/item5.xml><?xml version="1.0" encoding="utf-8"?>
 <ct:contentTypeSchema xmlns:ct="http://schemas.microsoft.com/office/2006/metadata/contentType" xmlns:ma="http://schemas.microsoft.com/office/2006/metadata/properties/metaAttributes" ct:_="" ma:_="" ma:contentTypeName="Documento" ma:contentTypeID="0x010100840053E01BAC1847A33C5CEC6AC3E775" ma:contentTypeVersion="6" ma:contentTypeDescription="Creare un nuovo documento." ma:contentTypeScope="" ma:versionID="57b0dcc9f6eb1763dd72ab6fe9c9e81e">
   <xsd:schema xmlns:xsd="http://www.w3.org/2001/XMLSchema" xmlns:xs="http://www.w3.org/2001/XMLSchema" xmlns:p="http://schemas.microsoft.com/office/2006/metadata/properties" xmlns:ns2="74079e45-7f65-4138-97dc-157eadf0f424" targetNamespace="http://schemas.microsoft.com/office/2006/metadata/properties" ma:root="true" ma:fieldsID="873e157d534e492989b59cf24606d719" ns2:_="">
     <xsd:import namespace="74079e45-7f65-4138-97dc-157eadf0f424"/>
@@ -21151,6 +20842,25 @@
 </ct:contentTypeSchema>
 </file>
 
+<file path=customXml/item3.xml><?xml version="1.0" encoding="utf-8"?>
+<b:Sources xmlns:b="http://schemas.openxmlformats.org/officeDocument/2006/bibliography" SelectedStyle="\apasixtheditionofficeonline.xsl" StyleName="APA" Version="6"/>
+</file>
+
+<file path=customXml/item4.xml><?xml version="1.0" encoding="utf-8"?>
+<?mso-contentType ?>
+<FormTemplates xmlns="http://schemas.microsoft.com/sharepoint/v3/contenttype/forms">
+  <Display>DocumentLibraryForm</Display>
+  <Edit>DocumentLibraryForm</Edit>
+  <New>DocumentLibraryForm</New>
+</FormTemplates>
+</file>
+
+<file path=customXml/item5.xml><?xml version="1.0" encoding="utf-8"?>
+<p:properties xmlns:p="http://schemas.microsoft.com/office/2006/metadata/properties" xmlns:xsi="http://www.w3.org/2001/XMLSchema-instance" xmlns:pc="http://schemas.microsoft.com/office/infopath/2007/PartnerControls">
+  <documentManagement/>
+</p:properties>
+</file>
+
 <file path=customXml/itemProps1.xml><?xml version="1.0" encoding="utf-8"?>
 <ds:datastoreItem xmlns:ds="http://schemas.openxmlformats.org/officeDocument/2006/customXml" ds:itemID="{55AF091B-3C7A-41E3-B477-F2FDAA23CFDA}">
   <ds:schemaRefs>
@@ -21160,31 +20870,6 @@
 </file>
 
 <file path=customXml/itemProps2.xml><?xml version="1.0" encoding="utf-8"?>
-<ds:datastoreItem xmlns:ds="http://schemas.openxmlformats.org/officeDocument/2006/customXml" ds:itemID="{F5E16F7D-B6E2-4FD1-9F73-053F941DA89E}">
-  <ds:schemaRefs>
-    <ds:schemaRef ds:uri="http://schemas.microsoft.com/office/2006/metadata/properties"/>
-    <ds:schemaRef ds:uri="http://schemas.microsoft.com/office/infopath/2007/PartnerControls"/>
-  </ds:schemaRefs>
-</ds:datastoreItem>
-</file>
-
-<file path=customXml/itemProps3.xml><?xml version="1.0" encoding="utf-8"?>
-<ds:datastoreItem xmlns:ds="http://schemas.openxmlformats.org/officeDocument/2006/customXml" ds:itemID="{08640AF7-34B6-48E9-8C2A-C480C5D3D602}">
-  <ds:schemaRefs>
-    <ds:schemaRef ds:uri="http://schemas.microsoft.com/sharepoint/v3/contenttype/forms"/>
-  </ds:schemaRefs>
-</ds:datastoreItem>
-</file>
-
-<file path=customXml/itemProps4.xml><?xml version="1.0" encoding="utf-8"?>
-<ds:datastoreItem xmlns:ds="http://schemas.openxmlformats.org/officeDocument/2006/customXml" ds:itemID="{B009ADF1-36D5-4F11-8B27-0E70A61131BE}">
-  <ds:schemaRefs>
-    <ds:schemaRef ds:uri="http://schemas.openxmlformats.org/officeDocument/2006/bibliography"/>
-  </ds:schemaRefs>
-</ds:datastoreItem>
-</file>
-
-<file path=customXml/itemProps5.xml><?xml version="1.0" encoding="utf-8"?>
 <ds:datastoreItem xmlns:ds="http://schemas.openxmlformats.org/officeDocument/2006/customXml" ds:itemID="{DEF1F08F-7FAD-494A-A181-358746C6C4FA}">
   <ds:schemaRefs>
     <ds:schemaRef ds:uri="http://schemas.microsoft.com/office/2006/metadata/contentType"/>
@@ -21200,4 +20885,29 @@
     <ds:schemaRef ds:uri="http://schemas.microsoft.com/internal/obd"/>
   </ds:schemaRefs>
 </ds:datastoreItem>
+</file>
+
+<file path=customXml/itemProps3.xml><?xml version="1.0" encoding="utf-8"?>
+<ds:datastoreItem xmlns:ds="http://schemas.openxmlformats.org/officeDocument/2006/customXml" ds:itemID="{B009ADF1-36D5-4F11-8B27-0E70A61131BE}">
+  <ds:schemaRefs>
+    <ds:schemaRef ds:uri="http://schemas.openxmlformats.org/officeDocument/2006/bibliography"/>
+  </ds:schemaRefs>
+</ds:datastoreItem>
+</file>
+
+<file path=customXml/itemProps4.xml><?xml version="1.0" encoding="utf-8"?>
+<ds:datastoreItem xmlns:ds="http://schemas.openxmlformats.org/officeDocument/2006/customXml" ds:itemID="{08640AF7-34B6-48E9-8C2A-C480C5D3D602}">
+  <ds:schemaRefs>
+    <ds:schemaRef ds:uri="http://schemas.microsoft.com/sharepoint/v3/contenttype/forms"/>
+  </ds:schemaRefs>
+</ds:datastoreItem>
+</file>
+
+<file path=customXml/itemProps5.xml><?xml version="1.0" encoding="utf-8"?>
+<ds:datastoreItem xmlns:ds="http://schemas.openxmlformats.org/officeDocument/2006/customXml" ds:itemID="{F5E16F7D-B6E2-4FD1-9F73-053F941DA89E}">
+  <ds:schemaRefs>
+    <ds:schemaRef ds:uri="http://schemas.microsoft.com/office/2006/metadata/properties"/>
+    <ds:schemaRef ds:uri="http://schemas.microsoft.com/office/infopath/2007/PartnerControls"/>
+  </ds:schemaRefs>
+</ds:datastoreItem>
 </file>
</xml_diff>

<commit_message>
Aggiornamenti combinazioni di testing e rifinimenti modulo
</commit_message>
<xml_diff>
--- a/Test/NC09_TP_ver.1.docx
+++ b/Test/NC09_TP_ver.1.docx
@@ -10,7 +10,6 @@
           <w:docPartUnique/>
         </w:docPartObj>
       </w:sdtPr>
-      <w:sdtEndPr/>
       <w:sdtContent>
         <w:p>
           <w:pPr>
@@ -81,7 +80,6 @@
                                     <w:dataBinding w:prefixMappings="xmlns:ns0='http://purl.org/dc/elements/1.1/' xmlns:ns1='http://schemas.openxmlformats.org/package/2006/metadata/core-properties' " w:xpath="/ns1:coreProperties[1]/ns0:title[1]" w:storeItemID="{6C3C8BC8-F283-45AE-878A-BAB7291924A1}"/>
                                     <w:text/>
                                   </w:sdtPr>
-                                  <w:sdtEndPr/>
                                   <w:sdtContent>
                                     <w:r>
                                       <w:rPr>
@@ -116,7 +114,6 @@
                                     <w:dataBinding w:prefixMappings="xmlns:ns0='http://purl.org/dc/elements/1.1/' xmlns:ns1='http://schemas.openxmlformats.org/package/2006/metadata/core-properties' " w:xpath="/ns1:coreProperties[1]/ns0:subject[1]" w:storeItemID="{6C3C8BC8-F283-45AE-878A-BAB7291924A1}"/>
                                     <w:text/>
                                   </w:sdtPr>
-                                  <w:sdtEndPr/>
                                   <w:sdtContent>
                                     <w:r>
                                       <w:rPr>
@@ -206,7 +203,6 @@
                                     <w:dataBinding w:prefixMappings="xmlns:ns0='http://purl.org/dc/elements/1.1/' xmlns:ns1='http://schemas.openxmlformats.org/package/2006/metadata/core-properties' " w:xpath="/ns1:coreProperties[1]/ns0:subject[1]" w:storeItemID="{6C3C8BC8-F283-45AE-878A-BAB7291924A1}"/>
                                     <w:text/>
                                   </w:sdtPr>
-                                  <w:sdtEndPr/>
                                   <w:sdtContent>
                                     <w:r>
                                       <w:rPr>
@@ -300,7 +296,6 @@
                               <w:dataBinding w:prefixMappings="xmlns:ns0='http://purl.org/dc/elements/1.1/' xmlns:ns1='http://schemas.openxmlformats.org/package/2006/metadata/core-properties' " w:xpath="/ns1:coreProperties[1]/ns0:title[1]" w:storeItemID="{6C3C8BC8-F283-45AE-878A-BAB7291924A1}"/>
                               <w:text/>
                             </w:sdtPr>
-                            <w:sdtEndPr/>
                             <w:sdtContent>
                               <w:r>
                                 <w:rPr>
@@ -335,7 +330,6 @@
                               <w:dataBinding w:prefixMappings="xmlns:ns0='http://purl.org/dc/elements/1.1/' xmlns:ns1='http://schemas.openxmlformats.org/package/2006/metadata/core-properties' " w:xpath="/ns1:coreProperties[1]/ns0:subject[1]" w:storeItemID="{6C3C8BC8-F283-45AE-878A-BAB7291924A1}"/>
                               <w:text/>
                             </w:sdtPr>
-                            <w:sdtEndPr/>
                             <w:sdtContent>
                               <w:r>
                                 <w:rPr>
@@ -425,7 +419,6 @@
                               <w:dataBinding w:prefixMappings="xmlns:ns0='http://purl.org/dc/elements/1.1/' xmlns:ns1='http://schemas.openxmlformats.org/package/2006/metadata/core-properties' " w:xpath="/ns1:coreProperties[1]/ns0:subject[1]" w:storeItemID="{6C3C8BC8-F283-45AE-878A-BAB7291924A1}"/>
                               <w:text/>
                             </w:sdtPr>
-                            <w:sdtEndPr/>
                             <w:sdtContent>
                               <w:r>
                                 <w:rPr>
@@ -6261,7 +6254,7 @@
                 <w:color w:val="000000" w:themeColor="text1"/>
                 <w:sz w:val="24"/>
               </w:rPr>
-              <w:t>Codice fiscale</w:t>
+              <w:t>Indirizzo</w:t>
             </w:r>
           </w:p>
         </w:tc>
@@ -6277,7 +6270,7 @@
             <w:pPr>
               <w:rPr>
                 <w:rFonts w:cs="Times New Roman"/>
-                <w:color w:val="FFFFFF" w:themeColor="background1"/>
+                <w:color w:val="000000" w:themeColor="text1"/>
                 <w:sz w:val="24"/>
               </w:rPr>
             </w:pPr>
@@ -6287,7 +6280,7 @@
                 <w:color w:val="FFFFFF" w:themeColor="background1"/>
                 <w:sz w:val="24"/>
               </w:rPr>
-              <w:t>Formato</w:t>
+              <w:t xml:space="preserve">LI - Lunghezza </w:t>
             </w:r>
           </w:p>
         </w:tc>
@@ -6309,83 +6302,55 @@
                 <w:color w:val="000000" w:themeColor="text1"/>
                 <w:lang w:val="en-GB"/>
               </w:rPr>
-              <w:t>^[A-Z]{6}[0-9]{2}[A-Z][0-9]{2}[A-Z][0-9]{3}[A-Z]$</w:t>
-            </w:r>
-          </w:p>
-        </w:tc>
-      </w:tr>
-      <w:tr>
-        <w:trPr>
-          <w:cnfStyle w:val="000000010000" w:firstRow="0" w:lastRow="0" w:firstColumn="0" w:lastColumn="0" w:oddVBand="0" w:evenVBand="0" w:oddHBand="0" w:evenHBand="1" w:firstRowFirstColumn="0" w:firstRowLastColumn="0" w:lastRowFirstColumn="0" w:lastRowLastColumn="0"/>
-        </w:trPr>
-        <w:tc>
-          <w:tcPr>
-            <w:cnfStyle w:val="001000000000" w:firstRow="0" w:lastRow="0" w:firstColumn="1" w:lastColumn="0" w:oddVBand="0" w:evenVBand="0" w:oddHBand="0" w:evenHBand="0" w:firstRowFirstColumn="0" w:firstRowLastColumn="0" w:lastRowFirstColumn="0" w:lastRowLastColumn="0"/>
-            <w:tcW w:w="3427" w:type="dxa"/>
-            <w:shd w:val="clear" w:color="auto" w:fill="2E74B5"/>
-          </w:tcPr>
-          <w:p>
-            <w:pPr>
-              <w:rPr>
-                <w:rFonts w:cs="Times New Roman"/>
+              <w:t xml:space="preserve">1. &lt; 2 or &gt; 255 [error] </w:t>
+            </w:r>
+          </w:p>
+          <w:p>
+            <w:pPr>
+              <w:cnfStyle w:val="000000000000" w:firstRow="0" w:lastRow="0" w:firstColumn="0" w:lastColumn="0" w:oddVBand="0" w:evenVBand="0" w:oddHBand="0" w:evenHBand="0" w:firstRowFirstColumn="0" w:firstRowLastColumn="0" w:lastRowFirstColumn="0" w:lastRowLastColumn="0"/>
+              <w:rPr>
+                <w:rFonts w:ascii="Garamond" w:hAnsi="Garamond" w:cs="Times New Roman"/>
                 <w:color w:val="FFFFFF" w:themeColor="background1"/>
                 <w:sz w:val="24"/>
-              </w:rPr>
-            </w:pPr>
-            <w:r>
-              <w:rPr>
-                <w:rFonts w:cs="Times New Roman"/>
-                <w:color w:val="FFFFFF" w:themeColor="background1"/>
-                <w:sz w:val="24"/>
-              </w:rPr>
-              <w:t>FC - Formato</w:t>
-            </w:r>
-          </w:p>
-        </w:tc>
-        <w:tc>
-          <w:tcPr>
-            <w:tcW w:w="4544" w:type="dxa"/>
-          </w:tcPr>
-          <w:p>
-            <w:pPr>
-              <w:pStyle w:val="Default"/>
-              <w:cnfStyle w:val="000000010000" w:firstRow="0" w:lastRow="0" w:firstColumn="0" w:lastColumn="0" w:oddVBand="0" w:evenVBand="0" w:oddHBand="0" w:evenHBand="1" w:firstRowFirstColumn="0" w:firstRowLastColumn="0" w:lastRowFirstColumn="0" w:lastRowLastColumn="0"/>
-              <w:rPr>
-                <w:color w:val="000000" w:themeColor="text1"/>
-              </w:rPr>
-            </w:pPr>
-            <w:r>
-              <w:rPr>
-                <w:color w:val="000000" w:themeColor="text1"/>
-              </w:rPr>
-              <w:t>1. Non rispetta il formato [error]</w:t>
-            </w:r>
-          </w:p>
-          <w:p>
-            <w:pPr>
-              <w:pStyle w:val="Default"/>
-              <w:cnfStyle w:val="000000010000" w:firstRow="0" w:lastRow="0" w:firstColumn="0" w:lastColumn="0" w:oddVBand="0" w:evenVBand="0" w:oddHBand="0" w:evenHBand="1" w:firstRowFirstColumn="0" w:firstRowLastColumn="0" w:lastRowFirstColumn="0" w:lastRowLastColumn="0"/>
-              <w:rPr>
-                <w:color w:val="000000" w:themeColor="text1"/>
-              </w:rPr>
-            </w:pPr>
-            <w:r>
-              <w:rPr>
-                <w:color w:val="000000" w:themeColor="text1"/>
-              </w:rPr>
-              <w:t>2. Rispetta il formato[property F</w:t>
-            </w:r>
-            <w:r>
-              <w:rPr>
-                <w:color w:val="000000" w:themeColor="text1"/>
-              </w:rPr>
-              <w:t>C</w:t>
-            </w:r>
-            <w:r>
-              <w:rPr>
-                <w:color w:val="000000" w:themeColor="text1"/>
+                <w:szCs w:val="24"/>
+                <w:lang w:val="en-GB"/>
+              </w:rPr>
+            </w:pPr>
+            <w:r>
+              <w:rPr>
+                <w:color w:val="000000" w:themeColor="text1"/>
+                <w:sz w:val="24"/>
+                <w:szCs w:val="24"/>
+                <w:lang w:val="en-GB"/>
+              </w:rPr>
+              <w:t>2. ≥ 2 and ≤ 255 [property L</w:t>
+            </w:r>
+            <w:r>
+              <w:rPr>
+                <w:color w:val="000000" w:themeColor="text1"/>
+                <w:sz w:val="24"/>
+                <w:szCs w:val="24"/>
+                <w:lang w:val="en-GB"/>
+              </w:rPr>
+              <w:t>I</w:t>
+            </w:r>
+            <w:r>
+              <w:rPr>
+                <w:color w:val="000000" w:themeColor="text1"/>
+                <w:sz w:val="24"/>
+                <w:szCs w:val="24"/>
+                <w:lang w:val="en-GB"/>
               </w:rPr>
               <w:t>_OK]</w:t>
+            </w:r>
+            <w:r>
+              <w:rPr>
+                <w:color w:val="000000" w:themeColor="text1"/>
+                <w:sz w:val="23"/>
+                <w:szCs w:val="23"/>
+                <w:lang w:val="en-GB"/>
+              </w:rPr>
+              <w:t xml:space="preserve"> </w:t>
             </w:r>
           </w:p>
         </w:tc>
@@ -6398,6 +6363,7 @@
           <w:color w:val="000000" w:themeColor="text1"/>
           <w:sz w:val="24"/>
           <w:szCs w:val="24"/>
+          <w:lang w:val="en-GB"/>
         </w:rPr>
       </w:pPr>
     </w:p>
@@ -6466,7 +6432,7 @@
                 <w:color w:val="000000" w:themeColor="text1"/>
                 <w:sz w:val="24"/>
               </w:rPr>
-              <w:t>Indirizzo</w:t>
+              <w:t>Telefono</w:t>
             </w:r>
           </w:p>
         </w:tc>
@@ -6482,7 +6448,7 @@
             <w:pPr>
               <w:rPr>
                 <w:rFonts w:cs="Times New Roman"/>
-                <w:color w:val="000000" w:themeColor="text1"/>
+                <w:color w:val="FFFFFF" w:themeColor="background1"/>
                 <w:sz w:val="24"/>
               </w:rPr>
             </w:pPr>
@@ -6492,7 +6458,70 @@
                 <w:color w:val="FFFFFF" w:themeColor="background1"/>
                 <w:sz w:val="24"/>
               </w:rPr>
-              <w:t xml:space="preserve">LI - Lunghezza </w:t>
+              <w:t>Formato</w:t>
+            </w:r>
+          </w:p>
+        </w:tc>
+        <w:tc>
+          <w:tcPr>
+            <w:tcW w:w="4544" w:type="dxa"/>
+            <w:shd w:val="clear" w:color="auto" w:fill="FFFFFF" w:themeFill="background1"/>
+          </w:tcPr>
+          <w:p>
+            <w:pPr>
+              <w:pStyle w:val="Default"/>
+              <w:cnfStyle w:val="000000000000" w:firstRow="0" w:lastRow="0" w:firstColumn="0" w:lastColumn="0" w:oddVBand="0" w:evenVBand="0" w:oddHBand="0" w:evenHBand="0" w:firstRowFirstColumn="0" w:firstRowLastColumn="0" w:lastRowFirstColumn="0" w:lastRowLastColumn="0"/>
+            </w:pPr>
+            <w:r>
+              <w:rPr>
+                <w:color w:val="000000" w:themeColor="text1"/>
+              </w:rPr>
+              <w:t>[0-9]{10,11}</w:t>
+            </w:r>
+          </w:p>
+        </w:tc>
+      </w:tr>
+      <w:tr>
+        <w:trPr>
+          <w:cnfStyle w:val="000000010000" w:firstRow="0" w:lastRow="0" w:firstColumn="0" w:lastColumn="0" w:oddVBand="0" w:evenVBand="0" w:oddHBand="0" w:evenHBand="1" w:firstRowFirstColumn="0" w:firstRowLastColumn="0" w:lastRowFirstColumn="0" w:lastRowLastColumn="0"/>
+        </w:trPr>
+        <w:tc>
+          <w:tcPr>
+            <w:cnfStyle w:val="001000000000" w:firstRow="0" w:lastRow="0" w:firstColumn="1" w:lastColumn="0" w:oddVBand="0" w:evenVBand="0" w:oddHBand="0" w:evenHBand="0" w:firstRowFirstColumn="0" w:firstRowLastColumn="0" w:lastRowFirstColumn="0" w:lastRowLastColumn="0"/>
+            <w:tcW w:w="3427" w:type="dxa"/>
+            <w:shd w:val="clear" w:color="auto" w:fill="2E74B5"/>
+          </w:tcPr>
+          <w:p>
+            <w:pPr>
+              <w:rPr>
+                <w:rFonts w:cs="Times New Roman"/>
+                <w:color w:val="000000" w:themeColor="text1"/>
+                <w:sz w:val="24"/>
+              </w:rPr>
+            </w:pPr>
+            <w:r>
+              <w:rPr>
+                <w:rFonts w:cs="Times New Roman"/>
+                <w:color w:val="FFFFFF" w:themeColor="background1"/>
+                <w:sz w:val="24"/>
+              </w:rPr>
+              <w:t>L</w:t>
+            </w:r>
+            <w:r>
+              <w:rPr>
+                <w:rFonts w:cs="Times New Roman"/>
+                <w:color w:val="FFFFFF" w:themeColor="background1"/>
+                <w:sz w:val="24"/>
+              </w:rPr>
+              <w:t>T</w:t>
+            </w:r>
+            <w:r>
+              <w:rPr>
+                <w:rFonts w:cs="Times New Roman"/>
+                <w:color w:val="FFFFFF" w:themeColor="background1"/>
+                <w:sz w:val="24"/>
+              </w:rPr>
+              <w:t xml:space="preserve"> - Lunghezza </w:t>
             </w:r>
           </w:p>
         </w:tc>
@@ -6503,7 +6532,7 @@
           <w:p>
             <w:pPr>
               <w:pStyle w:val="Default"/>
-              <w:cnfStyle w:val="000000000000" w:firstRow="0" w:lastRow="0" w:firstColumn="0" w:lastColumn="0" w:oddVBand="0" w:evenVBand="0" w:oddHBand="0" w:evenHBand="0" w:firstRowFirstColumn="0" w:firstRowLastColumn="0" w:lastRowFirstColumn="0" w:lastRowLastColumn="0"/>
+              <w:cnfStyle w:val="000000010000" w:firstRow="0" w:lastRow="0" w:firstColumn="0" w:lastColumn="0" w:oddVBand="0" w:evenVBand="0" w:oddHBand="0" w:evenHBand="1" w:firstRowFirstColumn="0" w:firstRowLastColumn="0" w:lastRowFirstColumn="0" w:lastRowLastColumn="0"/>
               <w:rPr>
                 <w:color w:val="000000" w:themeColor="text1"/>
                 <w:lang w:val="en-GB"/>
@@ -6514,12 +6543,12 @@
                 <w:color w:val="000000" w:themeColor="text1"/>
                 <w:lang w:val="en-GB"/>
               </w:rPr>
-              <w:t xml:space="preserve">1. &lt; 2 or &gt; 255 [error] </w:t>
-            </w:r>
-          </w:p>
-          <w:p>
-            <w:pPr>
-              <w:cnfStyle w:val="000000000000" w:firstRow="0" w:lastRow="0" w:firstColumn="0" w:lastColumn="0" w:oddVBand="0" w:evenVBand="0" w:oddHBand="0" w:evenHBand="0" w:firstRowFirstColumn="0" w:firstRowLastColumn="0" w:lastRowFirstColumn="0" w:lastRowLastColumn="0"/>
+              <w:t xml:space="preserve">1. &lt; 10 or &gt; 11 [error] </w:t>
+            </w:r>
+          </w:p>
+          <w:p>
+            <w:pPr>
+              <w:cnfStyle w:val="000000010000" w:firstRow="0" w:lastRow="0" w:firstColumn="0" w:lastColumn="0" w:oddVBand="0" w:evenVBand="0" w:oddHBand="0" w:evenHBand="1" w:firstRowFirstColumn="0" w:firstRowLastColumn="0" w:lastRowFirstColumn="0" w:lastRowLastColumn="0"/>
               <w:rPr>
                 <w:rFonts w:ascii="Garamond" w:hAnsi="Garamond" w:cs="Times New Roman"/>
                 <w:color w:val="FFFFFF" w:themeColor="background1"/>
@@ -6535,25 +6564,7 @@
                 <w:szCs w:val="24"/>
                 <w:lang w:val="en-GB"/>
               </w:rPr>
-              <w:t>2. ≥ 2 and ≤ 255 [property L</w:t>
-            </w:r>
-            <w:r>
-              <w:rPr>
-                <w:color w:val="000000" w:themeColor="text1"/>
-                <w:sz w:val="24"/>
-                <w:szCs w:val="24"/>
-                <w:lang w:val="en-GB"/>
-              </w:rPr>
-              <w:t>I</w:t>
-            </w:r>
-            <w:r>
-              <w:rPr>
-                <w:color w:val="000000" w:themeColor="text1"/>
-                <w:sz w:val="24"/>
-                <w:szCs w:val="24"/>
-                <w:lang w:val="en-GB"/>
-              </w:rPr>
-              <w:t>_OK]</w:t>
+              <w:t>2. ≥ 10 and ≤ 11 [property LT_OK]</w:t>
             </w:r>
             <w:r>
               <w:rPr>
@@ -6563,6 +6574,67 @@
                 <w:lang w:val="en-GB"/>
               </w:rPr>
               <w:t xml:space="preserve"> </w:t>
+            </w:r>
+          </w:p>
+        </w:tc>
+      </w:tr>
+      <w:tr>
+        <w:tc>
+          <w:tcPr>
+            <w:cnfStyle w:val="001000000000" w:firstRow="0" w:lastRow="0" w:firstColumn="1" w:lastColumn="0" w:oddVBand="0" w:evenVBand="0" w:oddHBand="0" w:evenHBand="0" w:firstRowFirstColumn="0" w:firstRowLastColumn="0" w:lastRowFirstColumn="0" w:lastRowLastColumn="0"/>
+            <w:tcW w:w="3427" w:type="dxa"/>
+            <w:shd w:val="clear" w:color="auto" w:fill="2E74B5"/>
+          </w:tcPr>
+          <w:p>
+            <w:pPr>
+              <w:rPr>
+                <w:rFonts w:cs="Times New Roman"/>
+                <w:color w:val="FFFFFF" w:themeColor="background1"/>
+                <w:sz w:val="24"/>
+              </w:rPr>
+            </w:pPr>
+            <w:r>
+              <w:rPr>
+                <w:rFonts w:cs="Times New Roman"/>
+                <w:color w:val="FFFFFF" w:themeColor="background1"/>
+                <w:sz w:val="24"/>
+              </w:rPr>
+              <w:t>FT - Formato</w:t>
+            </w:r>
+          </w:p>
+        </w:tc>
+        <w:tc>
+          <w:tcPr>
+            <w:tcW w:w="4544" w:type="dxa"/>
+          </w:tcPr>
+          <w:p>
+            <w:pPr>
+              <w:pStyle w:val="Default"/>
+              <w:cnfStyle w:val="000000000000" w:firstRow="0" w:lastRow="0" w:firstColumn="0" w:lastColumn="0" w:oddVBand="0" w:evenVBand="0" w:oddHBand="0" w:evenHBand="0" w:firstRowFirstColumn="0" w:firstRowLastColumn="0" w:lastRowFirstColumn="0" w:lastRowLastColumn="0"/>
+              <w:rPr>
+                <w:color w:val="000000" w:themeColor="text1"/>
+              </w:rPr>
+            </w:pPr>
+            <w:r>
+              <w:rPr>
+                <w:color w:val="000000" w:themeColor="text1"/>
+              </w:rPr>
+              <w:t>1. Non rispetta il formato [error]</w:t>
+            </w:r>
+          </w:p>
+          <w:p>
+            <w:pPr>
+              <w:pStyle w:val="Default"/>
+              <w:cnfStyle w:val="000000000000" w:firstRow="0" w:lastRow="0" w:firstColumn="0" w:lastColumn="0" w:oddVBand="0" w:evenVBand="0" w:oddHBand="0" w:evenHBand="0" w:firstRowFirstColumn="0" w:firstRowLastColumn="0" w:lastRowFirstColumn="0" w:lastRowLastColumn="0"/>
+              <w:rPr>
+                <w:color w:val="000000" w:themeColor="text1"/>
+              </w:rPr>
+            </w:pPr>
+            <w:r>
+              <w:rPr>
+                <w:color w:val="000000" w:themeColor="text1"/>
+              </w:rPr>
+              <w:t>2. Rispetta il formato [if LT_OK] [property FT_OK]</w:t>
             </w:r>
           </w:p>
         </w:tc>
@@ -6575,7 +6647,6 @@
           <w:color w:val="000000" w:themeColor="text1"/>
           <w:sz w:val="24"/>
           <w:szCs w:val="24"/>
-          <w:lang w:val="en-GB"/>
         </w:rPr>
       </w:pPr>
     </w:p>
@@ -6644,7 +6715,7 @@
                 <w:color w:val="000000" w:themeColor="text1"/>
                 <w:sz w:val="24"/>
               </w:rPr>
-              <w:t>Telefono</w:t>
+              <w:t>Nome prodotto</w:t>
             </w:r>
           </w:p>
         </w:tc>
@@ -6660,7 +6731,7 @@
             <w:pPr>
               <w:rPr>
                 <w:rFonts w:cs="Times New Roman"/>
-                <w:color w:val="FFFFFF" w:themeColor="background1"/>
+                <w:color w:val="000000" w:themeColor="text1"/>
                 <w:sz w:val="24"/>
               </w:rPr>
             </w:pPr>
@@ -6670,70 +6741,7 @@
                 <w:color w:val="FFFFFF" w:themeColor="background1"/>
                 <w:sz w:val="24"/>
               </w:rPr>
-              <w:t>Formato</w:t>
-            </w:r>
-          </w:p>
-        </w:tc>
-        <w:tc>
-          <w:tcPr>
-            <w:tcW w:w="4544" w:type="dxa"/>
-            <w:shd w:val="clear" w:color="auto" w:fill="FFFFFF" w:themeFill="background1"/>
-          </w:tcPr>
-          <w:p>
-            <w:pPr>
-              <w:pStyle w:val="Default"/>
-              <w:cnfStyle w:val="000000000000" w:firstRow="0" w:lastRow="0" w:firstColumn="0" w:lastColumn="0" w:oddVBand="0" w:evenVBand="0" w:oddHBand="0" w:evenHBand="0" w:firstRowFirstColumn="0" w:firstRowLastColumn="0" w:lastRowFirstColumn="0" w:lastRowLastColumn="0"/>
-            </w:pPr>
-            <w:r>
-              <w:rPr>
-                <w:color w:val="000000" w:themeColor="text1"/>
-              </w:rPr>
-              <w:t>[0-9]{10,11}</w:t>
-            </w:r>
-          </w:p>
-        </w:tc>
-      </w:tr>
-      <w:tr>
-        <w:trPr>
-          <w:cnfStyle w:val="000000010000" w:firstRow="0" w:lastRow="0" w:firstColumn="0" w:lastColumn="0" w:oddVBand="0" w:evenVBand="0" w:oddHBand="0" w:evenHBand="1" w:firstRowFirstColumn="0" w:firstRowLastColumn="0" w:lastRowFirstColumn="0" w:lastRowLastColumn="0"/>
-        </w:trPr>
-        <w:tc>
-          <w:tcPr>
-            <w:cnfStyle w:val="001000000000" w:firstRow="0" w:lastRow="0" w:firstColumn="1" w:lastColumn="0" w:oddVBand="0" w:evenVBand="0" w:oddHBand="0" w:evenHBand="0" w:firstRowFirstColumn="0" w:firstRowLastColumn="0" w:lastRowFirstColumn="0" w:lastRowLastColumn="0"/>
-            <w:tcW w:w="3427" w:type="dxa"/>
-            <w:shd w:val="clear" w:color="auto" w:fill="2E74B5"/>
-          </w:tcPr>
-          <w:p>
-            <w:pPr>
-              <w:rPr>
-                <w:rFonts w:cs="Times New Roman"/>
-                <w:color w:val="000000" w:themeColor="text1"/>
-                <w:sz w:val="24"/>
-              </w:rPr>
-            </w:pPr>
-            <w:r>
-              <w:rPr>
-                <w:rFonts w:cs="Times New Roman"/>
-                <w:color w:val="FFFFFF" w:themeColor="background1"/>
-                <w:sz w:val="24"/>
-              </w:rPr>
-              <w:t>L</w:t>
-            </w:r>
-            <w:r>
-              <w:rPr>
-                <w:rFonts w:cs="Times New Roman"/>
-                <w:color w:val="FFFFFF" w:themeColor="background1"/>
-                <w:sz w:val="24"/>
-              </w:rPr>
-              <w:t>T</w:t>
-            </w:r>
-            <w:r>
-              <w:rPr>
-                <w:rFonts w:cs="Times New Roman"/>
-                <w:color w:val="FFFFFF" w:themeColor="background1"/>
-                <w:sz w:val="24"/>
-              </w:rPr>
-              <w:t xml:space="preserve"> - Lunghezza </w:t>
+              <w:t xml:space="preserve">LNP - Lunghezza </w:t>
             </w:r>
           </w:p>
         </w:tc>
@@ -6744,7 +6752,7 @@
           <w:p>
             <w:pPr>
               <w:pStyle w:val="Default"/>
-              <w:cnfStyle w:val="000000010000" w:firstRow="0" w:lastRow="0" w:firstColumn="0" w:lastColumn="0" w:oddVBand="0" w:evenVBand="0" w:oddHBand="0" w:evenHBand="1" w:firstRowFirstColumn="0" w:firstRowLastColumn="0" w:lastRowFirstColumn="0" w:lastRowLastColumn="0"/>
+              <w:cnfStyle w:val="000000000000" w:firstRow="0" w:lastRow="0" w:firstColumn="0" w:lastColumn="0" w:oddVBand="0" w:evenVBand="0" w:oddHBand="0" w:evenHBand="0" w:firstRowFirstColumn="0" w:firstRowLastColumn="0" w:lastRowFirstColumn="0" w:lastRowLastColumn="0"/>
               <w:rPr>
                 <w:color w:val="000000" w:themeColor="text1"/>
                 <w:lang w:val="en-GB"/>
@@ -6755,12 +6763,12 @@
                 <w:color w:val="000000" w:themeColor="text1"/>
                 <w:lang w:val="en-GB"/>
               </w:rPr>
-              <w:t xml:space="preserve">1. &lt; 10 or &gt; 11 [error] </w:t>
-            </w:r>
-          </w:p>
-          <w:p>
-            <w:pPr>
-              <w:cnfStyle w:val="000000010000" w:firstRow="0" w:lastRow="0" w:firstColumn="0" w:lastColumn="0" w:oddVBand="0" w:evenVBand="0" w:oddHBand="0" w:evenHBand="1" w:firstRowFirstColumn="0" w:firstRowLastColumn="0" w:lastRowFirstColumn="0" w:lastRowLastColumn="0"/>
+              <w:t xml:space="preserve">1. &lt; 2 or &gt; 255 [error] </w:t>
+            </w:r>
+          </w:p>
+          <w:p>
+            <w:pPr>
+              <w:cnfStyle w:val="000000000000" w:firstRow="0" w:lastRow="0" w:firstColumn="0" w:lastColumn="0" w:oddVBand="0" w:evenVBand="0" w:oddHBand="0" w:evenHBand="0" w:firstRowFirstColumn="0" w:firstRowLastColumn="0" w:lastRowFirstColumn="0" w:lastRowLastColumn="0"/>
               <w:rPr>
                 <w:rFonts w:ascii="Garamond" w:hAnsi="Garamond" w:cs="Times New Roman"/>
                 <w:color w:val="FFFFFF" w:themeColor="background1"/>
@@ -6776,7 +6784,25 @@
                 <w:szCs w:val="24"/>
                 <w:lang w:val="en-GB"/>
               </w:rPr>
-              <w:t>2. ≥ 10 and ≤ 11 [property LT_OK]</w:t>
+              <w:t>2. ≥ 2 and ≤ 255 [property LN</w:t>
+            </w:r>
+            <w:r>
+              <w:rPr>
+                <w:color w:val="000000" w:themeColor="text1"/>
+                <w:sz w:val="24"/>
+                <w:szCs w:val="24"/>
+                <w:lang w:val="en-GB"/>
+              </w:rPr>
+              <w:t>P</w:t>
+            </w:r>
+            <w:r>
+              <w:rPr>
+                <w:color w:val="000000" w:themeColor="text1"/>
+                <w:sz w:val="24"/>
+                <w:szCs w:val="24"/>
+                <w:lang w:val="en-GB"/>
+              </w:rPr>
+              <w:t>_OK]</w:t>
             </w:r>
             <w:r>
               <w:rPr>
@@ -6786,67 +6812,6 @@
                 <w:lang w:val="en-GB"/>
               </w:rPr>
               <w:t xml:space="preserve"> </w:t>
-            </w:r>
-          </w:p>
-        </w:tc>
-      </w:tr>
-      <w:tr>
-        <w:tc>
-          <w:tcPr>
-            <w:cnfStyle w:val="001000000000" w:firstRow="0" w:lastRow="0" w:firstColumn="1" w:lastColumn="0" w:oddVBand="0" w:evenVBand="0" w:oddHBand="0" w:evenHBand="0" w:firstRowFirstColumn="0" w:firstRowLastColumn="0" w:lastRowFirstColumn="0" w:lastRowLastColumn="0"/>
-            <w:tcW w:w="3427" w:type="dxa"/>
-            <w:shd w:val="clear" w:color="auto" w:fill="2E74B5"/>
-          </w:tcPr>
-          <w:p>
-            <w:pPr>
-              <w:rPr>
-                <w:rFonts w:cs="Times New Roman"/>
-                <w:color w:val="FFFFFF" w:themeColor="background1"/>
-                <w:sz w:val="24"/>
-              </w:rPr>
-            </w:pPr>
-            <w:r>
-              <w:rPr>
-                <w:rFonts w:cs="Times New Roman"/>
-                <w:color w:val="FFFFFF" w:themeColor="background1"/>
-                <w:sz w:val="24"/>
-              </w:rPr>
-              <w:t>FT - Formato</w:t>
-            </w:r>
-          </w:p>
-        </w:tc>
-        <w:tc>
-          <w:tcPr>
-            <w:tcW w:w="4544" w:type="dxa"/>
-          </w:tcPr>
-          <w:p>
-            <w:pPr>
-              <w:pStyle w:val="Default"/>
-              <w:cnfStyle w:val="000000000000" w:firstRow="0" w:lastRow="0" w:firstColumn="0" w:lastColumn="0" w:oddVBand="0" w:evenVBand="0" w:oddHBand="0" w:evenHBand="0" w:firstRowFirstColumn="0" w:firstRowLastColumn="0" w:lastRowFirstColumn="0" w:lastRowLastColumn="0"/>
-              <w:rPr>
-                <w:color w:val="000000" w:themeColor="text1"/>
-              </w:rPr>
-            </w:pPr>
-            <w:r>
-              <w:rPr>
-                <w:color w:val="000000" w:themeColor="text1"/>
-              </w:rPr>
-              <w:t>1. Non rispetta il formato [error]</w:t>
-            </w:r>
-          </w:p>
-          <w:p>
-            <w:pPr>
-              <w:pStyle w:val="Default"/>
-              <w:cnfStyle w:val="000000000000" w:firstRow="0" w:lastRow="0" w:firstColumn="0" w:lastColumn="0" w:oddVBand="0" w:evenVBand="0" w:oddHBand="0" w:evenHBand="0" w:firstRowFirstColumn="0" w:firstRowLastColumn="0" w:lastRowFirstColumn="0" w:lastRowLastColumn="0"/>
-              <w:rPr>
-                <w:color w:val="000000" w:themeColor="text1"/>
-              </w:rPr>
-            </w:pPr>
-            <w:r>
-              <w:rPr>
-                <w:color w:val="000000" w:themeColor="text1"/>
-              </w:rPr>
-              <w:t>2. Rispetta il formato [if LT_OK] [property FT_OK]</w:t>
             </w:r>
           </w:p>
         </w:tc>
@@ -6859,6 +6824,7 @@
           <w:color w:val="000000" w:themeColor="text1"/>
           <w:sz w:val="24"/>
           <w:szCs w:val="24"/>
+          <w:lang w:val="en-GB"/>
         </w:rPr>
       </w:pPr>
     </w:p>
@@ -6927,7 +6893,7 @@
                 <w:color w:val="000000" w:themeColor="text1"/>
                 <w:sz w:val="24"/>
               </w:rPr>
-              <w:t>Nome prodotto</w:t>
+              <w:t>Tipo prodotto</w:t>
             </w:r>
           </w:p>
         </w:tc>
@@ -6953,7 +6919,7 @@
                 <w:color w:val="FFFFFF" w:themeColor="background1"/>
                 <w:sz w:val="24"/>
               </w:rPr>
-              <w:t xml:space="preserve">LNP - Lunghezza </w:t>
+              <w:t xml:space="preserve">LTP - Lunghezza </w:t>
             </w:r>
           </w:p>
         </w:tc>
@@ -6996,7 +6962,7 @@
                 <w:szCs w:val="24"/>
                 <w:lang w:val="en-GB"/>
               </w:rPr>
-              <w:t>2. ≥ 2 and ≤ 255 [property LN</w:t>
+              <w:t>2. ≥ 2 and ≤ 255 [property L</w:t>
             </w:r>
             <w:r>
               <w:rPr>
@@ -7005,7 +6971,7 @@
                 <w:szCs w:val="24"/>
                 <w:lang w:val="en-GB"/>
               </w:rPr>
-              <w:t>P</w:t>
+              <w:t>TP</w:t>
             </w:r>
             <w:r>
               <w:rPr>
@@ -7105,7 +7071,7 @@
                 <w:color w:val="000000" w:themeColor="text1"/>
                 <w:sz w:val="24"/>
               </w:rPr>
-              <w:t>Tipo prodotto</w:t>
+              <w:t>Codice prodotto</w:t>
             </w:r>
           </w:p>
         </w:tc>
@@ -7121,17 +7087,78 @@
             <w:pPr>
               <w:rPr>
                 <w:rFonts w:cs="Times New Roman"/>
-                <w:color w:val="000000" w:themeColor="text1"/>
-                <w:sz w:val="24"/>
-              </w:rPr>
-            </w:pPr>
+                <w:color w:val="FFFFFF" w:themeColor="background1"/>
+                <w:sz w:val="24"/>
+              </w:rPr>
+            </w:pPr>
+            <w:bookmarkStart w:id="28" w:name="_Hlk61788947"/>
             <w:r>
               <w:rPr>
                 <w:rFonts w:cs="Times New Roman"/>
                 <w:color w:val="FFFFFF" w:themeColor="background1"/>
                 <w:sz w:val="24"/>
               </w:rPr>
-              <w:t xml:space="preserve">LTP - Lunghezza </w:t>
+              <w:t>Formato</w:t>
+            </w:r>
+          </w:p>
+        </w:tc>
+        <w:tc>
+          <w:tcPr>
+            <w:tcW w:w="4544" w:type="dxa"/>
+            <w:shd w:val="clear" w:color="auto" w:fill="FFFFFF" w:themeFill="background1"/>
+          </w:tcPr>
+          <w:p>
+            <w:pPr>
+              <w:pStyle w:val="Default"/>
+              <w:cnfStyle w:val="000000000000" w:firstRow="0" w:lastRow="0" w:firstColumn="0" w:lastColumn="0" w:oddVBand="0" w:evenVBand="0" w:oddHBand="0" w:evenHBand="0" w:firstRowFirstColumn="0" w:firstRowLastColumn="0" w:lastRowFirstColumn="0" w:lastRowLastColumn="0"/>
+            </w:pPr>
+            <w:r>
+              <w:rPr>
+                <w:color w:val="000000" w:themeColor="text1"/>
+              </w:rPr>
+              <w:t>[0-9]{1</w:t>
+            </w:r>
+            <w:r>
+              <w:rPr>
+                <w:color w:val="000000" w:themeColor="text1"/>
+              </w:rPr>
+              <w:t>3</w:t>
+            </w:r>
+            <w:r>
+              <w:rPr>
+                <w:color w:val="000000" w:themeColor="text1"/>
+              </w:rPr>
+              <w:t xml:space="preserve">} </w:t>
+            </w:r>
+          </w:p>
+        </w:tc>
+      </w:tr>
+      <w:bookmarkEnd w:id="28"/>
+      <w:tr>
+        <w:trPr>
+          <w:cnfStyle w:val="000000010000" w:firstRow="0" w:lastRow="0" w:firstColumn="0" w:lastColumn="0" w:oddVBand="0" w:evenVBand="0" w:oddHBand="0" w:evenHBand="1" w:firstRowFirstColumn="0" w:firstRowLastColumn="0" w:lastRowFirstColumn="0" w:lastRowLastColumn="0"/>
+        </w:trPr>
+        <w:tc>
+          <w:tcPr>
+            <w:cnfStyle w:val="001000000000" w:firstRow="0" w:lastRow="0" w:firstColumn="1" w:lastColumn="0" w:oddVBand="0" w:evenVBand="0" w:oddHBand="0" w:evenHBand="0" w:firstRowFirstColumn="0" w:firstRowLastColumn="0" w:lastRowFirstColumn="0" w:lastRowLastColumn="0"/>
+            <w:tcW w:w="3427" w:type="dxa"/>
+            <w:shd w:val="clear" w:color="auto" w:fill="2E74B5"/>
+          </w:tcPr>
+          <w:p>
+            <w:pPr>
+              <w:rPr>
+                <w:rFonts w:cs="Times New Roman"/>
+                <w:color w:val="000000" w:themeColor="text1"/>
+                <w:sz w:val="24"/>
+              </w:rPr>
+            </w:pPr>
+            <w:r>
+              <w:rPr>
+                <w:rFonts w:cs="Times New Roman"/>
+                <w:color w:val="FFFFFF" w:themeColor="background1"/>
+                <w:sz w:val="24"/>
+              </w:rPr>
+              <w:t xml:space="preserve">LCP - Lunghezza </w:t>
             </w:r>
           </w:p>
         </w:tc>
@@ -7142,7 +7169,7 @@
           <w:p>
             <w:pPr>
               <w:pStyle w:val="Default"/>
-              <w:cnfStyle w:val="000000000000" w:firstRow="0" w:lastRow="0" w:firstColumn="0" w:lastColumn="0" w:oddVBand="0" w:evenVBand="0" w:oddHBand="0" w:evenHBand="0" w:firstRowFirstColumn="0" w:firstRowLastColumn="0" w:lastRowFirstColumn="0" w:lastRowLastColumn="0"/>
+              <w:cnfStyle w:val="000000010000" w:firstRow="0" w:lastRow="0" w:firstColumn="0" w:lastColumn="0" w:oddVBand="0" w:evenVBand="0" w:oddHBand="0" w:evenHBand="1" w:firstRowFirstColumn="0" w:firstRowLastColumn="0" w:lastRowFirstColumn="0" w:lastRowLastColumn="0"/>
               <w:rPr>
                 <w:color w:val="000000" w:themeColor="text1"/>
                 <w:lang w:val="en-GB"/>
@@ -7153,12 +7180,40 @@
                 <w:color w:val="000000" w:themeColor="text1"/>
                 <w:lang w:val="en-GB"/>
               </w:rPr>
-              <w:t xml:space="preserve">1. &lt; 2 or &gt; 255 [error] </w:t>
-            </w:r>
-          </w:p>
-          <w:p>
-            <w:pPr>
-              <w:cnfStyle w:val="000000000000" w:firstRow="0" w:lastRow="0" w:firstColumn="0" w:lastColumn="0" w:oddVBand="0" w:evenVBand="0" w:oddHBand="0" w:evenHBand="0" w:firstRowFirstColumn="0" w:firstRowLastColumn="0" w:lastRowFirstColumn="0" w:lastRowLastColumn="0"/>
+              <w:t>1. &lt; 1</w:t>
+            </w:r>
+            <w:r>
+              <w:rPr>
+                <w:color w:val="000000" w:themeColor="text1"/>
+                <w:lang w:val="en-GB"/>
+              </w:rPr>
+              <w:t>3</w:t>
+            </w:r>
+            <w:r>
+              <w:rPr>
+                <w:color w:val="000000" w:themeColor="text1"/>
+                <w:lang w:val="en-GB"/>
+              </w:rPr>
+              <w:t xml:space="preserve"> or &gt; 1</w:t>
+            </w:r>
+            <w:r>
+              <w:rPr>
+                <w:color w:val="000000" w:themeColor="text1"/>
+                <w:lang w:val="en-GB"/>
+              </w:rPr>
+              <w:t>3</w:t>
+            </w:r>
+            <w:r>
+              <w:rPr>
+                <w:color w:val="000000" w:themeColor="text1"/>
+                <w:lang w:val="en-GB"/>
+              </w:rPr>
+              <w:t xml:space="preserve"> [error] </w:t>
+            </w:r>
+          </w:p>
+          <w:p>
+            <w:pPr>
+              <w:cnfStyle w:val="000000010000" w:firstRow="0" w:lastRow="0" w:firstColumn="0" w:lastColumn="0" w:oddVBand="0" w:evenVBand="0" w:oddHBand="0" w:evenHBand="1" w:firstRowFirstColumn="0" w:firstRowLastColumn="0" w:lastRowFirstColumn="0" w:lastRowLastColumn="0"/>
               <w:rPr>
                 <w:rFonts w:ascii="Garamond" w:hAnsi="Garamond" w:cs="Times New Roman"/>
                 <w:color w:val="FFFFFF" w:themeColor="background1"/>
@@ -7174,7 +7229,7 @@
                 <w:szCs w:val="24"/>
                 <w:lang w:val="en-GB"/>
               </w:rPr>
-              <w:t>2. ≥ 2 and ≤ 255 [property L</w:t>
+              <w:t xml:space="preserve">2. </w:t>
             </w:r>
             <w:r>
               <w:rPr>
@@ -7183,7 +7238,7 @@
                 <w:szCs w:val="24"/>
                 <w:lang w:val="en-GB"/>
               </w:rPr>
-              <w:t>TP</w:t>
+              <w:t>=13</w:t>
             </w:r>
             <w:r>
               <w:rPr>
@@ -7192,7 +7247,7 @@
                 <w:szCs w:val="24"/>
                 <w:lang w:val="en-GB"/>
               </w:rPr>
-              <w:t>_OK]</w:t>
+              <w:t xml:space="preserve"> [property LT_OK]</w:t>
             </w:r>
             <w:r>
               <w:rPr>
@@ -7202,6 +7257,195 @@
                 <w:lang w:val="en-GB"/>
               </w:rPr>
               <w:t xml:space="preserve"> </w:t>
+            </w:r>
+          </w:p>
+        </w:tc>
+      </w:tr>
+      <w:tr>
+        <w:tc>
+          <w:tcPr>
+            <w:cnfStyle w:val="001000000000" w:firstRow="0" w:lastRow="0" w:firstColumn="1" w:lastColumn="0" w:oddVBand="0" w:evenVBand="0" w:oddHBand="0" w:evenHBand="0" w:firstRowFirstColumn="0" w:firstRowLastColumn="0" w:lastRowFirstColumn="0" w:lastRowLastColumn="0"/>
+            <w:tcW w:w="3427" w:type="dxa"/>
+            <w:shd w:val="clear" w:color="auto" w:fill="2E74B5"/>
+          </w:tcPr>
+          <w:p>
+            <w:pPr>
+              <w:rPr>
+                <w:rFonts w:cs="Times New Roman"/>
+                <w:color w:val="FFFFFF" w:themeColor="background1"/>
+                <w:sz w:val="24"/>
+              </w:rPr>
+            </w:pPr>
+            <w:r>
+              <w:rPr>
+                <w:rFonts w:cs="Times New Roman"/>
+                <w:color w:val="FFFFFF" w:themeColor="background1"/>
+                <w:sz w:val="24"/>
+              </w:rPr>
+              <w:t>FCP - Formato</w:t>
+            </w:r>
+          </w:p>
+        </w:tc>
+        <w:tc>
+          <w:tcPr>
+            <w:tcW w:w="4544" w:type="dxa"/>
+          </w:tcPr>
+          <w:p>
+            <w:pPr>
+              <w:pStyle w:val="Default"/>
+              <w:cnfStyle w:val="000000000000" w:firstRow="0" w:lastRow="0" w:firstColumn="0" w:lastColumn="0" w:oddVBand="0" w:evenVBand="0" w:oddHBand="0" w:evenHBand="0" w:firstRowFirstColumn="0" w:firstRowLastColumn="0" w:lastRowFirstColumn="0" w:lastRowLastColumn="0"/>
+              <w:rPr>
+                <w:color w:val="000000" w:themeColor="text1"/>
+              </w:rPr>
+            </w:pPr>
+            <w:r>
+              <w:rPr>
+                <w:color w:val="000000" w:themeColor="text1"/>
+              </w:rPr>
+              <w:t>1. Non rispetta il formato [error]</w:t>
+            </w:r>
+          </w:p>
+          <w:p>
+            <w:pPr>
+              <w:pStyle w:val="Default"/>
+              <w:cnfStyle w:val="000000000000" w:firstRow="0" w:lastRow="0" w:firstColumn="0" w:lastColumn="0" w:oddVBand="0" w:evenVBand="0" w:oddHBand="0" w:evenHBand="0" w:firstRowFirstColumn="0" w:firstRowLastColumn="0" w:lastRowFirstColumn="0" w:lastRowLastColumn="0"/>
+              <w:rPr>
+                <w:color w:val="000000" w:themeColor="text1"/>
+              </w:rPr>
+            </w:pPr>
+            <w:r>
+              <w:rPr>
+                <w:color w:val="000000" w:themeColor="text1"/>
+              </w:rPr>
+              <w:t>2. Rispetta il formato [if L</w:t>
+            </w:r>
+            <w:r>
+              <w:rPr>
+                <w:color w:val="000000" w:themeColor="text1"/>
+              </w:rPr>
+              <w:t>CP</w:t>
+            </w:r>
+            <w:r>
+              <w:rPr>
+                <w:color w:val="000000" w:themeColor="text1"/>
+              </w:rPr>
+              <w:t>_OK] [property F</w:t>
+            </w:r>
+            <w:r>
+              <w:rPr>
+                <w:color w:val="000000" w:themeColor="text1"/>
+              </w:rPr>
+              <w:t>CP</w:t>
+            </w:r>
+            <w:r>
+              <w:rPr>
+                <w:color w:val="000000" w:themeColor="text1"/>
+              </w:rPr>
+              <w:t>_OK]</w:t>
+            </w:r>
+          </w:p>
+        </w:tc>
+      </w:tr>
+      <w:tr>
+        <w:trPr>
+          <w:cnfStyle w:val="000000010000" w:firstRow="0" w:lastRow="0" w:firstColumn="0" w:lastColumn="0" w:oddVBand="0" w:evenVBand="0" w:oddHBand="0" w:evenHBand="1" w:firstRowFirstColumn="0" w:firstRowLastColumn="0" w:lastRowFirstColumn="0" w:lastRowLastColumn="0"/>
+        </w:trPr>
+        <w:tc>
+          <w:tcPr>
+            <w:cnfStyle w:val="001000000000" w:firstRow="0" w:lastRow="0" w:firstColumn="1" w:lastColumn="0" w:oddVBand="0" w:evenVBand="0" w:oddHBand="0" w:evenHBand="0" w:firstRowFirstColumn="0" w:firstRowLastColumn="0" w:lastRowFirstColumn="0" w:lastRowLastColumn="0"/>
+            <w:tcW w:w="3427" w:type="dxa"/>
+            <w:shd w:val="clear" w:color="auto" w:fill="2E74B5"/>
+          </w:tcPr>
+          <w:p>
+            <w:pPr>
+              <w:rPr>
+                <w:rFonts w:cs="Times New Roman"/>
+                <w:color w:val="FFFFFF" w:themeColor="background1"/>
+                <w:sz w:val="24"/>
+              </w:rPr>
+            </w:pPr>
+            <w:r>
+              <w:rPr>
+                <w:rFonts w:cs="Times New Roman"/>
+                <w:color w:val="FFFFFF" w:themeColor="background1"/>
+                <w:sz w:val="24"/>
+              </w:rPr>
+              <w:t>ECP - Esistenza</w:t>
+            </w:r>
+          </w:p>
+        </w:tc>
+        <w:tc>
+          <w:tcPr>
+            <w:tcW w:w="4544" w:type="dxa"/>
+          </w:tcPr>
+          <w:p>
+            <w:pPr>
+              <w:pStyle w:val="Default"/>
+              <w:cnfStyle w:val="000000010000" w:firstRow="0" w:lastRow="0" w:firstColumn="0" w:lastColumn="0" w:oddVBand="0" w:evenVBand="0" w:oddHBand="0" w:evenHBand="1" w:firstRowFirstColumn="0" w:firstRowLastColumn="0" w:lastRowFirstColumn="0" w:lastRowLastColumn="0"/>
+              <w:rPr>
+                <w:color w:val="000000" w:themeColor="text1"/>
+              </w:rPr>
+            </w:pPr>
+            <w:r>
+              <w:rPr>
+                <w:color w:val="000000" w:themeColor="text1"/>
+              </w:rPr>
+              <w:t xml:space="preserve">1. </w:t>
+            </w:r>
+            <w:r>
+              <w:rPr>
+                <w:color w:val="000000" w:themeColor="text1"/>
+              </w:rPr>
+              <w:t>Non e</w:t>
+            </w:r>
+            <w:r>
+              <w:rPr>
+                <w:color w:val="000000" w:themeColor="text1"/>
+              </w:rPr>
+              <w:t xml:space="preserve">siste nel </w:t>
+            </w:r>
+            <w:r>
+              <w:rPr>
+                <w:color w:val="000000" w:themeColor="text1"/>
+              </w:rPr>
+              <w:t>database</w:t>
+            </w:r>
+            <w:r>
+              <w:rPr>
+                <w:color w:val="000000" w:themeColor="text1"/>
+              </w:rPr>
+              <w:t xml:space="preserve">  [error] </w:t>
+            </w:r>
+          </w:p>
+          <w:p>
+            <w:pPr>
+              <w:pStyle w:val="Default"/>
+              <w:cnfStyle w:val="000000010000" w:firstRow="0" w:lastRow="0" w:firstColumn="0" w:lastColumn="0" w:oddVBand="0" w:evenVBand="0" w:oddHBand="0" w:evenHBand="1" w:firstRowFirstColumn="0" w:firstRowLastColumn="0" w:lastRowFirstColumn="0" w:lastRowLastColumn="0"/>
+              <w:rPr>
+                <w:color w:val="000000" w:themeColor="text1"/>
+                <w:lang w:val="en-GB"/>
+              </w:rPr>
+            </w:pPr>
+            <w:r>
+              <w:rPr>
+                <w:color w:val="000000" w:themeColor="text1"/>
+                <w:lang w:val="en-GB"/>
+              </w:rPr>
+              <w:t>2. Esiste nel database</w:t>
+            </w:r>
+            <w:r>
+              <w:rPr>
+                <w:color w:val="000000" w:themeColor="text1"/>
+                <w:lang w:val="en-GB"/>
+              </w:rPr>
+              <w:t xml:space="preserve"> [if LCP_OK] [if FCP_OK]</w:t>
+            </w:r>
+            <w:r>
+              <w:rPr>
+                <w:color w:val="000000" w:themeColor="text1"/>
+                <w:lang w:val="en-GB"/>
+              </w:rPr>
+              <w:t xml:space="preserve"> [property ECP_OK]</w:t>
             </w:r>
           </w:p>
         </w:tc>
@@ -7259,6 +7503,7 @@
                 <w:rFonts w:cs="Times New Roman"/>
                 <w:sz w:val="24"/>
               </w:rPr>
+              <w:lastRenderedPageBreak/>
               <w:t>Parametro</w:t>
             </w:r>
           </w:p>
@@ -7283,7 +7528,7 @@
                 <w:color w:val="000000" w:themeColor="text1"/>
                 <w:sz w:val="24"/>
               </w:rPr>
-              <w:t>Codice prodotto</w:t>
+              <w:t>Numero di serie</w:t>
             </w:r>
           </w:p>
         </w:tc>
@@ -7299,78 +7544,17 @@
             <w:pPr>
               <w:rPr>
                 <w:rFonts w:cs="Times New Roman"/>
-                <w:color w:val="FFFFFF" w:themeColor="background1"/>
-                <w:sz w:val="24"/>
-              </w:rPr>
-            </w:pPr>
-            <w:bookmarkStart w:id="28" w:name="_Hlk61788947"/>
+                <w:color w:val="000000" w:themeColor="text1"/>
+                <w:sz w:val="24"/>
+              </w:rPr>
+            </w:pPr>
             <w:r>
               <w:rPr>
                 <w:rFonts w:cs="Times New Roman"/>
                 <w:color w:val="FFFFFF" w:themeColor="background1"/>
                 <w:sz w:val="24"/>
               </w:rPr>
-              <w:t>Formato</w:t>
-            </w:r>
-          </w:p>
-        </w:tc>
-        <w:tc>
-          <w:tcPr>
-            <w:tcW w:w="4544" w:type="dxa"/>
-            <w:shd w:val="clear" w:color="auto" w:fill="FFFFFF" w:themeFill="background1"/>
-          </w:tcPr>
-          <w:p>
-            <w:pPr>
-              <w:pStyle w:val="Default"/>
-              <w:cnfStyle w:val="000000000000" w:firstRow="0" w:lastRow="0" w:firstColumn="0" w:lastColumn="0" w:oddVBand="0" w:evenVBand="0" w:oddHBand="0" w:evenHBand="0" w:firstRowFirstColumn="0" w:firstRowLastColumn="0" w:lastRowFirstColumn="0" w:lastRowLastColumn="0"/>
-            </w:pPr>
-            <w:r>
-              <w:rPr>
-                <w:color w:val="000000" w:themeColor="text1"/>
-              </w:rPr>
-              <w:t>[0-9]{1</w:t>
-            </w:r>
-            <w:r>
-              <w:rPr>
-                <w:color w:val="000000" w:themeColor="text1"/>
-              </w:rPr>
-              <w:t>3</w:t>
-            </w:r>
-            <w:r>
-              <w:rPr>
-                <w:color w:val="000000" w:themeColor="text1"/>
-              </w:rPr>
-              <w:t xml:space="preserve">} </w:t>
-            </w:r>
-          </w:p>
-        </w:tc>
-      </w:tr>
-      <w:bookmarkEnd w:id="28"/>
-      <w:tr>
-        <w:trPr>
-          <w:cnfStyle w:val="000000010000" w:firstRow="0" w:lastRow="0" w:firstColumn="0" w:lastColumn="0" w:oddVBand="0" w:evenVBand="0" w:oddHBand="0" w:evenHBand="1" w:firstRowFirstColumn="0" w:firstRowLastColumn="0" w:lastRowFirstColumn="0" w:lastRowLastColumn="0"/>
-        </w:trPr>
-        <w:tc>
-          <w:tcPr>
-            <w:cnfStyle w:val="001000000000" w:firstRow="0" w:lastRow="0" w:firstColumn="1" w:lastColumn="0" w:oddVBand="0" w:evenVBand="0" w:oddHBand="0" w:evenHBand="0" w:firstRowFirstColumn="0" w:firstRowLastColumn="0" w:lastRowFirstColumn="0" w:lastRowLastColumn="0"/>
-            <w:tcW w:w="3427" w:type="dxa"/>
-            <w:shd w:val="clear" w:color="auto" w:fill="2E74B5"/>
-          </w:tcPr>
-          <w:p>
-            <w:pPr>
-              <w:rPr>
-                <w:rFonts w:cs="Times New Roman"/>
-                <w:color w:val="000000" w:themeColor="text1"/>
-                <w:sz w:val="24"/>
-              </w:rPr>
-            </w:pPr>
-            <w:r>
-              <w:rPr>
-                <w:rFonts w:cs="Times New Roman"/>
-                <w:color w:val="FFFFFF" w:themeColor="background1"/>
-                <w:sz w:val="24"/>
-              </w:rPr>
-              <w:t xml:space="preserve">LCP - Lunghezza </w:t>
+              <w:t xml:space="preserve">LNS - Lunghezza </w:t>
             </w:r>
           </w:p>
         </w:tc>
@@ -7381,7 +7565,7 @@
           <w:p>
             <w:pPr>
               <w:pStyle w:val="Default"/>
-              <w:cnfStyle w:val="000000010000" w:firstRow="0" w:lastRow="0" w:firstColumn="0" w:lastColumn="0" w:oddVBand="0" w:evenVBand="0" w:oddHBand="0" w:evenHBand="1" w:firstRowFirstColumn="0" w:firstRowLastColumn="0" w:lastRowFirstColumn="0" w:lastRowLastColumn="0"/>
+              <w:cnfStyle w:val="000000000000" w:firstRow="0" w:lastRow="0" w:firstColumn="0" w:lastColumn="0" w:oddVBand="0" w:evenVBand="0" w:oddHBand="0" w:evenHBand="0" w:firstRowFirstColumn="0" w:firstRowLastColumn="0" w:lastRowFirstColumn="0" w:lastRowLastColumn="0"/>
               <w:rPr>
                 <w:color w:val="000000" w:themeColor="text1"/>
                 <w:lang w:val="en-GB"/>
@@ -7392,40 +7576,12 @@
                 <w:color w:val="000000" w:themeColor="text1"/>
                 <w:lang w:val="en-GB"/>
               </w:rPr>
-              <w:t>1. &lt; 1</w:t>
-            </w:r>
-            <w:r>
-              <w:rPr>
-                <w:color w:val="000000" w:themeColor="text1"/>
-                <w:lang w:val="en-GB"/>
-              </w:rPr>
-              <w:t>3</w:t>
-            </w:r>
-            <w:r>
-              <w:rPr>
-                <w:color w:val="000000" w:themeColor="text1"/>
-                <w:lang w:val="en-GB"/>
-              </w:rPr>
-              <w:t xml:space="preserve"> or &gt; 1</w:t>
-            </w:r>
-            <w:r>
-              <w:rPr>
-                <w:color w:val="000000" w:themeColor="text1"/>
-                <w:lang w:val="en-GB"/>
-              </w:rPr>
-              <w:t>3</w:t>
-            </w:r>
-            <w:r>
-              <w:rPr>
-                <w:color w:val="000000" w:themeColor="text1"/>
-                <w:lang w:val="en-GB"/>
-              </w:rPr>
-              <w:t xml:space="preserve"> [error] </w:t>
-            </w:r>
-          </w:p>
-          <w:p>
-            <w:pPr>
-              <w:cnfStyle w:val="000000010000" w:firstRow="0" w:lastRow="0" w:firstColumn="0" w:lastColumn="0" w:oddVBand="0" w:evenVBand="0" w:oddHBand="0" w:evenHBand="1" w:firstRowFirstColumn="0" w:firstRowLastColumn="0" w:lastRowFirstColumn="0" w:lastRowLastColumn="0"/>
+              <w:t xml:space="preserve">1. &lt; 2 or &gt; 255 [error] </w:t>
+            </w:r>
+          </w:p>
+          <w:p>
+            <w:pPr>
+              <w:cnfStyle w:val="000000000000" w:firstRow="0" w:lastRow="0" w:firstColumn="0" w:lastColumn="0" w:oddVBand="0" w:evenVBand="0" w:oddHBand="0" w:evenHBand="0" w:firstRowFirstColumn="0" w:firstRowLastColumn="0" w:lastRowFirstColumn="0" w:lastRowLastColumn="0"/>
               <w:rPr>
                 <w:rFonts w:ascii="Garamond" w:hAnsi="Garamond" w:cs="Times New Roman"/>
                 <w:color w:val="FFFFFF" w:themeColor="background1"/>
@@ -7441,7 +7597,7 @@
                 <w:szCs w:val="24"/>
                 <w:lang w:val="en-GB"/>
               </w:rPr>
-              <w:t xml:space="preserve">2. </w:t>
+              <w:t>2. ≥ 2 and ≤ 255 [property L</w:t>
             </w:r>
             <w:r>
               <w:rPr>
@@ -7450,7 +7606,7 @@
                 <w:szCs w:val="24"/>
                 <w:lang w:val="en-GB"/>
               </w:rPr>
-              <w:t>=13</w:t>
+              <w:t>NS</w:t>
             </w:r>
             <w:r>
               <w:rPr>
@@ -7459,7 +7615,7 @@
                 <w:szCs w:val="24"/>
                 <w:lang w:val="en-GB"/>
               </w:rPr>
-              <w:t xml:space="preserve"> [property LT_OK]</w:t>
+              <w:t>_OK]</w:t>
             </w:r>
             <w:r>
               <w:rPr>
@@ -7469,197 +7625,6 @@
                 <w:lang w:val="en-GB"/>
               </w:rPr>
               <w:t xml:space="preserve"> </w:t>
-            </w:r>
-          </w:p>
-        </w:tc>
-      </w:tr>
-      <w:tr>
-        <w:tc>
-          <w:tcPr>
-            <w:cnfStyle w:val="001000000000" w:firstRow="0" w:lastRow="0" w:firstColumn="1" w:lastColumn="0" w:oddVBand="0" w:evenVBand="0" w:oddHBand="0" w:evenHBand="0" w:firstRowFirstColumn="0" w:firstRowLastColumn="0" w:lastRowFirstColumn="0" w:lastRowLastColumn="0"/>
-            <w:tcW w:w="3427" w:type="dxa"/>
-            <w:shd w:val="clear" w:color="auto" w:fill="2E74B5"/>
-          </w:tcPr>
-          <w:p>
-            <w:pPr>
-              <w:rPr>
-                <w:rFonts w:cs="Times New Roman"/>
-                <w:color w:val="FFFFFF" w:themeColor="background1"/>
-                <w:sz w:val="24"/>
-              </w:rPr>
-            </w:pPr>
-            <w:r>
-              <w:rPr>
-                <w:rFonts w:cs="Times New Roman"/>
-                <w:color w:val="FFFFFF" w:themeColor="background1"/>
-                <w:sz w:val="24"/>
-              </w:rPr>
-              <w:t>FCP - Formato</w:t>
-            </w:r>
-          </w:p>
-        </w:tc>
-        <w:tc>
-          <w:tcPr>
-            <w:tcW w:w="4544" w:type="dxa"/>
-          </w:tcPr>
-          <w:p>
-            <w:pPr>
-              <w:pStyle w:val="Default"/>
-              <w:cnfStyle w:val="000000000000" w:firstRow="0" w:lastRow="0" w:firstColumn="0" w:lastColumn="0" w:oddVBand="0" w:evenVBand="0" w:oddHBand="0" w:evenHBand="0" w:firstRowFirstColumn="0" w:firstRowLastColumn="0" w:lastRowFirstColumn="0" w:lastRowLastColumn="0"/>
-              <w:rPr>
-                <w:color w:val="000000" w:themeColor="text1"/>
-              </w:rPr>
-            </w:pPr>
-            <w:r>
-              <w:rPr>
-                <w:color w:val="000000" w:themeColor="text1"/>
-              </w:rPr>
-              <w:t>1. Non rispetta il formato [error]</w:t>
-            </w:r>
-          </w:p>
-          <w:p>
-            <w:pPr>
-              <w:pStyle w:val="Default"/>
-              <w:cnfStyle w:val="000000000000" w:firstRow="0" w:lastRow="0" w:firstColumn="0" w:lastColumn="0" w:oddVBand="0" w:evenVBand="0" w:oddHBand="0" w:evenHBand="0" w:firstRowFirstColumn="0" w:firstRowLastColumn="0" w:lastRowFirstColumn="0" w:lastRowLastColumn="0"/>
-              <w:rPr>
-                <w:color w:val="000000" w:themeColor="text1"/>
-              </w:rPr>
-            </w:pPr>
-            <w:r>
-              <w:rPr>
-                <w:color w:val="000000" w:themeColor="text1"/>
-              </w:rPr>
-              <w:lastRenderedPageBreak/>
-              <w:t>2. Rispetta il formato [if L</w:t>
-            </w:r>
-            <w:r>
-              <w:rPr>
-                <w:color w:val="000000" w:themeColor="text1"/>
-              </w:rPr>
-              <w:t>CP</w:t>
-            </w:r>
-            <w:r>
-              <w:rPr>
-                <w:color w:val="000000" w:themeColor="text1"/>
-              </w:rPr>
-              <w:t>_OK] [property F</w:t>
-            </w:r>
-            <w:r>
-              <w:rPr>
-                <w:color w:val="000000" w:themeColor="text1"/>
-              </w:rPr>
-              <w:t>CP</w:t>
-            </w:r>
-            <w:r>
-              <w:rPr>
-                <w:color w:val="000000" w:themeColor="text1"/>
-              </w:rPr>
-              <w:t>_OK]</w:t>
-            </w:r>
-          </w:p>
-        </w:tc>
-      </w:tr>
-      <w:tr>
-        <w:trPr>
-          <w:cnfStyle w:val="000000010000" w:firstRow="0" w:lastRow="0" w:firstColumn="0" w:lastColumn="0" w:oddVBand="0" w:evenVBand="0" w:oddHBand="0" w:evenHBand="1" w:firstRowFirstColumn="0" w:firstRowLastColumn="0" w:lastRowFirstColumn="0" w:lastRowLastColumn="0"/>
-        </w:trPr>
-        <w:tc>
-          <w:tcPr>
-            <w:cnfStyle w:val="001000000000" w:firstRow="0" w:lastRow="0" w:firstColumn="1" w:lastColumn="0" w:oddVBand="0" w:evenVBand="0" w:oddHBand="0" w:evenHBand="0" w:firstRowFirstColumn="0" w:firstRowLastColumn="0" w:lastRowFirstColumn="0" w:lastRowLastColumn="0"/>
-            <w:tcW w:w="3427" w:type="dxa"/>
-            <w:shd w:val="clear" w:color="auto" w:fill="2E74B5"/>
-          </w:tcPr>
-          <w:p>
-            <w:pPr>
-              <w:rPr>
-                <w:rFonts w:cs="Times New Roman"/>
-                <w:color w:val="FFFFFF" w:themeColor="background1"/>
-                <w:sz w:val="24"/>
-              </w:rPr>
-            </w:pPr>
-            <w:r>
-              <w:rPr>
-                <w:rFonts w:cs="Times New Roman"/>
-                <w:color w:val="FFFFFF" w:themeColor="background1"/>
-                <w:sz w:val="24"/>
-              </w:rPr>
-              <w:lastRenderedPageBreak/>
-              <w:t>ECP - Esistenza</w:t>
-            </w:r>
-          </w:p>
-        </w:tc>
-        <w:tc>
-          <w:tcPr>
-            <w:tcW w:w="4544" w:type="dxa"/>
-          </w:tcPr>
-          <w:p>
-            <w:pPr>
-              <w:pStyle w:val="Default"/>
-              <w:cnfStyle w:val="000000010000" w:firstRow="0" w:lastRow="0" w:firstColumn="0" w:lastColumn="0" w:oddVBand="0" w:evenVBand="0" w:oddHBand="0" w:evenHBand="1" w:firstRowFirstColumn="0" w:firstRowLastColumn="0" w:lastRowFirstColumn="0" w:lastRowLastColumn="0"/>
-              <w:rPr>
-                <w:color w:val="000000" w:themeColor="text1"/>
-              </w:rPr>
-            </w:pPr>
-            <w:r>
-              <w:rPr>
-                <w:color w:val="000000" w:themeColor="text1"/>
-              </w:rPr>
-              <w:t xml:space="preserve">1. </w:t>
-            </w:r>
-            <w:r>
-              <w:rPr>
-                <w:color w:val="000000" w:themeColor="text1"/>
-              </w:rPr>
-              <w:t>Non e</w:t>
-            </w:r>
-            <w:r>
-              <w:rPr>
-                <w:color w:val="000000" w:themeColor="text1"/>
-              </w:rPr>
-              <w:t xml:space="preserve">siste nel </w:t>
-            </w:r>
-            <w:r>
-              <w:rPr>
-                <w:color w:val="000000" w:themeColor="text1"/>
-              </w:rPr>
-              <w:t>database</w:t>
-            </w:r>
-            <w:r>
-              <w:rPr>
-                <w:color w:val="000000" w:themeColor="text1"/>
-              </w:rPr>
-              <w:t xml:space="preserve">  [error] </w:t>
-            </w:r>
-          </w:p>
-          <w:p>
-            <w:pPr>
-              <w:pStyle w:val="Default"/>
-              <w:cnfStyle w:val="000000010000" w:firstRow="0" w:lastRow="0" w:firstColumn="0" w:lastColumn="0" w:oddVBand="0" w:evenVBand="0" w:oddHBand="0" w:evenHBand="1" w:firstRowFirstColumn="0" w:firstRowLastColumn="0" w:lastRowFirstColumn="0" w:lastRowLastColumn="0"/>
-              <w:rPr>
-                <w:color w:val="000000" w:themeColor="text1"/>
-                <w:lang w:val="en-GB"/>
-              </w:rPr>
-            </w:pPr>
-            <w:r>
-              <w:rPr>
-                <w:color w:val="000000" w:themeColor="text1"/>
-                <w:lang w:val="en-GB"/>
-              </w:rPr>
-              <w:t>2. Esiste nel database</w:t>
-            </w:r>
-            <w:r>
-              <w:rPr>
-                <w:color w:val="000000" w:themeColor="text1"/>
-                <w:lang w:val="en-GB"/>
-              </w:rPr>
-              <w:t xml:space="preserve"> [if LCP_OK] [if FCP_OK]</w:t>
-            </w:r>
-            <w:r>
-              <w:rPr>
-                <w:color w:val="000000" w:themeColor="text1"/>
-                <w:lang w:val="en-GB"/>
-              </w:rPr>
-              <w:t xml:space="preserve"> [property ECP_OK]</w:t>
             </w:r>
           </w:p>
         </w:tc>
@@ -7741,7 +7706,7 @@
                 <w:color w:val="000000" w:themeColor="text1"/>
                 <w:sz w:val="24"/>
               </w:rPr>
-              <w:t>Numero di serie</w:t>
+              <w:t>Data scontrino</w:t>
             </w:r>
           </w:p>
         </w:tc>
@@ -7767,7 +7732,7 @@
                 <w:color w:val="FFFFFF" w:themeColor="background1"/>
                 <w:sz w:val="24"/>
               </w:rPr>
-              <w:t xml:space="preserve">LNS - Lunghezza </w:t>
+              <w:t>VDS - Valore</w:t>
             </w:r>
           </w:p>
         </w:tc>
@@ -7781,15 +7746,37 @@
               <w:cnfStyle w:val="000000000000" w:firstRow="0" w:lastRow="0" w:firstColumn="0" w:lastColumn="0" w:oddVBand="0" w:evenVBand="0" w:oddHBand="0" w:evenHBand="0" w:firstRowFirstColumn="0" w:firstRowLastColumn="0" w:lastRowFirstColumn="0" w:lastRowLastColumn="0"/>
               <w:rPr>
                 <w:color w:val="000000" w:themeColor="text1"/>
-                <w:lang w:val="en-GB"/>
-              </w:rPr>
-            </w:pPr>
-            <w:r>
-              <w:rPr>
-                <w:color w:val="000000" w:themeColor="text1"/>
-                <w:lang w:val="en-GB"/>
-              </w:rPr>
-              <w:t xml:space="preserve">1. &lt; 2 or &gt; 255 [error] </w:t>
+              </w:rPr>
+            </w:pPr>
+            <w:r>
+              <w:rPr>
+                <w:color w:val="000000" w:themeColor="text1"/>
+              </w:rPr>
+              <w:t xml:space="preserve">1. Non valida or </w:t>
+            </w:r>
+            <w:r>
+              <w:rPr>
+                <w:color w:val="000000" w:themeColor="text1"/>
+              </w:rPr>
+              <w:t>segue</w:t>
+            </w:r>
+            <w:r>
+              <w:rPr>
+                <w:color w:val="000000" w:themeColor="text1"/>
+              </w:rPr>
+              <w:t xml:space="preserve"> la data corrente</w:t>
+            </w:r>
+            <w:r>
+              <w:rPr>
+                <w:color w:val="000000" w:themeColor="text1"/>
+              </w:rPr>
+              <w:t xml:space="preserve"> or precede di 2 anni la data odierna</w:t>
+            </w:r>
+            <w:r>
+              <w:rPr>
+                <w:color w:val="000000" w:themeColor="text1"/>
+              </w:rPr>
+              <w:t xml:space="preserve"> [error] </w:t>
             </w:r>
           </w:p>
           <w:p>
@@ -7800,7 +7787,6 @@
                 <w:color w:val="FFFFFF" w:themeColor="background1"/>
                 <w:sz w:val="24"/>
                 <w:szCs w:val="24"/>
-                <w:lang w:val="en-GB"/>
               </w:rPr>
             </w:pPr>
             <w:r>
@@ -7808,25 +7794,38 @@
                 <w:color w:val="000000" w:themeColor="text1"/>
                 <w:sz w:val="24"/>
                 <w:szCs w:val="24"/>
-                <w:lang w:val="en-GB"/>
-              </w:rPr>
-              <w:t>2. ≥ 2 and ≤ 255 [property L</w:t>
+              </w:rPr>
+              <w:t xml:space="preserve">2. Valida and </w:t>
             </w:r>
             <w:r>
               <w:rPr>
                 <w:color w:val="000000" w:themeColor="text1"/>
                 <w:sz w:val="24"/>
                 <w:szCs w:val="24"/>
-                <w:lang w:val="en-GB"/>
-              </w:rPr>
-              <w:t>NS</w:t>
+              </w:rPr>
+              <w:t xml:space="preserve">compresa tra la data corrente e 2 anni prima </w:t>
             </w:r>
             <w:r>
               <w:rPr>
                 <w:color w:val="000000" w:themeColor="text1"/>
                 <w:sz w:val="24"/>
                 <w:szCs w:val="24"/>
-                <w:lang w:val="en-GB"/>
+              </w:rPr>
+              <w:t xml:space="preserve">[property </w:t>
+            </w:r>
+            <w:r>
+              <w:rPr>
+                <w:color w:val="000000" w:themeColor="text1"/>
+                <w:sz w:val="24"/>
+                <w:szCs w:val="24"/>
+              </w:rPr>
+              <w:t>VDS</w:t>
+            </w:r>
+            <w:r>
+              <w:rPr>
+                <w:color w:val="000000" w:themeColor="text1"/>
+                <w:sz w:val="24"/>
+                <w:szCs w:val="24"/>
               </w:rPr>
               <w:t>_OK]</w:t>
             </w:r>
@@ -7835,7 +7834,6 @@
                 <w:color w:val="000000" w:themeColor="text1"/>
                 <w:sz w:val="23"/>
                 <w:szCs w:val="23"/>
-                <w:lang w:val="en-GB"/>
               </w:rPr>
               <w:t xml:space="preserve"> </w:t>
             </w:r>
@@ -7850,7 +7848,6 @@
           <w:color w:val="000000" w:themeColor="text1"/>
           <w:sz w:val="24"/>
           <w:szCs w:val="24"/>
-          <w:lang w:val="en-GB"/>
         </w:rPr>
       </w:pPr>
     </w:p>
@@ -7919,7 +7916,7 @@
                 <w:color w:val="000000" w:themeColor="text1"/>
                 <w:sz w:val="24"/>
               </w:rPr>
-              <w:t>Data scontrino</w:t>
+              <w:t>Numero scontrino</w:t>
             </w:r>
           </w:p>
         </w:tc>
@@ -7935,7 +7932,7 @@
             <w:pPr>
               <w:rPr>
                 <w:rFonts w:cs="Times New Roman"/>
-                <w:color w:val="000000" w:themeColor="text1"/>
+                <w:color w:val="FFFFFF" w:themeColor="background1"/>
                 <w:sz w:val="24"/>
               </w:rPr>
             </w:pPr>
@@ -7945,7 +7942,57 @@
                 <w:color w:val="FFFFFF" w:themeColor="background1"/>
                 <w:sz w:val="24"/>
               </w:rPr>
-              <w:t>VDS - Valore</w:t>
+              <w:t>Formato</w:t>
+            </w:r>
+          </w:p>
+        </w:tc>
+        <w:tc>
+          <w:tcPr>
+            <w:tcW w:w="4544" w:type="dxa"/>
+            <w:shd w:val="clear" w:color="auto" w:fill="FFFFFF" w:themeFill="background1"/>
+          </w:tcPr>
+          <w:p>
+            <w:pPr>
+              <w:pStyle w:val="Default"/>
+              <w:cnfStyle w:val="000000000000" w:firstRow="0" w:lastRow="0" w:firstColumn="0" w:lastColumn="0" w:oddVBand="0" w:evenVBand="0" w:oddHBand="0" w:evenHBand="0" w:firstRowFirstColumn="0" w:firstRowLastColumn="0" w:lastRowFirstColumn="0" w:lastRowLastColumn="0"/>
+              <w:rPr>
+                <w:lang w:val="en-GB"/>
+              </w:rPr>
+            </w:pPr>
+            <w:r>
+              <w:rPr>
+                <w:color w:val="000000" w:themeColor="text1"/>
+              </w:rPr>
+              <w:t>[0-9]</w:t>
+            </w:r>
+          </w:p>
+        </w:tc>
+      </w:tr>
+      <w:tr>
+        <w:trPr>
+          <w:cnfStyle w:val="000000010000" w:firstRow="0" w:lastRow="0" w:firstColumn="0" w:lastColumn="0" w:oddVBand="0" w:evenVBand="0" w:oddHBand="0" w:evenHBand="1" w:firstRowFirstColumn="0" w:firstRowLastColumn="0" w:lastRowFirstColumn="0" w:lastRowLastColumn="0"/>
+        </w:trPr>
+        <w:tc>
+          <w:tcPr>
+            <w:cnfStyle w:val="001000000000" w:firstRow="0" w:lastRow="0" w:firstColumn="1" w:lastColumn="0" w:oddVBand="0" w:evenVBand="0" w:oddHBand="0" w:evenHBand="0" w:firstRowFirstColumn="0" w:firstRowLastColumn="0" w:lastRowFirstColumn="0" w:lastRowLastColumn="0"/>
+            <w:tcW w:w="3427" w:type="dxa"/>
+            <w:shd w:val="clear" w:color="auto" w:fill="2E74B5"/>
+          </w:tcPr>
+          <w:p>
+            <w:pPr>
+              <w:rPr>
+                <w:rFonts w:cs="Times New Roman"/>
+                <w:color w:val="FFFFFF" w:themeColor="background1"/>
+                <w:sz w:val="24"/>
+              </w:rPr>
+            </w:pPr>
+            <w:r>
+              <w:rPr>
+                <w:rFonts w:cs="Times New Roman"/>
+                <w:color w:val="FFFFFF" w:themeColor="background1"/>
+                <w:sz w:val="24"/>
+              </w:rPr>
+              <w:t>FNS - Formato</w:t>
             </w:r>
           </w:p>
         </w:tc>
@@ -7956,99 +8003,280 @@
           <w:p>
             <w:pPr>
               <w:pStyle w:val="Default"/>
+              <w:cnfStyle w:val="000000010000" w:firstRow="0" w:lastRow="0" w:firstColumn="0" w:lastColumn="0" w:oddVBand="0" w:evenVBand="0" w:oddHBand="0" w:evenHBand="1" w:firstRowFirstColumn="0" w:firstRowLastColumn="0" w:lastRowFirstColumn="0" w:lastRowLastColumn="0"/>
+              <w:rPr>
+                <w:color w:val="000000" w:themeColor="text1"/>
+              </w:rPr>
+            </w:pPr>
+            <w:r>
+              <w:rPr>
+                <w:color w:val="000000" w:themeColor="text1"/>
+              </w:rPr>
+              <w:t>1. Non rispetta il formato [error]</w:t>
+            </w:r>
+          </w:p>
+          <w:p>
+            <w:pPr>
+              <w:pStyle w:val="Default"/>
+              <w:cnfStyle w:val="000000010000" w:firstRow="0" w:lastRow="0" w:firstColumn="0" w:lastColumn="0" w:oddVBand="0" w:evenVBand="0" w:oddHBand="0" w:evenHBand="1" w:firstRowFirstColumn="0" w:firstRowLastColumn="0" w:lastRowFirstColumn="0" w:lastRowLastColumn="0"/>
+              <w:rPr>
+                <w:color w:val="000000" w:themeColor="text1"/>
+              </w:rPr>
+            </w:pPr>
+            <w:r>
+              <w:rPr>
+                <w:color w:val="000000" w:themeColor="text1"/>
+              </w:rPr>
+              <w:t>2. Rispetta il formato [property F</w:t>
+            </w:r>
+            <w:r>
+              <w:rPr>
+                <w:color w:val="000000" w:themeColor="text1"/>
+              </w:rPr>
+              <w:t>NS</w:t>
+            </w:r>
+            <w:r>
+              <w:rPr>
+                <w:color w:val="000000" w:themeColor="text1"/>
+              </w:rPr>
+              <w:t>_OK]</w:t>
+            </w:r>
+          </w:p>
+        </w:tc>
+      </w:tr>
+      <w:tr>
+        <w:tc>
+          <w:tcPr>
+            <w:cnfStyle w:val="001000000000" w:firstRow="0" w:lastRow="0" w:firstColumn="1" w:lastColumn="0" w:oddVBand="0" w:evenVBand="0" w:oddHBand="0" w:evenHBand="0" w:firstRowFirstColumn="0" w:firstRowLastColumn="0" w:lastRowFirstColumn="0" w:lastRowLastColumn="0"/>
+            <w:tcW w:w="3427" w:type="dxa"/>
+            <w:shd w:val="clear" w:color="auto" w:fill="2E74B5"/>
+          </w:tcPr>
+          <w:p>
+            <w:pPr>
+              <w:rPr>
+                <w:rFonts w:cs="Times New Roman"/>
+                <w:color w:val="FFFFFF" w:themeColor="background1"/>
+                <w:sz w:val="24"/>
+              </w:rPr>
+            </w:pPr>
+            <w:r>
+              <w:rPr>
+                <w:rFonts w:cs="Times New Roman"/>
+                <w:color w:val="FFFFFF" w:themeColor="background1"/>
+                <w:sz w:val="24"/>
+              </w:rPr>
+              <w:t>VNS - Valore</w:t>
+            </w:r>
+          </w:p>
+        </w:tc>
+        <w:tc>
+          <w:tcPr>
+            <w:tcW w:w="4544" w:type="dxa"/>
+            <w:shd w:val="clear" w:color="auto" w:fill="FFFFFF" w:themeFill="background1"/>
+          </w:tcPr>
+          <w:p>
+            <w:pPr>
+              <w:pStyle w:val="Default"/>
               <w:cnfStyle w:val="000000000000" w:firstRow="0" w:lastRow="0" w:firstColumn="0" w:lastColumn="0" w:oddVBand="0" w:evenVBand="0" w:oddHBand="0" w:evenHBand="0" w:firstRowFirstColumn="0" w:firstRowLastColumn="0" w:lastRowFirstColumn="0" w:lastRowLastColumn="0"/>
               <w:rPr>
-                <w:color w:val="000000" w:themeColor="text1"/>
-              </w:rPr>
-            </w:pPr>
-            <w:r>
-              <w:rPr>
-                <w:color w:val="000000" w:themeColor="text1"/>
-              </w:rPr>
-              <w:t xml:space="preserve">1. Non valida or </w:t>
-            </w:r>
-            <w:r>
-              <w:rPr>
-                <w:color w:val="000000" w:themeColor="text1"/>
-              </w:rPr>
-              <w:t>segue</w:t>
-            </w:r>
-            <w:r>
-              <w:rPr>
-                <w:color w:val="000000" w:themeColor="text1"/>
-              </w:rPr>
-              <w:t xml:space="preserve"> la data corrente</w:t>
-            </w:r>
-            <w:r>
-              <w:rPr>
-                <w:color w:val="000000" w:themeColor="text1"/>
-              </w:rPr>
-              <w:t xml:space="preserve"> or precede di 2 anni la data odierna</w:t>
-            </w:r>
-            <w:r>
-              <w:rPr>
-                <w:color w:val="000000" w:themeColor="text1"/>
+                <w:lang w:val="en-GB"/>
+              </w:rPr>
+            </w:pPr>
+            <w:r>
+              <w:rPr>
+                <w:lang w:val="en-GB"/>
+              </w:rPr>
+              <w:t>1. ≤</w:t>
+            </w:r>
+            <w:r>
+              <w:rPr>
+                <w:lang w:val="en-GB"/>
+              </w:rPr>
+              <w:t xml:space="preserve"> 0</w:t>
+            </w:r>
+            <w:r>
+              <w:rPr>
+                <w:lang w:val="en-GB"/>
               </w:rPr>
               <w:t xml:space="preserve"> [error] </w:t>
             </w:r>
           </w:p>
           <w:p>
             <w:pPr>
+              <w:pStyle w:val="Default"/>
               <w:cnfStyle w:val="000000000000" w:firstRow="0" w:lastRow="0" w:firstColumn="0" w:lastColumn="0" w:oddVBand="0" w:evenVBand="0" w:oddHBand="0" w:evenHBand="0" w:firstRowFirstColumn="0" w:firstRowLastColumn="0" w:lastRowFirstColumn="0" w:lastRowLastColumn="0"/>
               <w:rPr>
-                <w:rFonts w:ascii="Garamond" w:hAnsi="Garamond" w:cs="Times New Roman"/>
-                <w:color w:val="FFFFFF" w:themeColor="background1"/>
-                <w:sz w:val="24"/>
-                <w:szCs w:val="24"/>
-              </w:rPr>
-            </w:pPr>
-            <w:r>
-              <w:rPr>
-                <w:color w:val="000000" w:themeColor="text1"/>
-                <w:sz w:val="24"/>
-                <w:szCs w:val="24"/>
-              </w:rPr>
-              <w:t xml:space="preserve">2. Valida and </w:t>
-            </w:r>
-            <w:r>
-              <w:rPr>
-                <w:color w:val="000000" w:themeColor="text1"/>
-                <w:sz w:val="24"/>
-                <w:szCs w:val="24"/>
-              </w:rPr>
-              <w:t xml:space="preserve">compresa tra la data corrente e 2 anni prima </w:t>
-            </w:r>
-            <w:r>
-              <w:rPr>
-                <w:color w:val="000000" w:themeColor="text1"/>
-                <w:sz w:val="24"/>
-                <w:szCs w:val="24"/>
+                <w:lang w:val="en-GB"/>
+              </w:rPr>
+            </w:pPr>
+            <w:r>
+              <w:rPr>
+                <w:lang w:val="en-GB"/>
+              </w:rPr>
+              <w:t xml:space="preserve">2. </w:t>
+            </w:r>
+            <w:r>
+              <w:rPr>
+                <w:lang w:val="en-GB"/>
+              </w:rPr>
+              <w:t>&gt;0</w:t>
+            </w:r>
+            <w:r>
+              <w:rPr>
+                <w:lang w:val="en-GB"/>
+              </w:rPr>
+              <w:t xml:space="preserve"> </w:t>
+            </w:r>
+            <w:r>
+              <w:rPr>
+                <w:color w:val="000000" w:themeColor="text1"/>
+                <w:lang w:val="en-GB"/>
+              </w:rPr>
+              <w:t xml:space="preserve">[if FNS_OK] </w:t>
+            </w:r>
+            <w:r>
+              <w:rPr>
+                <w:lang w:val="en-GB"/>
               </w:rPr>
               <w:t xml:space="preserve">[property </w:t>
             </w:r>
             <w:r>
               <w:rPr>
-                <w:color w:val="000000" w:themeColor="text1"/>
-                <w:sz w:val="24"/>
-                <w:szCs w:val="24"/>
-              </w:rPr>
-              <w:t>VDS</w:t>
-            </w:r>
-            <w:r>
-              <w:rPr>
-                <w:color w:val="000000" w:themeColor="text1"/>
-                <w:sz w:val="24"/>
-                <w:szCs w:val="24"/>
+                <w:lang w:val="en-GB"/>
+              </w:rPr>
+              <w:t>VNS</w:t>
+            </w:r>
+            <w:r>
+              <w:rPr>
+                <w:lang w:val="en-GB"/>
               </w:rPr>
               <w:t>_OK]</w:t>
             </w:r>
             <w:r>
               <w:rPr>
-                <w:color w:val="000000" w:themeColor="text1"/>
                 <w:sz w:val="23"/>
                 <w:szCs w:val="23"/>
+                <w:lang w:val="en-GB"/>
               </w:rPr>
               <w:t xml:space="preserve"> </w:t>
+            </w:r>
+            <w:r>
+              <w:rPr>
+                <w:color w:val="000000" w:themeColor="text1"/>
+                <w:lang w:val="en-GB"/>
+              </w:rPr>
+              <w:t xml:space="preserve"> </w:t>
+            </w:r>
+          </w:p>
+        </w:tc>
+      </w:tr>
+      <w:tr>
+        <w:trPr>
+          <w:cnfStyle w:val="000000010000" w:firstRow="0" w:lastRow="0" w:firstColumn="0" w:lastColumn="0" w:oddVBand="0" w:evenVBand="0" w:oddHBand="0" w:evenHBand="1" w:firstRowFirstColumn="0" w:firstRowLastColumn="0" w:lastRowFirstColumn="0" w:lastRowLastColumn="0"/>
+        </w:trPr>
+        <w:tc>
+          <w:tcPr>
+            <w:cnfStyle w:val="001000000000" w:firstRow="0" w:lastRow="0" w:firstColumn="1" w:lastColumn="0" w:oddVBand="0" w:evenVBand="0" w:oddHBand="0" w:evenHBand="0" w:firstRowFirstColumn="0" w:firstRowLastColumn="0" w:lastRowFirstColumn="0" w:lastRowLastColumn="0"/>
+            <w:tcW w:w="3427" w:type="dxa"/>
+            <w:shd w:val="clear" w:color="auto" w:fill="2E74B5"/>
+          </w:tcPr>
+          <w:p>
+            <w:pPr>
+              <w:rPr>
+                <w:rFonts w:cs="Times New Roman"/>
+                <w:color w:val="FFFFFF" w:themeColor="background1"/>
+                <w:sz w:val="24"/>
+              </w:rPr>
+            </w:pPr>
+            <w:r>
+              <w:rPr>
+                <w:rFonts w:cs="Times New Roman"/>
+                <w:color w:val="FFFFFF" w:themeColor="background1"/>
+                <w:sz w:val="24"/>
+              </w:rPr>
+              <w:t>ENS - Esistenza</w:t>
+            </w:r>
+          </w:p>
+        </w:tc>
+        <w:tc>
+          <w:tcPr>
+            <w:tcW w:w="4544" w:type="dxa"/>
+          </w:tcPr>
+          <w:p>
+            <w:pPr>
+              <w:pStyle w:val="Default"/>
+              <w:cnfStyle w:val="000000010000" w:firstRow="0" w:lastRow="0" w:firstColumn="0" w:lastColumn="0" w:oddVBand="0" w:evenVBand="0" w:oddHBand="0" w:evenHBand="1" w:firstRowFirstColumn="0" w:firstRowLastColumn="0" w:lastRowFirstColumn="0" w:lastRowLastColumn="0"/>
+              <w:rPr>
+                <w:color w:val="000000" w:themeColor="text1"/>
+              </w:rPr>
+            </w:pPr>
+            <w:r>
+              <w:rPr>
+                <w:color w:val="000000" w:themeColor="text1"/>
+              </w:rPr>
+              <w:t xml:space="preserve">1. </w:t>
+            </w:r>
+            <w:r>
+              <w:rPr>
+                <w:color w:val="000000" w:themeColor="text1"/>
+              </w:rPr>
+              <w:t>Non e</w:t>
+            </w:r>
+            <w:r>
+              <w:rPr>
+                <w:color w:val="000000" w:themeColor="text1"/>
+              </w:rPr>
+              <w:t xml:space="preserve">siste nel </w:t>
+            </w:r>
+            <w:r>
+              <w:rPr>
+                <w:color w:val="000000" w:themeColor="text1"/>
+              </w:rPr>
+              <w:t>database</w:t>
+            </w:r>
+            <w:r>
+              <w:rPr>
+                <w:color w:val="000000" w:themeColor="text1"/>
+              </w:rPr>
+              <w:t xml:space="preserve"> [error] </w:t>
+            </w:r>
+          </w:p>
+          <w:p>
+            <w:pPr>
+              <w:pStyle w:val="Default"/>
+              <w:cnfStyle w:val="000000010000" w:firstRow="0" w:lastRow="0" w:firstColumn="0" w:lastColumn="0" w:oddVBand="0" w:evenVBand="0" w:oddHBand="0" w:evenHBand="1" w:firstRowFirstColumn="0" w:firstRowLastColumn="0" w:lastRowFirstColumn="0" w:lastRowLastColumn="0"/>
+              <w:rPr>
+                <w:color w:val="000000" w:themeColor="text1"/>
+                <w:lang w:val="en-GB"/>
+              </w:rPr>
+            </w:pPr>
+            <w:r>
+              <w:rPr>
+                <w:color w:val="000000" w:themeColor="text1"/>
+                <w:lang w:val="en-GB"/>
+              </w:rPr>
+              <w:t>2. Esiste nel database</w:t>
+            </w:r>
+            <w:r>
+              <w:rPr>
+                <w:color w:val="000000" w:themeColor="text1"/>
+                <w:lang w:val="en-GB"/>
+              </w:rPr>
+              <w:t xml:space="preserve">[if FNS_OK] </w:t>
+            </w:r>
+            <w:r>
+              <w:rPr>
+                <w:color w:val="000000" w:themeColor="text1"/>
+                <w:lang w:val="en-GB"/>
+              </w:rPr>
+              <w:t>[if VNS_OK]</w:t>
+            </w:r>
+            <w:r>
+              <w:rPr>
+                <w:color w:val="000000" w:themeColor="text1"/>
+                <w:lang w:val="en-GB"/>
+              </w:rPr>
+              <w:t xml:space="preserve"> [property ENS_OK]</w:t>
             </w:r>
           </w:p>
         </w:tc>
@@ -8061,6 +8289,7 @@
           <w:color w:val="000000" w:themeColor="text1"/>
           <w:sz w:val="24"/>
           <w:szCs w:val="24"/>
+          <w:lang w:val="en-GB"/>
         </w:rPr>
       </w:pPr>
     </w:p>
@@ -8129,7 +8358,7 @@
                 <w:color w:val="000000" w:themeColor="text1"/>
                 <w:sz w:val="24"/>
               </w:rPr>
-              <w:t>Numero scontrino</w:t>
+              <w:t>Codice fiscale</w:t>
             </w:r>
           </w:p>
         </w:tc>
@@ -8162,21 +8391,22 @@
         <w:tc>
           <w:tcPr>
             <w:tcW w:w="4544" w:type="dxa"/>
-            <w:shd w:val="clear" w:color="auto" w:fill="FFFFFF" w:themeFill="background1"/>
           </w:tcPr>
           <w:p>
             <w:pPr>
               <w:pStyle w:val="Default"/>
               <w:cnfStyle w:val="000000000000" w:firstRow="0" w:lastRow="0" w:firstColumn="0" w:lastColumn="0" w:oddVBand="0" w:evenVBand="0" w:oddHBand="0" w:evenHBand="0" w:firstRowFirstColumn="0" w:firstRowLastColumn="0" w:lastRowFirstColumn="0" w:lastRowLastColumn="0"/>
               <w:rPr>
+                <w:color w:val="000000" w:themeColor="text1"/>
                 <w:lang w:val="en-GB"/>
               </w:rPr>
             </w:pPr>
             <w:r>
               <w:rPr>
                 <w:color w:val="000000" w:themeColor="text1"/>
-              </w:rPr>
-              <w:t>[0-9]</w:t>
+                <w:lang w:val="en-GB"/>
+              </w:rPr>
+              <w:t>^[A-Z]{6}[0-9]{2}[A-Z][0-9]{2}[A-Z][0-9]{3}[A-Z]$</w:t>
             </w:r>
           </w:p>
         </w:tc>
@@ -8205,7 +8435,7 @@
                 <w:color w:val="FFFFFF" w:themeColor="background1"/>
                 <w:sz w:val="24"/>
               </w:rPr>
-              <w:t>FNS - Formato</w:t>
+              <w:t>FC - Formato</w:t>
             </w:r>
           </w:p>
         </w:tc>
@@ -8240,256 +8470,19 @@
               <w:rPr>
                 <w:color w:val="000000" w:themeColor="text1"/>
               </w:rPr>
-              <w:t>2. Rispetta il formato [property F</w:t>
-            </w:r>
-            <w:r>
-              <w:rPr>
-                <w:color w:val="000000" w:themeColor="text1"/>
-              </w:rPr>
-              <w:t>NS</w:t>
+              <w:t>2. Rispetta il formato[property F</w:t>
+            </w:r>
+            <w:r>
+              <w:rPr>
+                <w:color w:val="000000" w:themeColor="text1"/>
+              </w:rPr>
+              <w:t>C</w:t>
             </w:r>
             <w:r>
               <w:rPr>
                 <w:color w:val="000000" w:themeColor="text1"/>
               </w:rPr>
               <w:t>_OK]</w:t>
-            </w:r>
-          </w:p>
-        </w:tc>
-      </w:tr>
-      <w:tr>
-        <w:tc>
-          <w:tcPr>
-            <w:cnfStyle w:val="001000000000" w:firstRow="0" w:lastRow="0" w:firstColumn="1" w:lastColumn="0" w:oddVBand="0" w:evenVBand="0" w:oddHBand="0" w:evenHBand="0" w:firstRowFirstColumn="0" w:firstRowLastColumn="0" w:lastRowFirstColumn="0" w:lastRowLastColumn="0"/>
-            <w:tcW w:w="3427" w:type="dxa"/>
-            <w:shd w:val="clear" w:color="auto" w:fill="2E74B5"/>
-          </w:tcPr>
-          <w:p>
-            <w:pPr>
-              <w:rPr>
-                <w:rFonts w:cs="Times New Roman"/>
-                <w:color w:val="FFFFFF" w:themeColor="background1"/>
-                <w:sz w:val="24"/>
-              </w:rPr>
-            </w:pPr>
-            <w:r>
-              <w:rPr>
-                <w:rFonts w:cs="Times New Roman"/>
-                <w:color w:val="FFFFFF" w:themeColor="background1"/>
-                <w:sz w:val="24"/>
-              </w:rPr>
-              <w:t>VNS - Valore</w:t>
-            </w:r>
-          </w:p>
-        </w:tc>
-        <w:tc>
-          <w:tcPr>
-            <w:tcW w:w="4544" w:type="dxa"/>
-            <w:shd w:val="clear" w:color="auto" w:fill="FFFFFF" w:themeFill="background1"/>
-          </w:tcPr>
-          <w:p>
-            <w:pPr>
-              <w:pStyle w:val="Default"/>
-              <w:cnfStyle w:val="000000000000" w:firstRow="0" w:lastRow="0" w:firstColumn="0" w:lastColumn="0" w:oddVBand="0" w:evenVBand="0" w:oddHBand="0" w:evenHBand="0" w:firstRowFirstColumn="0" w:firstRowLastColumn="0" w:lastRowFirstColumn="0" w:lastRowLastColumn="0"/>
-              <w:rPr>
-                <w:lang w:val="en-GB"/>
-              </w:rPr>
-            </w:pPr>
-            <w:r>
-              <w:rPr>
-                <w:lang w:val="en-GB"/>
-              </w:rPr>
-              <w:t>1. ≤</w:t>
-            </w:r>
-            <w:r>
-              <w:rPr>
-                <w:lang w:val="en-GB"/>
-              </w:rPr>
-              <w:t xml:space="preserve"> 0</w:t>
-            </w:r>
-            <w:r>
-              <w:rPr>
-                <w:lang w:val="en-GB"/>
-              </w:rPr>
-              <w:t xml:space="preserve"> [error] </w:t>
-            </w:r>
-          </w:p>
-          <w:p>
-            <w:pPr>
-              <w:pStyle w:val="Default"/>
-              <w:cnfStyle w:val="000000000000" w:firstRow="0" w:lastRow="0" w:firstColumn="0" w:lastColumn="0" w:oddVBand="0" w:evenVBand="0" w:oddHBand="0" w:evenHBand="0" w:firstRowFirstColumn="0" w:firstRowLastColumn="0" w:lastRowFirstColumn="0" w:lastRowLastColumn="0"/>
-              <w:rPr>
-                <w:lang w:val="en-GB"/>
-              </w:rPr>
-            </w:pPr>
-            <w:r>
-              <w:rPr>
-                <w:lang w:val="en-GB"/>
-              </w:rPr>
-              <w:t xml:space="preserve">2. </w:t>
-            </w:r>
-            <w:r>
-              <w:rPr>
-                <w:lang w:val="en-GB"/>
-              </w:rPr>
-              <w:t>&gt;0</w:t>
-            </w:r>
-            <w:r>
-              <w:rPr>
-                <w:lang w:val="en-GB"/>
-              </w:rPr>
-              <w:t xml:space="preserve"> </w:t>
-            </w:r>
-            <w:r>
-              <w:rPr>
-                <w:color w:val="000000" w:themeColor="text1"/>
-                <w:lang w:val="en-GB"/>
-              </w:rPr>
-              <w:t xml:space="preserve">[if FNS_OK] </w:t>
-            </w:r>
-            <w:r>
-              <w:rPr>
-                <w:lang w:val="en-GB"/>
-              </w:rPr>
-              <w:t xml:space="preserve">[property </w:t>
-            </w:r>
-            <w:r>
-              <w:rPr>
-                <w:lang w:val="en-GB"/>
-              </w:rPr>
-              <w:t>VNS</w:t>
-            </w:r>
-            <w:r>
-              <w:rPr>
-                <w:lang w:val="en-GB"/>
-              </w:rPr>
-              <w:t>_OK]</w:t>
-            </w:r>
-            <w:r>
-              <w:rPr>
-                <w:sz w:val="23"/>
-                <w:szCs w:val="23"/>
-                <w:lang w:val="en-GB"/>
-              </w:rPr>
-              <w:t xml:space="preserve"> </w:t>
-            </w:r>
-            <w:r>
-              <w:rPr>
-                <w:color w:val="000000" w:themeColor="text1"/>
-                <w:lang w:val="en-GB"/>
-              </w:rPr>
-              <w:t xml:space="preserve"> </w:t>
-            </w:r>
-          </w:p>
-        </w:tc>
-      </w:tr>
-      <w:tr>
-        <w:trPr>
-          <w:cnfStyle w:val="000000010000" w:firstRow="0" w:lastRow="0" w:firstColumn="0" w:lastColumn="0" w:oddVBand="0" w:evenVBand="0" w:oddHBand="0" w:evenHBand="1" w:firstRowFirstColumn="0" w:firstRowLastColumn="0" w:lastRowFirstColumn="0" w:lastRowLastColumn="0"/>
-        </w:trPr>
-        <w:tc>
-          <w:tcPr>
-            <w:cnfStyle w:val="001000000000" w:firstRow="0" w:lastRow="0" w:firstColumn="1" w:lastColumn="0" w:oddVBand="0" w:evenVBand="0" w:oddHBand="0" w:evenHBand="0" w:firstRowFirstColumn="0" w:firstRowLastColumn="0" w:lastRowFirstColumn="0" w:lastRowLastColumn="0"/>
-            <w:tcW w:w="3427" w:type="dxa"/>
-            <w:shd w:val="clear" w:color="auto" w:fill="2E74B5"/>
-          </w:tcPr>
-          <w:p>
-            <w:pPr>
-              <w:rPr>
-                <w:rFonts w:cs="Times New Roman"/>
-                <w:color w:val="FFFFFF" w:themeColor="background1"/>
-                <w:sz w:val="24"/>
-              </w:rPr>
-            </w:pPr>
-            <w:r>
-              <w:rPr>
-                <w:rFonts w:cs="Times New Roman"/>
-                <w:color w:val="FFFFFF" w:themeColor="background1"/>
-                <w:sz w:val="24"/>
-              </w:rPr>
-              <w:t>ENS - Esistenza</w:t>
-            </w:r>
-          </w:p>
-        </w:tc>
-        <w:tc>
-          <w:tcPr>
-            <w:tcW w:w="4544" w:type="dxa"/>
-          </w:tcPr>
-          <w:p>
-            <w:pPr>
-              <w:pStyle w:val="Default"/>
-              <w:cnfStyle w:val="000000010000" w:firstRow="0" w:lastRow="0" w:firstColumn="0" w:lastColumn="0" w:oddVBand="0" w:evenVBand="0" w:oddHBand="0" w:evenHBand="1" w:firstRowFirstColumn="0" w:firstRowLastColumn="0" w:lastRowFirstColumn="0" w:lastRowLastColumn="0"/>
-              <w:rPr>
-                <w:color w:val="000000" w:themeColor="text1"/>
-              </w:rPr>
-            </w:pPr>
-            <w:r>
-              <w:rPr>
-                <w:color w:val="000000" w:themeColor="text1"/>
-              </w:rPr>
-              <w:t xml:space="preserve">1. </w:t>
-            </w:r>
-            <w:r>
-              <w:rPr>
-                <w:color w:val="000000" w:themeColor="text1"/>
-              </w:rPr>
-              <w:t>Non e</w:t>
-            </w:r>
-            <w:r>
-              <w:rPr>
-                <w:color w:val="000000" w:themeColor="text1"/>
-              </w:rPr>
-              <w:t xml:space="preserve">siste nel </w:t>
-            </w:r>
-            <w:r>
-              <w:rPr>
-                <w:color w:val="000000" w:themeColor="text1"/>
-              </w:rPr>
-              <w:t>database</w:t>
-            </w:r>
-            <w:r>
-              <w:rPr>
-                <w:color w:val="000000" w:themeColor="text1"/>
-              </w:rPr>
-              <w:t xml:space="preserve"> [error] </w:t>
-            </w:r>
-          </w:p>
-          <w:p>
-            <w:pPr>
-              <w:pStyle w:val="Default"/>
-              <w:cnfStyle w:val="000000010000" w:firstRow="0" w:lastRow="0" w:firstColumn="0" w:lastColumn="0" w:oddVBand="0" w:evenVBand="0" w:oddHBand="0" w:evenHBand="1" w:firstRowFirstColumn="0" w:firstRowLastColumn="0" w:lastRowFirstColumn="0" w:lastRowLastColumn="0"/>
-              <w:rPr>
-                <w:color w:val="000000" w:themeColor="text1"/>
-                <w:lang w:val="en-GB"/>
-              </w:rPr>
-            </w:pPr>
-            <w:r>
-              <w:rPr>
-                <w:color w:val="000000" w:themeColor="text1"/>
-                <w:lang w:val="en-GB"/>
-              </w:rPr>
-              <w:t>2. Esiste nel database</w:t>
-            </w:r>
-            <w:r>
-              <w:rPr>
-                <w:color w:val="000000" w:themeColor="text1"/>
-                <w:lang w:val="en-GB"/>
-              </w:rPr>
-              <w:t xml:space="preserve">[if FNS_OK] </w:t>
-            </w:r>
-            <w:r>
-              <w:rPr>
-                <w:color w:val="000000" w:themeColor="text1"/>
-                <w:lang w:val="en-GB"/>
-              </w:rPr>
-              <w:t>[if VNS_OK]</w:t>
-            </w:r>
-            <w:r>
-              <w:rPr>
-                <w:color w:val="000000" w:themeColor="text1"/>
-                <w:lang w:val="en-GB"/>
-              </w:rPr>
-              <w:t xml:space="preserve"> [property ENS_OK]</w:t>
             </w:r>
           </w:p>
         </w:tc>
@@ -8502,7 +8495,16 @@
           <w:color w:val="000000" w:themeColor="text1"/>
           <w:sz w:val="24"/>
           <w:szCs w:val="24"/>
-          <w:lang w:val="en-GB"/>
+        </w:rPr>
+      </w:pPr>
+    </w:p>
+    <w:p>
+      <w:pPr>
+        <w:jc w:val="both"/>
+        <w:rPr>
+          <w:color w:val="000000" w:themeColor="text1"/>
+          <w:sz w:val="24"/>
+          <w:szCs w:val="24"/>
         </w:rPr>
       </w:pPr>
     </w:p>
@@ -8646,7 +8648,15 @@
                 <w:color w:val="000000" w:themeColor="text1"/>
                 <w:sz w:val="24"/>
               </w:rPr>
-              <w:t>_1:1</w:t>
+              <w:t>_1:</w:t>
+            </w:r>
+            <w:r>
+              <w:rPr>
+                <w:rFonts w:asciiTheme="minorHAnsi" w:hAnsiTheme="minorHAnsi" w:cs="Times New Roman"/>
+                <w:color w:val="000000" w:themeColor="text1"/>
+                <w:sz w:val="24"/>
+              </w:rPr>
+              <w:t>1</w:t>
             </w:r>
           </w:p>
         </w:tc>
@@ -8733,7 +8743,15 @@
                 <w:color w:val="000000" w:themeColor="text1"/>
                 <w:sz w:val="24"/>
               </w:rPr>
-              <w:t>_1:2</w:t>
+              <w:t>_1:</w:t>
+            </w:r>
+            <w:r>
+              <w:rPr>
+                <w:rFonts w:asciiTheme="minorHAnsi" w:hAnsiTheme="minorHAnsi" w:cs="Times New Roman"/>
+                <w:color w:val="000000" w:themeColor="text1"/>
+                <w:sz w:val="24"/>
+              </w:rPr>
+              <w:t>2</w:t>
             </w:r>
           </w:p>
         </w:tc>
@@ -8758,25 +8776,7 @@
                 <w:sz w:val="24"/>
                 <w:lang w:val="en-GB"/>
               </w:rPr>
-              <w:t>LN2.</w:t>
-            </w:r>
-            <w:r>
-              <w:rPr>
-                <w:rFonts w:ascii="Garamond" w:hAnsi="Garamond" w:cs="Times New Roman"/>
-                <w:color w:val="000000" w:themeColor="text1"/>
-                <w:sz w:val="24"/>
-                <w:lang w:val="en-GB"/>
-              </w:rPr>
-              <w:t>F</w:t>
-            </w:r>
-            <w:r>
-              <w:rPr>
-                <w:rFonts w:ascii="Garamond" w:hAnsi="Garamond" w:cs="Times New Roman"/>
-                <w:color w:val="000000" w:themeColor="text1"/>
-                <w:sz w:val="24"/>
-                <w:lang w:val="en-GB"/>
-              </w:rPr>
-              <w:t>C1</w:t>
+              <w:t>LN2.LI1</w:t>
             </w:r>
           </w:p>
         </w:tc>
@@ -8811,18 +8811,26 @@
           <w:p>
             <w:pPr>
               <w:rPr>
+                <w:rFonts w:cs="Times New Roman"/>
+                <w:color w:val="000000" w:themeColor="text1"/>
+                <w:sz w:val="24"/>
+              </w:rPr>
+            </w:pPr>
+            <w:r>
+              <w:rPr>
                 <w:rFonts w:asciiTheme="minorHAnsi" w:hAnsiTheme="minorHAnsi" w:cs="Times New Roman"/>
                 <w:color w:val="000000" w:themeColor="text1"/>
                 <w:sz w:val="24"/>
               </w:rPr>
-            </w:pPr>
+              <w:t>TC_</w:t>
+            </w:r>
             <w:r>
               <w:rPr>
                 <w:rFonts w:asciiTheme="minorHAnsi" w:hAnsiTheme="minorHAnsi" w:cs="Times New Roman"/>
                 <w:color w:val="000000" w:themeColor="text1"/>
                 <w:sz w:val="24"/>
               </w:rPr>
-              <w:t>TC_</w:t>
+              <w:t>A</w:t>
             </w:r>
             <w:r>
               <w:rPr>
@@ -8830,7 +8838,7 @@
                 <w:color w:val="000000" w:themeColor="text1"/>
                 <w:sz w:val="24"/>
               </w:rPr>
-              <w:t>A</w:t>
+              <w:t>_1:</w:t>
             </w:r>
             <w:r>
               <w:rPr>
@@ -8838,7 +8846,7 @@
                 <w:color w:val="000000" w:themeColor="text1"/>
                 <w:sz w:val="24"/>
               </w:rPr>
-              <w:t>_1:3</w:t>
+              <w:t>3</w:t>
             </w:r>
           </w:p>
         </w:tc>
@@ -8863,25 +8871,7 @@
                 <w:sz w:val="24"/>
                 <w:lang w:val="en-GB"/>
               </w:rPr>
-              <w:t>LN2.</w:t>
-            </w:r>
-            <w:r>
-              <w:rPr>
-                <w:rFonts w:ascii="Garamond" w:hAnsi="Garamond" w:cs="Times New Roman"/>
-                <w:color w:val="000000" w:themeColor="text1"/>
-                <w:sz w:val="24"/>
-                <w:lang w:val="en-GB"/>
-              </w:rPr>
-              <w:t>F</w:t>
-            </w:r>
-            <w:r>
-              <w:rPr>
-                <w:rFonts w:ascii="Garamond" w:hAnsi="Garamond" w:cs="Times New Roman"/>
-                <w:color w:val="000000" w:themeColor="text1"/>
-                <w:sz w:val="24"/>
-                <w:lang w:val="en-GB"/>
-              </w:rPr>
-              <w:t>C2.LI1</w:t>
+              <w:t>LN2.LI2.LT1</w:t>
             </w:r>
           </w:p>
         </w:tc>
@@ -8969,7 +8959,6 @@
                 <w:rFonts w:ascii="Garamond" w:hAnsi="Garamond" w:cs="Times New Roman"/>
                 <w:color w:val="000000" w:themeColor="text1"/>
                 <w:sz w:val="24"/>
-                <w:lang w:val="en-GB"/>
               </w:rPr>
             </w:pPr>
             <w:r>
@@ -8977,27 +8966,16 @@
                 <w:rFonts w:ascii="Garamond" w:hAnsi="Garamond" w:cs="Times New Roman"/>
                 <w:color w:val="000000" w:themeColor="text1"/>
                 <w:sz w:val="24"/>
-                <w:lang w:val="en-GB"/>
-              </w:rPr>
-              <w:t>LN2.</w:t>
+              </w:rPr>
+              <w:t>LN2.LI2.LT2.FT</w:t>
             </w:r>
             <w:r>
               <w:rPr>
                 <w:rFonts w:ascii="Garamond" w:hAnsi="Garamond" w:cs="Times New Roman"/>
                 <w:color w:val="000000" w:themeColor="text1"/>
                 <w:sz w:val="24"/>
-                <w:lang w:val="en-GB"/>
-              </w:rPr>
-              <w:t>F</w:t>
-            </w:r>
-            <w:r>
-              <w:rPr>
-                <w:rFonts w:ascii="Garamond" w:hAnsi="Garamond" w:cs="Times New Roman"/>
-                <w:color w:val="000000" w:themeColor="text1"/>
-                <w:sz w:val="24"/>
-                <w:lang w:val="en-GB"/>
-              </w:rPr>
-              <w:t>C2.LI2.LT1</w:t>
+              </w:rPr>
+              <w:t>1</w:t>
             </w:r>
           </w:p>
         </w:tc>
@@ -9090,7 +9068,7 @@
                 <w:color w:val="000000" w:themeColor="text1"/>
                 <w:sz w:val="24"/>
               </w:rPr>
-              <w:t>LN2.</w:t>
+              <w:t>LN2.LI2.LT2.FT</w:t>
             </w:r>
             <w:r>
               <w:rPr>
@@ -9098,23 +9076,7 @@
                 <w:color w:val="000000" w:themeColor="text1"/>
                 <w:sz w:val="24"/>
               </w:rPr>
-              <w:t>F</w:t>
-            </w:r>
-            <w:r>
-              <w:rPr>
-                <w:rFonts w:ascii="Garamond" w:hAnsi="Garamond" w:cs="Times New Roman"/>
-                <w:color w:val="000000" w:themeColor="text1"/>
-                <w:sz w:val="24"/>
-              </w:rPr>
-              <w:t>C2.LI2.LT2.FT</w:t>
-            </w:r>
-            <w:r>
-              <w:rPr>
-                <w:rFonts w:ascii="Garamond" w:hAnsi="Garamond" w:cs="Times New Roman"/>
-                <w:color w:val="000000" w:themeColor="text1"/>
-                <w:sz w:val="24"/>
-              </w:rPr>
-              <w:t>1</w:t>
+              <w:t>2.LNP1</w:t>
             </w:r>
           </w:p>
         </w:tc>
@@ -9163,6 +9125,7 @@
                 <w:color w:val="000000" w:themeColor="text1"/>
                 <w:sz w:val="24"/>
               </w:rPr>
+              <w:lastRenderedPageBreak/>
               <w:t>TC_</w:t>
             </w:r>
             <w:r>
@@ -9210,7 +9173,7 @@
                 <w:color w:val="000000" w:themeColor="text1"/>
                 <w:sz w:val="24"/>
               </w:rPr>
-              <w:t>LN2.</w:t>
+              <w:t>LN2.LI2.LT2.FT</w:t>
             </w:r>
             <w:r>
               <w:rPr>
@@ -9218,23 +9181,7 @@
                 <w:color w:val="000000" w:themeColor="text1"/>
                 <w:sz w:val="24"/>
               </w:rPr>
-              <w:t>F</w:t>
-            </w:r>
-            <w:r>
-              <w:rPr>
-                <w:rFonts w:ascii="Garamond" w:hAnsi="Garamond" w:cs="Times New Roman"/>
-                <w:color w:val="000000" w:themeColor="text1"/>
-                <w:sz w:val="24"/>
-              </w:rPr>
-              <w:t>C2.LI2.LT2.FT</w:t>
-            </w:r>
-            <w:r>
-              <w:rPr>
-                <w:rFonts w:ascii="Garamond" w:hAnsi="Garamond" w:cs="Times New Roman"/>
-                <w:color w:val="000000" w:themeColor="text1"/>
-                <w:sz w:val="24"/>
-              </w:rPr>
-              <w:t>2.LNP1</w:t>
+              <w:t>2.LNP2.LTP1</w:t>
             </w:r>
           </w:p>
         </w:tc>
@@ -9327,7 +9274,7 @@
                 <w:color w:val="000000" w:themeColor="text1"/>
                 <w:sz w:val="24"/>
               </w:rPr>
-              <w:t>LN2.</w:t>
+              <w:t>LN2.LI2.LT2.FT</w:t>
             </w:r>
             <w:r>
               <w:rPr>
@@ -9335,23 +9282,7 @@
                 <w:color w:val="000000" w:themeColor="text1"/>
                 <w:sz w:val="24"/>
               </w:rPr>
-              <w:t>F</w:t>
-            </w:r>
-            <w:r>
-              <w:rPr>
-                <w:rFonts w:ascii="Garamond" w:hAnsi="Garamond" w:cs="Times New Roman"/>
-                <w:color w:val="000000" w:themeColor="text1"/>
-                <w:sz w:val="24"/>
-              </w:rPr>
-              <w:t>C2.LI2.LT2.FT</w:t>
-            </w:r>
-            <w:r>
-              <w:rPr>
-                <w:rFonts w:ascii="Garamond" w:hAnsi="Garamond" w:cs="Times New Roman"/>
-                <w:color w:val="000000" w:themeColor="text1"/>
-                <w:sz w:val="24"/>
-              </w:rPr>
-              <w:t>2.LNP2.LTP1</w:t>
+              <w:t>2.LNP2.LTP2.LCP1</w:t>
             </w:r>
           </w:p>
         </w:tc>
@@ -9400,7 +9331,6 @@
                 <w:color w:val="000000" w:themeColor="text1"/>
                 <w:sz w:val="24"/>
               </w:rPr>
-              <w:lastRenderedPageBreak/>
               <w:t>TC_</w:t>
             </w:r>
             <w:r>
@@ -9448,7 +9378,7 @@
                 <w:color w:val="000000" w:themeColor="text1"/>
                 <w:sz w:val="24"/>
               </w:rPr>
-              <w:t>LN2.</w:t>
+              <w:t>LN2.LI2.LT2.FT</w:t>
             </w:r>
             <w:r>
               <w:rPr>
@@ -9456,23 +9386,7 @@
                 <w:color w:val="000000" w:themeColor="text1"/>
                 <w:sz w:val="24"/>
               </w:rPr>
-              <w:t>F</w:t>
-            </w:r>
-            <w:r>
-              <w:rPr>
-                <w:rFonts w:ascii="Garamond" w:hAnsi="Garamond" w:cs="Times New Roman"/>
-                <w:color w:val="000000" w:themeColor="text1"/>
-                <w:sz w:val="24"/>
-              </w:rPr>
-              <w:t>C2.LI2.LT2.FT</w:t>
-            </w:r>
-            <w:r>
-              <w:rPr>
-                <w:rFonts w:ascii="Garamond" w:hAnsi="Garamond" w:cs="Times New Roman"/>
-                <w:color w:val="000000" w:themeColor="text1"/>
-                <w:sz w:val="24"/>
-              </w:rPr>
-              <w:t>2.LNP2.LTP2.LCP1</w:t>
+              <w:t>2.LNP2.LTP2.LCP2.FCP1</w:t>
             </w:r>
           </w:p>
         </w:tc>
@@ -9565,7 +9479,7 @@
                 <w:color w:val="000000" w:themeColor="text1"/>
                 <w:sz w:val="24"/>
               </w:rPr>
-              <w:t>LN2.</w:t>
+              <w:t>LN2.LI2.LT2.FT</w:t>
             </w:r>
             <w:r>
               <w:rPr>
@@ -9573,23 +9487,7 @@
                 <w:color w:val="000000" w:themeColor="text1"/>
                 <w:sz w:val="24"/>
               </w:rPr>
-              <w:t>F</w:t>
-            </w:r>
-            <w:r>
-              <w:rPr>
-                <w:rFonts w:ascii="Garamond" w:hAnsi="Garamond" w:cs="Times New Roman"/>
-                <w:color w:val="000000" w:themeColor="text1"/>
-                <w:sz w:val="24"/>
-              </w:rPr>
-              <w:t>C2.LI2.LT2.FT</w:t>
-            </w:r>
-            <w:r>
-              <w:rPr>
-                <w:rFonts w:ascii="Garamond" w:hAnsi="Garamond" w:cs="Times New Roman"/>
-                <w:color w:val="000000" w:themeColor="text1"/>
-                <w:sz w:val="24"/>
-              </w:rPr>
-              <w:t>2.LNP2.LTP2.LCP2.FCP1</w:t>
+              <w:t>2.LNP2.LTP2.LCP2.FCP2.ECP1</w:t>
             </w:r>
           </w:p>
         </w:tc>
@@ -9662,7 +9560,15 @@
                 <w:color w:val="000000" w:themeColor="text1"/>
                 <w:sz w:val="24"/>
               </w:rPr>
-              <w:t>10</w:t>
+              <w:t>1</w:t>
+            </w:r>
+            <w:r>
+              <w:rPr>
+                <w:rFonts w:asciiTheme="minorHAnsi" w:hAnsiTheme="minorHAnsi" w:cs="Times New Roman"/>
+                <w:color w:val="000000" w:themeColor="text1"/>
+                <w:sz w:val="24"/>
+              </w:rPr>
+              <w:t>0</w:t>
             </w:r>
           </w:p>
         </w:tc>
@@ -9685,7 +9591,7 @@
                 <w:color w:val="000000" w:themeColor="text1"/>
                 <w:sz w:val="24"/>
               </w:rPr>
-              <w:t>LN2.</w:t>
+              <w:t>LN2.LI2.LT2.FT</w:t>
             </w:r>
             <w:r>
               <w:rPr>
@@ -9693,23 +9599,7 @@
                 <w:color w:val="000000" w:themeColor="text1"/>
                 <w:sz w:val="24"/>
               </w:rPr>
-              <w:t>F</w:t>
-            </w:r>
-            <w:r>
-              <w:rPr>
-                <w:rFonts w:ascii="Garamond" w:hAnsi="Garamond" w:cs="Times New Roman"/>
-                <w:color w:val="000000" w:themeColor="text1"/>
-                <w:sz w:val="24"/>
-              </w:rPr>
-              <w:t>C2.LI2.LT2.FT</w:t>
-            </w:r>
-            <w:r>
-              <w:rPr>
-                <w:rFonts w:ascii="Garamond" w:hAnsi="Garamond" w:cs="Times New Roman"/>
-                <w:color w:val="000000" w:themeColor="text1"/>
-                <w:sz w:val="24"/>
-              </w:rPr>
-              <w:t>2.LNP2.LTP2.LCP2.FCP2.ECP1</w:t>
+              <w:t>2.LNP2.LTP2.LCP2.FCP2.ECP2.LNS1</w:t>
             </w:r>
           </w:p>
         </w:tc>
@@ -9779,7 +9669,15 @@
                 <w:color w:val="000000" w:themeColor="text1"/>
                 <w:sz w:val="24"/>
               </w:rPr>
-              <w:t>11</w:t>
+              <w:t>1</w:t>
+            </w:r>
+            <w:r>
+              <w:rPr>
+                <w:rFonts w:asciiTheme="minorHAnsi" w:hAnsiTheme="minorHAnsi" w:cs="Times New Roman"/>
+                <w:color w:val="000000" w:themeColor="text1"/>
+                <w:sz w:val="24"/>
+              </w:rPr>
+              <w:t>1</w:t>
             </w:r>
           </w:p>
         </w:tc>
@@ -9802,7 +9700,7 @@
                 <w:color w:val="000000" w:themeColor="text1"/>
                 <w:sz w:val="24"/>
               </w:rPr>
-              <w:t>LN2.</w:t>
+              <w:t>LN2.LI2.LT2.FT</w:t>
             </w:r>
             <w:r>
               <w:rPr>
@@ -9810,23 +9708,7 @@
                 <w:color w:val="000000" w:themeColor="text1"/>
                 <w:sz w:val="24"/>
               </w:rPr>
-              <w:t>F</w:t>
-            </w:r>
-            <w:r>
-              <w:rPr>
-                <w:rFonts w:ascii="Garamond" w:hAnsi="Garamond" w:cs="Times New Roman"/>
-                <w:color w:val="000000" w:themeColor="text1"/>
-                <w:sz w:val="24"/>
-              </w:rPr>
-              <w:t>C2.LI2.LT2.FT</w:t>
-            </w:r>
-            <w:r>
-              <w:rPr>
-                <w:rFonts w:ascii="Garamond" w:hAnsi="Garamond" w:cs="Times New Roman"/>
-                <w:color w:val="000000" w:themeColor="text1"/>
-                <w:sz w:val="24"/>
-              </w:rPr>
-              <w:t>2.LNP2.LTP2.LCP2.FCP2.ECP2.LNS1</w:t>
+              <w:t>2.LNP2.LTP2.LCP2.FCP2.ECP2.LNS2.VDS1</w:t>
             </w:r>
           </w:p>
         </w:tc>
@@ -9899,7 +9781,15 @@
                 <w:color w:val="000000" w:themeColor="text1"/>
                 <w:sz w:val="24"/>
               </w:rPr>
-              <w:t>12</w:t>
+              <w:t>1</w:t>
+            </w:r>
+            <w:r>
+              <w:rPr>
+                <w:rFonts w:asciiTheme="minorHAnsi" w:hAnsiTheme="minorHAnsi" w:cs="Times New Roman"/>
+                <w:color w:val="000000" w:themeColor="text1"/>
+                <w:sz w:val="24"/>
+              </w:rPr>
+              <w:t>2</w:t>
             </w:r>
           </w:p>
         </w:tc>
@@ -9922,7 +9812,7 @@
                 <w:color w:val="000000" w:themeColor="text1"/>
                 <w:sz w:val="24"/>
               </w:rPr>
-              <w:t>LN2.</w:t>
+              <w:t>LN2.LI2.LT2.FT</w:t>
             </w:r>
             <w:r>
               <w:rPr>
@@ -9930,23 +9820,7 @@
                 <w:color w:val="000000" w:themeColor="text1"/>
                 <w:sz w:val="24"/>
               </w:rPr>
-              <w:t>F</w:t>
-            </w:r>
-            <w:r>
-              <w:rPr>
-                <w:rFonts w:ascii="Garamond" w:hAnsi="Garamond" w:cs="Times New Roman"/>
-                <w:color w:val="000000" w:themeColor="text1"/>
-                <w:sz w:val="24"/>
-              </w:rPr>
-              <w:t>C2.LI2.LT2.FT</w:t>
-            </w:r>
-            <w:r>
-              <w:rPr>
-                <w:rFonts w:ascii="Garamond" w:hAnsi="Garamond" w:cs="Times New Roman"/>
-                <w:color w:val="000000" w:themeColor="text1"/>
-                <w:sz w:val="24"/>
-              </w:rPr>
-              <w:t>2.LNP2.LTP2.LCP2.FCP2.ECP2.LNS2.VDS1</w:t>
+              <w:t>2.LNP2.LTP2.LCP2.FCP2.ECP2.LNS2.VDS2.FNS1</w:t>
             </w:r>
           </w:p>
         </w:tc>
@@ -10016,7 +9890,15 @@
                 <w:color w:val="000000" w:themeColor="text1"/>
                 <w:sz w:val="24"/>
               </w:rPr>
-              <w:t>13</w:t>
+              <w:t>1</w:t>
+            </w:r>
+            <w:r>
+              <w:rPr>
+                <w:rFonts w:asciiTheme="minorHAnsi" w:hAnsiTheme="minorHAnsi" w:cs="Times New Roman"/>
+                <w:color w:val="000000" w:themeColor="text1"/>
+                <w:sz w:val="24"/>
+              </w:rPr>
+              <w:t>3</w:t>
             </w:r>
           </w:p>
         </w:tc>
@@ -10039,7 +9921,7 @@
                 <w:color w:val="000000" w:themeColor="text1"/>
                 <w:sz w:val="24"/>
               </w:rPr>
-              <w:t>LN2.</w:t>
+              <w:t>LN2.LI2.LT2.FT</w:t>
             </w:r>
             <w:r>
               <w:rPr>
@@ -10047,7 +9929,7 @@
                 <w:color w:val="000000" w:themeColor="text1"/>
                 <w:sz w:val="24"/>
               </w:rPr>
-              <w:t>F</w:t>
+              <w:t>2.LNP2.LTP2.LCP2.FCP2.ECP2.L</w:t>
             </w:r>
             <w:r>
               <w:rPr>
@@ -10055,7 +9937,7 @@
                 <w:color w:val="000000" w:themeColor="text1"/>
                 <w:sz w:val="24"/>
               </w:rPr>
-              <w:t>C2.LI2.LT2.FT</w:t>
+              <w:t>N</w:t>
             </w:r>
             <w:r>
               <w:rPr>
@@ -10063,7 +9945,23 @@
                 <w:color w:val="000000" w:themeColor="text1"/>
                 <w:sz w:val="24"/>
               </w:rPr>
-              <w:t>2.LNP2.LTP2.LCP2.FCP2.ECP2.LNS2.VDS2.FNS1</w:t>
+              <w:t>S2.VDS2.</w:t>
+            </w:r>
+            <w:r>
+              <w:rPr>
+                <w:rFonts w:ascii="Garamond" w:hAnsi="Garamond" w:cs="Times New Roman"/>
+                <w:color w:val="000000" w:themeColor="text1"/>
+                <w:sz w:val="24"/>
+              </w:rPr>
+              <w:t>FNS2.</w:t>
+            </w:r>
+            <w:r>
+              <w:rPr>
+                <w:rFonts w:ascii="Garamond" w:hAnsi="Garamond" w:cs="Times New Roman"/>
+                <w:color w:val="000000" w:themeColor="text1"/>
+                <w:sz w:val="24"/>
+              </w:rPr>
+              <w:t>VNS1</w:t>
             </w:r>
           </w:p>
         </w:tc>
@@ -10167,7 +10065,7 @@
                 <w:color w:val="000000" w:themeColor="text1"/>
                 <w:sz w:val="24"/>
               </w:rPr>
-              <w:t>LN2.</w:t>
+              <w:t>LN2.LI2.LT2.FT</w:t>
             </w:r>
             <w:r>
               <w:rPr>
@@ -10175,7 +10073,7 @@
                 <w:color w:val="000000" w:themeColor="text1"/>
                 <w:sz w:val="24"/>
               </w:rPr>
-              <w:t>F</w:t>
+              <w:t>2.LNP2.LTP2.LCP2.FCP2.ECP2.LNS2.VDS2.</w:t>
             </w:r>
             <w:r>
               <w:rPr>
@@ -10183,7 +10081,7 @@
                 <w:color w:val="000000" w:themeColor="text1"/>
                 <w:sz w:val="24"/>
               </w:rPr>
-              <w:t>C2.LI2.LT2.FT</w:t>
+              <w:t xml:space="preserve"> FNS2.</w:t>
             </w:r>
             <w:r>
               <w:rPr>
@@ -10191,39 +10089,7 @@
                 <w:color w:val="000000" w:themeColor="text1"/>
                 <w:sz w:val="24"/>
               </w:rPr>
-              <w:t>2.LNP2.LTP2.LCP2.FCP2.ECP2.L</w:t>
-            </w:r>
-            <w:r>
-              <w:rPr>
-                <w:rFonts w:ascii="Garamond" w:hAnsi="Garamond" w:cs="Times New Roman"/>
-                <w:color w:val="000000" w:themeColor="text1"/>
-                <w:sz w:val="24"/>
-              </w:rPr>
-              <w:t>N</w:t>
-            </w:r>
-            <w:r>
-              <w:rPr>
-                <w:rFonts w:ascii="Garamond" w:hAnsi="Garamond" w:cs="Times New Roman"/>
-                <w:color w:val="000000" w:themeColor="text1"/>
-                <w:sz w:val="24"/>
-              </w:rPr>
-              <w:t>S2.VDS2.</w:t>
-            </w:r>
-            <w:r>
-              <w:rPr>
-                <w:rFonts w:ascii="Garamond" w:hAnsi="Garamond" w:cs="Times New Roman"/>
-                <w:color w:val="000000" w:themeColor="text1"/>
-                <w:sz w:val="24"/>
-              </w:rPr>
-              <w:t>FNS2.</w:t>
-            </w:r>
-            <w:r>
-              <w:rPr>
-                <w:rFonts w:ascii="Garamond" w:hAnsi="Garamond" w:cs="Times New Roman"/>
-                <w:color w:val="000000" w:themeColor="text1"/>
-                <w:sz w:val="24"/>
-              </w:rPr>
-              <w:t>VNS1</w:t>
+              <w:t>VNS2.ENS1</w:t>
             </w:r>
           </w:p>
         </w:tc>
@@ -10293,15 +10159,7 @@
                 <w:color w:val="000000" w:themeColor="text1"/>
                 <w:sz w:val="24"/>
               </w:rPr>
-              <w:t>1</w:t>
-            </w:r>
-            <w:r>
-              <w:rPr>
-                <w:rFonts w:asciiTheme="minorHAnsi" w:hAnsiTheme="minorHAnsi" w:cs="Times New Roman"/>
-                <w:color w:val="000000" w:themeColor="text1"/>
-                <w:sz w:val="24"/>
-              </w:rPr>
-              <w:t>5</w:t>
+              <w:t>15</w:t>
             </w:r>
           </w:p>
         </w:tc>
@@ -10324,7 +10182,7 @@
                 <w:color w:val="000000" w:themeColor="text1"/>
                 <w:sz w:val="24"/>
               </w:rPr>
-              <w:t>LN2.</w:t>
+              <w:t>LN2.LI2.LT2.FT</w:t>
             </w:r>
             <w:r>
               <w:rPr>
@@ -10332,39 +10190,7 @@
                 <w:color w:val="000000" w:themeColor="text1"/>
                 <w:sz w:val="24"/>
               </w:rPr>
-              <w:t>F</w:t>
-            </w:r>
-            <w:r>
-              <w:rPr>
-                <w:rFonts w:ascii="Garamond" w:hAnsi="Garamond" w:cs="Times New Roman"/>
-                <w:color w:val="000000" w:themeColor="text1"/>
-                <w:sz w:val="24"/>
-              </w:rPr>
-              <w:t>C2.LI2.LT2.FT</w:t>
-            </w:r>
-            <w:r>
-              <w:rPr>
-                <w:rFonts w:ascii="Garamond" w:hAnsi="Garamond" w:cs="Times New Roman"/>
-                <w:color w:val="000000" w:themeColor="text1"/>
-                <w:sz w:val="24"/>
-              </w:rPr>
-              <w:t>2.LNP2.LTP2.LCP2.FCP2.ECP2.LNS2.VDS2.</w:t>
-            </w:r>
-            <w:r>
-              <w:rPr>
-                <w:rFonts w:ascii="Garamond" w:hAnsi="Garamond" w:cs="Times New Roman"/>
-                <w:color w:val="000000" w:themeColor="text1"/>
-                <w:sz w:val="24"/>
-              </w:rPr>
-              <w:t xml:space="preserve"> FNS2.</w:t>
-            </w:r>
-            <w:r>
-              <w:rPr>
-                <w:rFonts w:ascii="Garamond" w:hAnsi="Garamond" w:cs="Times New Roman"/>
-                <w:color w:val="000000" w:themeColor="text1"/>
-                <w:sz w:val="24"/>
-              </w:rPr>
-              <w:t>VNS2.ENS1</w:t>
+              <w:t>2.LNP2.LTP2.LCP2.FCP2.ECP2.LNS2.VDS2. FNS2.VNS2.ENS2.FC1</w:t>
             </w:r>
           </w:p>
         </w:tc>
@@ -10468,7 +10294,7 @@
                 <w:color w:val="000000" w:themeColor="text1"/>
                 <w:sz w:val="24"/>
               </w:rPr>
-              <w:t>LN2.</w:t>
+              <w:t>LN2.LI2.LT2.FT</w:t>
             </w:r>
             <w:r>
               <w:rPr>
@@ -10476,7 +10302,7 @@
                 <w:color w:val="000000" w:themeColor="text1"/>
                 <w:sz w:val="24"/>
               </w:rPr>
-              <w:t>F</w:t>
+              <w:t>2.LNP2.LTP2.LCP2.FCP2.ECP2.LNS2.VDS2.</w:t>
             </w:r>
             <w:r>
               <w:rPr>
@@ -10484,7 +10310,7 @@
                 <w:color w:val="000000" w:themeColor="text1"/>
                 <w:sz w:val="24"/>
               </w:rPr>
-              <w:t>C2.LI2.LT2.FT</w:t>
+              <w:t xml:space="preserve"> FNS2.</w:t>
             </w:r>
             <w:r>
               <w:rPr>
@@ -10492,7 +10318,7 @@
                 <w:color w:val="000000" w:themeColor="text1"/>
                 <w:sz w:val="24"/>
               </w:rPr>
-              <w:t>2.LNP2.LTP2.LCP2.FCP2.ECP2.LNS2.VDS2.</w:t>
+              <w:t>VNS2.ENS2</w:t>
             </w:r>
             <w:r>
               <w:rPr>
@@ -10500,15 +10326,7 @@
                 <w:color w:val="000000" w:themeColor="text1"/>
                 <w:sz w:val="24"/>
               </w:rPr>
-              <w:t xml:space="preserve"> FNS2.</w:t>
-            </w:r>
-            <w:r>
-              <w:rPr>
-                <w:rFonts w:ascii="Garamond" w:hAnsi="Garamond" w:cs="Times New Roman"/>
-                <w:color w:val="000000" w:themeColor="text1"/>
-                <w:sz w:val="24"/>
-              </w:rPr>
-              <w:t>VNS2.ENS2</w:t>
+              <w:t>.FC2</w:t>
             </w:r>
           </w:p>
         </w:tc>
@@ -11136,7 +10954,7 @@
                 <w:color w:val="000000" w:themeColor="text1"/>
                 <w:sz w:val="24"/>
               </w:rPr>
-              <w:t>Codice prodotto</w:t>
+              <w:t>Quantità</w:t>
             </w:r>
           </w:p>
         </w:tc>
@@ -11162,6 +10980,7 @@
                 <w:color w:val="FFFFFF" w:themeColor="background1"/>
                 <w:sz w:val="24"/>
               </w:rPr>
+              <w:lastRenderedPageBreak/>
               <w:t>Formato</w:t>
             </w:r>
           </w:p>
@@ -11175,24 +10994,15 @@
             <w:pPr>
               <w:pStyle w:val="Default"/>
               <w:cnfStyle w:val="000000000000" w:firstRow="0" w:lastRow="0" w:firstColumn="0" w:lastColumn="0" w:oddVBand="0" w:evenVBand="0" w:oddHBand="0" w:evenHBand="0" w:firstRowFirstColumn="0" w:firstRowLastColumn="0" w:lastRowFirstColumn="0" w:lastRowLastColumn="0"/>
-            </w:pPr>
-            <w:r>
-              <w:rPr>
-                <w:color w:val="000000" w:themeColor="text1"/>
-              </w:rPr>
-              <w:t>[0-9]{1</w:t>
-            </w:r>
-            <w:r>
-              <w:rPr>
-                <w:color w:val="000000" w:themeColor="text1"/>
-              </w:rPr>
-              <w:t>3</w:t>
-            </w:r>
-            <w:r>
-              <w:rPr>
-                <w:color w:val="000000" w:themeColor="text1"/>
-              </w:rPr>
-              <w:t xml:space="preserve">} </w:t>
+              <w:rPr>
+                <w:lang w:val="en-GB"/>
+              </w:rPr>
+            </w:pPr>
+            <w:r>
+              <w:rPr>
+                <w:color w:val="000000" w:themeColor="text1"/>
+              </w:rPr>
+              <w:t>[0-9]</w:t>
             </w:r>
           </w:p>
         </w:tc>
@@ -11211,7 +11021,7 @@
             <w:pPr>
               <w:rPr>
                 <w:rFonts w:cs="Times New Roman"/>
-                <w:color w:val="000000" w:themeColor="text1"/>
+                <w:color w:val="FFFFFF" w:themeColor="background1"/>
                 <w:sz w:val="24"/>
               </w:rPr>
             </w:pPr>
@@ -11221,7 +11031,7 @@
                 <w:color w:val="FFFFFF" w:themeColor="background1"/>
                 <w:sz w:val="24"/>
               </w:rPr>
-              <w:t xml:space="preserve">LCP - Lunghezza </w:t>
+              <w:t>FQ - Formato</w:t>
             </w:r>
           </w:p>
         </w:tc>
@@ -11235,91 +11045,40 @@
               <w:cnfStyle w:val="000000010000" w:firstRow="0" w:lastRow="0" w:firstColumn="0" w:lastColumn="0" w:oddVBand="0" w:evenVBand="0" w:oddHBand="0" w:evenHBand="1" w:firstRowFirstColumn="0" w:firstRowLastColumn="0" w:lastRowFirstColumn="0" w:lastRowLastColumn="0"/>
               <w:rPr>
                 <w:color w:val="000000" w:themeColor="text1"/>
-                <w:lang w:val="en-GB"/>
-              </w:rPr>
-            </w:pPr>
-            <w:r>
-              <w:rPr>
-                <w:color w:val="000000" w:themeColor="text1"/>
-                <w:lang w:val="en-GB"/>
-              </w:rPr>
-              <w:t>1. &lt; 1</w:t>
-            </w:r>
-            <w:r>
-              <w:rPr>
-                <w:color w:val="000000" w:themeColor="text1"/>
-                <w:lang w:val="en-GB"/>
-              </w:rPr>
-              <w:t>3</w:t>
-            </w:r>
-            <w:r>
-              <w:rPr>
-                <w:color w:val="000000" w:themeColor="text1"/>
-                <w:lang w:val="en-GB"/>
-              </w:rPr>
-              <w:t xml:space="preserve"> or &gt; 1</w:t>
-            </w:r>
-            <w:r>
-              <w:rPr>
-                <w:color w:val="000000" w:themeColor="text1"/>
-                <w:lang w:val="en-GB"/>
-              </w:rPr>
-              <w:t>3</w:t>
-            </w:r>
-            <w:r>
-              <w:rPr>
-                <w:color w:val="000000" w:themeColor="text1"/>
-                <w:lang w:val="en-GB"/>
-              </w:rPr>
-              <w:t xml:space="preserve"> [error] </w:t>
-            </w:r>
-          </w:p>
-          <w:p>
-            <w:pPr>
+              </w:rPr>
+            </w:pPr>
+            <w:r>
+              <w:rPr>
+                <w:color w:val="000000" w:themeColor="text1"/>
+              </w:rPr>
+              <w:t>1. Non rispetta il formato [error]</w:t>
+            </w:r>
+          </w:p>
+          <w:p>
+            <w:pPr>
+              <w:pStyle w:val="Default"/>
               <w:cnfStyle w:val="000000010000" w:firstRow="0" w:lastRow="0" w:firstColumn="0" w:lastColumn="0" w:oddVBand="0" w:evenVBand="0" w:oddHBand="0" w:evenHBand="1" w:firstRowFirstColumn="0" w:firstRowLastColumn="0" w:lastRowFirstColumn="0" w:lastRowLastColumn="0"/>
               <w:rPr>
-                <w:rFonts w:ascii="Garamond" w:hAnsi="Garamond" w:cs="Times New Roman"/>
-                <w:color w:val="FFFFFF" w:themeColor="background1"/>
-                <w:sz w:val="24"/>
-                <w:szCs w:val="24"/>
-                <w:lang w:val="en-GB"/>
-              </w:rPr>
-            </w:pPr>
-            <w:r>
-              <w:rPr>
-                <w:color w:val="000000" w:themeColor="text1"/>
-                <w:sz w:val="24"/>
-                <w:szCs w:val="24"/>
-                <w:lang w:val="en-GB"/>
-              </w:rPr>
-              <w:t xml:space="preserve">2. </w:t>
-            </w:r>
-            <w:r>
-              <w:rPr>
-                <w:color w:val="000000" w:themeColor="text1"/>
-                <w:sz w:val="24"/>
-                <w:szCs w:val="24"/>
-                <w:lang w:val="en-GB"/>
-              </w:rPr>
-              <w:t>=13</w:t>
-            </w:r>
-            <w:r>
-              <w:rPr>
-                <w:color w:val="000000" w:themeColor="text1"/>
-                <w:sz w:val="24"/>
-                <w:szCs w:val="24"/>
-                <w:lang w:val="en-GB"/>
-              </w:rPr>
-              <w:t xml:space="preserve"> [property LT_OK]</w:t>
-            </w:r>
-            <w:r>
-              <w:rPr>
-                <w:color w:val="000000" w:themeColor="text1"/>
-                <w:sz w:val="23"/>
-                <w:szCs w:val="23"/>
-                <w:lang w:val="en-GB"/>
-              </w:rPr>
-              <w:t xml:space="preserve"> </w:t>
+                <w:color w:val="000000" w:themeColor="text1"/>
+              </w:rPr>
+            </w:pPr>
+            <w:r>
+              <w:rPr>
+                <w:color w:val="000000" w:themeColor="text1"/>
+              </w:rPr>
+              <w:t>2. Rispetta il formato [property F</w:t>
+            </w:r>
+            <w:r>
+              <w:rPr>
+                <w:color w:val="000000" w:themeColor="text1"/>
+              </w:rPr>
+              <w:t>Q</w:t>
+            </w:r>
+            <w:r>
+              <w:rPr>
+                <w:color w:val="000000" w:themeColor="text1"/>
+              </w:rPr>
+              <w:t>_OK]</w:t>
             </w:r>
           </w:p>
         </w:tc>
@@ -11345,28 +11104,40 @@
                 <w:color w:val="FFFFFF" w:themeColor="background1"/>
                 <w:sz w:val="24"/>
               </w:rPr>
-              <w:lastRenderedPageBreak/>
-              <w:t>FCP - Formato</w:t>
+              <w:t>VNS - Valore</w:t>
             </w:r>
           </w:p>
         </w:tc>
         <w:tc>
           <w:tcPr>
             <w:tcW w:w="4544" w:type="dxa"/>
+            <w:shd w:val="clear" w:color="auto" w:fill="FFFFFF" w:themeFill="background1"/>
           </w:tcPr>
           <w:p>
             <w:pPr>
               <w:pStyle w:val="Default"/>
               <w:cnfStyle w:val="000000000000" w:firstRow="0" w:lastRow="0" w:firstColumn="0" w:lastColumn="0" w:oddVBand="0" w:evenVBand="0" w:oddHBand="0" w:evenHBand="0" w:firstRowFirstColumn="0" w:firstRowLastColumn="0" w:lastRowFirstColumn="0" w:lastRowLastColumn="0"/>
               <w:rPr>
-                <w:color w:val="000000" w:themeColor="text1"/>
-              </w:rPr>
-            </w:pPr>
-            <w:r>
-              <w:rPr>
-                <w:color w:val="000000" w:themeColor="text1"/>
-              </w:rPr>
-              <w:t>1. Non rispetta il formato [error]</w:t>
+                <w:lang w:val="en-GB"/>
+              </w:rPr>
+            </w:pPr>
+            <w:r>
+              <w:rPr>
+                <w:lang w:val="en-GB"/>
+              </w:rPr>
+              <w:t>1. ≤</w:t>
+            </w:r>
+            <w:r>
+              <w:rPr>
+                <w:lang w:val="en-GB"/>
+              </w:rPr>
+              <w:t xml:space="preserve"> 0</w:t>
+            </w:r>
+            <w:r>
+              <w:rPr>
+                <w:lang w:val="en-GB"/>
+              </w:rPr>
+              <w:t xml:space="preserve"> [error] </w:t>
             </w:r>
           </w:p>
           <w:p>
@@ -11374,38 +11145,80 @@
               <w:pStyle w:val="Default"/>
               <w:cnfStyle w:val="000000000000" w:firstRow="0" w:lastRow="0" w:firstColumn="0" w:lastColumn="0" w:oddVBand="0" w:evenVBand="0" w:oddHBand="0" w:evenHBand="0" w:firstRowFirstColumn="0" w:firstRowLastColumn="0" w:lastRowFirstColumn="0" w:lastRowLastColumn="0"/>
               <w:rPr>
-                <w:color w:val="000000" w:themeColor="text1"/>
-              </w:rPr>
-            </w:pPr>
-            <w:r>
-              <w:rPr>
-                <w:color w:val="000000" w:themeColor="text1"/>
-              </w:rPr>
-              <w:t>2. Rispetta il formato [if L</w:t>
-            </w:r>
-            <w:r>
-              <w:rPr>
-                <w:color w:val="000000" w:themeColor="text1"/>
-              </w:rPr>
-              <w:t>CP</w:t>
-            </w:r>
-            <w:r>
-              <w:rPr>
-                <w:color w:val="000000" w:themeColor="text1"/>
-              </w:rPr>
-              <w:t>_OK] [property F</w:t>
-            </w:r>
-            <w:r>
-              <w:rPr>
-                <w:color w:val="000000" w:themeColor="text1"/>
-              </w:rPr>
-              <w:t>CP</w:t>
-            </w:r>
-            <w:r>
-              <w:rPr>
-                <w:color w:val="000000" w:themeColor="text1"/>
+                <w:lang w:val="en-GB"/>
+              </w:rPr>
+            </w:pPr>
+            <w:r>
+              <w:rPr>
+                <w:lang w:val="en-GB"/>
+              </w:rPr>
+              <w:t xml:space="preserve">2. </w:t>
+            </w:r>
+            <w:r>
+              <w:rPr>
+                <w:lang w:val="en-GB"/>
+              </w:rPr>
+              <w:t>&gt;0</w:t>
+            </w:r>
+            <w:r>
+              <w:rPr>
+                <w:lang w:val="en-GB"/>
+              </w:rPr>
+              <w:t xml:space="preserve"> </w:t>
+            </w:r>
+            <w:r>
+              <w:rPr>
+                <w:color w:val="000000" w:themeColor="text1"/>
+                <w:lang w:val="en-GB"/>
+              </w:rPr>
+              <w:t>[if F</w:t>
+            </w:r>
+            <w:r>
+              <w:rPr>
+                <w:color w:val="000000" w:themeColor="text1"/>
+                <w:lang w:val="en-GB"/>
+              </w:rPr>
+              <w:t>Q</w:t>
+            </w:r>
+            <w:r>
+              <w:rPr>
+                <w:color w:val="000000" w:themeColor="text1"/>
+                <w:lang w:val="en-GB"/>
+              </w:rPr>
+              <w:t xml:space="preserve">_OK] </w:t>
+            </w:r>
+            <w:r>
+              <w:rPr>
+                <w:lang w:val="en-GB"/>
+              </w:rPr>
+              <w:t xml:space="preserve">[property </w:t>
+            </w:r>
+            <w:r>
+              <w:rPr>
+                <w:lang w:val="en-GB"/>
+              </w:rPr>
+              <w:t>VQ</w:t>
+            </w:r>
+            <w:r>
+              <w:rPr>
+                <w:lang w:val="en-GB"/>
               </w:rPr>
               <w:t>_OK]</w:t>
+            </w:r>
+            <w:r>
+              <w:rPr>
+                <w:sz w:val="23"/>
+                <w:szCs w:val="23"/>
+                <w:lang w:val="en-GB"/>
+              </w:rPr>
+              <w:t xml:space="preserve"> </w:t>
+            </w:r>
+            <w:r>
+              <w:rPr>
+                <w:color w:val="000000" w:themeColor="text1"/>
+                <w:lang w:val="en-GB"/>
+              </w:rPr>
+              <w:t xml:space="preserve"> </w:t>
             </w:r>
           </w:p>
         </w:tc>
@@ -11418,6 +11231,7 @@
           <w:color w:val="000000" w:themeColor="text1"/>
           <w:sz w:val="24"/>
           <w:szCs w:val="24"/>
+          <w:lang w:val="en-GB"/>
         </w:rPr>
       </w:pPr>
     </w:p>
@@ -11428,6 +11242,7 @@
           <w:color w:val="000000" w:themeColor="text1"/>
           <w:sz w:val="24"/>
           <w:szCs w:val="24"/>
+          <w:lang w:val="en-GB"/>
         </w:rPr>
       </w:pPr>
     </w:p>
@@ -11496,7 +11311,7 @@
                 <w:color w:val="000000" w:themeColor="text1"/>
                 <w:sz w:val="24"/>
               </w:rPr>
-              <w:t>Tipologia</w:t>
+              <w:t>Codice prodotto</w:t>
             </w:r>
           </w:p>
         </w:tc>
@@ -11512,7 +11327,7 @@
             <w:pPr>
               <w:rPr>
                 <w:rFonts w:cs="Times New Roman"/>
-                <w:color w:val="000000" w:themeColor="text1"/>
+                <w:color w:val="FFFFFF" w:themeColor="background1"/>
                 <w:sz w:val="24"/>
               </w:rPr>
             </w:pPr>
@@ -11522,23 +11337,66 @@
                 <w:color w:val="FFFFFF" w:themeColor="background1"/>
                 <w:sz w:val="24"/>
               </w:rPr>
-              <w:t>L</w:t>
-            </w:r>
+              <w:t>Formato</w:t>
+            </w:r>
+          </w:p>
+        </w:tc>
+        <w:tc>
+          <w:tcPr>
+            <w:tcW w:w="4544" w:type="dxa"/>
+            <w:shd w:val="clear" w:color="auto" w:fill="FFFFFF" w:themeFill="background1"/>
+          </w:tcPr>
+          <w:p>
+            <w:pPr>
+              <w:pStyle w:val="Default"/>
+              <w:cnfStyle w:val="000000000000" w:firstRow="0" w:lastRow="0" w:firstColumn="0" w:lastColumn="0" w:oddVBand="0" w:evenVBand="0" w:oddHBand="0" w:evenHBand="0" w:firstRowFirstColumn="0" w:firstRowLastColumn="0" w:lastRowFirstColumn="0" w:lastRowLastColumn="0"/>
+            </w:pPr>
+            <w:r>
+              <w:rPr>
+                <w:color w:val="000000" w:themeColor="text1"/>
+              </w:rPr>
+              <w:t>[0-9]{1</w:t>
+            </w:r>
+            <w:r>
+              <w:rPr>
+                <w:color w:val="000000" w:themeColor="text1"/>
+              </w:rPr>
+              <w:t>3</w:t>
+            </w:r>
+            <w:r>
+              <w:rPr>
+                <w:color w:val="000000" w:themeColor="text1"/>
+              </w:rPr>
+              <w:t xml:space="preserve">} </w:t>
+            </w:r>
+          </w:p>
+        </w:tc>
+      </w:tr>
+      <w:tr>
+        <w:trPr>
+          <w:cnfStyle w:val="000000010000" w:firstRow="0" w:lastRow="0" w:firstColumn="0" w:lastColumn="0" w:oddVBand="0" w:evenVBand="0" w:oddHBand="0" w:evenHBand="1" w:firstRowFirstColumn="0" w:firstRowLastColumn="0" w:lastRowFirstColumn="0" w:lastRowLastColumn="0"/>
+        </w:trPr>
+        <w:tc>
+          <w:tcPr>
+            <w:cnfStyle w:val="001000000000" w:firstRow="0" w:lastRow="0" w:firstColumn="1" w:lastColumn="0" w:oddVBand="0" w:evenVBand="0" w:oddHBand="0" w:evenHBand="0" w:firstRowFirstColumn="0" w:firstRowLastColumn="0" w:lastRowFirstColumn="0" w:lastRowLastColumn="0"/>
+            <w:tcW w:w="3427" w:type="dxa"/>
+            <w:shd w:val="clear" w:color="auto" w:fill="2E74B5"/>
+          </w:tcPr>
+          <w:p>
+            <w:pPr>
+              <w:rPr>
+                <w:rFonts w:cs="Times New Roman"/>
+                <w:color w:val="000000" w:themeColor="text1"/>
+                <w:sz w:val="24"/>
+              </w:rPr>
+            </w:pPr>
             <w:r>
               <w:rPr>
                 <w:rFonts w:cs="Times New Roman"/>
                 <w:color w:val="FFFFFF" w:themeColor="background1"/>
                 <w:sz w:val="24"/>
               </w:rPr>
-              <w:t>T</w:t>
-            </w:r>
-            <w:r>
-              <w:rPr>
-                <w:rFonts w:cs="Times New Roman"/>
-                <w:color w:val="FFFFFF" w:themeColor="background1"/>
-                <w:sz w:val="24"/>
-              </w:rPr>
-              <w:t xml:space="preserve"> - Lunghezza </w:t>
+              <w:t xml:space="preserve">LCP - Lunghezza </w:t>
             </w:r>
           </w:p>
         </w:tc>
@@ -11549,7 +11407,7 @@
           <w:p>
             <w:pPr>
               <w:pStyle w:val="Default"/>
-              <w:cnfStyle w:val="000000000000" w:firstRow="0" w:lastRow="0" w:firstColumn="0" w:lastColumn="0" w:oddVBand="0" w:evenVBand="0" w:oddHBand="0" w:evenHBand="0" w:firstRowFirstColumn="0" w:firstRowLastColumn="0" w:lastRowFirstColumn="0" w:lastRowLastColumn="0"/>
+              <w:cnfStyle w:val="000000010000" w:firstRow="0" w:lastRow="0" w:firstColumn="0" w:lastColumn="0" w:oddVBand="0" w:evenVBand="0" w:oddHBand="0" w:evenHBand="1" w:firstRowFirstColumn="0" w:firstRowLastColumn="0" w:lastRowFirstColumn="0" w:lastRowLastColumn="0"/>
               <w:rPr>
                 <w:color w:val="000000" w:themeColor="text1"/>
                 <w:lang w:val="en-GB"/>
@@ -11560,12 +11418,40 @@
                 <w:color w:val="000000" w:themeColor="text1"/>
                 <w:lang w:val="en-GB"/>
               </w:rPr>
-              <w:t xml:space="preserve">1. &lt; 2 or &gt; 255 [error] </w:t>
-            </w:r>
-          </w:p>
-          <w:p>
-            <w:pPr>
-              <w:cnfStyle w:val="000000000000" w:firstRow="0" w:lastRow="0" w:firstColumn="0" w:lastColumn="0" w:oddVBand="0" w:evenVBand="0" w:oddHBand="0" w:evenHBand="0" w:firstRowFirstColumn="0" w:firstRowLastColumn="0" w:lastRowFirstColumn="0" w:lastRowLastColumn="0"/>
+              <w:t>1. &lt; 1</w:t>
+            </w:r>
+            <w:r>
+              <w:rPr>
+                <w:color w:val="000000" w:themeColor="text1"/>
+                <w:lang w:val="en-GB"/>
+              </w:rPr>
+              <w:t>3</w:t>
+            </w:r>
+            <w:r>
+              <w:rPr>
+                <w:color w:val="000000" w:themeColor="text1"/>
+                <w:lang w:val="en-GB"/>
+              </w:rPr>
+              <w:t xml:space="preserve"> or &gt; 1</w:t>
+            </w:r>
+            <w:r>
+              <w:rPr>
+                <w:color w:val="000000" w:themeColor="text1"/>
+                <w:lang w:val="en-GB"/>
+              </w:rPr>
+              <w:t>3</w:t>
+            </w:r>
+            <w:r>
+              <w:rPr>
+                <w:color w:val="000000" w:themeColor="text1"/>
+                <w:lang w:val="en-GB"/>
+              </w:rPr>
+              <w:t xml:space="preserve"> [error] </w:t>
+            </w:r>
+          </w:p>
+          <w:p>
+            <w:pPr>
+              <w:cnfStyle w:val="000000010000" w:firstRow="0" w:lastRow="0" w:firstColumn="0" w:lastColumn="0" w:oddVBand="0" w:evenVBand="0" w:oddHBand="0" w:evenHBand="1" w:firstRowFirstColumn="0" w:firstRowLastColumn="0" w:lastRowFirstColumn="0" w:lastRowLastColumn="0"/>
               <w:rPr>
                 <w:rFonts w:ascii="Garamond" w:hAnsi="Garamond" w:cs="Times New Roman"/>
                 <w:color w:val="FFFFFF" w:themeColor="background1"/>
@@ -11581,7 +11467,7 @@
                 <w:szCs w:val="24"/>
                 <w:lang w:val="en-GB"/>
               </w:rPr>
-              <w:t>2. ≥ 2 and ≤ 255 [property L</w:t>
+              <w:t xml:space="preserve">2. </w:t>
             </w:r>
             <w:r>
               <w:rPr>
@@ -11590,7 +11476,7 @@
                 <w:szCs w:val="24"/>
                 <w:lang w:val="en-GB"/>
               </w:rPr>
-              <w:t>T</w:t>
+              <w:t>=13</w:t>
             </w:r>
             <w:r>
               <w:rPr>
@@ -11599,7 +11485,7 @@
                 <w:szCs w:val="24"/>
                 <w:lang w:val="en-GB"/>
               </w:rPr>
-              <w:t>_OK]</w:t>
+              <w:t xml:space="preserve"> [property LT_OK]</w:t>
             </w:r>
             <w:r>
               <w:rPr>
@@ -11609,6 +11495,91 @@
                 <w:lang w:val="en-GB"/>
               </w:rPr>
               <w:t xml:space="preserve"> </w:t>
+            </w:r>
+          </w:p>
+        </w:tc>
+      </w:tr>
+      <w:tr>
+        <w:tc>
+          <w:tcPr>
+            <w:cnfStyle w:val="001000000000" w:firstRow="0" w:lastRow="0" w:firstColumn="1" w:lastColumn="0" w:oddVBand="0" w:evenVBand="0" w:oddHBand="0" w:evenHBand="0" w:firstRowFirstColumn="0" w:firstRowLastColumn="0" w:lastRowFirstColumn="0" w:lastRowLastColumn="0"/>
+            <w:tcW w:w="3427" w:type="dxa"/>
+            <w:shd w:val="clear" w:color="auto" w:fill="2E74B5"/>
+          </w:tcPr>
+          <w:p>
+            <w:pPr>
+              <w:rPr>
+                <w:rFonts w:cs="Times New Roman"/>
+                <w:color w:val="FFFFFF" w:themeColor="background1"/>
+                <w:sz w:val="24"/>
+              </w:rPr>
+            </w:pPr>
+            <w:r>
+              <w:rPr>
+                <w:rFonts w:cs="Times New Roman"/>
+                <w:color w:val="FFFFFF" w:themeColor="background1"/>
+                <w:sz w:val="24"/>
+              </w:rPr>
+              <w:t>FCP - Formato</w:t>
+            </w:r>
+          </w:p>
+        </w:tc>
+        <w:tc>
+          <w:tcPr>
+            <w:tcW w:w="4544" w:type="dxa"/>
+          </w:tcPr>
+          <w:p>
+            <w:pPr>
+              <w:pStyle w:val="Default"/>
+              <w:cnfStyle w:val="000000000000" w:firstRow="0" w:lastRow="0" w:firstColumn="0" w:lastColumn="0" w:oddVBand="0" w:evenVBand="0" w:oddHBand="0" w:evenHBand="0" w:firstRowFirstColumn="0" w:firstRowLastColumn="0" w:lastRowFirstColumn="0" w:lastRowLastColumn="0"/>
+              <w:rPr>
+                <w:color w:val="000000" w:themeColor="text1"/>
+              </w:rPr>
+            </w:pPr>
+            <w:r>
+              <w:rPr>
+                <w:color w:val="000000" w:themeColor="text1"/>
+              </w:rPr>
+              <w:t>1. Non rispetta il formato [error]</w:t>
+            </w:r>
+          </w:p>
+          <w:p>
+            <w:pPr>
+              <w:pStyle w:val="Default"/>
+              <w:cnfStyle w:val="000000000000" w:firstRow="0" w:lastRow="0" w:firstColumn="0" w:lastColumn="0" w:oddVBand="0" w:evenVBand="0" w:oddHBand="0" w:evenHBand="0" w:firstRowFirstColumn="0" w:firstRowLastColumn="0" w:lastRowFirstColumn="0" w:lastRowLastColumn="0"/>
+              <w:rPr>
+                <w:color w:val="000000" w:themeColor="text1"/>
+              </w:rPr>
+            </w:pPr>
+            <w:r>
+              <w:rPr>
+                <w:color w:val="000000" w:themeColor="text1"/>
+              </w:rPr>
+              <w:t>2. Rispetta il formato [if L</w:t>
+            </w:r>
+            <w:r>
+              <w:rPr>
+                <w:color w:val="000000" w:themeColor="text1"/>
+              </w:rPr>
+              <w:t>CP</w:t>
+            </w:r>
+            <w:r>
+              <w:rPr>
+                <w:color w:val="000000" w:themeColor="text1"/>
+              </w:rPr>
+              <w:t>_OK] [property F</w:t>
+            </w:r>
+            <w:r>
+              <w:rPr>
+                <w:color w:val="000000" w:themeColor="text1"/>
+              </w:rPr>
+              <w:t>CP</w:t>
+            </w:r>
+            <w:r>
+              <w:rPr>
+                <w:color w:val="000000" w:themeColor="text1"/>
+              </w:rPr>
+              <w:t>_OK]</w:t>
             </w:r>
           </w:p>
         </w:tc>
@@ -11689,7 +11660,7 @@
                 <w:color w:val="000000" w:themeColor="text1"/>
                 <w:sz w:val="24"/>
               </w:rPr>
-              <w:t>Quantità</w:t>
+              <w:t>Prezzo</w:t>
             </w:r>
           </w:p>
         </w:tc>
@@ -11736,7 +11707,7 @@
               <w:rPr>
                 <w:color w:val="000000" w:themeColor="text1"/>
               </w:rPr>
-              <w:t>[0-9]</w:t>
+              <w:t>^[0-9]+([.,][0-9]{1,2})?$</w:t>
             </w:r>
           </w:p>
         </w:tc>
@@ -11765,7 +11736,7 @@
                 <w:color w:val="FFFFFF" w:themeColor="background1"/>
                 <w:sz w:val="24"/>
               </w:rPr>
-              <w:t>FQ - Formato</w:t>
+              <w:t>FP - Formato</w:t>
             </w:r>
           </w:p>
         </w:tc>
@@ -11806,7 +11777,7 @@
               <w:rPr>
                 <w:color w:val="000000" w:themeColor="text1"/>
               </w:rPr>
-              <w:t>Q</w:t>
+              <w:t>P</w:t>
             </w:r>
             <w:r>
               <w:rPr>
@@ -11838,7 +11809,7 @@
                 <w:color w:val="FFFFFF" w:themeColor="background1"/>
                 <w:sz w:val="24"/>
               </w:rPr>
-              <w:t>VNS - Valore</w:t>
+              <w:t>VP - Valore</w:t>
             </w:r>
           </w:p>
         </w:tc>
@@ -11905,14 +11876,14 @@
                 <w:color w:val="000000" w:themeColor="text1"/>
                 <w:lang w:val="en-GB"/>
               </w:rPr>
-              <w:t>[if F</w:t>
+              <w:t xml:space="preserve">[if </w:t>
             </w:r>
             <w:r>
               <w:rPr>
                 <w:color w:val="000000" w:themeColor="text1"/>
                 <w:lang w:val="en-GB"/>
               </w:rPr>
-              <w:t>Q</w:t>
+              <w:t>FP</w:t>
             </w:r>
             <w:r>
               <w:rPr>
@@ -11931,7 +11902,7 @@
               <w:rPr>
                 <w:lang w:val="en-GB"/>
               </w:rPr>
-              <w:t>VQ</w:t>
+              <w:t>VP</w:t>
             </w:r>
             <w:r>
               <w:rPr>
@@ -12034,7 +12005,7 @@
                 <w:color w:val="000000" w:themeColor="text1"/>
                 <w:sz w:val="24"/>
               </w:rPr>
-              <w:t>Prezzo</w:t>
+              <w:t>Tipologia</w:t>
             </w:r>
           </w:p>
         </w:tc>
@@ -12050,7 +12021,7 @@
             <w:pPr>
               <w:rPr>
                 <w:rFonts w:cs="Times New Roman"/>
-                <w:color w:val="FFFFFF" w:themeColor="background1"/>
+                <w:color w:val="000000" w:themeColor="text1"/>
                 <w:sz w:val="24"/>
               </w:rPr>
             </w:pPr>
@@ -12060,57 +12031,23 @@
                 <w:color w:val="FFFFFF" w:themeColor="background1"/>
                 <w:sz w:val="24"/>
               </w:rPr>
-              <w:t>Formato</w:t>
-            </w:r>
-          </w:p>
-        </w:tc>
-        <w:tc>
-          <w:tcPr>
-            <w:tcW w:w="4544" w:type="dxa"/>
-            <w:shd w:val="clear" w:color="auto" w:fill="FFFFFF" w:themeFill="background1"/>
-          </w:tcPr>
-          <w:p>
-            <w:pPr>
-              <w:pStyle w:val="Default"/>
-              <w:cnfStyle w:val="000000000000" w:firstRow="0" w:lastRow="0" w:firstColumn="0" w:lastColumn="0" w:oddVBand="0" w:evenVBand="0" w:oddHBand="0" w:evenHBand="0" w:firstRowFirstColumn="0" w:firstRowLastColumn="0" w:lastRowFirstColumn="0" w:lastRowLastColumn="0"/>
-              <w:rPr>
-                <w:lang w:val="en-GB"/>
-              </w:rPr>
-            </w:pPr>
-            <w:r>
-              <w:rPr>
-                <w:color w:val="000000" w:themeColor="text1"/>
-              </w:rPr>
-              <w:t>^[0-9]+([.,][0-9]{1,2})?$</w:t>
-            </w:r>
-          </w:p>
-        </w:tc>
-      </w:tr>
-      <w:tr>
-        <w:trPr>
-          <w:cnfStyle w:val="000000010000" w:firstRow="0" w:lastRow="0" w:firstColumn="0" w:lastColumn="0" w:oddVBand="0" w:evenVBand="0" w:oddHBand="0" w:evenHBand="1" w:firstRowFirstColumn="0" w:firstRowLastColumn="0" w:lastRowFirstColumn="0" w:lastRowLastColumn="0"/>
-        </w:trPr>
-        <w:tc>
-          <w:tcPr>
-            <w:cnfStyle w:val="001000000000" w:firstRow="0" w:lastRow="0" w:firstColumn="1" w:lastColumn="0" w:oddVBand="0" w:evenVBand="0" w:oddHBand="0" w:evenHBand="0" w:firstRowFirstColumn="0" w:firstRowLastColumn="0" w:lastRowFirstColumn="0" w:lastRowLastColumn="0"/>
-            <w:tcW w:w="3427" w:type="dxa"/>
-            <w:shd w:val="clear" w:color="auto" w:fill="2E74B5"/>
-          </w:tcPr>
-          <w:p>
-            <w:pPr>
+              <w:t>L</w:t>
+            </w:r>
+            <w:r>
               <w:rPr>
                 <w:rFonts w:cs="Times New Roman"/>
                 <w:color w:val="FFFFFF" w:themeColor="background1"/>
                 <w:sz w:val="24"/>
               </w:rPr>
-            </w:pPr>
+              <w:t>T</w:t>
+            </w:r>
             <w:r>
               <w:rPr>
                 <w:rFonts w:cs="Times New Roman"/>
                 <w:color w:val="FFFFFF" w:themeColor="background1"/>
                 <w:sz w:val="24"/>
               </w:rPr>
-              <w:t>FP - Formato</w:t>
+              <w:t xml:space="preserve"> - Lunghezza </w:t>
             </w:r>
           </w:p>
         </w:tc>
@@ -12121,188 +12058,82 @@
           <w:p>
             <w:pPr>
               <w:pStyle w:val="Default"/>
-              <w:cnfStyle w:val="000000010000" w:firstRow="0" w:lastRow="0" w:firstColumn="0" w:lastColumn="0" w:oddVBand="0" w:evenVBand="0" w:oddHBand="0" w:evenHBand="1" w:firstRowFirstColumn="0" w:firstRowLastColumn="0" w:lastRowFirstColumn="0" w:lastRowLastColumn="0"/>
-              <w:rPr>
-                <w:color w:val="000000" w:themeColor="text1"/>
-              </w:rPr>
-            </w:pPr>
-            <w:r>
-              <w:rPr>
-                <w:color w:val="000000" w:themeColor="text1"/>
-              </w:rPr>
-              <w:t>1. Non rispetta il formato [error]</w:t>
-            </w:r>
-          </w:p>
-          <w:p>
-            <w:pPr>
-              <w:pStyle w:val="Default"/>
-              <w:cnfStyle w:val="000000010000" w:firstRow="0" w:lastRow="0" w:firstColumn="0" w:lastColumn="0" w:oddVBand="0" w:evenVBand="0" w:oddHBand="0" w:evenHBand="1" w:firstRowFirstColumn="0" w:firstRowLastColumn="0" w:lastRowFirstColumn="0" w:lastRowLastColumn="0"/>
-              <w:rPr>
-                <w:color w:val="000000" w:themeColor="text1"/>
-              </w:rPr>
-            </w:pPr>
-            <w:r>
-              <w:rPr>
-                <w:color w:val="000000" w:themeColor="text1"/>
-              </w:rPr>
-              <w:t>2. Rispetta il formato [property F</w:t>
-            </w:r>
-            <w:r>
-              <w:rPr>
-                <w:color w:val="000000" w:themeColor="text1"/>
-              </w:rPr>
-              <w:t>P</w:t>
-            </w:r>
-            <w:r>
-              <w:rPr>
-                <w:color w:val="000000" w:themeColor="text1"/>
+              <w:cnfStyle w:val="000000000000" w:firstRow="0" w:lastRow="0" w:firstColumn="0" w:lastColumn="0" w:oddVBand="0" w:evenVBand="0" w:oddHBand="0" w:evenHBand="0" w:firstRowFirstColumn="0" w:firstRowLastColumn="0" w:lastRowFirstColumn="0" w:lastRowLastColumn="0"/>
+              <w:rPr>
+                <w:color w:val="000000" w:themeColor="text1"/>
+                <w:lang w:val="en-GB"/>
+              </w:rPr>
+            </w:pPr>
+            <w:r>
+              <w:rPr>
+                <w:color w:val="000000" w:themeColor="text1"/>
+                <w:lang w:val="en-GB"/>
+              </w:rPr>
+              <w:t xml:space="preserve">1. &lt; 2 or &gt; 255 [error] </w:t>
+            </w:r>
+          </w:p>
+          <w:p>
+            <w:pPr>
+              <w:cnfStyle w:val="000000000000" w:firstRow="0" w:lastRow="0" w:firstColumn="0" w:lastColumn="0" w:oddVBand="0" w:evenVBand="0" w:oddHBand="0" w:evenHBand="0" w:firstRowFirstColumn="0" w:firstRowLastColumn="0" w:lastRowFirstColumn="0" w:lastRowLastColumn="0"/>
+              <w:rPr>
+                <w:rFonts w:ascii="Garamond" w:hAnsi="Garamond" w:cs="Times New Roman"/>
+                <w:color w:val="FFFFFF" w:themeColor="background1"/>
+                <w:sz w:val="24"/>
+                <w:szCs w:val="24"/>
+                <w:lang w:val="en-GB"/>
+              </w:rPr>
+            </w:pPr>
+            <w:r>
+              <w:rPr>
+                <w:color w:val="000000" w:themeColor="text1"/>
+                <w:sz w:val="24"/>
+                <w:szCs w:val="24"/>
+                <w:lang w:val="en-GB"/>
+              </w:rPr>
+              <w:t>2. ≥ 2 and ≤ 255 [property L</w:t>
+            </w:r>
+            <w:r>
+              <w:rPr>
+                <w:color w:val="000000" w:themeColor="text1"/>
+                <w:sz w:val="24"/>
+                <w:szCs w:val="24"/>
+                <w:lang w:val="en-GB"/>
+              </w:rPr>
+              <w:t>T</w:t>
+            </w:r>
+            <w:r>
+              <w:rPr>
+                <w:color w:val="000000" w:themeColor="text1"/>
+                <w:sz w:val="24"/>
+                <w:szCs w:val="24"/>
+                <w:lang w:val="en-GB"/>
               </w:rPr>
               <w:t>_OK]</w:t>
             </w:r>
-          </w:p>
-        </w:tc>
-      </w:tr>
-      <w:tr>
-        <w:tc>
-          <w:tcPr>
-            <w:cnfStyle w:val="001000000000" w:firstRow="0" w:lastRow="0" w:firstColumn="1" w:lastColumn="0" w:oddVBand="0" w:evenVBand="0" w:oddHBand="0" w:evenHBand="0" w:firstRowFirstColumn="0" w:firstRowLastColumn="0" w:lastRowFirstColumn="0" w:lastRowLastColumn="0"/>
-            <w:tcW w:w="3427" w:type="dxa"/>
-            <w:shd w:val="clear" w:color="auto" w:fill="2E74B5"/>
-          </w:tcPr>
-          <w:p>
-            <w:pPr>
-              <w:rPr>
-                <w:rFonts w:cs="Times New Roman"/>
-                <w:color w:val="FFFFFF" w:themeColor="background1"/>
-                <w:sz w:val="24"/>
-              </w:rPr>
-            </w:pPr>
-            <w:r>
-              <w:rPr>
-                <w:rFonts w:cs="Times New Roman"/>
-                <w:color w:val="FFFFFF" w:themeColor="background1"/>
-                <w:sz w:val="24"/>
-              </w:rPr>
-              <w:t>VP - Valore</w:t>
-            </w:r>
-          </w:p>
-        </w:tc>
-        <w:tc>
-          <w:tcPr>
-            <w:tcW w:w="4544" w:type="dxa"/>
-            <w:shd w:val="clear" w:color="auto" w:fill="FFFFFF" w:themeFill="background1"/>
-          </w:tcPr>
-          <w:p>
-            <w:pPr>
-              <w:pStyle w:val="Default"/>
-              <w:cnfStyle w:val="000000000000" w:firstRow="0" w:lastRow="0" w:firstColumn="0" w:lastColumn="0" w:oddVBand="0" w:evenVBand="0" w:oddHBand="0" w:evenHBand="0" w:firstRowFirstColumn="0" w:firstRowLastColumn="0" w:lastRowFirstColumn="0" w:lastRowLastColumn="0"/>
-              <w:rPr>
-                <w:lang w:val="en-GB"/>
-              </w:rPr>
-            </w:pPr>
-            <w:r>
-              <w:rPr>
-                <w:lang w:val="en-GB"/>
-              </w:rPr>
-              <w:t>1. ≤</w:t>
-            </w:r>
-            <w:r>
-              <w:rPr>
-                <w:lang w:val="en-GB"/>
-              </w:rPr>
-              <w:t xml:space="preserve"> 0</w:t>
-            </w:r>
-            <w:r>
-              <w:rPr>
-                <w:lang w:val="en-GB"/>
-              </w:rPr>
-              <w:t xml:space="preserve"> [error] </w:t>
-            </w:r>
-          </w:p>
-          <w:p>
-            <w:pPr>
-              <w:pStyle w:val="Default"/>
-              <w:cnfStyle w:val="000000000000" w:firstRow="0" w:lastRow="0" w:firstColumn="0" w:lastColumn="0" w:oddVBand="0" w:evenVBand="0" w:oddHBand="0" w:evenHBand="0" w:firstRowFirstColumn="0" w:firstRowLastColumn="0" w:lastRowFirstColumn="0" w:lastRowLastColumn="0"/>
-              <w:rPr>
-                <w:lang w:val="en-GB"/>
-              </w:rPr>
-            </w:pPr>
-            <w:r>
-              <w:rPr>
-                <w:lang w:val="en-GB"/>
-              </w:rPr>
-              <w:t xml:space="preserve">2. </w:t>
-            </w:r>
-            <w:r>
-              <w:rPr>
-                <w:lang w:val="en-GB"/>
-              </w:rPr>
-              <w:t>&gt;0</w:t>
-            </w:r>
-            <w:r>
-              <w:rPr>
-                <w:lang w:val="en-GB"/>
-              </w:rPr>
-              <w:t xml:space="preserve"> </w:t>
-            </w:r>
-            <w:r>
-              <w:rPr>
-                <w:color w:val="000000" w:themeColor="text1"/>
-                <w:lang w:val="en-GB"/>
-              </w:rPr>
-              <w:t xml:space="preserve">[if </w:t>
-            </w:r>
-            <w:r>
-              <w:rPr>
-                <w:color w:val="000000" w:themeColor="text1"/>
-                <w:lang w:val="en-GB"/>
-              </w:rPr>
-              <w:t>FP</w:t>
-            </w:r>
-            <w:r>
-              <w:rPr>
-                <w:color w:val="000000" w:themeColor="text1"/>
-                <w:lang w:val="en-GB"/>
-              </w:rPr>
-              <w:t xml:space="preserve">_OK] </w:t>
-            </w:r>
-            <w:r>
-              <w:rPr>
-                <w:lang w:val="en-GB"/>
-              </w:rPr>
-              <w:t xml:space="preserve">[property </w:t>
-            </w:r>
-            <w:r>
-              <w:rPr>
-                <w:lang w:val="en-GB"/>
-              </w:rPr>
-              <w:t>VP</w:t>
-            </w:r>
-            <w:r>
-              <w:rPr>
-                <w:lang w:val="en-GB"/>
-              </w:rPr>
-              <w:t>_OK]</w:t>
-            </w:r>
-            <w:r>
-              <w:rPr>
+            <w:r>
+              <w:rPr>
+                <w:color w:val="000000" w:themeColor="text1"/>
                 <w:sz w:val="23"/>
                 <w:szCs w:val="23"/>
                 <w:lang w:val="en-GB"/>
               </w:rPr>
               <w:t xml:space="preserve"> </w:t>
             </w:r>
-            <w:r>
-              <w:rPr>
-                <w:color w:val="000000" w:themeColor="text1"/>
-                <w:lang w:val="en-GB"/>
-              </w:rPr>
-              <w:t xml:space="preserve"> </w:t>
-            </w:r>
           </w:p>
         </w:tc>
       </w:tr>
     </w:tbl>
+    <w:p>
+      <w:pPr>
+        <w:jc w:val="both"/>
+        <w:rPr>
+          <w:color w:val="000000" w:themeColor="text1"/>
+          <w:sz w:val="24"/>
+          <w:szCs w:val="24"/>
+          <w:lang w:val="en-GB"/>
+        </w:rPr>
+      </w:pPr>
+    </w:p>
     <w:p>
       <w:pPr>
         <w:jc w:val="both"/>
@@ -12478,16 +12309,7 @@
                 <w:sz w:val="24"/>
                 <w:lang w:val="en-GB"/>
               </w:rPr>
-              <w:t>LN</w:t>
-            </w:r>
-            <w:r>
-              <w:rPr>
-                <w:rFonts w:ascii="Garamond" w:hAnsi="Garamond" w:cs="Times New Roman"/>
-                <w:color w:val="000000" w:themeColor="text1"/>
-                <w:sz w:val="24"/>
-                <w:lang w:val="en-GB"/>
-              </w:rPr>
-              <w:t>P1</w:t>
+              <w:t>LNP1</w:t>
             </w:r>
           </w:p>
         </w:tc>
@@ -12574,7 +12396,7 @@
                 <w:sz w:val="24"/>
                 <w:lang w:val="en-GB"/>
               </w:rPr>
-              <w:t>LN</w:t>
+              <w:t>LNP2.</w:t>
             </w:r>
             <w:r>
               <w:rPr>
@@ -12583,25 +12405,7 @@
                 <w:sz w:val="24"/>
                 <w:lang w:val="en-GB"/>
               </w:rPr>
-              <w:t>P2</w:t>
-            </w:r>
-            <w:r>
-              <w:rPr>
-                <w:rFonts w:ascii="Garamond" w:hAnsi="Garamond" w:cs="Times New Roman"/>
-                <w:color w:val="000000" w:themeColor="text1"/>
-                <w:sz w:val="24"/>
-                <w:lang w:val="en-GB"/>
-              </w:rPr>
-              <w:t>.</w:t>
-            </w:r>
-            <w:r>
-              <w:rPr>
-                <w:rFonts w:ascii="Garamond" w:hAnsi="Garamond" w:cs="Times New Roman"/>
-                <w:color w:val="000000" w:themeColor="text1"/>
-                <w:sz w:val="24"/>
-                <w:lang w:val="en-GB"/>
-              </w:rPr>
-              <w:t>LCP1</w:t>
+              <w:t>FQ1</w:t>
             </w:r>
           </w:p>
         </w:tc>
@@ -12688,7 +12492,7 @@
                 <w:sz w:val="24"/>
                 <w:lang w:val="en-GB"/>
               </w:rPr>
-              <w:t>LNP2.LCP</w:t>
+              <w:t>LNP2.</w:t>
             </w:r>
             <w:r>
               <w:rPr>
@@ -12697,7 +12501,34 @@
                 <w:sz w:val="24"/>
                 <w:lang w:val="en-GB"/>
               </w:rPr>
-              <w:t>2.FCP1</w:t>
+              <w:t>FQ</w:t>
+            </w:r>
+            <w:r>
+              <w:rPr>
+                <w:rFonts w:ascii="Garamond" w:hAnsi="Garamond" w:cs="Times New Roman"/>
+                <w:color w:val="000000" w:themeColor="text1"/>
+                <w:sz w:val="24"/>
+                <w:lang w:val="en-GB"/>
+              </w:rPr>
+              <w:t>2.</w:t>
+            </w:r>
+            <w:r>
+              <w:rPr>
+                <w:rFonts w:ascii="Garamond" w:hAnsi="Garamond" w:cs="Times New Roman"/>
+                <w:color w:val="000000" w:themeColor="text1"/>
+                <w:sz w:val="24"/>
+                <w:lang w:val="en-GB"/>
+              </w:rPr>
+              <w:t>VNS</w:t>
+            </w:r>
+            <w:r>
+              <w:rPr>
+                <w:rFonts w:ascii="Garamond" w:hAnsi="Garamond" w:cs="Times New Roman"/>
+                <w:color w:val="000000" w:themeColor="text1"/>
+                <w:sz w:val="24"/>
+                <w:lang w:val="en-GB"/>
+              </w:rPr>
+              <w:t>1</w:t>
             </w:r>
           </w:p>
         </w:tc>
@@ -12795,7 +12626,7 @@
                 <w:sz w:val="24"/>
                 <w:lang w:val="en-GB"/>
               </w:rPr>
-              <w:t>LNP2.LCP2.FCP</w:t>
+              <w:t>LNP2.</w:t>
             </w:r>
             <w:r>
               <w:rPr>
@@ -12804,7 +12635,43 @@
                 <w:sz w:val="24"/>
                 <w:lang w:val="en-GB"/>
               </w:rPr>
-              <w:t>2.LT1</w:t>
+              <w:t>FQ</w:t>
+            </w:r>
+            <w:r>
+              <w:rPr>
+                <w:rFonts w:ascii="Garamond" w:hAnsi="Garamond" w:cs="Times New Roman"/>
+                <w:color w:val="000000" w:themeColor="text1"/>
+                <w:sz w:val="24"/>
+                <w:lang w:val="en-GB"/>
+              </w:rPr>
+              <w:t>2.</w:t>
+            </w:r>
+            <w:r>
+              <w:rPr>
+                <w:rFonts w:ascii="Garamond" w:hAnsi="Garamond" w:cs="Times New Roman"/>
+                <w:color w:val="000000" w:themeColor="text1"/>
+                <w:sz w:val="24"/>
+                <w:lang w:val="en-GB"/>
+              </w:rPr>
+              <w:t>VNS</w:t>
+            </w:r>
+            <w:r>
+              <w:rPr>
+                <w:rFonts w:ascii="Garamond" w:hAnsi="Garamond" w:cs="Times New Roman"/>
+                <w:color w:val="000000" w:themeColor="text1"/>
+                <w:sz w:val="24"/>
+                <w:lang w:val="en-GB"/>
+              </w:rPr>
+              <w:t>2.L</w:t>
+            </w:r>
+            <w:r>
+              <w:rPr>
+                <w:rFonts w:ascii="Garamond" w:hAnsi="Garamond" w:cs="Times New Roman"/>
+                <w:color w:val="000000" w:themeColor="text1"/>
+                <w:sz w:val="24"/>
+                <w:lang w:val="en-GB"/>
+              </w:rPr>
+              <w:t>CP1</w:t>
             </w:r>
           </w:p>
         </w:tc>
@@ -12850,6 +12717,7 @@
                 <w:color w:val="000000" w:themeColor="text1"/>
                 <w:sz w:val="24"/>
               </w:rPr>
+              <w:lastRenderedPageBreak/>
               <w:t>TC_</w:t>
             </w:r>
             <w:r>
@@ -12889,7 +12757,6 @@
                 <w:rFonts w:ascii="Garamond" w:hAnsi="Garamond" w:cs="Times New Roman"/>
                 <w:color w:val="000000" w:themeColor="text1"/>
                 <w:sz w:val="24"/>
-                <w:lang w:val="en-GB"/>
               </w:rPr>
             </w:pPr>
             <w:r>
@@ -12897,18 +12764,32 @@
                 <w:rFonts w:ascii="Garamond" w:hAnsi="Garamond" w:cs="Times New Roman"/>
                 <w:color w:val="000000" w:themeColor="text1"/>
                 <w:sz w:val="24"/>
-                <w:lang w:val="en-GB"/>
-              </w:rPr>
-              <w:t>LNP2.LCP2.FCP2.LT</w:t>
+              </w:rPr>
+              <w:t>LNP2.FQ2.VNS2.</w:t>
             </w:r>
             <w:r>
               <w:rPr>
                 <w:rFonts w:ascii="Garamond" w:hAnsi="Garamond" w:cs="Times New Roman"/>
                 <w:color w:val="000000" w:themeColor="text1"/>
                 <w:sz w:val="24"/>
-                <w:lang w:val="en-GB"/>
-              </w:rPr>
-              <w:t>2.FQ1</w:t>
+              </w:rPr>
+              <w:t>LCP2</w:t>
+            </w:r>
+            <w:r>
+              <w:rPr>
+                <w:rFonts w:ascii="Garamond" w:hAnsi="Garamond" w:cs="Times New Roman"/>
+                <w:color w:val="000000" w:themeColor="text1"/>
+                <w:sz w:val="24"/>
+              </w:rPr>
+              <w:t>.F</w:t>
+            </w:r>
+            <w:r>
+              <w:rPr>
+                <w:rFonts w:ascii="Garamond" w:hAnsi="Garamond" w:cs="Times New Roman"/>
+                <w:color w:val="000000" w:themeColor="text1"/>
+                <w:sz w:val="24"/>
+              </w:rPr>
+              <w:t>CP1</w:t>
             </w:r>
           </w:p>
         </w:tc>
@@ -13004,7 +12885,7 @@
                 <w:color w:val="000000" w:themeColor="text1"/>
                 <w:sz w:val="24"/>
               </w:rPr>
-              <w:t>LNP2.LCP2.FCP2.LT</w:t>
+              <w:t>LNP2.FQ2.VNS2.LCP2.F</w:t>
             </w:r>
             <w:r>
               <w:rPr>
@@ -13012,7 +12893,7 @@
                 <w:color w:val="000000" w:themeColor="text1"/>
                 <w:sz w:val="24"/>
               </w:rPr>
-              <w:t>2.FQ2.V</w:t>
+              <w:t>CP</w:t>
             </w:r>
             <w:r>
               <w:rPr>
@@ -13020,7 +12901,7 @@
                 <w:color w:val="000000" w:themeColor="text1"/>
                 <w:sz w:val="24"/>
               </w:rPr>
-              <w:t>NS1</w:t>
+              <w:t>2.FP1</w:t>
             </w:r>
           </w:p>
         </w:tc>
@@ -13113,7 +12994,7 @@
                 <w:color w:val="000000" w:themeColor="text1"/>
                 <w:sz w:val="24"/>
               </w:rPr>
-              <w:t>LNP2.LCP2.FCP2.LT2.FQ2.V</w:t>
+              <w:t>LNP2.FQ2.VNS2.LCP2.F</w:t>
             </w:r>
             <w:r>
               <w:rPr>
@@ -13121,7 +13002,7 @@
                 <w:color w:val="000000" w:themeColor="text1"/>
                 <w:sz w:val="24"/>
               </w:rPr>
-              <w:t>NS</w:t>
+              <w:t>CP2.FP</w:t>
             </w:r>
             <w:r>
               <w:rPr>
@@ -13129,7 +13010,7 @@
                 <w:color w:val="000000" w:themeColor="text1"/>
                 <w:sz w:val="24"/>
               </w:rPr>
-              <w:t>2.FP1</w:t>
+              <w:t>2.VP1</w:t>
             </w:r>
           </w:p>
         </w:tc>
@@ -13225,7 +13106,7 @@
                 <w:color w:val="000000" w:themeColor="text1"/>
                 <w:sz w:val="24"/>
               </w:rPr>
-              <w:t>LNP2.LCP2.FCP2.LT2.FQ2.V</w:t>
+              <w:t>LNP2.FQ2.VNS2.LCP2.F</w:t>
             </w:r>
             <w:r>
               <w:rPr>
@@ -13233,7 +13114,7 @@
                 <w:color w:val="000000" w:themeColor="text1"/>
                 <w:sz w:val="24"/>
               </w:rPr>
-              <w:t>NS2.FP</w:t>
+              <w:t>CP2.FP2.VP</w:t>
             </w:r>
             <w:r>
               <w:rPr>
@@ -13241,7 +13122,7 @@
                 <w:color w:val="000000" w:themeColor="text1"/>
                 <w:sz w:val="24"/>
               </w:rPr>
-              <w:t>2.VP1</w:t>
+              <w:t>2.LT1</w:t>
             </w:r>
           </w:p>
         </w:tc>
@@ -13287,7 +13168,6 @@
                 <w:color w:val="000000" w:themeColor="text1"/>
                 <w:sz w:val="24"/>
               </w:rPr>
-              <w:lastRenderedPageBreak/>
               <w:t>TC_</w:t>
             </w:r>
             <w:r>
@@ -13335,7 +13215,7 @@
                 <w:color w:val="000000" w:themeColor="text1"/>
                 <w:sz w:val="24"/>
               </w:rPr>
-              <w:t>LNP2.LCP2.FCP2.LT2.FQ2.V</w:t>
+              <w:t>LNP2.FQ2.VNS2.LCP2.F</w:t>
             </w:r>
             <w:r>
               <w:rPr>
@@ -13343,7 +13223,7 @@
                 <w:color w:val="000000" w:themeColor="text1"/>
                 <w:sz w:val="24"/>
               </w:rPr>
-              <w:t>NS2.FP2.VP</w:t>
+              <w:t>CP2.FP2.VP2.LT</w:t>
             </w:r>
             <w:r>
               <w:rPr>
@@ -14241,6 +14121,7 @@
           <w:sz w:val="24"/>
           <w:szCs w:val="24"/>
         </w:rPr>
+        <w:lastRenderedPageBreak/>
         <w:t>Eventuali errori rilevati verranno riportati nel Test Incident Report, mentre il riassunto dei riscontri ottenuti in questa fase verrà proposto tramite il documento di Test Summary Report.</w:t>
       </w:r>
     </w:p>
@@ -14501,7 +14382,6 @@
         <w:docPartUnique/>
       </w:docPartObj>
     </w:sdtPr>
-    <w:sdtEndPr/>
     <w:sdtContent>
       <w:sdt>
         <w:sdtPr>
@@ -14511,7 +14391,6 @@
             <w:docPartUnique/>
           </w:docPartObj>
         </w:sdtPr>
-        <w:sdtEndPr/>
         <w:sdtContent>
           <w:p>
             <w:pPr>
@@ -20843,7 +20722,9 @@
 </file>
 
 <file path=customXml/item3.xml><?xml version="1.0" encoding="utf-8"?>
-<b:Sources xmlns:b="http://schemas.openxmlformats.org/officeDocument/2006/bibliography" SelectedStyle="\apasixtheditionofficeonline.xsl" StyleName="APA" Version="6"/>
+<p:properties xmlns:p="http://schemas.microsoft.com/office/2006/metadata/properties" xmlns:xsi="http://www.w3.org/2001/XMLSchema-instance" xmlns:pc="http://schemas.microsoft.com/office/infopath/2007/PartnerControls">
+  <documentManagement/>
+</p:properties>
 </file>
 
 <file path=customXml/item4.xml><?xml version="1.0" encoding="utf-8"?>
@@ -20856,9 +20737,7 @@
 </file>
 
 <file path=customXml/item5.xml><?xml version="1.0" encoding="utf-8"?>
-<p:properties xmlns:p="http://schemas.microsoft.com/office/2006/metadata/properties" xmlns:xsi="http://www.w3.org/2001/XMLSchema-instance" xmlns:pc="http://schemas.microsoft.com/office/infopath/2007/PartnerControls">
-  <documentManagement/>
-</p:properties>
+<b:Sources xmlns:b="http://schemas.openxmlformats.org/officeDocument/2006/bibliography" SelectedStyle="\apasixtheditionofficeonline.xsl" StyleName="APA" Version="6"/>
 </file>
 
 <file path=customXml/itemProps1.xml><?xml version="1.0" encoding="utf-8"?>
@@ -20888,9 +20767,10 @@
 </file>
 
 <file path=customXml/itemProps3.xml><?xml version="1.0" encoding="utf-8"?>
-<ds:datastoreItem xmlns:ds="http://schemas.openxmlformats.org/officeDocument/2006/customXml" ds:itemID="{B009ADF1-36D5-4F11-8B27-0E70A61131BE}">
+<ds:datastoreItem xmlns:ds="http://schemas.openxmlformats.org/officeDocument/2006/customXml" ds:itemID="{F5E16F7D-B6E2-4FD1-9F73-053F941DA89E}">
   <ds:schemaRefs>
-    <ds:schemaRef ds:uri="http://schemas.openxmlformats.org/officeDocument/2006/bibliography"/>
+    <ds:schemaRef ds:uri="http://schemas.microsoft.com/office/2006/metadata/properties"/>
+    <ds:schemaRef ds:uri="http://schemas.microsoft.com/office/infopath/2007/PartnerControls"/>
   </ds:schemaRefs>
 </ds:datastoreItem>
 </file>
@@ -20904,10 +20784,9 @@
 </file>
 
 <file path=customXml/itemProps5.xml><?xml version="1.0" encoding="utf-8"?>
-<ds:datastoreItem xmlns:ds="http://schemas.openxmlformats.org/officeDocument/2006/customXml" ds:itemID="{F5E16F7D-B6E2-4FD1-9F73-053F941DA89E}">
+<ds:datastoreItem xmlns:ds="http://schemas.openxmlformats.org/officeDocument/2006/customXml" ds:itemID="{B009ADF1-36D5-4F11-8B27-0E70A61131BE}">
   <ds:schemaRefs>
-    <ds:schemaRef ds:uri="http://schemas.microsoft.com/office/2006/metadata/properties"/>
-    <ds:schemaRef ds:uri="http://schemas.microsoft.com/office/infopath/2007/PartnerControls"/>
+    <ds:schemaRef ds:uri="http://schemas.openxmlformats.org/officeDocument/2006/bibliography"/>
   </ds:schemaRefs>
 </ds:datastoreItem>
 </file>
</xml_diff>

<commit_message>
TCID e aggiunta test usabilità
</commit_message>
<xml_diff>
--- a/Test/NC09_TP_ver.1.docx
+++ b/Test/NC09_TP_ver.1.docx
@@ -10,6 +10,7 @@
           <w:docPartUnique/>
         </w:docPartObj>
       </w:sdtPr>
+      <w:sdtEndPr/>
       <w:sdtContent>
         <w:p>
           <w:pPr>
@@ -80,6 +81,7 @@
                                     <w:dataBinding w:prefixMappings="xmlns:ns0='http://purl.org/dc/elements/1.1/' xmlns:ns1='http://schemas.openxmlformats.org/package/2006/metadata/core-properties' " w:xpath="/ns1:coreProperties[1]/ns0:title[1]" w:storeItemID="{6C3C8BC8-F283-45AE-878A-BAB7291924A1}"/>
                                     <w:text/>
                                   </w:sdtPr>
+                                  <w:sdtEndPr/>
                                   <w:sdtContent>
                                     <w:r>
                                       <w:rPr>
@@ -114,7 +116,9 @@
                                     <w:dataBinding w:prefixMappings="xmlns:ns0='http://purl.org/dc/elements/1.1/' xmlns:ns1='http://schemas.openxmlformats.org/package/2006/metadata/core-properties' " w:xpath="/ns1:coreProperties[1]/ns0:subject[1]" w:storeItemID="{6C3C8BC8-F283-45AE-878A-BAB7291924A1}"/>
                                     <w:text/>
                                   </w:sdtPr>
+                                  <w:sdtEndPr/>
                                   <w:sdtContent>
+                                    <w:proofErr w:type="spellStart"/>
                                     <w:r>
                                       <w:rPr>
                                         <w:color w:val="1F4E79"/>
@@ -124,6 +128,7 @@
                                       </w:rPr>
                                       <w:t>NewDM</w:t>
                                     </w:r>
+                                    <w:proofErr w:type="spellEnd"/>
                                   </w:sdtContent>
                                 </w:sdt>
                               </w:p>
@@ -203,7 +208,9 @@
                                     <w:dataBinding w:prefixMappings="xmlns:ns0='http://purl.org/dc/elements/1.1/' xmlns:ns1='http://schemas.openxmlformats.org/package/2006/metadata/core-properties' " w:xpath="/ns1:coreProperties[1]/ns0:subject[1]" w:storeItemID="{6C3C8BC8-F283-45AE-878A-BAB7291924A1}"/>
                                     <w:text/>
                                   </w:sdtPr>
+                                  <w:sdtEndPr/>
                                   <w:sdtContent>
+                                    <w:proofErr w:type="spellStart"/>
                                     <w:r>
                                       <w:rPr>
                                         <w:b/>
@@ -215,6 +222,7 @@
                                       </w:rPr>
                                       <w:t>NewDM</w:t>
                                     </w:r>
+                                    <w:proofErr w:type="spellEnd"/>
                                   </w:sdtContent>
                                 </w:sdt>
                               </w:p>
@@ -296,6 +304,7 @@
                               <w:dataBinding w:prefixMappings="xmlns:ns0='http://purl.org/dc/elements/1.1/' xmlns:ns1='http://schemas.openxmlformats.org/package/2006/metadata/core-properties' " w:xpath="/ns1:coreProperties[1]/ns0:title[1]" w:storeItemID="{6C3C8BC8-F283-45AE-878A-BAB7291924A1}"/>
                               <w:text/>
                             </w:sdtPr>
+                            <w:sdtEndPr/>
                             <w:sdtContent>
                               <w:r>
                                 <w:rPr>
@@ -330,7 +339,9 @@
                               <w:dataBinding w:prefixMappings="xmlns:ns0='http://purl.org/dc/elements/1.1/' xmlns:ns1='http://schemas.openxmlformats.org/package/2006/metadata/core-properties' " w:xpath="/ns1:coreProperties[1]/ns0:subject[1]" w:storeItemID="{6C3C8BC8-F283-45AE-878A-BAB7291924A1}"/>
                               <w:text/>
                             </w:sdtPr>
+                            <w:sdtEndPr/>
                             <w:sdtContent>
+                              <w:proofErr w:type="spellStart"/>
                               <w:r>
                                 <w:rPr>
                                   <w:color w:val="1F4E79"/>
@@ -340,6 +351,7 @@
                                 </w:rPr>
                                 <w:t>NewDM</w:t>
                               </w:r>
+                              <w:proofErr w:type="spellEnd"/>
                             </w:sdtContent>
                           </w:sdt>
                         </w:p>
@@ -419,7 +431,9 @@
                               <w:dataBinding w:prefixMappings="xmlns:ns0='http://purl.org/dc/elements/1.1/' xmlns:ns1='http://schemas.openxmlformats.org/package/2006/metadata/core-properties' " w:xpath="/ns1:coreProperties[1]/ns0:subject[1]" w:storeItemID="{6C3C8BC8-F283-45AE-878A-BAB7291924A1}"/>
                               <w:text/>
                             </w:sdtPr>
+                            <w:sdtEndPr/>
                             <w:sdtContent>
+                              <w:proofErr w:type="spellStart"/>
                               <w:r>
                                 <w:rPr>
                                   <w:b/>
@@ -431,6 +445,7 @@
                                 </w:rPr>
                                 <w:t>NewDM</w:t>
                               </w:r>
+                              <w:proofErr w:type="spellEnd"/>
                             </w:sdtContent>
                           </w:sdt>
                         </w:p>
@@ -1348,6 +1363,7 @@
           <w:bookmarkStart w:id="5" w:name="_Toc57579730"/>
           <w:bookmarkStart w:id="6" w:name="_Toc61790202"/>
           <w:bookmarkStart w:id="7" w:name="_Toc62141156"/>
+          <w:proofErr w:type="spellStart"/>
           <w:r>
             <w:rPr>
               <w:rFonts w:ascii="Century Gothic" w:eastAsia="Droid Sans" w:hAnsi="Century Gothic" w:cs="Times New Roman"/>
@@ -1359,6 +1375,7 @@
             </w:rPr>
             <w:t>Revision</w:t>
           </w:r>
+          <w:proofErr w:type="spellEnd"/>
           <w:r>
             <w:rPr>
               <w:rFonts w:ascii="Century Gothic" w:eastAsia="Droid Sans" w:hAnsi="Century Gothic" w:cs="Times New Roman"/>
@@ -3390,6 +3407,7 @@
         </w:rPr>
         <w:t xml:space="preserve">Nell’affrontare alcuni aspetti fondamentali del sistema </w:t>
       </w:r>
+      <w:proofErr w:type="spellStart"/>
       <w:r>
         <w:rPr>
           <w:rFonts w:ascii="Garamond" w:hAnsi="Garamond" w:cs="Garamond"/>
@@ -3399,6 +3417,7 @@
         </w:rPr>
         <w:t>NewDM</w:t>
       </w:r>
+      <w:proofErr w:type="spellEnd"/>
       <w:r>
         <w:rPr>
           <w:rFonts w:ascii="Garamond" w:hAnsi="Garamond" w:cs="Garamond"/>
@@ -3581,7 +3600,27 @@
           <w:sz w:val="24"/>
           <w:szCs w:val="24"/>
         </w:rPr>
-        <w:t xml:space="preserve">ranno eseguiti saranno il punto cruciale nell’analisi delle failure e delle loro cause (fault) per individuare dove bisognerà intervenire per correggere gli errori o apportare modifiche per il miglioramento dei vari sottosistemi. </w:t>
+        <w:t xml:space="preserve">ranno eseguiti saranno il punto cruciale nell’analisi delle </w:t>
+      </w:r>
+      <w:proofErr w:type="spellStart"/>
+      <w:r>
+        <w:rPr>
+          <w:rFonts w:ascii="Garamond" w:hAnsi="Garamond" w:cs="Garamond"/>
+          <w:color w:val="000000"/>
+          <w:sz w:val="24"/>
+          <w:szCs w:val="24"/>
+        </w:rPr>
+        <w:t>failure</w:t>
+      </w:r>
+      <w:proofErr w:type="spellEnd"/>
+      <w:r>
+        <w:rPr>
+          <w:rFonts w:ascii="Garamond" w:hAnsi="Garamond" w:cs="Garamond"/>
+          <w:color w:val="000000"/>
+          <w:sz w:val="24"/>
+          <w:szCs w:val="24"/>
+        </w:rPr>
+        <w:t xml:space="preserve"> e delle loro cause (fault) per individuare dove bisognerà intervenire per correggere gli errori o apportare modifiche per il miglioramento dei vari sottosistemi. </w:t>
       </w:r>
     </w:p>
     <w:p>
@@ -3605,6 +3644,7 @@
         </w:rPr>
         <w:t xml:space="preserve">Lo scopo è quindi stabilire la verità sulla corrispondenza tra comportamento atteso e comportamento osservato da </w:t>
       </w:r>
+      <w:proofErr w:type="spellStart"/>
       <w:r>
         <w:rPr>
           <w:rFonts w:ascii="Garamond" w:hAnsi="Garamond" w:cs="Garamond"/>
@@ -3614,6 +3654,7 @@
         </w:rPr>
         <w:t>NewDM</w:t>
       </w:r>
+      <w:proofErr w:type="spellEnd"/>
       <w:r>
         <w:rPr>
           <w:rFonts w:ascii="Garamond" w:hAnsi="Garamond" w:cs="Garamond"/>
@@ -3663,9 +3704,31 @@
         <w:rPr>
           <w:lang w:eastAsia="en-US"/>
         </w:rPr>
-        <w:t>2.1 Relazione con il documento di analisi</w:t>
+        <w:t xml:space="preserve">2.1 Relazione con il </w:t>
       </w:r>
       <w:bookmarkEnd w:id="10"/>
+      <w:proofErr w:type="spellStart"/>
+      <w:r>
+        <w:rPr>
+          <w:lang w:eastAsia="en-US"/>
+        </w:rPr>
+        <w:t>Requirement</w:t>
+      </w:r>
+      <w:proofErr w:type="spellEnd"/>
+      <w:r>
+        <w:rPr>
+          <w:lang w:eastAsia="en-US"/>
+        </w:rPr>
+        <w:t xml:space="preserve"> Analysis </w:t>
+      </w:r>
+      <w:proofErr w:type="spellStart"/>
+      <w:r>
+        <w:rPr>
+          <w:lang w:eastAsia="en-US"/>
+        </w:rPr>
+        <w:t>Document</w:t>
+      </w:r>
+      <w:proofErr w:type="spellEnd"/>
       <w:r>
         <w:rPr>
           <w:lang w:eastAsia="en-US"/>
@@ -3727,9 +3790,17 @@
         <w:rPr>
           <w:lang w:eastAsia="en-US"/>
         </w:rPr>
-        <w:t>2.2 Relazione con il System Design Document</w:t>
+        <w:t xml:space="preserve">2.2 Relazione con il System Design </w:t>
+      </w:r>
+      <w:proofErr w:type="spellStart"/>
+      <w:r>
+        <w:rPr>
+          <w:lang w:eastAsia="en-US"/>
+        </w:rPr>
+        <w:t>Document</w:t>
       </w:r>
       <w:bookmarkEnd w:id="11"/>
+      <w:proofErr w:type="spellEnd"/>
       <w:r>
         <w:rPr>
           <w:lang w:eastAsia="en-US"/>
@@ -3755,7 +3826,29 @@
           <w:szCs w:val="22"/>
           <w:lang w:eastAsia="en-US"/>
         </w:rPr>
-        <w:t xml:space="preserve">Nel system design document abbiamo definito la suddivisione in sottosistemi relativamente al prodotto che intendiamo presentare. </w:t>
+        <w:t xml:space="preserve">Nel system design </w:t>
+      </w:r>
+      <w:proofErr w:type="spellStart"/>
+      <w:r>
+        <w:rPr>
+          <w:rFonts w:ascii="Garamond" w:eastAsia="Calibri" w:hAnsi="Garamond" w:cs="Times New Roman"/>
+          <w:color w:val="auto"/>
+          <w:sz w:val="24"/>
+          <w:szCs w:val="22"/>
+          <w:lang w:eastAsia="en-US"/>
+        </w:rPr>
+        <w:t>document</w:t>
+      </w:r>
+      <w:proofErr w:type="spellEnd"/>
+      <w:r>
+        <w:rPr>
+          <w:rFonts w:ascii="Garamond" w:eastAsia="Calibri" w:hAnsi="Garamond" w:cs="Times New Roman"/>
+          <w:color w:val="auto"/>
+          <w:sz w:val="24"/>
+          <w:szCs w:val="22"/>
+          <w:lang w:eastAsia="en-US"/>
+        </w:rPr>
+        <w:t xml:space="preserve"> abbiamo definito la suddivisione in sottosistemi relativamente al prodotto che intendiamo presentare. </w:t>
       </w:r>
     </w:p>
     <w:p>
@@ -3809,7 +3902,51 @@
           <w:lang w:eastAsia="en-US"/>
         </w:rPr>
         <w:lastRenderedPageBreak/>
-        <w:t xml:space="preserve">In questa fase è importante focalizzare la nostra attenzione sul layer di business. Infatti, pianificheremo le attività di testing relative alle funzionalità garantite nei sottosistemi specificati all’interno nel System Design Document relativamente al livello business. </w:t>
+        <w:t xml:space="preserve">In questa fase è importante focalizzare la nostra attenzione sul </w:t>
+      </w:r>
+      <w:proofErr w:type="spellStart"/>
+      <w:r>
+        <w:rPr>
+          <w:rFonts w:ascii="Garamond" w:eastAsia="Calibri" w:hAnsi="Garamond" w:cs="Times New Roman"/>
+          <w:color w:val="auto"/>
+          <w:sz w:val="24"/>
+          <w:szCs w:val="22"/>
+          <w:lang w:eastAsia="en-US"/>
+        </w:rPr>
+        <w:t>layer</w:t>
+      </w:r>
+      <w:proofErr w:type="spellEnd"/>
+      <w:r>
+        <w:rPr>
+          <w:rFonts w:ascii="Garamond" w:eastAsia="Calibri" w:hAnsi="Garamond" w:cs="Times New Roman"/>
+          <w:color w:val="auto"/>
+          <w:sz w:val="24"/>
+          <w:szCs w:val="22"/>
+          <w:lang w:eastAsia="en-US"/>
+        </w:rPr>
+        <w:t xml:space="preserve"> di business. Infatti, pianificheremo le attività di testing relative alle funzionalità garantite nei sottosistemi specificati all’interno nel System Design </w:t>
+      </w:r>
+      <w:proofErr w:type="spellStart"/>
+      <w:r>
+        <w:rPr>
+          <w:rFonts w:ascii="Garamond" w:eastAsia="Calibri" w:hAnsi="Garamond" w:cs="Times New Roman"/>
+          <w:color w:val="auto"/>
+          <w:sz w:val="24"/>
+          <w:szCs w:val="22"/>
+          <w:lang w:eastAsia="en-US"/>
+        </w:rPr>
+        <w:t>Document</w:t>
+      </w:r>
+      <w:proofErr w:type="spellEnd"/>
+      <w:r>
+        <w:rPr>
+          <w:rFonts w:ascii="Garamond" w:eastAsia="Calibri" w:hAnsi="Garamond" w:cs="Times New Roman"/>
+          <w:color w:val="auto"/>
+          <w:sz w:val="24"/>
+          <w:szCs w:val="22"/>
+          <w:lang w:eastAsia="en-US"/>
+        </w:rPr>
+        <w:t xml:space="preserve"> relativamente al livello business. </w:t>
       </w:r>
     </w:p>
     <w:p>
@@ -3836,9 +3973,17 @@
         <w:rPr>
           <w:lang w:eastAsia="en-US"/>
         </w:rPr>
-        <w:t xml:space="preserve"> Relazione con l’Object Design Document</w:t>
+        <w:t xml:space="preserve"> Relazione con l’Object Design </w:t>
+      </w:r>
+      <w:proofErr w:type="spellStart"/>
+      <w:r>
+        <w:rPr>
+          <w:lang w:eastAsia="en-US"/>
+        </w:rPr>
+        <w:t>Document</w:t>
       </w:r>
       <w:bookmarkEnd w:id="12"/>
+      <w:proofErr w:type="spellEnd"/>
       <w:r>
         <w:rPr>
           <w:lang w:eastAsia="en-US"/>
@@ -3894,6 +4039,7 @@
           <w:lang w:val="it-IT"/>
         </w:rPr>
       </w:pPr>
+      <w:proofErr w:type="spellStart"/>
       <w:r>
         <w:rPr>
           <w:color w:val="000000" w:themeColor="text1"/>
@@ -3903,6 +4049,7 @@
         </w:rPr>
         <w:t>NewDM</w:t>
       </w:r>
+      <w:proofErr w:type="spellEnd"/>
       <w:r>
         <w:rPr>
           <w:color w:val="000000" w:themeColor="text1"/>
@@ -4141,7 +4288,27 @@
           <w:szCs w:val="24"/>
           <w:lang w:val="it-IT"/>
         </w:rPr>
-        <w:t xml:space="preserve">Nel System Design abbiamo definito l’architettura della piattaforma che si articola in tre layer: presentazione, business e persistenza. I sottosistemi che compongono i vari livelli logici collaborano tra loro cercando però di garantire il più possibile basso accoppiamento ed alta coesione. </w:t>
+        <w:t xml:space="preserve">Nel System Design abbiamo definito l’architettura della piattaforma che si articola in tre </w:t>
+      </w:r>
+      <w:proofErr w:type="spellStart"/>
+      <w:r>
+        <w:rPr>
+          <w:color w:val="000000" w:themeColor="text1"/>
+          <w:sz w:val="24"/>
+          <w:szCs w:val="24"/>
+          <w:lang w:val="it-IT"/>
+        </w:rPr>
+        <w:t>layer</w:t>
+      </w:r>
+      <w:proofErr w:type="spellEnd"/>
+      <w:r>
+        <w:rPr>
+          <w:color w:val="000000" w:themeColor="text1"/>
+          <w:sz w:val="24"/>
+          <w:szCs w:val="24"/>
+          <w:lang w:val="it-IT"/>
+        </w:rPr>
+        <w:t xml:space="preserve">: presentazione, business e persistenza. I sottosistemi che compongono i vari livelli logici collaborano tra loro cercando però di garantire il più possibile basso accoppiamento ed alta coesione. </w:t>
       </w:r>
     </w:p>
     <w:p>
@@ -4520,7 +4687,34 @@
           <w:sz w:val="24"/>
           <w:szCs w:val="24"/>
         </w:rPr>
-        <w:t>Inserisci prodotto nello scontrino</w:t>
+        <w:t>Aggiungi somma versata</w:t>
+      </w:r>
+    </w:p>
+    <w:p>
+      <w:pPr>
+        <w:pStyle w:val="Paragrafoelenco"/>
+        <w:numPr>
+          <w:ilvl w:val="0"/>
+          <w:numId w:val="34"/>
+        </w:numPr>
+        <w:jc w:val="both"/>
+        <w:rPr>
+          <w:b/>
+          <w:bCs/>
+          <w:color w:val="000000" w:themeColor="text1"/>
+          <w:sz w:val="24"/>
+          <w:szCs w:val="24"/>
+        </w:rPr>
+      </w:pPr>
+      <w:r>
+        <w:rPr>
+          <w:b/>
+          <w:bCs/>
+          <w:color w:val="000000" w:themeColor="text1"/>
+          <w:sz w:val="24"/>
+          <w:szCs w:val="24"/>
+        </w:rPr>
+        <w:t>Inventario</w:t>
       </w:r>
     </w:p>
     <w:p>
@@ -4545,7 +4739,23 @@
           <w:sz w:val="24"/>
           <w:szCs w:val="24"/>
         </w:rPr>
-        <w:t>Aggiungi somma versata</w:t>
+        <w:t xml:space="preserve">Crea </w:t>
+      </w:r>
+      <w:r>
+        <w:rPr>
+          <w:color w:val="000000" w:themeColor="text1"/>
+          <w:sz w:val="24"/>
+          <w:szCs w:val="24"/>
+        </w:rPr>
+        <w:t xml:space="preserve">nuovo </w:t>
+      </w:r>
+      <w:r>
+        <w:rPr>
+          <w:color w:val="000000" w:themeColor="text1"/>
+          <w:sz w:val="24"/>
+          <w:szCs w:val="24"/>
+        </w:rPr>
+        <w:t>prodotto</w:t>
       </w:r>
     </w:p>
     <w:p>
@@ -4572,7 +4782,7 @@
           <w:sz w:val="24"/>
           <w:szCs w:val="24"/>
         </w:rPr>
-        <w:t>Inventario</w:t>
+        <w:t>Assistenza</w:t>
       </w:r>
     </w:p>
     <w:p>
@@ -4597,124 +4807,6 @@
           <w:sz w:val="24"/>
           <w:szCs w:val="24"/>
         </w:rPr>
-        <w:t xml:space="preserve">Crea </w:t>
-      </w:r>
-      <w:r>
-        <w:rPr>
-          <w:color w:val="000000" w:themeColor="text1"/>
-          <w:sz w:val="24"/>
-          <w:szCs w:val="24"/>
-        </w:rPr>
-        <w:t xml:space="preserve">nuovo </w:t>
-      </w:r>
-      <w:r>
-        <w:rPr>
-          <w:color w:val="000000" w:themeColor="text1"/>
-          <w:sz w:val="24"/>
-          <w:szCs w:val="24"/>
-        </w:rPr>
-        <w:t>prodotto</w:t>
-      </w:r>
-    </w:p>
-    <w:p>
-      <w:pPr>
-        <w:pStyle w:val="Paragrafoelenco"/>
-        <w:numPr>
-          <w:ilvl w:val="1"/>
-          <w:numId w:val="34"/>
-        </w:numPr>
-        <w:jc w:val="both"/>
-        <w:rPr>
-          <w:b/>
-          <w:bCs/>
-          <w:color w:val="000000" w:themeColor="text1"/>
-          <w:sz w:val="24"/>
-          <w:szCs w:val="24"/>
-        </w:rPr>
-      </w:pPr>
-      <w:r>
-        <w:rPr>
-          <w:color w:val="000000" w:themeColor="text1"/>
-          <w:sz w:val="24"/>
-          <w:szCs w:val="24"/>
-        </w:rPr>
-        <w:t>Aggiorna quantità</w:t>
-      </w:r>
-    </w:p>
-    <w:p>
-      <w:pPr>
-        <w:pStyle w:val="Paragrafoelenco"/>
-        <w:numPr>
-          <w:ilvl w:val="1"/>
-          <w:numId w:val="34"/>
-        </w:numPr>
-        <w:jc w:val="both"/>
-        <w:rPr>
-          <w:b/>
-          <w:bCs/>
-          <w:color w:val="000000" w:themeColor="text1"/>
-          <w:sz w:val="24"/>
-          <w:szCs w:val="24"/>
-        </w:rPr>
-      </w:pPr>
-      <w:r>
-        <w:rPr>
-          <w:color w:val="000000" w:themeColor="text1"/>
-          <w:sz w:val="24"/>
-          <w:szCs w:val="24"/>
-        </w:rPr>
-        <w:t>Modifica prezzo prodotto</w:t>
-      </w:r>
-    </w:p>
-    <w:p>
-      <w:pPr>
-        <w:pStyle w:val="Paragrafoelenco"/>
-        <w:numPr>
-          <w:ilvl w:val="0"/>
-          <w:numId w:val="34"/>
-        </w:numPr>
-        <w:jc w:val="both"/>
-        <w:rPr>
-          <w:b/>
-          <w:bCs/>
-          <w:color w:val="000000" w:themeColor="text1"/>
-          <w:sz w:val="24"/>
-          <w:szCs w:val="24"/>
-        </w:rPr>
-      </w:pPr>
-      <w:r>
-        <w:rPr>
-          <w:b/>
-          <w:bCs/>
-          <w:color w:val="000000" w:themeColor="text1"/>
-          <w:sz w:val="24"/>
-          <w:szCs w:val="24"/>
-        </w:rPr>
-        <w:t>Assistenza</w:t>
-      </w:r>
-    </w:p>
-    <w:p>
-      <w:pPr>
-        <w:pStyle w:val="Paragrafoelenco"/>
-        <w:numPr>
-          <w:ilvl w:val="1"/>
-          <w:numId w:val="34"/>
-        </w:numPr>
-        <w:jc w:val="both"/>
-        <w:rPr>
-          <w:b/>
-          <w:bCs/>
-          <w:color w:val="000000" w:themeColor="text1"/>
-          <w:sz w:val="24"/>
-          <w:szCs w:val="24"/>
-        </w:rPr>
-      </w:pPr>
-      <w:r>
-        <w:rPr>
-          <w:color w:val="000000" w:themeColor="text1"/>
-          <w:sz w:val="24"/>
-          <w:szCs w:val="24"/>
-        </w:rPr>
         <w:t>Crea ticket</w:t>
       </w:r>
     </w:p>
@@ -4740,9 +4832,14 @@
       </w:pPr>
       <w:bookmarkStart w:id="15" w:name="_Toc62141164"/>
       <w:r>
-        <w:t>5. Criteri Pass/Failed</w:t>
+        <w:t>5. Criteri Pass/</w:t>
+      </w:r>
+      <w:proofErr w:type="spellStart"/>
+      <w:r>
+        <w:t>Failed</w:t>
       </w:r>
       <w:bookmarkEnd w:id="15"/>
+      <w:proofErr w:type="spellEnd"/>
       <w:r>
         <w:rPr>
           <w:sz w:val="24"/>
@@ -4784,6 +4881,7 @@
         </w:rPr>
         <w:t xml:space="preserve"> errori nel sistema. Pertanto, il test ha successo se il comportamento osservato è diverso dal comportamento specificato nei requisiti funzionali. Ciò significa che raggiungiamo gli obiettivi che ci siamo posti durante questa fase se il test individuerà dei </w:t>
       </w:r>
+      <w:proofErr w:type="spellStart"/>
       <w:r>
         <w:rPr>
           <w:color w:val="000000" w:themeColor="text1"/>
@@ -4792,6 +4890,7 @@
         </w:rPr>
         <w:t>failure</w:t>
       </w:r>
+      <w:proofErr w:type="spellEnd"/>
       <w:r>
         <w:rPr>
           <w:color w:val="000000" w:themeColor="text1"/>
@@ -4850,7 +4949,25 @@
           <w:sz w:val="24"/>
           <w:szCs w:val="24"/>
         </w:rPr>
-        <w:t>Presenza di errori : Pass, assenza di errori: Failed.</w:t>
+        <w:t xml:space="preserve">Presenza di errori : Pass, assenza di errori: </w:t>
+      </w:r>
+      <w:proofErr w:type="spellStart"/>
+      <w:r>
+        <w:rPr>
+          <w:color w:val="000000" w:themeColor="text1"/>
+          <w:sz w:val="24"/>
+          <w:szCs w:val="24"/>
+        </w:rPr>
+        <w:t>Failed</w:t>
+      </w:r>
+      <w:proofErr w:type="spellEnd"/>
+      <w:r>
+        <w:rPr>
+          <w:color w:val="000000" w:themeColor="text1"/>
+          <w:sz w:val="24"/>
+          <w:szCs w:val="24"/>
+        </w:rPr>
+        <w:t>.</w:t>
       </w:r>
     </w:p>
     <w:p>
@@ -4899,7 +5016,6 @@
           <w:sz w:val="24"/>
           <w:szCs w:val="24"/>
         </w:rPr>
-        <w:lastRenderedPageBreak/>
         <w:t xml:space="preserve">Di seguito verranno descritte brevemente le strategie individuate per effettuare il test di unità, d’integrazione e di sistema. </w:t>
       </w:r>
     </w:p>
@@ -4909,6 +5025,7 @@
       </w:pPr>
       <w:bookmarkStart w:id="17" w:name="_Toc62141166"/>
       <w:r>
+        <w:lastRenderedPageBreak/>
         <w:t>6.1 Testing di unità</w:t>
       </w:r>
       <w:bookmarkEnd w:id="17"/>
@@ -4954,15 +5071,118 @@
     </w:p>
     <w:p>
       <w:pPr>
-        <w:pStyle w:val="Titolo2"/>
-      </w:pPr>
-      <w:bookmarkStart w:id="18" w:name="_Toc62141167"/>
-      <w:r>
-        <w:t>6.2 Testing di integrazione</w:t>
-      </w:r>
-      <w:bookmarkEnd w:id="18"/>
-      <w:r>
+        <w:jc w:val="both"/>
+        <w:rPr>
+          <w:color w:val="000000" w:themeColor="text1"/>
+          <w:sz w:val="24"/>
+          <w:szCs w:val="24"/>
+        </w:rPr>
+      </w:pPr>
+      <w:r>
+        <w:rPr>
+          <w:color w:val="000000" w:themeColor="text1"/>
+          <w:sz w:val="24"/>
+          <w:szCs w:val="24"/>
+        </w:rPr>
+        <w:t xml:space="preserve">Utilizzeremo il metodo </w:t>
+      </w:r>
+      <w:proofErr w:type="spellStart"/>
+      <w:r>
+        <w:rPr>
+          <w:color w:val="000000" w:themeColor="text1"/>
+          <w:sz w:val="24"/>
+          <w:szCs w:val="24"/>
+        </w:rPr>
+        <w:t>branch</w:t>
+      </w:r>
+      <w:proofErr w:type="spellEnd"/>
+      <w:r>
+        <w:rPr>
+          <w:color w:val="000000" w:themeColor="text1"/>
+          <w:sz w:val="24"/>
+          <w:szCs w:val="24"/>
+        </w:rPr>
+        <w:t xml:space="preserve"> coverage, questo perché </w:t>
+      </w:r>
+      <w:r>
+        <w:rPr>
+          <w:color w:val="000000" w:themeColor="text1"/>
+          <w:sz w:val="24"/>
+          <w:szCs w:val="24"/>
+        </w:rPr>
+        <w:t>è una metrica facile da comprendere</w:t>
+      </w:r>
+      <w:r>
+        <w:rPr>
+          <w:color w:val="000000" w:themeColor="text1"/>
+          <w:sz w:val="24"/>
+          <w:szCs w:val="24"/>
+        </w:rPr>
+        <w:t>,</w:t>
+      </w:r>
+      <w:r>
+        <w:rPr>
+          <w:color w:val="000000" w:themeColor="text1"/>
+          <w:sz w:val="24"/>
+          <w:szCs w:val="24"/>
+        </w:rPr>
         <w:t xml:space="preserve"> </w:t>
+      </w:r>
+      <w:r>
+        <w:rPr>
+          <w:color w:val="000000" w:themeColor="text1"/>
+          <w:sz w:val="24"/>
+          <w:szCs w:val="24"/>
+        </w:rPr>
+        <w:t>si misura senza difficoltà</w:t>
+      </w:r>
+      <w:r>
+        <w:rPr>
+          <w:color w:val="000000" w:themeColor="text1"/>
+          <w:sz w:val="24"/>
+          <w:szCs w:val="24"/>
+        </w:rPr>
+        <w:t>,</w:t>
+      </w:r>
+      <w:r>
+        <w:rPr>
+          <w:color w:val="000000" w:themeColor="text1"/>
+          <w:sz w:val="24"/>
+          <w:szCs w:val="24"/>
+        </w:rPr>
+        <w:t xml:space="preserve"> </w:t>
+      </w:r>
+      <w:r>
+        <w:rPr>
+          <w:color w:val="000000" w:themeColor="text1"/>
+          <w:sz w:val="24"/>
+          <w:szCs w:val="24"/>
+        </w:rPr>
+        <w:t>è oggettiva e imparziale</w:t>
+      </w:r>
+      <w:r>
+        <w:rPr>
+          <w:color w:val="000000" w:themeColor="text1"/>
+          <w:sz w:val="24"/>
+          <w:szCs w:val="24"/>
+        </w:rPr>
+        <w:t>,</w:t>
+      </w:r>
+      <w:r>
+        <w:rPr>
+          <w:color w:val="000000" w:themeColor="text1"/>
+          <w:sz w:val="24"/>
+          <w:szCs w:val="24"/>
+        </w:rPr>
+        <w:t xml:space="preserve"> </w:t>
+      </w:r>
+      <w:r>
+        <w:rPr>
+          <w:color w:val="000000" w:themeColor="text1"/>
+          <w:sz w:val="24"/>
+          <w:szCs w:val="24"/>
+        </w:rPr>
+        <w:t>è universale (applicabile a tutti i paradigmi di programmazione).</w:t>
       </w:r>
     </w:p>
     <w:p>
@@ -4974,44 +5194,36 @@
           <w:szCs w:val="24"/>
         </w:rPr>
       </w:pPr>
-      <w:r>
-        <w:rPr>
-          <w:color w:val="000000" w:themeColor="text1"/>
-          <w:sz w:val="24"/>
-          <w:szCs w:val="24"/>
-        </w:rPr>
-        <w:t xml:space="preserve">Una volta che sono stati rilevati i bug per una singola componente e riparati, le componenti sono pronte per essere integrate in sottosistemi più grandi. Pertanto dopo aver testato singolarmente le componenti del sistema, possiamo procedere a testarne le integrazioni. </w:t>
-      </w:r>
     </w:p>
     <w:p>
       <w:pPr>
-        <w:jc w:val="both"/>
-        <w:rPr>
-          <w:color w:val="000000" w:themeColor="text1"/>
-          <w:sz w:val="24"/>
-          <w:szCs w:val="24"/>
-        </w:rPr>
-      </w:pPr>
-      <w:r>
-        <w:rPr>
-          <w:color w:val="000000" w:themeColor="text1"/>
-          <w:sz w:val="24"/>
-          <w:szCs w:val="24"/>
-        </w:rPr>
-        <w:t xml:space="preserve">Per effettuare l’integration testing abbiamo pensato di utilizzare la strategia bottom-up: ciò ci permette di garantire la presenza di fondamenta solide alla base del sistema ma richiede di mettere in campo test driver per simulare le componenti dei layer più in alto che non sono stati ancora integrati. </w:t>
+        <w:pStyle w:val="Titolo2"/>
+      </w:pPr>
+      <w:bookmarkStart w:id="18" w:name="_Toc62141167"/>
+      <w:r>
+        <w:t>6.2 Testing di integrazione</w:t>
+      </w:r>
+      <w:bookmarkEnd w:id="18"/>
+      <w:r>
+        <w:t xml:space="preserve"> </w:t>
       </w:r>
     </w:p>
     <w:p>
       <w:pPr>
-        <w:pStyle w:val="Titolo2"/>
-      </w:pPr>
-      <w:bookmarkStart w:id="19" w:name="_Toc62141168"/>
-      <w:r>
-        <w:t>6.3 Testing di sistema</w:t>
-      </w:r>
-      <w:bookmarkEnd w:id="19"/>
-      <w:r>
-        <w:t xml:space="preserve"> </w:t>
+        <w:jc w:val="both"/>
+        <w:rPr>
+          <w:color w:val="000000" w:themeColor="text1"/>
+          <w:sz w:val="24"/>
+          <w:szCs w:val="24"/>
+        </w:rPr>
+      </w:pPr>
+      <w:r>
+        <w:rPr>
+          <w:color w:val="000000" w:themeColor="text1"/>
+          <w:sz w:val="24"/>
+          <w:szCs w:val="24"/>
+        </w:rPr>
+        <w:t xml:space="preserve">Una volta che sono stati rilevati i bug per una singola componente e riparati, le componenti sono pronte per essere integrate in sottosistemi più grandi. Pertanto dopo aver testato singolarmente le componenti del sistema, possiamo procedere a testarne le integrazioni. </w:t>
       </w:r>
     </w:p>
     <w:p>
@@ -5029,38 +5241,110 @@
           <w:sz w:val="24"/>
           <w:szCs w:val="24"/>
         </w:rPr>
-        <w:t xml:space="preserve">La verifica sulle funzionalità del sistema avviene testando i possibili input degli utenti. La riduzione dei casi di test è attuata tramite l’adozione del category partition. </w:t>
+        <w:t xml:space="preserve">Per effettuare </w:t>
+      </w:r>
+      <w:proofErr w:type="spellStart"/>
+      <w:r>
+        <w:rPr>
+          <w:color w:val="000000" w:themeColor="text1"/>
+          <w:sz w:val="24"/>
+          <w:szCs w:val="24"/>
+        </w:rPr>
+        <w:t>l’integration</w:t>
+      </w:r>
+      <w:proofErr w:type="spellEnd"/>
+      <w:r>
+        <w:rPr>
+          <w:color w:val="000000" w:themeColor="text1"/>
+          <w:sz w:val="24"/>
+          <w:szCs w:val="24"/>
+        </w:rPr>
+        <w:t xml:space="preserve"> testing abbiamo pensato di utilizzare la strategia bottom-up: ciò ci permette di garantire la presenza di fondamenta solide alla base del sistema ma richiede di mettere in campo test driver per simulare le componenti dei </w:t>
+      </w:r>
+      <w:proofErr w:type="spellStart"/>
+      <w:r>
+        <w:rPr>
+          <w:color w:val="000000" w:themeColor="text1"/>
+          <w:sz w:val="24"/>
+          <w:szCs w:val="24"/>
+        </w:rPr>
+        <w:t>layer</w:t>
+      </w:r>
+      <w:proofErr w:type="spellEnd"/>
+      <w:r>
+        <w:rPr>
+          <w:color w:val="000000" w:themeColor="text1"/>
+          <w:sz w:val="24"/>
+          <w:szCs w:val="24"/>
+        </w:rPr>
+        <w:t xml:space="preserve"> più in alto che non sono stati ancora integrati. </w:t>
       </w:r>
     </w:p>
     <w:p>
       <w:pPr>
-        <w:jc w:val="both"/>
-        <w:rPr>
-          <w:color w:val="000000" w:themeColor="text1"/>
-          <w:sz w:val="24"/>
-          <w:szCs w:val="24"/>
-        </w:rPr>
-      </w:pPr>
-      <w:r>
-        <w:rPr>
-          <w:color w:val="000000" w:themeColor="text1"/>
-          <w:sz w:val="24"/>
-          <w:szCs w:val="24"/>
-        </w:rPr>
-        <w:t xml:space="preserve">Il testing di sistema concluderà la fase di test del prodotto ed il primo ciclo di sviluppo. Per questa tipologia di test, ci affidiamo all’utilizzo di un software ausiliario come Katalon Studio al fine di osservare il comportamento del sistema in presenza di combinazioni di input utente non ammesse. </w:t>
+        <w:pStyle w:val="Titolo2"/>
+      </w:pPr>
+      <w:bookmarkStart w:id="19" w:name="_Toc62141168"/>
+      <w:r>
+        <w:t>6.3 Testing di sistema</w:t>
+      </w:r>
+      <w:bookmarkEnd w:id="19"/>
+      <w:r>
+        <w:t xml:space="preserve"> </w:t>
       </w:r>
     </w:p>
     <w:p>
       <w:pPr>
-        <w:pStyle w:val="Titolo2"/>
-      </w:pPr>
-      <w:bookmarkStart w:id="20" w:name="_Toc62141169"/>
-      <w:r>
-        <w:t>6.4 Testing di usablità</w:t>
-      </w:r>
-      <w:bookmarkEnd w:id="20"/>
-      <w:r>
+        <w:jc w:val="both"/>
+        <w:rPr>
+          <w:color w:val="000000" w:themeColor="text1"/>
+          <w:sz w:val="24"/>
+          <w:szCs w:val="24"/>
+        </w:rPr>
+      </w:pPr>
+      <w:r>
+        <w:rPr>
+          <w:color w:val="000000" w:themeColor="text1"/>
+          <w:sz w:val="24"/>
+          <w:szCs w:val="24"/>
+        </w:rPr>
+        <w:t xml:space="preserve">La verifica sulle funzionalità del sistema avviene testando i possibili input degli utenti. La riduzione dei casi di test è attuata tramite l’adozione del </w:t>
+      </w:r>
+      <w:proofErr w:type="spellStart"/>
+      <w:r>
+        <w:rPr>
+          <w:color w:val="000000" w:themeColor="text1"/>
+          <w:sz w:val="24"/>
+          <w:szCs w:val="24"/>
+        </w:rPr>
+        <w:t>category</w:t>
+      </w:r>
+      <w:proofErr w:type="spellEnd"/>
+      <w:r>
+        <w:rPr>
+          <w:color w:val="000000" w:themeColor="text1"/>
+          <w:sz w:val="24"/>
+          <w:szCs w:val="24"/>
+        </w:rPr>
         <w:t xml:space="preserve"> </w:t>
+      </w:r>
+      <w:proofErr w:type="spellStart"/>
+      <w:r>
+        <w:rPr>
+          <w:color w:val="000000" w:themeColor="text1"/>
+          <w:sz w:val="24"/>
+          <w:szCs w:val="24"/>
+        </w:rPr>
+        <w:t>partition</w:t>
+      </w:r>
+      <w:proofErr w:type="spellEnd"/>
+      <w:r>
+        <w:rPr>
+          <w:color w:val="000000" w:themeColor="text1"/>
+          <w:sz w:val="24"/>
+          <w:szCs w:val="24"/>
+        </w:rPr>
+        <w:t xml:space="preserve">. </w:t>
       </w:r>
     </w:p>
     <w:p>
@@ -5078,49 +5362,41 @@
           <w:sz w:val="24"/>
           <w:szCs w:val="24"/>
         </w:rPr>
-        <w:t>Dopo aver realizzato la prima versione dei prototipi abbiamo deciso di propor</w:t>
-      </w:r>
-      <w:r>
-        <w:rPr>
-          <w:color w:val="000000" w:themeColor="text1"/>
-          <w:sz w:val="24"/>
-          <w:szCs w:val="24"/>
-        </w:rPr>
-        <w:t>la</w:t>
-      </w:r>
-      <w:r>
-        <w:rPr>
-          <w:color w:val="000000" w:themeColor="text1"/>
-          <w:sz w:val="24"/>
-          <w:szCs w:val="24"/>
-        </w:rPr>
-        <w:t xml:space="preserve"> ad utenti reali</w:t>
-      </w:r>
-      <w:r>
-        <w:rPr>
-          <w:color w:val="000000" w:themeColor="text1"/>
-          <w:sz w:val="24"/>
-          <w:szCs w:val="24"/>
-        </w:rPr>
-        <w:t>.</w:t>
+        <w:t xml:space="preserve">Il testing di sistema concluderà la fase di test del prodotto ed il primo ciclo di sviluppo. Per questa tipologia di test, ci affidiamo all’utilizzo di un software ausiliario come </w:t>
+      </w:r>
+      <w:proofErr w:type="spellStart"/>
+      <w:r>
+        <w:rPr>
+          <w:color w:val="000000" w:themeColor="text1"/>
+          <w:sz w:val="24"/>
+          <w:szCs w:val="24"/>
+        </w:rPr>
+        <w:t>Katalon</w:t>
+      </w:r>
+      <w:proofErr w:type="spellEnd"/>
+      <w:r>
+        <w:rPr>
+          <w:color w:val="000000" w:themeColor="text1"/>
+          <w:sz w:val="24"/>
+          <w:szCs w:val="24"/>
+        </w:rPr>
+        <w:t xml:space="preserve"> Studio al fine di osservare il comportamento del sistema in presenza di combinazioni di input utente non ammesse. </w:t>
       </w:r>
     </w:p>
     <w:p>
       <w:pPr>
-        <w:jc w:val="both"/>
-        <w:rPr>
-          <w:color w:val="000000" w:themeColor="text1"/>
-          <w:sz w:val="24"/>
-          <w:szCs w:val="24"/>
-        </w:rPr>
-      </w:pPr>
-      <w:r>
-        <w:rPr>
-          <w:color w:val="000000" w:themeColor="text1"/>
-          <w:sz w:val="24"/>
-          <w:szCs w:val="24"/>
-        </w:rPr>
-        <w:t xml:space="preserve">Durante la fase di valutazione dell’usabilità ci soffermiamo, oltre che sugli aspetti funzionali del sistema, anche sul grado di intuizione delle interfacce utente, sulle azioni che si devono compiere per utilizzare una determinata funzionalità, sull’esperienza che oggetti ed icone dell’interfaccia permettono di vivere all’utente ed il senso che vi suggeriscono. </w:t>
+        <w:pStyle w:val="Titolo2"/>
+      </w:pPr>
+      <w:bookmarkStart w:id="20" w:name="_Toc62141169"/>
+      <w:r>
+        <w:t xml:space="preserve">6.4 Testing di </w:t>
+      </w:r>
+      <w:bookmarkEnd w:id="20"/>
+      <w:r>
+        <w:t>usabilità</w:t>
+      </w:r>
+      <w:r>
+        <w:t xml:space="preserve"> </w:t>
       </w:r>
     </w:p>
     <w:p>
@@ -5138,17 +5414,51 @@
           <w:sz w:val="24"/>
           <w:szCs w:val="24"/>
         </w:rPr>
-        <w:lastRenderedPageBreak/>
-        <w:t xml:space="preserve">Abbiamo adottato la tecnica “task analysis” che consiste nell'assegnare agli utenti un insieme di compiti, di vario livello di difficoltà, per ricavare il grado di efficacia, efficienza e soddisfazione di una funzionalità offerta da sistema attraverso la misurazione di alcune variabili con cui un dato compito viene portato a termine: </w:t>
+        <w:t xml:space="preserve">Dopo aver realizzato la prima versione </w:t>
+      </w:r>
+      <w:r>
+        <w:rPr>
+          <w:color w:val="000000" w:themeColor="text1"/>
+          <w:sz w:val="24"/>
+          <w:szCs w:val="24"/>
+        </w:rPr>
+        <w:t>del sistema</w:t>
+      </w:r>
+      <w:r>
+        <w:rPr>
+          <w:color w:val="000000" w:themeColor="text1"/>
+          <w:sz w:val="24"/>
+          <w:szCs w:val="24"/>
+        </w:rPr>
+        <w:t xml:space="preserve"> abbiamo deciso di propor</w:t>
+      </w:r>
+      <w:r>
+        <w:rPr>
+          <w:color w:val="000000" w:themeColor="text1"/>
+          <w:sz w:val="24"/>
+          <w:szCs w:val="24"/>
+        </w:rPr>
+        <w:t>la</w:t>
+      </w:r>
+      <w:r>
+        <w:rPr>
+          <w:color w:val="000000" w:themeColor="text1"/>
+          <w:sz w:val="24"/>
+          <w:szCs w:val="24"/>
+        </w:rPr>
+        <w:t xml:space="preserve"> ad utenti reali</w:t>
+      </w:r>
+      <w:r>
+        <w:rPr>
+          <w:color w:val="000000" w:themeColor="text1"/>
+          <w:sz w:val="24"/>
+          <w:szCs w:val="24"/>
+        </w:rPr>
+        <w:t>.</w:t>
       </w:r>
     </w:p>
     <w:p>
       <w:pPr>
-        <w:pStyle w:val="Paragrafoelenco"/>
-        <w:numPr>
-          <w:ilvl w:val="0"/>
-          <w:numId w:val="35"/>
-        </w:numPr>
         <w:jc w:val="both"/>
         <w:rPr>
           <w:color w:val="000000" w:themeColor="text1"/>
@@ -5162,16 +5472,20 @@
           <w:sz w:val="24"/>
           <w:szCs w:val="24"/>
         </w:rPr>
-        <w:t xml:space="preserve">numero di errori </w:t>
+        <w:t xml:space="preserve">Durante la fase di valutazione dell’usabilità ci soffermiamo, oltre che sugli aspetti funzionali del sistema, anche sul grado di intuizione delle interfacce utente, sulle azioni che si devono compiere </w:t>
+      </w:r>
+      <w:r>
+        <w:rPr>
+          <w:color w:val="000000" w:themeColor="text1"/>
+          <w:sz w:val="24"/>
+          <w:szCs w:val="24"/>
+        </w:rPr>
+        <w:lastRenderedPageBreak/>
+        <w:t xml:space="preserve">per utilizzare una determinata funzionalità, sull’esperienza che oggetti ed icone dell’interfaccia permettono di vivere all’utente ed il senso che vi suggeriscono. </w:t>
       </w:r>
     </w:p>
     <w:p>
       <w:pPr>
-        <w:pStyle w:val="Paragrafoelenco"/>
-        <w:numPr>
-          <w:ilvl w:val="0"/>
-          <w:numId w:val="35"/>
-        </w:numPr>
         <w:jc w:val="both"/>
         <w:rPr>
           <w:color w:val="000000" w:themeColor="text1"/>
@@ -5185,7 +5499,67 @@
           <w:sz w:val="24"/>
           <w:szCs w:val="24"/>
         </w:rPr>
-        <w:t xml:space="preserve">tempo di esecuzione del task </w:t>
+        <w:t>Adotteremo una tecnica che consiste nel far utilizzare il sistema ad un determinato numero di persone e poi gli verrà somministrato un sondaggio per ricavare il grado di facilità nell’utilizzo del sistema.</w:t>
+      </w:r>
+      <w:r>
+        <w:rPr>
+          <w:color w:val="000000" w:themeColor="text1"/>
+          <w:sz w:val="24"/>
+          <w:szCs w:val="24"/>
+        </w:rPr>
+        <w:t xml:space="preserve"> Le domande del </w:t>
+      </w:r>
+      <w:proofErr w:type="spellStart"/>
+      <w:r>
+        <w:rPr>
+          <w:color w:val="000000" w:themeColor="text1"/>
+          <w:sz w:val="24"/>
+          <w:szCs w:val="24"/>
+        </w:rPr>
+        <w:t>form</w:t>
+      </w:r>
+      <w:proofErr w:type="spellEnd"/>
+      <w:r>
+        <w:rPr>
+          <w:color w:val="000000" w:themeColor="text1"/>
+          <w:sz w:val="24"/>
+          <w:szCs w:val="24"/>
+        </w:rPr>
+        <w:t xml:space="preserve"> saranno susseguenti all’assegnazione di alcuni task specificate in esse.</w:t>
+      </w:r>
+    </w:p>
+    <w:p>
+      <w:pPr>
+        <w:jc w:val="both"/>
+        <w:rPr>
+          <w:color w:val="000000" w:themeColor="text1"/>
+          <w:sz w:val="24"/>
+          <w:szCs w:val="24"/>
+        </w:rPr>
+      </w:pPr>
+      <w:r>
+        <w:rPr>
+          <w:color w:val="000000" w:themeColor="text1"/>
+          <w:sz w:val="24"/>
+          <w:szCs w:val="24"/>
+        </w:rPr>
+        <w:t>Verrà utilizzato lo strumento Google moduli per il sondaggio e sarà</w:t>
+      </w:r>
+      <w:r>
+        <w:rPr>
+          <w:color w:val="000000" w:themeColor="text1"/>
+          <w:sz w:val="24"/>
+          <w:szCs w:val="24"/>
+        </w:rPr>
+        <w:t xml:space="preserve"> fatta una media tra tutti i risultati per ottenere il grado di usabilità complessivo.</w:t>
+      </w:r>
+      <w:r>
+        <w:rPr>
+          <w:color w:val="000000" w:themeColor="text1"/>
+          <w:sz w:val="24"/>
+          <w:szCs w:val="24"/>
+        </w:rPr>
+        <w:t xml:space="preserve"> </w:t>
       </w:r>
     </w:p>
     <w:p>
@@ -5302,7 +5676,25 @@
           <w:sz w:val="24"/>
           <w:szCs w:val="24"/>
         </w:rPr>
-        <w:t xml:space="preserve">I test case, quindi, verranno ancora una volta somministrati al sistema per assicurarsi di aver risolto i problemi scorti precedentemente. In questo senso evidenziamo la nostra volontà di effettuare test di regressione ad ogni modifica apportata al sistema, pertanto facciamo affidamento su un servizio che ci permette di lavorare in un ambiente di Continous Integration. </w:t>
+        <w:t xml:space="preserve">I test case, quindi, verranno ancora una volta somministrati al sistema per assicurarsi di aver risolto i problemi scorti precedentemente. In questo senso evidenziamo la nostra volontà di effettuare test di regressione ad ogni modifica apportata al sistema, pertanto facciamo affidamento su un servizio che ci permette di lavorare in un ambiente di </w:t>
+      </w:r>
+      <w:proofErr w:type="spellStart"/>
+      <w:r>
+        <w:rPr>
+          <w:color w:val="000000" w:themeColor="text1"/>
+          <w:sz w:val="24"/>
+          <w:szCs w:val="24"/>
+        </w:rPr>
+        <w:t>Continous</w:t>
+      </w:r>
+      <w:proofErr w:type="spellEnd"/>
+      <w:r>
+        <w:rPr>
+          <w:color w:val="000000" w:themeColor="text1"/>
+          <w:sz w:val="24"/>
+          <w:szCs w:val="24"/>
+        </w:rPr>
+        <w:t xml:space="preserve"> Integration. </w:t>
       </w:r>
     </w:p>
     <w:p>
@@ -5349,7 +5741,25 @@
           <w:sz w:val="24"/>
           <w:szCs w:val="24"/>
         </w:rPr>
-        <w:t>, la suddetta condizione sussiste solo se il 75% dei branch sviluppati viene ricoperto in questa fase.</w:t>
+        <w:t xml:space="preserve">, la suddetta condizione sussiste solo se il 75% dei </w:t>
+      </w:r>
+      <w:proofErr w:type="spellStart"/>
+      <w:r>
+        <w:rPr>
+          <w:color w:val="000000" w:themeColor="text1"/>
+          <w:sz w:val="24"/>
+          <w:szCs w:val="24"/>
+        </w:rPr>
+        <w:t>branch</w:t>
+      </w:r>
+      <w:proofErr w:type="spellEnd"/>
+      <w:r>
+        <w:rPr>
+          <w:color w:val="000000" w:themeColor="text1"/>
+          <w:sz w:val="24"/>
+          <w:szCs w:val="24"/>
+        </w:rPr>
+        <w:t xml:space="preserve"> sviluppati viene ricoperto in questa fase.</w:t>
       </w:r>
     </w:p>
     <w:p>
@@ -5361,6 +5771,7 @@
       </w:pPr>
       <w:bookmarkStart w:id="25" w:name="_Toc62141174"/>
       <w:r>
+        <w:lastRenderedPageBreak/>
         <w:t>8</w:t>
       </w:r>
       <w:r>
@@ -5404,17 +5815,36 @@
           <w:sz w:val="24"/>
           <w:szCs w:val="24"/>
         </w:rPr>
-        <w:lastRenderedPageBreak/>
-        <w:t>Il testing è condotto utilizzando alcuni dei framework più famosi ed efficaci in ambienti Java: JUnit</w:t>
-      </w:r>
-      <w:r>
-        <w:rPr>
-          <w:color w:val="000000" w:themeColor="text1"/>
-          <w:sz w:val="24"/>
-          <w:szCs w:val="24"/>
-        </w:rPr>
-        <w:t xml:space="preserve"> e Katalon</w:t>
-      </w:r>
+        <w:t xml:space="preserve">Il testing è condotto utilizzando alcuni dei framework più famosi ed efficaci in ambienti Java: </w:t>
+      </w:r>
+      <w:proofErr w:type="spellStart"/>
+      <w:r>
+        <w:rPr>
+          <w:color w:val="000000" w:themeColor="text1"/>
+          <w:sz w:val="24"/>
+          <w:szCs w:val="24"/>
+        </w:rPr>
+        <w:t>JUnit</w:t>
+      </w:r>
+      <w:proofErr w:type="spellEnd"/>
+      <w:r>
+        <w:rPr>
+          <w:color w:val="000000" w:themeColor="text1"/>
+          <w:sz w:val="24"/>
+          <w:szCs w:val="24"/>
+        </w:rPr>
+        <w:t xml:space="preserve"> e </w:t>
+      </w:r>
+      <w:proofErr w:type="spellStart"/>
+      <w:r>
+        <w:rPr>
+          <w:color w:val="000000" w:themeColor="text1"/>
+          <w:sz w:val="24"/>
+          <w:szCs w:val="24"/>
+        </w:rPr>
+        <w:t>Katalon</w:t>
+      </w:r>
+      <w:proofErr w:type="spellEnd"/>
       <w:r>
         <w:rPr>
           <w:color w:val="000000" w:themeColor="text1"/>
@@ -5439,8 +5869,36 @@
           <w:sz w:val="24"/>
           <w:szCs w:val="24"/>
         </w:rPr>
-        <w:t>Come detto al punto precedente, i test sono eseguiti ad ogni modifica apportata al sistema, in un ambiente di Continous Integration: ciò è possibile grazie all’utilizzo di Travis CI e Maven</w:t>
-      </w:r>
+        <w:t xml:space="preserve">Come detto al punto precedente, i test sono eseguiti ad ogni modifica apportata al sistema, in un ambiente di </w:t>
+      </w:r>
+      <w:proofErr w:type="spellStart"/>
+      <w:r>
+        <w:rPr>
+          <w:color w:val="000000" w:themeColor="text1"/>
+          <w:sz w:val="24"/>
+          <w:szCs w:val="24"/>
+        </w:rPr>
+        <w:t>Continous</w:t>
+      </w:r>
+      <w:proofErr w:type="spellEnd"/>
+      <w:r>
+        <w:rPr>
+          <w:color w:val="000000" w:themeColor="text1"/>
+          <w:sz w:val="24"/>
+          <w:szCs w:val="24"/>
+        </w:rPr>
+        <w:t xml:space="preserve"> Integration: ciò è possibile grazie all’utilizzo di Travis CI e </w:t>
+      </w:r>
+      <w:proofErr w:type="spellStart"/>
+      <w:r>
+        <w:rPr>
+          <w:color w:val="000000" w:themeColor="text1"/>
+          <w:sz w:val="24"/>
+          <w:szCs w:val="24"/>
+        </w:rPr>
+        <w:t>Maven</w:t>
+      </w:r>
+      <w:proofErr w:type="spellEnd"/>
       <w:r>
         <w:rPr>
           <w:color w:val="000000" w:themeColor="text1"/>
@@ -5465,9 +5923,14 @@
         <w:t xml:space="preserve">. </w:t>
       </w:r>
       <w:r>
-        <w:t>Test cases</w:t>
+        <w:t xml:space="preserve">Test </w:t>
+      </w:r>
+      <w:proofErr w:type="spellStart"/>
+      <w:r>
+        <w:t>cases</w:t>
       </w:r>
       <w:bookmarkEnd w:id="26"/>
+      <w:proofErr w:type="spellEnd"/>
     </w:p>
     <w:p>
       <w:pPr>
@@ -6002,6 +6465,7 @@
           <w:sz w:val="24"/>
           <w:szCs w:val="24"/>
         </w:rPr>
+        <w:lastRenderedPageBreak/>
         <w:t>Numero scontrino</w:t>
       </w:r>
       <w:r>
@@ -6619,7 +7083,21 @@
               <w:rPr>
                 <w:color w:val="000000" w:themeColor="text1"/>
               </w:rPr>
-              <w:t>1. Non rispetta il formato [error]</w:t>
+              <w:t>1. Non rispetta il formato [</w:t>
+            </w:r>
+            <w:proofErr w:type="spellStart"/>
+            <w:r>
+              <w:rPr>
+                <w:color w:val="000000" w:themeColor="text1"/>
+              </w:rPr>
+              <w:t>error</w:t>
+            </w:r>
+            <w:proofErr w:type="spellEnd"/>
+            <w:r>
+              <w:rPr>
+                <w:color w:val="000000" w:themeColor="text1"/>
+              </w:rPr>
+              <w:t>]</w:t>
             </w:r>
           </w:p>
           <w:p>
@@ -6634,7 +7112,35 @@
               <w:rPr>
                 <w:color w:val="000000" w:themeColor="text1"/>
               </w:rPr>
-              <w:t>2. Rispetta il formato [if LT_OK] [property FT_OK]</w:t>
+              <w:t>2. Rispetta il formato [</w:t>
+            </w:r>
+            <w:proofErr w:type="spellStart"/>
+            <w:r>
+              <w:rPr>
+                <w:color w:val="000000" w:themeColor="text1"/>
+              </w:rPr>
+              <w:t>if</w:t>
+            </w:r>
+            <w:proofErr w:type="spellEnd"/>
+            <w:r>
+              <w:rPr>
+                <w:color w:val="000000" w:themeColor="text1"/>
+              </w:rPr>
+              <w:t xml:space="preserve"> LT_OK] [</w:t>
+            </w:r>
+            <w:proofErr w:type="spellStart"/>
+            <w:r>
+              <w:rPr>
+                <w:color w:val="000000" w:themeColor="text1"/>
+              </w:rPr>
+              <w:t>property</w:t>
+            </w:r>
+            <w:proofErr w:type="spellEnd"/>
+            <w:r>
+              <w:rPr>
+                <w:color w:val="000000" w:themeColor="text1"/>
+              </w:rPr>
+              <w:t xml:space="preserve"> FT_OK]</w:t>
             </w:r>
           </w:p>
         </w:tc>
@@ -7302,7 +7808,21 @@
               <w:rPr>
                 <w:color w:val="000000" w:themeColor="text1"/>
               </w:rPr>
-              <w:t>1. Non rispetta il formato [error]</w:t>
+              <w:t>1. Non rispetta il formato [</w:t>
+            </w:r>
+            <w:proofErr w:type="spellStart"/>
+            <w:r>
+              <w:rPr>
+                <w:color w:val="000000" w:themeColor="text1"/>
+              </w:rPr>
+              <w:t>error</w:t>
+            </w:r>
+            <w:proofErr w:type="spellEnd"/>
+            <w:r>
+              <w:rPr>
+                <w:color w:val="000000" w:themeColor="text1"/>
+              </w:rPr>
+              <w:t>]</w:t>
             </w:r>
           </w:p>
           <w:p>
@@ -7317,7 +7837,21 @@
               <w:rPr>
                 <w:color w:val="000000" w:themeColor="text1"/>
               </w:rPr>
-              <w:t>2. Rispetta il formato [if L</w:t>
+              <w:t>2. Rispetta il formato [</w:t>
+            </w:r>
+            <w:proofErr w:type="spellStart"/>
+            <w:r>
+              <w:rPr>
+                <w:color w:val="000000" w:themeColor="text1"/>
+              </w:rPr>
+              <w:t>if</w:t>
+            </w:r>
+            <w:proofErr w:type="spellEnd"/>
+            <w:r>
+              <w:rPr>
+                <w:color w:val="000000" w:themeColor="text1"/>
+              </w:rPr>
+              <w:t xml:space="preserve"> L</w:t>
             </w:r>
             <w:r>
               <w:rPr>
@@ -7329,7 +7863,21 @@
               <w:rPr>
                 <w:color w:val="000000" w:themeColor="text1"/>
               </w:rPr>
-              <w:t>_OK] [property F</w:t>
+              <w:t>_OK] [</w:t>
+            </w:r>
+            <w:proofErr w:type="spellStart"/>
+            <w:r>
+              <w:rPr>
+                <w:color w:val="000000" w:themeColor="text1"/>
+              </w:rPr>
+              <w:t>property</w:t>
+            </w:r>
+            <w:proofErr w:type="spellEnd"/>
+            <w:r>
+              <w:rPr>
+                <w:color w:val="000000" w:themeColor="text1"/>
+              </w:rPr>
+              <w:t xml:space="preserve"> F</w:t>
             </w:r>
             <w:r>
               <w:rPr>
@@ -7370,6 +7918,7 @@
                 <w:color w:val="FFFFFF" w:themeColor="background1"/>
                 <w:sz w:val="24"/>
               </w:rPr>
+              <w:lastRenderedPageBreak/>
               <w:t>ECP - Esistenza</w:t>
             </w:r>
           </w:p>
@@ -7414,7 +7963,21 @@
               <w:rPr>
                 <w:color w:val="000000" w:themeColor="text1"/>
               </w:rPr>
-              <w:t xml:space="preserve">  [error] </w:t>
+              <w:t xml:space="preserve">  [</w:t>
+            </w:r>
+            <w:proofErr w:type="spellStart"/>
+            <w:r>
+              <w:rPr>
+                <w:color w:val="000000" w:themeColor="text1"/>
+              </w:rPr>
+              <w:t>error</w:t>
+            </w:r>
+            <w:proofErr w:type="spellEnd"/>
+            <w:r>
+              <w:rPr>
+                <w:color w:val="000000" w:themeColor="text1"/>
+              </w:rPr>
+              <w:t xml:space="preserve">] </w:t>
             </w:r>
           </w:p>
           <w:p>
@@ -7431,7 +7994,39 @@
                 <w:color w:val="000000" w:themeColor="text1"/>
                 <w:lang w:val="en-GB"/>
               </w:rPr>
-              <w:t>2. Esiste nel database</w:t>
+              <w:t xml:space="preserve">2. </w:t>
+            </w:r>
+            <w:proofErr w:type="spellStart"/>
+            <w:r>
+              <w:rPr>
+                <w:color w:val="000000" w:themeColor="text1"/>
+                <w:lang w:val="en-GB"/>
+              </w:rPr>
+              <w:t>Esiste</w:t>
+            </w:r>
+            <w:proofErr w:type="spellEnd"/>
+            <w:r>
+              <w:rPr>
+                <w:color w:val="000000" w:themeColor="text1"/>
+                <w:lang w:val="en-GB"/>
+              </w:rPr>
+              <w:t xml:space="preserve"> </w:t>
+            </w:r>
+            <w:proofErr w:type="spellStart"/>
+            <w:r>
+              <w:rPr>
+                <w:color w:val="000000" w:themeColor="text1"/>
+                <w:lang w:val="en-GB"/>
+              </w:rPr>
+              <w:t>nel</w:t>
+            </w:r>
+            <w:proofErr w:type="spellEnd"/>
+            <w:r>
+              <w:rPr>
+                <w:color w:val="000000" w:themeColor="text1"/>
+                <w:lang w:val="en-GB"/>
+              </w:rPr>
+              <w:t xml:space="preserve"> database</w:t>
             </w:r>
             <w:r>
               <w:rPr>
@@ -7503,7 +8098,6 @@
                 <w:rFonts w:cs="Times New Roman"/>
                 <w:sz w:val="24"/>
               </w:rPr>
-              <w:lastRenderedPageBreak/>
               <w:t>Parametro</w:t>
             </w:r>
           </w:p>
@@ -7776,7 +8370,21 @@
               <w:rPr>
                 <w:color w:val="000000" w:themeColor="text1"/>
               </w:rPr>
-              <w:t xml:space="preserve"> [error] </w:t>
+              <w:t xml:space="preserve"> [</w:t>
+            </w:r>
+            <w:proofErr w:type="spellStart"/>
+            <w:r>
+              <w:rPr>
+                <w:color w:val="000000" w:themeColor="text1"/>
+              </w:rPr>
+              <w:t>error</w:t>
+            </w:r>
+            <w:proofErr w:type="spellEnd"/>
+            <w:r>
+              <w:rPr>
+                <w:color w:val="000000" w:themeColor="text1"/>
+              </w:rPr>
+              <w:t xml:space="preserve">] </w:t>
             </w:r>
           </w:p>
           <w:p>
@@ -7811,7 +8419,25 @@
                 <w:sz w:val="24"/>
                 <w:szCs w:val="24"/>
               </w:rPr>
-              <w:t xml:space="preserve">[property </w:t>
+              <w:t>[</w:t>
+            </w:r>
+            <w:proofErr w:type="spellStart"/>
+            <w:r>
+              <w:rPr>
+                <w:color w:val="000000" w:themeColor="text1"/>
+                <w:sz w:val="24"/>
+                <w:szCs w:val="24"/>
+              </w:rPr>
+              <w:t>property</w:t>
+            </w:r>
+            <w:proofErr w:type="spellEnd"/>
+            <w:r>
+              <w:rPr>
+                <w:color w:val="000000" w:themeColor="text1"/>
+                <w:sz w:val="24"/>
+                <w:szCs w:val="24"/>
+              </w:rPr>
+              <w:t xml:space="preserve"> </w:t>
             </w:r>
             <w:r>
               <w:rPr>
@@ -8012,7 +8638,21 @@
               <w:rPr>
                 <w:color w:val="000000" w:themeColor="text1"/>
               </w:rPr>
-              <w:t>1. Non rispetta il formato [error]</w:t>
+              <w:t>1. Non rispetta il formato [</w:t>
+            </w:r>
+            <w:proofErr w:type="spellStart"/>
+            <w:r>
+              <w:rPr>
+                <w:color w:val="000000" w:themeColor="text1"/>
+              </w:rPr>
+              <w:t>error</w:t>
+            </w:r>
+            <w:proofErr w:type="spellEnd"/>
+            <w:r>
+              <w:rPr>
+                <w:color w:val="000000" w:themeColor="text1"/>
+              </w:rPr>
+              <w:t>]</w:t>
             </w:r>
           </w:p>
           <w:p>
@@ -8027,7 +8667,21 @@
               <w:rPr>
                 <w:color w:val="000000" w:themeColor="text1"/>
               </w:rPr>
-              <w:t>2. Rispetta il formato [property F</w:t>
+              <w:t>2. Rispetta il formato [</w:t>
+            </w:r>
+            <w:proofErr w:type="spellStart"/>
+            <w:r>
+              <w:rPr>
+                <w:color w:val="000000" w:themeColor="text1"/>
+              </w:rPr>
+              <w:t>property</w:t>
+            </w:r>
+            <w:proofErr w:type="spellEnd"/>
+            <w:r>
+              <w:rPr>
+                <w:color w:val="000000" w:themeColor="text1"/>
+              </w:rPr>
+              <w:t xml:space="preserve"> F</w:t>
             </w:r>
             <w:r>
               <w:rPr>
@@ -8238,7 +8892,21 @@
               <w:rPr>
                 <w:color w:val="000000" w:themeColor="text1"/>
               </w:rPr>
-              <w:t xml:space="preserve"> [error] </w:t>
+              <w:t xml:space="preserve"> [</w:t>
+            </w:r>
+            <w:proofErr w:type="spellStart"/>
+            <w:r>
+              <w:rPr>
+                <w:color w:val="000000" w:themeColor="text1"/>
+              </w:rPr>
+              <w:t>error</w:t>
+            </w:r>
+            <w:proofErr w:type="spellEnd"/>
+            <w:r>
+              <w:rPr>
+                <w:color w:val="000000" w:themeColor="text1"/>
+              </w:rPr>
+              <w:t xml:space="preserve">] </w:t>
             </w:r>
           </w:p>
           <w:p>
@@ -8255,7 +8923,39 @@
                 <w:color w:val="000000" w:themeColor="text1"/>
                 <w:lang w:val="en-GB"/>
               </w:rPr>
-              <w:t>2. Esiste nel database</w:t>
+              <w:t xml:space="preserve">2. </w:t>
+            </w:r>
+            <w:proofErr w:type="spellStart"/>
+            <w:r>
+              <w:rPr>
+                <w:color w:val="000000" w:themeColor="text1"/>
+                <w:lang w:val="en-GB"/>
+              </w:rPr>
+              <w:t>Esiste</w:t>
+            </w:r>
+            <w:proofErr w:type="spellEnd"/>
+            <w:r>
+              <w:rPr>
+                <w:color w:val="000000" w:themeColor="text1"/>
+                <w:lang w:val="en-GB"/>
+              </w:rPr>
+              <w:t xml:space="preserve"> </w:t>
+            </w:r>
+            <w:proofErr w:type="spellStart"/>
+            <w:r>
+              <w:rPr>
+                <w:color w:val="000000" w:themeColor="text1"/>
+                <w:lang w:val="en-GB"/>
+              </w:rPr>
+              <w:t>nel</w:t>
+            </w:r>
+            <w:proofErr w:type="spellEnd"/>
+            <w:r>
+              <w:rPr>
+                <w:color w:val="000000" w:themeColor="text1"/>
+                <w:lang w:val="en-GB"/>
+              </w:rPr>
+              <w:t xml:space="preserve"> database</w:t>
             </w:r>
             <w:r>
               <w:rPr>
@@ -8455,7 +9155,21 @@
               <w:rPr>
                 <w:color w:val="000000" w:themeColor="text1"/>
               </w:rPr>
-              <w:t>1. Non rispetta il formato [error]</w:t>
+              <w:t>1. Non rispetta il formato [</w:t>
+            </w:r>
+            <w:proofErr w:type="spellStart"/>
+            <w:r>
+              <w:rPr>
+                <w:color w:val="000000" w:themeColor="text1"/>
+              </w:rPr>
+              <w:t>error</w:t>
+            </w:r>
+            <w:proofErr w:type="spellEnd"/>
+            <w:r>
+              <w:rPr>
+                <w:color w:val="000000" w:themeColor="text1"/>
+              </w:rPr>
+              <w:t>]</w:t>
             </w:r>
           </w:p>
           <w:p>
@@ -8470,7 +9184,21 @@
               <w:rPr>
                 <w:color w:val="000000" w:themeColor="text1"/>
               </w:rPr>
-              <w:t>2. Rispetta il formato[property F</w:t>
+              <w:t>2. Rispetta il formato[</w:t>
+            </w:r>
+            <w:proofErr w:type="spellStart"/>
+            <w:r>
+              <w:rPr>
+                <w:color w:val="000000" w:themeColor="text1"/>
+              </w:rPr>
+              <w:t>property</w:t>
+            </w:r>
+            <w:proofErr w:type="spellEnd"/>
+            <w:r>
+              <w:rPr>
+                <w:color w:val="000000" w:themeColor="text1"/>
+              </w:rPr>
+              <w:t xml:space="preserve"> F</w:t>
             </w:r>
             <w:r>
               <w:rPr>
@@ -8727,6 +9455,7 @@
                 <w:color w:val="000000" w:themeColor="text1"/>
                 <w:sz w:val="24"/>
               </w:rPr>
+              <w:lastRenderedPageBreak/>
               <w:t>TC_</w:t>
             </w:r>
             <w:r>
@@ -9125,7 +9854,6 @@
                 <w:color w:val="000000" w:themeColor="text1"/>
                 <w:sz w:val="24"/>
               </w:rPr>
-              <w:lastRenderedPageBreak/>
               <w:t>TC_</w:t>
             </w:r>
             <w:r>
@@ -10845,6 +11573,7 @@
                 <w:szCs w:val="24"/>
                 <w:lang w:val="en-GB"/>
               </w:rPr>
+              <w:lastRenderedPageBreak/>
               <w:t>2. ≥ 2 and ≤ 255 [property LN</w:t>
             </w:r>
             <w:r>
@@ -10980,7 +11709,6 @@
                 <w:color w:val="FFFFFF" w:themeColor="background1"/>
                 <w:sz w:val="24"/>
               </w:rPr>
-              <w:lastRenderedPageBreak/>
               <w:t>Formato</w:t>
             </w:r>
           </w:p>
@@ -11051,7 +11779,21 @@
               <w:rPr>
                 <w:color w:val="000000" w:themeColor="text1"/>
               </w:rPr>
-              <w:t>1. Non rispetta il formato [error]</w:t>
+              <w:t>1. Non rispetta il formato [</w:t>
+            </w:r>
+            <w:proofErr w:type="spellStart"/>
+            <w:r>
+              <w:rPr>
+                <w:color w:val="000000" w:themeColor="text1"/>
+              </w:rPr>
+              <w:t>error</w:t>
+            </w:r>
+            <w:proofErr w:type="spellEnd"/>
+            <w:r>
+              <w:rPr>
+                <w:color w:val="000000" w:themeColor="text1"/>
+              </w:rPr>
+              <w:t>]</w:t>
             </w:r>
           </w:p>
           <w:p>
@@ -11066,7 +11808,21 @@
               <w:rPr>
                 <w:color w:val="000000" w:themeColor="text1"/>
               </w:rPr>
-              <w:t>2. Rispetta il formato [property F</w:t>
+              <w:t>2. Rispetta il formato [</w:t>
+            </w:r>
+            <w:proofErr w:type="spellStart"/>
+            <w:r>
+              <w:rPr>
+                <w:color w:val="000000" w:themeColor="text1"/>
+              </w:rPr>
+              <w:t>property</w:t>
+            </w:r>
+            <w:proofErr w:type="spellEnd"/>
+            <w:r>
+              <w:rPr>
+                <w:color w:val="000000" w:themeColor="text1"/>
+              </w:rPr>
+              <w:t xml:space="preserve"> F</w:t>
             </w:r>
             <w:r>
               <w:rPr>
@@ -11540,7 +12296,21 @@
               <w:rPr>
                 <w:color w:val="000000" w:themeColor="text1"/>
               </w:rPr>
-              <w:t>1. Non rispetta il formato [error]</w:t>
+              <w:t>1. Non rispetta il formato [</w:t>
+            </w:r>
+            <w:proofErr w:type="spellStart"/>
+            <w:r>
+              <w:rPr>
+                <w:color w:val="000000" w:themeColor="text1"/>
+              </w:rPr>
+              <w:t>error</w:t>
+            </w:r>
+            <w:proofErr w:type="spellEnd"/>
+            <w:r>
+              <w:rPr>
+                <w:color w:val="000000" w:themeColor="text1"/>
+              </w:rPr>
+              <w:t>]</w:t>
             </w:r>
           </w:p>
           <w:p>
@@ -11555,7 +12325,21 @@
               <w:rPr>
                 <w:color w:val="000000" w:themeColor="text1"/>
               </w:rPr>
-              <w:t>2. Rispetta il formato [if L</w:t>
+              <w:t>2. Rispetta il formato [</w:t>
+            </w:r>
+            <w:proofErr w:type="spellStart"/>
+            <w:r>
+              <w:rPr>
+                <w:color w:val="000000" w:themeColor="text1"/>
+              </w:rPr>
+              <w:t>if</w:t>
+            </w:r>
+            <w:proofErr w:type="spellEnd"/>
+            <w:r>
+              <w:rPr>
+                <w:color w:val="000000" w:themeColor="text1"/>
+              </w:rPr>
+              <w:t xml:space="preserve"> L</w:t>
             </w:r>
             <w:r>
               <w:rPr>
@@ -11567,7 +12351,21 @@
               <w:rPr>
                 <w:color w:val="000000" w:themeColor="text1"/>
               </w:rPr>
-              <w:t>_OK] [property F</w:t>
+              <w:t>_OK] [</w:t>
+            </w:r>
+            <w:proofErr w:type="spellStart"/>
+            <w:r>
+              <w:rPr>
+                <w:color w:val="000000" w:themeColor="text1"/>
+              </w:rPr>
+              <w:t>property</w:t>
+            </w:r>
+            <w:proofErr w:type="spellEnd"/>
+            <w:r>
+              <w:rPr>
+                <w:color w:val="000000" w:themeColor="text1"/>
+              </w:rPr>
+              <w:t xml:space="preserve"> F</w:t>
             </w:r>
             <w:r>
               <w:rPr>
@@ -11756,7 +12554,21 @@
               <w:rPr>
                 <w:color w:val="000000" w:themeColor="text1"/>
               </w:rPr>
-              <w:t>1. Non rispetta il formato [error]</w:t>
+              <w:t>1. Non rispetta il formato [</w:t>
+            </w:r>
+            <w:proofErr w:type="spellStart"/>
+            <w:r>
+              <w:rPr>
+                <w:color w:val="000000" w:themeColor="text1"/>
+              </w:rPr>
+              <w:t>error</w:t>
+            </w:r>
+            <w:proofErr w:type="spellEnd"/>
+            <w:r>
+              <w:rPr>
+                <w:color w:val="000000" w:themeColor="text1"/>
+              </w:rPr>
+              <w:t>]</w:t>
             </w:r>
           </w:p>
           <w:p>
@@ -11771,7 +12583,21 @@
               <w:rPr>
                 <w:color w:val="000000" w:themeColor="text1"/>
               </w:rPr>
-              <w:t>2. Rispetta il formato [property F</w:t>
+              <w:t>2. Rispetta il formato [</w:t>
+            </w:r>
+            <w:proofErr w:type="spellStart"/>
+            <w:r>
+              <w:rPr>
+                <w:color w:val="000000" w:themeColor="text1"/>
+              </w:rPr>
+              <w:t>property</w:t>
+            </w:r>
+            <w:proofErr w:type="spellEnd"/>
+            <w:r>
+              <w:rPr>
+                <w:color w:val="000000" w:themeColor="text1"/>
+              </w:rPr>
+              <w:t xml:space="preserve"> F</w:t>
             </w:r>
             <w:r>
               <w:rPr>
@@ -12268,6 +13094,7 @@
                 <w:color w:val="000000" w:themeColor="text1"/>
                 <w:sz w:val="24"/>
               </w:rPr>
+              <w:lastRenderedPageBreak/>
               <w:t>TC_</w:t>
             </w:r>
             <w:r>
@@ -12717,7 +13544,6 @@
                 <w:color w:val="000000" w:themeColor="text1"/>
                 <w:sz w:val="24"/>
               </w:rPr>
-              <w:lastRenderedPageBreak/>
               <w:t>TC_</w:t>
             </w:r>
             <w:r>
@@ -12765,15 +13591,7 @@
                 <w:color w:val="000000" w:themeColor="text1"/>
                 <w:sz w:val="24"/>
               </w:rPr>
-              <w:t>LNP2.FQ2.VNS2.</w:t>
-            </w:r>
-            <w:r>
-              <w:rPr>
-                <w:rFonts w:ascii="Garamond" w:hAnsi="Garamond" w:cs="Times New Roman"/>
-                <w:color w:val="000000" w:themeColor="text1"/>
-                <w:sz w:val="24"/>
-              </w:rPr>
-              <w:t>LCP2</w:t>
+              <w:t>LNP2.FQ2.VNS2.LCP2</w:t>
             </w:r>
             <w:r>
               <w:rPr>
@@ -12893,15 +13711,7 @@
                 <w:color w:val="000000" w:themeColor="text1"/>
                 <w:sz w:val="24"/>
               </w:rPr>
-              <w:t>CP</w:t>
-            </w:r>
-            <w:r>
-              <w:rPr>
-                <w:rFonts w:ascii="Garamond" w:hAnsi="Garamond" w:cs="Times New Roman"/>
-                <w:color w:val="000000" w:themeColor="text1"/>
-                <w:sz w:val="24"/>
-              </w:rPr>
-              <w:t>2.FP1</w:t>
+              <w:t>CP2.FP1</w:t>
             </w:r>
           </w:p>
         </w:tc>
@@ -13002,15 +13812,7 @@
                 <w:color w:val="000000" w:themeColor="text1"/>
                 <w:sz w:val="24"/>
               </w:rPr>
-              <w:t>CP2.FP</w:t>
-            </w:r>
-            <w:r>
-              <w:rPr>
-                <w:rFonts w:ascii="Garamond" w:hAnsi="Garamond" w:cs="Times New Roman"/>
-                <w:color w:val="000000" w:themeColor="text1"/>
-                <w:sz w:val="24"/>
-              </w:rPr>
-              <w:t>2.VP1</w:t>
+              <w:t>CP2.FP2.VP1</w:t>
             </w:r>
           </w:p>
         </w:tc>
@@ -13114,15 +13916,7 @@
                 <w:color w:val="000000" w:themeColor="text1"/>
                 <w:sz w:val="24"/>
               </w:rPr>
-              <w:t>CP2.FP2.VP</w:t>
-            </w:r>
-            <w:r>
-              <w:rPr>
-                <w:rFonts w:ascii="Garamond" w:hAnsi="Garamond" w:cs="Times New Roman"/>
-                <w:color w:val="000000" w:themeColor="text1"/>
-                <w:sz w:val="24"/>
-              </w:rPr>
-              <w:t>2.LT1</w:t>
+              <w:t>CP2.FP2.VP2.LT1</w:t>
             </w:r>
           </w:p>
         </w:tc>
@@ -13223,15 +14017,7 @@
                 <w:color w:val="000000" w:themeColor="text1"/>
                 <w:sz w:val="24"/>
               </w:rPr>
-              <w:t>CP2.FP2.VP2.LT</w:t>
-            </w:r>
-            <w:r>
-              <w:rPr>
-                <w:rFonts w:ascii="Garamond" w:hAnsi="Garamond" w:cs="Times New Roman"/>
-                <w:color w:val="000000" w:themeColor="text1"/>
-                <w:sz w:val="24"/>
-              </w:rPr>
-              <w:t>2</w:t>
+              <w:t>CP2.FP2.VP2.LT2</w:t>
             </w:r>
           </w:p>
         </w:tc>
@@ -13566,7 +14352,21 @@
               <w:rPr>
                 <w:color w:val="000000" w:themeColor="text1"/>
               </w:rPr>
-              <w:t>1. Non rispetta il formato [error]</w:t>
+              <w:t>1. Non rispetta il formato [</w:t>
+            </w:r>
+            <w:proofErr w:type="spellStart"/>
+            <w:r>
+              <w:rPr>
+                <w:color w:val="000000" w:themeColor="text1"/>
+              </w:rPr>
+              <w:t>error</w:t>
+            </w:r>
+            <w:proofErr w:type="spellEnd"/>
+            <w:r>
+              <w:rPr>
+                <w:color w:val="000000" w:themeColor="text1"/>
+              </w:rPr>
+              <w:t>]</w:t>
             </w:r>
           </w:p>
           <w:p>
@@ -13581,7 +14381,21 @@
               <w:rPr>
                 <w:color w:val="000000" w:themeColor="text1"/>
               </w:rPr>
-              <w:t>2. Rispetta il formato [property F</w:t>
+              <w:t>2. Rispetta il formato [</w:t>
+            </w:r>
+            <w:proofErr w:type="spellStart"/>
+            <w:r>
+              <w:rPr>
+                <w:color w:val="000000" w:themeColor="text1"/>
+              </w:rPr>
+              <w:t>property</w:t>
+            </w:r>
+            <w:proofErr w:type="spellEnd"/>
+            <w:r>
+              <w:rPr>
+                <w:color w:val="000000" w:themeColor="text1"/>
+              </w:rPr>
+              <w:t xml:space="preserve"> F</w:t>
             </w:r>
             <w:r>
               <w:rPr>
@@ -13634,7 +14448,15 @@
               <w:cnfStyle w:val="000000000000" w:firstRow="0" w:lastRow="0" w:firstColumn="0" w:lastColumn="0" w:oddVBand="0" w:evenVBand="0" w:oddHBand="0" w:evenHBand="0" w:firstRowFirstColumn="0" w:firstRowLastColumn="0" w:lastRowFirstColumn="0" w:lastRowLastColumn="0"/>
             </w:pPr>
             <w:r>
-              <w:t>1. &lt; somma da versare [error]</w:t>
+              <w:t>1. &lt; somma da versare [</w:t>
+            </w:r>
+            <w:proofErr w:type="spellStart"/>
+            <w:r>
+              <w:t>error</w:t>
+            </w:r>
+            <w:proofErr w:type="spellEnd"/>
+            <w:r>
+              <w:t>]</w:t>
             </w:r>
           </w:p>
           <w:p>
@@ -13649,10 +14471,32 @@
               <w:rPr>
                 <w:color w:val="000000" w:themeColor="text1"/>
               </w:rPr>
-              <w:t xml:space="preserve">[if FSV_OK] </w:t>
-            </w:r>
-            <w:r>
-              <w:t>[property V</w:t>
+              <w:t>[</w:t>
+            </w:r>
+            <w:proofErr w:type="spellStart"/>
+            <w:r>
+              <w:rPr>
+                <w:color w:val="000000" w:themeColor="text1"/>
+              </w:rPr>
+              <w:t>if</w:t>
+            </w:r>
+            <w:proofErr w:type="spellEnd"/>
+            <w:r>
+              <w:rPr>
+                <w:color w:val="000000" w:themeColor="text1"/>
+              </w:rPr>
+              <w:t xml:space="preserve"> FSV_OK] </w:t>
+            </w:r>
+            <w:r>
+              <w:t>[</w:t>
+            </w:r>
+            <w:proofErr w:type="spellStart"/>
+            <w:r>
+              <w:t>property</w:t>
+            </w:r>
+            <w:proofErr w:type="spellEnd"/>
+            <w:r>
+              <w:t xml:space="preserve"> V</w:t>
             </w:r>
             <w:r>
               <w:t>SV</w:t>
@@ -14081,6 +14925,7 @@
       </w:pPr>
       <w:bookmarkStart w:id="32" w:name="_Toc62141179"/>
       <w:r>
+        <w:lastRenderedPageBreak/>
         <w:t>10. Riferimenti ad al</w:t>
       </w:r>
       <w:r>
@@ -14103,7 +14948,61 @@
           <w:sz w:val="24"/>
           <w:szCs w:val="24"/>
         </w:rPr>
-        <w:t xml:space="preserve">Le combinazioni di input che verranno somministrate al sistema sono definite nel documento di Test Case Specification, mentre sarà nel Test Execution Report che indicheremo i risultati del testing funzionale condotto tramite Katalon Studio. </w:t>
+        <w:t xml:space="preserve">Le combinazioni di input che verranno somministrate al sistema sono definite nel documento di Test Case </w:t>
+      </w:r>
+      <w:proofErr w:type="spellStart"/>
+      <w:r>
+        <w:rPr>
+          <w:color w:val="000000" w:themeColor="text1"/>
+          <w:sz w:val="24"/>
+          <w:szCs w:val="24"/>
+        </w:rPr>
+        <w:t>Specification</w:t>
+      </w:r>
+      <w:proofErr w:type="spellEnd"/>
+      <w:r>
+        <w:rPr>
+          <w:color w:val="000000" w:themeColor="text1"/>
+          <w:sz w:val="24"/>
+          <w:szCs w:val="24"/>
+        </w:rPr>
+        <w:t xml:space="preserve">, mentre sarà nel Test </w:t>
+      </w:r>
+      <w:proofErr w:type="spellStart"/>
+      <w:r>
+        <w:rPr>
+          <w:color w:val="000000" w:themeColor="text1"/>
+          <w:sz w:val="24"/>
+          <w:szCs w:val="24"/>
+        </w:rPr>
+        <w:t>Execution</w:t>
+      </w:r>
+      <w:proofErr w:type="spellEnd"/>
+      <w:r>
+        <w:rPr>
+          <w:color w:val="000000" w:themeColor="text1"/>
+          <w:sz w:val="24"/>
+          <w:szCs w:val="24"/>
+        </w:rPr>
+        <w:t xml:space="preserve"> Report che indicheremo i risultati del testing funzionale condotto tramite </w:t>
+      </w:r>
+      <w:proofErr w:type="spellStart"/>
+      <w:r>
+        <w:rPr>
+          <w:color w:val="000000" w:themeColor="text1"/>
+          <w:sz w:val="24"/>
+          <w:szCs w:val="24"/>
+        </w:rPr>
+        <w:t>Katalon</w:t>
+      </w:r>
+      <w:proofErr w:type="spellEnd"/>
+      <w:r>
+        <w:rPr>
+          <w:color w:val="000000" w:themeColor="text1"/>
+          <w:sz w:val="24"/>
+          <w:szCs w:val="24"/>
+        </w:rPr>
+        <w:t xml:space="preserve"> Studio. </w:t>
       </w:r>
     </w:p>
     <w:p>
@@ -14121,8 +15020,43 @@
           <w:sz w:val="24"/>
           <w:szCs w:val="24"/>
         </w:rPr>
-        <w:lastRenderedPageBreak/>
-        <w:t>Eventuali errori rilevati verranno riportati nel Test Incident Report, mentre il riassunto dei riscontri ottenuti in questa fase verrà proposto tramite il documento di Test Summary Report.</w:t>
+        <w:t xml:space="preserve">Eventuali errori rilevati verranno riportati nel Test </w:t>
+      </w:r>
+      <w:proofErr w:type="spellStart"/>
+      <w:r>
+        <w:rPr>
+          <w:color w:val="000000" w:themeColor="text1"/>
+          <w:sz w:val="24"/>
+          <w:szCs w:val="24"/>
+        </w:rPr>
+        <w:t>Incident</w:t>
+      </w:r>
+      <w:proofErr w:type="spellEnd"/>
+      <w:r>
+        <w:rPr>
+          <w:color w:val="000000" w:themeColor="text1"/>
+          <w:sz w:val="24"/>
+          <w:szCs w:val="24"/>
+        </w:rPr>
+        <w:t xml:space="preserve"> Report, mentre il riassunto dei riscontri ottenuti in questa fase verrà proposto tramite il documento di Test </w:t>
+      </w:r>
+      <w:proofErr w:type="spellStart"/>
+      <w:r>
+        <w:rPr>
+          <w:color w:val="000000" w:themeColor="text1"/>
+          <w:sz w:val="24"/>
+          <w:szCs w:val="24"/>
+        </w:rPr>
+        <w:t>Summary</w:t>
+      </w:r>
+      <w:proofErr w:type="spellEnd"/>
+      <w:r>
+        <w:rPr>
+          <w:color w:val="000000" w:themeColor="text1"/>
+          <w:sz w:val="24"/>
+          <w:szCs w:val="24"/>
+        </w:rPr>
+        <w:t xml:space="preserve"> Report.</w:t>
       </w:r>
     </w:p>
     <w:sectPr>
@@ -14382,6 +15316,7 @@
         <w:docPartUnique/>
       </w:docPartObj>
     </w:sdtPr>
+    <w:sdtEndPr/>
     <w:sdtContent>
       <w:sdt>
         <w:sdtPr>
@@ -14391,6 +15326,7 @@
             <w:docPartUnique/>
           </w:docPartObj>
         </w:sdtPr>
+        <w:sdtEndPr/>
         <w:sdtContent>
           <w:p>
             <w:pPr>
@@ -14773,8 +15709,20 @@
         <w:szCs w:val="24"/>
         <w:lang w:eastAsia="en-US"/>
       </w:rPr>
-      <w:t>- Prof.ssa F.Ferrucci</w:t>
+      <w:t xml:space="preserve">- Prof.ssa </w:t>
     </w:r>
+    <w:proofErr w:type="spellStart"/>
+    <w:r>
+      <w:rPr>
+        <w:rFonts w:asciiTheme="majorHAnsi" w:eastAsia="Calibri" w:hAnsiTheme="majorHAnsi" w:cs="Times New Roman"/>
+        <w:color w:val="auto"/>
+        <w:sz w:val="24"/>
+        <w:szCs w:val="24"/>
+        <w:lang w:eastAsia="en-US"/>
+      </w:rPr>
+      <w:t>F.Ferrucci</w:t>
+    </w:r>
+    <w:proofErr w:type="spellEnd"/>
   </w:p>
   <w:p>
     <w:pPr>
@@ -14975,8 +15923,20 @@
         <w:szCs w:val="24"/>
         <w:lang w:eastAsia="en-US"/>
       </w:rPr>
-      <w:t>- Prof.ssa F.Ferrucci</w:t>
+      <w:t xml:space="preserve">- Prof.ssa </w:t>
     </w:r>
+    <w:proofErr w:type="spellStart"/>
+    <w:r>
+      <w:rPr>
+        <w:rFonts w:asciiTheme="majorHAnsi" w:eastAsia="Calibri" w:hAnsiTheme="majorHAnsi" w:cs="Times New Roman"/>
+        <w:color w:val="auto"/>
+        <w:sz w:val="24"/>
+        <w:szCs w:val="24"/>
+        <w:lang w:eastAsia="en-US"/>
+      </w:rPr>
+      <w:t>F.Ferrucci</w:t>
+    </w:r>
+    <w:proofErr w:type="spellEnd"/>
   </w:p>
   <w:p>
     <w:pPr>
@@ -20564,6 +21524,19 @@
 </file>
 
 <file path=customXml/item2.xml><?xml version="1.0" encoding="utf-8"?>
+<?mso-contentType ?>
+<FormTemplates xmlns="http://schemas.microsoft.com/sharepoint/v3/contenttype/forms">
+  <Display>DocumentLibraryForm</Display>
+  <Edit>DocumentLibraryForm</Edit>
+  <New>DocumentLibraryForm</New>
+</FormTemplates>
+</file>
+
+<file path=customXml/item3.xml><?xml version="1.0" encoding="utf-8"?>
+<b:Sources xmlns:b="http://schemas.openxmlformats.org/officeDocument/2006/bibliography" SelectedStyle="\apasixtheditionofficeonline.xsl" StyleName="APA" Version="6"/>
+</file>
+
+<file path=customXml/item4.xml><?xml version="1.0" encoding="utf-8"?>
 <ct:contentTypeSchema xmlns:ct="http://schemas.microsoft.com/office/2006/metadata/contentType" xmlns:ma="http://schemas.microsoft.com/office/2006/metadata/properties/metaAttributes" ct:_="" ma:_="" ma:contentTypeName="Documento" ma:contentTypeID="0x010100840053E01BAC1847A33C5CEC6AC3E775" ma:contentTypeVersion="6" ma:contentTypeDescription="Creare un nuovo documento." ma:contentTypeScope="" ma:versionID="57b0dcc9f6eb1763dd72ab6fe9c9e81e">
   <xsd:schema xmlns:xsd="http://www.w3.org/2001/XMLSchema" xmlns:xs="http://www.w3.org/2001/XMLSchema" xmlns:p="http://schemas.microsoft.com/office/2006/metadata/properties" xmlns:ns2="74079e45-7f65-4138-97dc-157eadf0f424" targetNamespace="http://schemas.microsoft.com/office/2006/metadata/properties" ma:root="true" ma:fieldsID="873e157d534e492989b59cf24606d719" ns2:_="">
     <xsd:import namespace="74079e45-7f65-4138-97dc-157eadf0f424"/>
@@ -20721,23 +21694,10 @@
 </ct:contentTypeSchema>
 </file>
 
-<file path=customXml/item3.xml><?xml version="1.0" encoding="utf-8"?>
+<file path=customXml/item5.xml><?xml version="1.0" encoding="utf-8"?>
 <p:properties xmlns:p="http://schemas.microsoft.com/office/2006/metadata/properties" xmlns:xsi="http://www.w3.org/2001/XMLSchema-instance" xmlns:pc="http://schemas.microsoft.com/office/infopath/2007/PartnerControls">
   <documentManagement/>
 </p:properties>
-</file>
-
-<file path=customXml/item4.xml><?xml version="1.0" encoding="utf-8"?>
-<?mso-contentType ?>
-<FormTemplates xmlns="http://schemas.microsoft.com/sharepoint/v3/contenttype/forms">
-  <Display>DocumentLibraryForm</Display>
-  <Edit>DocumentLibraryForm</Edit>
-  <New>DocumentLibraryForm</New>
-</FormTemplates>
-</file>
-
-<file path=customXml/item5.xml><?xml version="1.0" encoding="utf-8"?>
-<b:Sources xmlns:b="http://schemas.openxmlformats.org/officeDocument/2006/bibliography" SelectedStyle="\apasixtheditionofficeonline.xsl" StyleName="APA" Version="6"/>
 </file>
 
 <file path=customXml/itemProps1.xml><?xml version="1.0" encoding="utf-8"?>
@@ -20749,6 +21709,22 @@
 </file>
 
 <file path=customXml/itemProps2.xml><?xml version="1.0" encoding="utf-8"?>
+<ds:datastoreItem xmlns:ds="http://schemas.openxmlformats.org/officeDocument/2006/customXml" ds:itemID="{08640AF7-34B6-48E9-8C2A-C480C5D3D602}">
+  <ds:schemaRefs>
+    <ds:schemaRef ds:uri="http://schemas.microsoft.com/sharepoint/v3/contenttype/forms"/>
+  </ds:schemaRefs>
+</ds:datastoreItem>
+</file>
+
+<file path=customXml/itemProps3.xml><?xml version="1.0" encoding="utf-8"?>
+<ds:datastoreItem xmlns:ds="http://schemas.openxmlformats.org/officeDocument/2006/customXml" ds:itemID="{B009ADF1-36D5-4F11-8B27-0E70A61131BE}">
+  <ds:schemaRefs>
+    <ds:schemaRef ds:uri="http://schemas.openxmlformats.org/officeDocument/2006/bibliography"/>
+  </ds:schemaRefs>
+</ds:datastoreItem>
+</file>
+
+<file path=customXml/itemProps4.xml><?xml version="1.0" encoding="utf-8"?>
 <ds:datastoreItem xmlns:ds="http://schemas.openxmlformats.org/officeDocument/2006/customXml" ds:itemID="{DEF1F08F-7FAD-494A-A181-358746C6C4FA}">
   <ds:schemaRefs>
     <ds:schemaRef ds:uri="http://schemas.microsoft.com/office/2006/metadata/contentType"/>
@@ -20766,27 +21742,11 @@
 </ds:datastoreItem>
 </file>
 
-<file path=customXml/itemProps3.xml><?xml version="1.0" encoding="utf-8"?>
+<file path=customXml/itemProps5.xml><?xml version="1.0" encoding="utf-8"?>
 <ds:datastoreItem xmlns:ds="http://schemas.openxmlformats.org/officeDocument/2006/customXml" ds:itemID="{F5E16F7D-B6E2-4FD1-9F73-053F941DA89E}">
   <ds:schemaRefs>
     <ds:schemaRef ds:uri="http://schemas.microsoft.com/office/2006/metadata/properties"/>
     <ds:schemaRef ds:uri="http://schemas.microsoft.com/office/infopath/2007/PartnerControls"/>
   </ds:schemaRefs>
 </ds:datastoreItem>
-</file>
-
-<file path=customXml/itemProps4.xml><?xml version="1.0" encoding="utf-8"?>
-<ds:datastoreItem xmlns:ds="http://schemas.openxmlformats.org/officeDocument/2006/customXml" ds:itemID="{08640AF7-34B6-48E9-8C2A-C480C5D3D602}">
-  <ds:schemaRefs>
-    <ds:schemaRef ds:uri="http://schemas.microsoft.com/sharepoint/v3/contenttype/forms"/>
-  </ds:schemaRefs>
-</ds:datastoreItem>
-</file>
-
-<file path=customXml/itemProps5.xml><?xml version="1.0" encoding="utf-8"?>
-<ds:datastoreItem xmlns:ds="http://schemas.openxmlformats.org/officeDocument/2006/customXml" ds:itemID="{B009ADF1-36D5-4F11-8B27-0E70A61131BE}">
-  <ds:schemaRefs>
-    <ds:schemaRef ds:uri="http://schemas.openxmlformats.org/officeDocument/2006/bibliography"/>
-  </ds:schemaRefs>
-</ds:datastoreItem>
 </file>
</xml_diff>